<commit_message>
add content to deelvraag: Uit welke elementen bestaat een typische webapplicatie
</commit_message>
<xml_diff>
--- a/Documentation/Writing/ThibautWittevrongelBAP.docx
+++ b/Documentation/Writing/ThibautWittevrongelBAP.docx
@@ -1986,7 +1986,7 @@
           <w:noProof/>
           <w:lang w:val="nl-NL"/>
         </w:rPr>
-        <w:t>11/05/2023</w:t>
+        <w:t>13/05/2023</w:t>
       </w:r>
       <w:r>
         <w:rPr>
@@ -5069,15 +5069,7 @@
       </w:r>
     </w:p>
     <w:p>
-      <w:pPr>
-        <w:rPr>
-          <w:lang w:val="en-US"/>
-        </w:rPr>
-      </w:pPr>
-      <w:r>
-        <w:rPr>
-          <w:lang w:val="en-US"/>
-        </w:rPr>
+      <w:r>
         <w:t>MPA – Multi Page Application</w:t>
       </w:r>
     </w:p>
@@ -5881,6 +5873,22 @@
     </w:p>
     <w:p>
       <w:pPr>
+        <w:rPr>
+          <w:rFonts w:ascii="Arial Nova" w:hAnsi="Arial Nova"/>
+          <w:lang w:val="en-US"/>
+        </w:rPr>
+      </w:pPr>
+      <w:r>
+        <w:rPr>
+          <w:rFonts w:ascii="Arial Nova" w:hAnsi="Arial Nova"/>
+          <w:highlight w:val="yellow"/>
+          <w:lang w:val="en-US"/>
+        </w:rPr>
+        <w:t>TODO ADD IMAGE SHOWING REQUEST LIFECYCLE</w:t>
+      </w:r>
+    </w:p>
+    <w:p>
+      <w:pPr>
         <w:pStyle w:val="Kop3"/>
         <w:rPr>
           <w:lang w:val="nl-NL"/>
@@ -5920,6 +5928,22 @@
           <w:lang w:val="nl-NL"/>
         </w:rPr>
         <w:t>Een Multi Page Application, afgekort een MPA, is een website die uit meerdere webpagina’s bestaat. Wanneer een gebruiker surft naar een MPA krijgt de gebruiker de gevraagde pagina te zien en worden alle bestanden die nodig zijn om deze pagina te laten werken gedownload. Wanneer de gebruiker hierna naar een volgende pagina klikt tijdens het navigeren op de MPA downloadt de browser terug de volledige volgende pagina en alle bestanden die hiervoor nodig zijn. Dit zorgt ervoor dat er veel meer data tussen de gebruiker en de server verstuurd wordt.</w:t>
+      </w:r>
+    </w:p>
+    <w:p>
+      <w:pPr>
+        <w:rPr>
+          <w:rFonts w:ascii="Arial Nova" w:hAnsi="Arial Nova"/>
+          <w:lang w:val="en-US"/>
+        </w:rPr>
+      </w:pPr>
+      <w:r>
+        <w:rPr>
+          <w:rFonts w:ascii="Arial Nova" w:hAnsi="Arial Nova"/>
+          <w:highlight w:val="yellow"/>
+          <w:lang w:val="en-US"/>
+        </w:rPr>
+        <w:t>TODO ADD IMAGE SHOWING REQUEST LIFECYCLE</w:t>
       </w:r>
     </w:p>
     <w:p>
@@ -6863,30 +6887,172 @@
     <w:p>
       <w:pPr>
         <w:rPr>
-          <w:rFonts w:ascii="Arial Nova" w:hAnsi="Arial Nova"/>
-          <w:lang w:val="nl-NL"/>
-        </w:rPr>
-      </w:pPr>
-      <w:r>
-        <w:rPr>
-          <w:rFonts w:ascii="Arial Nova" w:hAnsi="Arial Nova"/>
-          <w:lang w:val="nl-NL"/>
-        </w:rPr>
-        <w:t>Gebruik maximaal drie niveaus</w:t>
-      </w:r>
-      <w:r>
-        <w:rPr>
-          <w:rFonts w:ascii="Arial Nova" w:hAnsi="Arial Nova"/>
-          <w:lang w:val="nl-NL"/>
-        </w:rPr>
-        <w:t>!</w:t>
-      </w:r>
-      <w:r>
-        <w:rPr>
-          <w:rFonts w:ascii="Arial Nova" w:hAnsi="Arial Nova"/>
-          <w:lang w:val="nl-NL"/>
-        </w:rPr>
-        <w:t xml:space="preserve"> </w:t>
+          <w:lang w:val="nl-NL"/>
+        </w:rPr>
+      </w:pPr>
+      <w:r>
+        <w:rPr>
+          <w:lang w:val="nl-NL"/>
+        </w:rPr>
+        <w:t xml:space="preserve">Om te kunnen beginnen aan dit experiment moet er eerst gedacht worden aan de elementen waaruit een typische webapplicatie bestaat. Dit </w:t>
+      </w:r>
+      <w:r>
+        <w:rPr>
+          <w:lang w:val="nl-NL"/>
+        </w:rPr>
+        <w:t>zodat</w:t>
+      </w:r>
+      <w:r>
+        <w:rPr>
+          <w:lang w:val="nl-NL"/>
+        </w:rPr>
+        <w:t xml:space="preserve"> de</w:t>
+      </w:r>
+      <w:r>
+        <w:rPr>
+          <w:lang w:val="nl-NL"/>
+        </w:rPr>
+        <w:t xml:space="preserve"> applicaties </w:t>
+      </w:r>
+      <w:r>
+        <w:rPr>
+          <w:lang w:val="nl-NL"/>
+        </w:rPr>
+        <w:t xml:space="preserve">die </w:t>
+      </w:r>
+      <w:r>
+        <w:rPr>
+          <w:lang w:val="nl-NL"/>
+        </w:rPr>
+        <w:t xml:space="preserve">ontwikkeld worden tijdens dit onderzoek zo dicht mogelijk </w:t>
+      </w:r>
+      <w:r>
+        <w:rPr>
+          <w:lang w:val="nl-NL"/>
+        </w:rPr>
+        <w:t>tegen applicaties liggen die te vinden zijn op het web.</w:t>
+      </w:r>
+    </w:p>
+    <w:p>
+      <w:pPr>
+        <w:rPr>
+          <w:lang w:val="nl-NL"/>
+        </w:rPr>
+      </w:pPr>
+      <w:r>
+        <w:rPr>
+          <w:lang w:val="nl-NL"/>
+        </w:rPr>
+        <w:t>Het eerste element waaruit een webapplicatie bestaat is de effectieve content die een bedrijf of persoon wil tonen. Dit zijn bijvoorbeeld pagina’s met informatie over een product of een bepaald onderwerp. Deze pagina’s zijn dan vooral opgebouwd uit tekstelementen en foto’s.</w:t>
+      </w:r>
+    </w:p>
+    <w:p>
+      <w:pPr>
+        <w:rPr>
+          <w:lang w:val="nl-NL"/>
+        </w:rPr>
+      </w:pPr>
+      <w:r>
+        <w:rPr>
+          <w:lang w:val="nl-NL"/>
+        </w:rPr>
+        <w:t xml:space="preserve">Een </w:t>
+      </w:r>
+      <w:r>
+        <w:rPr>
+          <w:lang w:val="nl-NL"/>
+        </w:rPr>
+        <w:t>volgend</w:t>
+      </w:r>
+      <w:r>
+        <w:rPr>
+          <w:lang w:val="nl-NL"/>
+        </w:rPr>
+        <w:t xml:space="preserve"> element dat veel voorkomt op verschillende websites is een vorm van navigatie. Dit kan bijvoorbeeld een navigatiemenu</w:t>
+      </w:r>
+      <w:r>
+        <w:rPr>
+          <w:lang w:val="nl-NL"/>
+        </w:rPr>
+        <w:t xml:space="preserve"> zijn</w:t>
+      </w:r>
+      <w:r>
+        <w:rPr>
+          <w:lang w:val="nl-NL"/>
+        </w:rPr>
+        <w:t xml:space="preserve"> of door een knop die een user navigeert naar een ander deel van de website. </w:t>
+      </w:r>
+    </w:p>
+    <w:p>
+      <w:pPr>
+        <w:rPr>
+          <w:lang w:val="nl-NL"/>
+        </w:rPr>
+      </w:pPr>
+      <w:r>
+        <w:rPr>
+          <w:lang w:val="nl-NL"/>
+        </w:rPr>
+        <w:t xml:space="preserve">Een vorm van user input is een volgend element dat op zeer veel sites terugkomt. Dit kan bijvoorbeeld tekst input, een lijst </w:t>
+      </w:r>
+      <w:proofErr w:type="spellStart"/>
+      <w:r>
+        <w:rPr>
+          <w:lang w:val="nl-NL"/>
+        </w:rPr>
+        <w:t>checkboxes</w:t>
+      </w:r>
+      <w:proofErr w:type="spellEnd"/>
+      <w:r>
+        <w:rPr>
+          <w:lang w:val="nl-NL"/>
+        </w:rPr>
+        <w:t xml:space="preserve"> of een formulier zijn.</w:t>
+      </w:r>
+    </w:p>
+    <w:p>
+      <w:pPr>
+        <w:rPr>
+          <w:lang w:val="nl-NL"/>
+        </w:rPr>
+      </w:pPr>
+      <w:r>
+        <w:rPr>
+          <w:lang w:val="nl-NL"/>
+        </w:rPr>
+        <w:t xml:space="preserve">Ten </w:t>
+      </w:r>
+      <w:r>
+        <w:rPr>
+          <w:lang w:val="nl-NL"/>
+        </w:rPr>
+        <w:t>vierde</w:t>
+      </w:r>
+      <w:r>
+        <w:rPr>
+          <w:lang w:val="nl-NL"/>
+        </w:rPr>
+        <w:t xml:space="preserve"> is een vorm van authenticatie. Heel veel websites hebben een manier om hun users te kunnen herkennen en om persoonlijke content van gebruikers bij te houden. Hier hoort dan ook natuurlijk een manier om als gebruiker een eigen account aan te maken bij</w:t>
+      </w:r>
+      <w:r>
+        <w:rPr>
+          <w:lang w:val="nl-NL"/>
+        </w:rPr>
+        <w:t>.</w:t>
+      </w:r>
+    </w:p>
+    <w:p>
+      <w:pPr>
+        <w:rPr>
+          <w:lang w:val="nl-NL"/>
+        </w:rPr>
+      </w:pPr>
+      <w:r>
+        <w:rPr>
+          <w:lang w:val="nl-NL"/>
+        </w:rPr>
+        <w:lastRenderedPageBreak/>
+        <w:t>Heel veel websites bestaan dus uit bovenstaande elementen. Daarom zal er in dit onderzoek zeker voor gezorgd worden dat alle elementen die vernoemd zijn aanwezig zullen zijn in de applicaties.</w:t>
       </w:r>
     </w:p>
     <w:p>
@@ -6896,51 +7062,45 @@
           <w:lang w:val="nl-NL"/>
         </w:rPr>
       </w:pPr>
-      <w:bookmarkStart w:id="23" w:name="_Toc120695355"/>
-      <w:bookmarkStart w:id="24" w:name="_Toc134694408"/>
+      <w:r>
+        <w:rPr>
+          <w:lang w:val="nl-NL"/>
+        </w:rPr>
+        <w:t>Welke applicatie wordt er ontwikkeld?</w:t>
+      </w:r>
+    </w:p>
+    <w:p>
+      <w:pPr>
+        <w:rPr>
+          <w:lang w:val="nl-NL"/>
+        </w:rPr>
+      </w:pPr>
+    </w:p>
+    <w:p>
+      <w:pPr>
+        <w:pStyle w:val="Kop2"/>
+        <w:rPr>
+          <w:lang w:val="nl-NL"/>
+        </w:rPr>
+      </w:pPr>
+      <w:bookmarkStart w:id="23" w:name="_Toc120695356"/>
+      <w:bookmarkStart w:id="24" w:name="_Toc134694409"/>
       <w:proofErr w:type="spellStart"/>
       <w:r>
         <w:rPr>
           <w:lang w:val="nl-NL"/>
         </w:rPr>
-        <w:t>Subsubtopic</w:t>
+        <w:t>Onderzoeksverloop</w:t>
+      </w:r>
+      <w:proofErr w:type="spellEnd"/>
+      <w:r>
+        <w:rPr>
+          <w:lang w:val="nl-NL"/>
+        </w:rPr>
+        <w:t xml:space="preserve"> en data-analyse methode(n)</w:t>
       </w:r>
       <w:bookmarkEnd w:id="23"/>
       <w:bookmarkEnd w:id="24"/>
-      <w:proofErr w:type="spellEnd"/>
-    </w:p>
-    <w:p>
-      <w:pPr>
-        <w:rPr>
-          <w:lang w:val="nl-NL"/>
-        </w:rPr>
-      </w:pPr>
-    </w:p>
-    <w:p>
-      <w:pPr>
-        <w:pStyle w:val="Kop2"/>
-        <w:rPr>
-          <w:lang w:val="nl-NL"/>
-        </w:rPr>
-      </w:pPr>
-      <w:bookmarkStart w:id="25" w:name="_Toc120695356"/>
-      <w:bookmarkStart w:id="26" w:name="_Toc134694409"/>
-      <w:proofErr w:type="spellStart"/>
-      <w:r>
-        <w:rPr>
-          <w:lang w:val="nl-NL"/>
-        </w:rPr>
-        <w:t>Onderzoeksverloop</w:t>
-      </w:r>
-      <w:proofErr w:type="spellEnd"/>
-      <w:r>
-        <w:rPr>
-          <w:lang w:val="nl-NL"/>
-        </w:rPr>
-        <w:t xml:space="preserve"> en data-analyse methode(n)</w:t>
-      </w:r>
-      <w:bookmarkEnd w:id="25"/>
-      <w:bookmarkEnd w:id="26"/>
     </w:p>
     <w:p>
       <w:pPr>
@@ -7060,14 +7220,48 @@
           <w:lang w:val="nl-NL"/>
         </w:rPr>
       </w:pPr>
-      <w:bookmarkStart w:id="27" w:name="_Toc120695357"/>
-      <w:bookmarkStart w:id="28" w:name="_Toc134694410"/>
+      <w:bookmarkStart w:id="25" w:name="_Toc120695357"/>
+      <w:bookmarkStart w:id="26" w:name="_Toc134694410"/>
       <w:proofErr w:type="spellStart"/>
       <w:r>
         <w:rPr>
           <w:lang w:val="nl-NL"/>
         </w:rPr>
-        <w:lastRenderedPageBreak/>
+        <w:t>Subsubtopic</w:t>
+      </w:r>
+      <w:bookmarkEnd w:id="25"/>
+      <w:bookmarkEnd w:id="26"/>
+      <w:proofErr w:type="spellEnd"/>
+    </w:p>
+    <w:p>
+      <w:pPr>
+        <w:rPr>
+          <w:rFonts w:ascii="Arial Nova" w:hAnsi="Arial Nova"/>
+          <w:lang w:val="nl-NL"/>
+        </w:rPr>
+      </w:pPr>
+      <w:r>
+        <w:rPr>
+          <w:rFonts w:ascii="Arial Nova" w:hAnsi="Arial Nova"/>
+          <w:lang w:val="nl-NL"/>
+        </w:rPr>
+        <w:t xml:space="preserve">Gebruik maximaal drie niveaus! </w:t>
+      </w:r>
+    </w:p>
+    <w:p>
+      <w:pPr>
+        <w:pStyle w:val="Kop3"/>
+        <w:rPr>
+          <w:lang w:val="nl-NL"/>
+        </w:rPr>
+      </w:pPr>
+      <w:bookmarkStart w:id="27" w:name="_Toc120695358"/>
+      <w:bookmarkStart w:id="28" w:name="_Toc134694411"/>
+      <w:proofErr w:type="spellStart"/>
+      <w:r>
+        <w:rPr>
+          <w:lang w:val="nl-NL"/>
+        </w:rPr>
         <w:t>Subsubtopic</w:t>
       </w:r>
       <w:bookmarkEnd w:id="27"/>
@@ -7077,62 +7271,27 @@
     <w:p>
       <w:pPr>
         <w:rPr>
-          <w:rFonts w:ascii="Arial Nova" w:hAnsi="Arial Nova"/>
-          <w:lang w:val="nl-NL"/>
-        </w:rPr>
-      </w:pPr>
-      <w:r>
-        <w:rPr>
-          <w:rFonts w:ascii="Arial Nova" w:hAnsi="Arial Nova"/>
-          <w:lang w:val="nl-NL"/>
-        </w:rPr>
-        <w:t xml:space="preserve">Gebruik maximaal drie niveaus! </w:t>
-      </w:r>
-    </w:p>
-    <w:p>
-      <w:pPr>
-        <w:pStyle w:val="Kop3"/>
-        <w:rPr>
-          <w:lang w:val="nl-NL"/>
-        </w:rPr>
-      </w:pPr>
-      <w:bookmarkStart w:id="29" w:name="_Toc120695358"/>
-      <w:bookmarkStart w:id="30" w:name="_Toc134694411"/>
-      <w:proofErr w:type="spellStart"/>
-      <w:r>
-        <w:rPr>
-          <w:lang w:val="nl-NL"/>
-        </w:rPr>
-        <w:t>Subsubtopic</w:t>
+          <w:lang w:val="nl-NL"/>
+        </w:rPr>
+      </w:pPr>
+    </w:p>
+    <w:p>
+      <w:pPr>
+        <w:pStyle w:val="Kop2"/>
+        <w:rPr>
+          <w:lang w:val="nl-NL"/>
+        </w:rPr>
+      </w:pPr>
+      <w:bookmarkStart w:id="29" w:name="_Toc120695359"/>
+      <w:bookmarkStart w:id="30" w:name="_Toc134694412"/>
+      <w:r>
+        <w:rPr>
+          <w:lang w:val="nl-NL"/>
+        </w:rPr>
+        <w:t>Resultaten</w:t>
       </w:r>
       <w:bookmarkEnd w:id="29"/>
       <w:bookmarkEnd w:id="30"/>
-      <w:proofErr w:type="spellEnd"/>
-    </w:p>
-    <w:p>
-      <w:pPr>
-        <w:rPr>
-          <w:lang w:val="nl-NL"/>
-        </w:rPr>
-      </w:pPr>
-    </w:p>
-    <w:p>
-      <w:pPr>
-        <w:pStyle w:val="Kop2"/>
-        <w:rPr>
-          <w:lang w:val="nl-NL"/>
-        </w:rPr>
-      </w:pPr>
-      <w:bookmarkStart w:id="31" w:name="_Toc120695359"/>
-      <w:bookmarkStart w:id="32" w:name="_Toc134694412"/>
-      <w:r>
-        <w:rPr>
-          <w:lang w:val="nl-NL"/>
-        </w:rPr>
-        <w:t>Resultaten</w:t>
-      </w:r>
-      <w:bookmarkEnd w:id="31"/>
-      <w:bookmarkEnd w:id="32"/>
     </w:p>
     <w:p>
       <w:pPr>
@@ -7234,14 +7393,14 @@
           <w:lang w:val="nl-NL"/>
         </w:rPr>
       </w:pPr>
-      <w:bookmarkStart w:id="33" w:name="_Toc134694413"/>
+      <w:bookmarkStart w:id="31" w:name="_Toc134694413"/>
       <w:r>
         <w:rPr>
           <w:lang w:val="nl-NL"/>
         </w:rPr>
         <w:t>Hoe verschilt de gebruikerservaring tussen een SPA en MPA?</w:t>
       </w:r>
-      <w:bookmarkEnd w:id="33"/>
+      <w:bookmarkEnd w:id="31"/>
     </w:p>
     <w:p>
       <w:pPr>
@@ -7272,6 +7431,7 @@
         <w:rPr>
           <w:lang w:val="nl-NL"/>
         </w:rPr>
+        <w:lastRenderedPageBreak/>
         <w:t>In dit onderzoek werden er zeven personen bevraagd om deze usertesten uit te voeren. Een belangrijk aspect van usertesten is om ervoor te zorgen dat er binnen het testpubliek een grote variatie van leeftijd</w:t>
       </w:r>
       <w:r>
@@ -7540,203 +7700,203 @@
         <w:rPr>
           <w:lang w:val="nl-NL"/>
         </w:rPr>
+        <w:t>Magazijnier</w:t>
+      </w:r>
+      <w:r>
+        <w:rPr>
+          <w:lang w:val="nl-NL"/>
+        </w:rPr>
+        <w:t>;</w:t>
+      </w:r>
+    </w:p>
+    <w:p>
+      <w:pPr>
+        <w:rPr>
+          <w:lang w:val="nl-NL"/>
+        </w:rPr>
+      </w:pPr>
+      <w:r>
+        <w:rPr>
+          <w:lang w:val="nl-NL"/>
+        </w:rPr>
+        <w:t xml:space="preserve">Tijdens de usertesten hadden alle testers uitgebreid de tijd om drie scenario’s uit te voeren. Deze werden uitgevoerd onder begeleiding van </w:t>
+      </w:r>
+      <w:r>
+        <w:rPr>
+          <w:lang w:val="nl-NL"/>
+        </w:rPr>
+        <w:t>een</w:t>
+      </w:r>
+      <w:r>
+        <w:rPr>
+          <w:lang w:val="nl-NL"/>
+        </w:rPr>
+        <w:t xml:space="preserve"> onderzoeker. De onderzoeker zorgde voor eventuele hulp als een tester de weg kwijt was in de applicatie en niet meer verder kon in het scenario.</w:t>
+      </w:r>
+    </w:p>
+    <w:p>
+      <w:pPr>
+        <w:rPr>
+          <w:lang w:val="nl-NL"/>
+        </w:rPr>
+      </w:pPr>
+      <w:r>
+        <w:rPr>
+          <w:lang w:val="nl-NL"/>
+        </w:rPr>
+        <w:t>De</w:t>
+      </w:r>
+      <w:r>
+        <w:rPr>
+          <w:lang w:val="nl-NL"/>
+        </w:rPr>
+        <w:t xml:space="preserve"> helft van de testers startte met de MPA en daarna de SPA en de andere helft startte met de SPA</w:t>
+      </w:r>
+      <w:r>
+        <w:rPr>
+          <w:lang w:val="nl-NL"/>
+        </w:rPr>
+        <w:t xml:space="preserve">. </w:t>
+      </w:r>
+      <w:r>
+        <w:rPr>
+          <w:lang w:val="nl-NL"/>
+        </w:rPr>
+        <w:t>Dit om ervoor te zorgen dat er geen bevooroordelin</w:t>
+      </w:r>
+      <w:r>
+        <w:rPr>
+          <w:lang w:val="nl-NL"/>
+        </w:rPr>
+        <w:t xml:space="preserve">g voor een bepaalde structuur wanneer iedereen </w:t>
+      </w:r>
+      <w:r>
+        <w:rPr>
+          <w:lang w:val="nl-NL"/>
+        </w:rPr>
+        <w:t>moest starten op dezelfde structuur.</w:t>
+      </w:r>
+    </w:p>
+    <w:p>
+      <w:pPr>
+        <w:rPr>
+          <w:lang w:val="nl-NL"/>
+        </w:rPr>
+      </w:pPr>
+      <w:r>
+        <w:rPr>
+          <w:lang w:val="nl-NL"/>
+        </w:rPr>
+        <w:t xml:space="preserve">Uit de resultaten van de usertesten is te zien dat qua gebruiksgemak en flow van de website </w:t>
+      </w:r>
+      <w:r>
+        <w:rPr>
+          <w:lang w:val="nl-NL"/>
+        </w:rPr>
+        <w:t>beide structuren bijna geen verschil aantonen. Ook op de mobiele versie werd er geen verschil opgemerkt in gebruiksgemak en flow.</w:t>
+      </w:r>
+    </w:p>
+    <w:p>
+      <w:pPr>
+        <w:rPr>
+          <w:lang w:val="nl-NL"/>
+        </w:rPr>
+      </w:pPr>
+      <w:r>
+        <w:rPr>
+          <w:lang w:val="nl-NL"/>
+        </w:rPr>
+        <w:t>Op het einde van elke usertest kreeg de tester de vraag welke van de twee websites hun voorkeur kregen. In bijna alle gevallen ging de voorkeur uit naar de SPA en de reden waarom is omdat deze volgens de testers rapper werkte dan de MPA.</w:t>
+      </w:r>
+    </w:p>
+    <w:p>
+      <w:pPr>
+        <w:rPr>
+          <w:lang w:val="nl-NL"/>
+        </w:rPr>
+      </w:pPr>
+      <w:r>
+        <w:rPr>
+          <w:lang w:val="nl-NL"/>
+        </w:rPr>
+        <w:t>Dit verschil was duidelijk te zien wanneer een tester de usertest uitvoerde met een browser die gelimiteerde internetsnelheid had. De tester was duidelijk gefrustreerd tijdens het gebruik van de MPA wanneer een pagina er even over deed om in te laden. Bij de SPA werd al snel verduidelijkt dat deze veel beter aanvoelde om te gebruiken sinds alles veel efficiënter verliep.</w:t>
+      </w:r>
+    </w:p>
+    <w:p>
+      <w:pPr>
+        <w:rPr>
+          <w:lang w:val="nl-NL"/>
+        </w:rPr>
+      </w:pPr>
+    </w:p>
+    <w:p>
+      <w:pPr>
+        <w:pStyle w:val="Kop3"/>
+        <w:rPr>
+          <w:lang w:val="nl-NL"/>
+        </w:rPr>
+      </w:pPr>
+      <w:bookmarkStart w:id="32" w:name="_Toc134694414"/>
+      <w:r>
+        <w:rPr>
+          <w:lang w:val="nl-NL"/>
+        </w:rPr>
+        <w:t>Hoe verschilt de SPA en MPA qua performance?</w:t>
+      </w:r>
+      <w:bookmarkEnd w:id="32"/>
+    </w:p>
+    <w:p>
+      <w:pPr>
+        <w:pStyle w:val="Kop3"/>
+        <w:rPr>
+          <w:lang w:val="nl-NL"/>
+        </w:rPr>
+      </w:pPr>
+      <w:bookmarkStart w:id="33" w:name="_Toc134694415"/>
+      <w:r>
+        <w:rPr>
+          <w:lang w:val="nl-NL"/>
+        </w:rPr>
+        <w:t>Is er een groot verschil in development ervaring</w:t>
+      </w:r>
+      <w:r>
+        <w:rPr>
+          <w:lang w:val="nl-NL"/>
+        </w:rPr>
+        <w:t>?</w:t>
+      </w:r>
+      <w:bookmarkEnd w:id="33"/>
+    </w:p>
+    <w:p>
+      <w:pPr>
+        <w:rPr>
+          <w:lang w:val="nl-NL"/>
+        </w:rPr>
+      </w:pPr>
+      <w:r>
+        <w:rPr>
+          <w:lang w:val="nl-NL"/>
+        </w:rPr>
+        <w:t xml:space="preserve">Een belangrijk aspect bij het kiezen van een bepaalde structuur van een applicatie is het afwegen of een bepaalde structuur </w:t>
+      </w:r>
+      <w:r>
+        <w:rPr>
+          <w:lang w:val="nl-NL"/>
+        </w:rPr>
+        <w:t>een goede development ervaring heeft. Dit is een zeer persoonlijk iets maar zeker vermeldingswaardig binnen dit onderzoek.</w:t>
+      </w:r>
+    </w:p>
+    <w:p>
+      <w:pPr>
+        <w:rPr>
+          <w:lang w:val="nl-NL"/>
+        </w:rPr>
+      </w:pPr>
+      <w:r>
+        <w:rPr>
+          <w:lang w:val="nl-NL"/>
+        </w:rPr>
         <w:lastRenderedPageBreak/>
-        <w:t>Magazijnier</w:t>
-      </w:r>
-      <w:r>
-        <w:rPr>
-          <w:lang w:val="nl-NL"/>
-        </w:rPr>
-        <w:t>;</w:t>
-      </w:r>
-    </w:p>
-    <w:p>
-      <w:pPr>
-        <w:rPr>
-          <w:lang w:val="nl-NL"/>
-        </w:rPr>
-      </w:pPr>
-      <w:r>
-        <w:rPr>
-          <w:lang w:val="nl-NL"/>
-        </w:rPr>
-        <w:t xml:space="preserve">Tijdens de usertesten hadden alle testers uitgebreid de tijd om drie scenario’s uit te voeren. Deze werden uitgevoerd onder begeleiding van </w:t>
-      </w:r>
-      <w:r>
-        <w:rPr>
-          <w:lang w:val="nl-NL"/>
-        </w:rPr>
-        <w:t>een</w:t>
-      </w:r>
-      <w:r>
-        <w:rPr>
-          <w:lang w:val="nl-NL"/>
-        </w:rPr>
-        <w:t xml:space="preserve"> onderzoeker. De onderzoeker zorgde voor eventuele hulp als een tester de weg kwijt was in de applicatie en niet meer verder kon in het scenario.</w:t>
-      </w:r>
-    </w:p>
-    <w:p>
-      <w:pPr>
-        <w:rPr>
-          <w:lang w:val="nl-NL"/>
-        </w:rPr>
-      </w:pPr>
-      <w:r>
-        <w:rPr>
-          <w:lang w:val="nl-NL"/>
-        </w:rPr>
-        <w:t>De</w:t>
-      </w:r>
-      <w:r>
-        <w:rPr>
-          <w:lang w:val="nl-NL"/>
-        </w:rPr>
-        <w:t xml:space="preserve"> helft van de testers startte met de MPA en daarna de SPA en de andere helft startte met de SPA</w:t>
-      </w:r>
-      <w:r>
-        <w:rPr>
-          <w:lang w:val="nl-NL"/>
-        </w:rPr>
-        <w:t xml:space="preserve">. </w:t>
-      </w:r>
-      <w:r>
-        <w:rPr>
-          <w:lang w:val="nl-NL"/>
-        </w:rPr>
-        <w:t>Dit om ervoor te zorgen dat er geen bevooroordelin</w:t>
-      </w:r>
-      <w:r>
-        <w:rPr>
-          <w:lang w:val="nl-NL"/>
-        </w:rPr>
-        <w:t xml:space="preserve">g voor een bepaalde structuur wanneer iedereen </w:t>
-      </w:r>
-      <w:r>
-        <w:rPr>
-          <w:lang w:val="nl-NL"/>
-        </w:rPr>
-        <w:t>moest starten op dezelfde structuur.</w:t>
-      </w:r>
-    </w:p>
-    <w:p>
-      <w:pPr>
-        <w:rPr>
-          <w:lang w:val="nl-NL"/>
-        </w:rPr>
-      </w:pPr>
-      <w:r>
-        <w:rPr>
-          <w:lang w:val="nl-NL"/>
-        </w:rPr>
-        <w:t xml:space="preserve">Uit de resultaten van de usertesten is te zien dat qua gebruiksgemak en flow van de website </w:t>
-      </w:r>
-      <w:r>
-        <w:rPr>
-          <w:lang w:val="nl-NL"/>
-        </w:rPr>
-        <w:t>beide structuren bijna geen verschil aantonen. Ook op de mobiele versie werd er geen verschil opgemerkt in gebruiksgemak en flow.</w:t>
-      </w:r>
-    </w:p>
-    <w:p>
-      <w:pPr>
-        <w:rPr>
-          <w:lang w:val="nl-NL"/>
-        </w:rPr>
-      </w:pPr>
-      <w:r>
-        <w:rPr>
-          <w:lang w:val="nl-NL"/>
-        </w:rPr>
-        <w:t>Op het einde van elke usertest kreeg de tester de vraag welke van de twee websites hun voorkeur kregen. In bijna alle gevallen ging de voorkeur uit naar de SPA en de reden waarom is omdat deze volgens de testers rapper werkte dan de MPA.</w:t>
-      </w:r>
-    </w:p>
-    <w:p>
-      <w:pPr>
-        <w:rPr>
-          <w:lang w:val="nl-NL"/>
-        </w:rPr>
-      </w:pPr>
-      <w:r>
-        <w:rPr>
-          <w:lang w:val="nl-NL"/>
-        </w:rPr>
-        <w:t>Dit verschil was duidelijk te zien wanneer een tester de usertest uitvoerde met een browser die gelimiteerde internetsnelheid had. De tester was duidelijk gefrustreerd tijdens het gebruik van de MPA wanneer een pagina er even over deed om in te laden. Bij de SPA werd al snel verduidelijkt dat deze veel beter aanvoelde om te gebruiken sinds alles veel efficiënter verliep.</w:t>
-      </w:r>
-    </w:p>
-    <w:p>
-      <w:pPr>
-        <w:rPr>
-          <w:lang w:val="nl-NL"/>
-        </w:rPr>
-      </w:pPr>
-    </w:p>
-    <w:p>
-      <w:pPr>
-        <w:pStyle w:val="Kop3"/>
-        <w:rPr>
-          <w:lang w:val="nl-NL"/>
-        </w:rPr>
-      </w:pPr>
-      <w:bookmarkStart w:id="34" w:name="_Toc134694414"/>
-      <w:r>
-        <w:rPr>
-          <w:lang w:val="nl-NL"/>
-        </w:rPr>
-        <w:t>Hoe verschilt de SPA en MPA qua performance?</w:t>
-      </w:r>
-      <w:bookmarkEnd w:id="34"/>
-    </w:p>
-    <w:p>
-      <w:pPr>
-        <w:pStyle w:val="Kop3"/>
-        <w:rPr>
-          <w:lang w:val="nl-NL"/>
-        </w:rPr>
-      </w:pPr>
-      <w:bookmarkStart w:id="35" w:name="_Toc134694415"/>
-      <w:r>
-        <w:rPr>
-          <w:lang w:val="nl-NL"/>
-        </w:rPr>
-        <w:t>Is er een groot verschil in development ervaring</w:t>
-      </w:r>
-      <w:r>
-        <w:rPr>
-          <w:lang w:val="nl-NL"/>
-        </w:rPr>
-        <w:t>?</w:t>
-      </w:r>
-      <w:bookmarkEnd w:id="35"/>
-    </w:p>
-    <w:p>
-      <w:pPr>
-        <w:rPr>
-          <w:lang w:val="nl-NL"/>
-        </w:rPr>
-      </w:pPr>
-      <w:r>
-        <w:rPr>
-          <w:lang w:val="nl-NL"/>
-        </w:rPr>
-        <w:t xml:space="preserve">Een belangrijk aspect bij het kiezen van een bepaalde structuur van een applicatie is het afwegen of een bepaalde structuur </w:t>
-      </w:r>
-      <w:r>
-        <w:rPr>
-          <w:lang w:val="nl-NL"/>
-        </w:rPr>
-        <w:t>een goede development ervaring heeft. Dit is een zeer persoonlijk iets maar zeker vermeldingswaardig binnen dit onderzoek.</w:t>
-      </w:r>
-    </w:p>
-    <w:p>
-      <w:pPr>
-        <w:rPr>
-          <w:lang w:val="nl-NL"/>
-        </w:rPr>
-      </w:pPr>
-      <w:r>
-        <w:rPr>
-          <w:lang w:val="nl-NL"/>
-        </w:rPr>
         <w:t>Als er gekeken wordt naar een MPA die meerdere HTML-pagina’s heeft moet op elke pagina een link gelegd worden naar bijvoorbeeld Javascript- of CSS-files. Dit is een zeer repetitieve taak en één die niet echt aangenaam is.</w:t>
       </w:r>
       <w:r>
@@ -7838,7 +7998,6 @@
         <w:rPr>
           <w:lang w:val="nl-NL"/>
         </w:rPr>
-        <w:lastRenderedPageBreak/>
         <w:t xml:space="preserve">Bij een SPA is het ook zeer vervelend dat wanneer een pagina </w:t>
       </w:r>
       <w:proofErr w:type="spellStart"/>
@@ -7915,7 +8074,7 @@
           <w:lang w:eastAsia="nl-NL"/>
         </w:rPr>
       </w:pPr>
-      <w:bookmarkStart w:id="36" w:name="_Toc134694416"/>
+      <w:bookmarkStart w:id="34" w:name="_Toc134694416"/>
       <w:r>
         <w:rPr>
           <w:rFonts w:eastAsia="Times New Roman"/>
@@ -7923,7 +8082,7 @@
         </w:rPr>
         <w:t>Hoe verloopt het deployen van een SPA en een MPA?</w:t>
       </w:r>
-      <w:bookmarkEnd w:id="36"/>
+      <w:bookmarkEnd w:id="34"/>
       <w:r>
         <w:rPr>
           <w:rFonts w:eastAsia="Times New Roman"/>
@@ -7959,6 +8118,7 @@
     </w:p>
     <w:p>
       <w:r>
+        <w:lastRenderedPageBreak/>
         <w:fldChar w:fldCharType="begin"/>
       </w:r>
       <w:r>
@@ -8040,7 +8200,6 @@
     </w:p>
     <w:p>
       <w:r>
-        <w:lastRenderedPageBreak/>
         <w:t>Wanneer NGINX op de server geïnstalleerd staat kan de code van de website op de server geplaatst worden. Hierna hoeft enkel nog de configuratie van NGINX vervolledigt te worden zodat de webserver weet welke bestanden moeten beschikbaar gesteld worden.</w:t>
       </w:r>
     </w:p>
@@ -8066,8 +8225,8 @@
           <w:lang w:val="nl-NL"/>
         </w:rPr>
       </w:pPr>
-      <w:bookmarkStart w:id="37" w:name="_Toc120695362"/>
-      <w:bookmarkStart w:id="38" w:name="_Toc134694417"/>
+      <w:bookmarkStart w:id="35" w:name="_Toc120695362"/>
+      <w:bookmarkStart w:id="36" w:name="_Toc134694417"/>
       <w:r>
         <w:rPr>
           <w:rFonts w:ascii="Arial Nova" w:hAnsi="Arial Nova"/>
@@ -8076,8 +8235,8 @@
         <w:lastRenderedPageBreak/>
         <w:t>Theoretisch kader/Literatuuronderzoek</w:t>
       </w:r>
-      <w:bookmarkEnd w:id="37"/>
-      <w:bookmarkEnd w:id="38"/>
+      <w:bookmarkEnd w:id="35"/>
+      <w:bookmarkEnd w:id="36"/>
     </w:p>
     <w:p>
       <w:pPr>
@@ -8207,8 +8366,8 @@
           <w:lang w:val="nl-NL"/>
         </w:rPr>
       </w:pPr>
-      <w:bookmarkStart w:id="39" w:name="_Toc120695363"/>
-      <w:bookmarkStart w:id="40" w:name="_Toc134694418"/>
+      <w:bookmarkStart w:id="37" w:name="_Toc120695363"/>
+      <w:bookmarkStart w:id="38" w:name="_Toc134694418"/>
       <w:r>
         <w:rPr>
           <w:rFonts w:ascii="Arial Nova" w:hAnsi="Arial Nova"/>
@@ -8224,8 +8383,8 @@
         </w:rPr>
         <w:t xml:space="preserve"> en discussie</w:t>
       </w:r>
-      <w:bookmarkEnd w:id="39"/>
-      <w:bookmarkEnd w:id="40"/>
+      <w:bookmarkEnd w:id="37"/>
+      <w:bookmarkEnd w:id="38"/>
     </w:p>
     <w:p>
       <w:pPr>
@@ -8608,9 +8767,9 @@
           <w:lang w:val="nl-NL"/>
         </w:rPr>
       </w:pPr>
-      <w:bookmarkStart w:id="41" w:name="_Toc120695364"/>
-      <w:bookmarkStart w:id="42" w:name="_Toc120695465"/>
-      <w:bookmarkStart w:id="43" w:name="_Toc134694419"/>
+      <w:bookmarkStart w:id="39" w:name="_Toc120695364"/>
+      <w:bookmarkStart w:id="40" w:name="_Toc120695465"/>
+      <w:bookmarkStart w:id="41" w:name="_Toc134694419"/>
       <w:r>
         <w:rPr>
           <w:rFonts w:ascii="Arial Nova" w:hAnsi="Arial Nova"/>
@@ -8619,9 +8778,9 @@
         <w:lastRenderedPageBreak/>
         <w:t>Referentielijst</w:t>
       </w:r>
+      <w:bookmarkEnd w:id="39"/>
+      <w:bookmarkEnd w:id="40"/>
       <w:bookmarkEnd w:id="41"/>
-      <w:bookmarkEnd w:id="42"/>
-      <w:bookmarkEnd w:id="43"/>
     </w:p>
     <w:p>
       <w:pPr>
@@ -8680,9 +8839,9 @@
           <w:lang w:val="nl-NL"/>
         </w:rPr>
       </w:pPr>
-      <w:bookmarkStart w:id="44" w:name="_Toc120695365"/>
-      <w:bookmarkStart w:id="45" w:name="_Toc120695466"/>
-      <w:bookmarkStart w:id="46" w:name="_Toc134694420"/>
+      <w:bookmarkStart w:id="42" w:name="_Toc120695365"/>
+      <w:bookmarkStart w:id="43" w:name="_Toc120695466"/>
+      <w:bookmarkStart w:id="44" w:name="_Toc134694420"/>
       <w:r>
         <w:rPr>
           <w:rFonts w:ascii="Arial Nova" w:hAnsi="Arial Nova"/>
@@ -8698,9 +8857,9 @@
         </w:rPr>
         <w:t>gen</w:t>
       </w:r>
+      <w:bookmarkEnd w:id="42"/>
+      <w:bookmarkEnd w:id="43"/>
       <w:bookmarkEnd w:id="44"/>
-      <w:bookmarkEnd w:id="45"/>
-      <w:bookmarkEnd w:id="46"/>
     </w:p>
     <w:p>
       <w:pPr>
@@ -12801,12 +12960,9 @@
 </file>
 
 <file path=customXml/item2.xml><?xml version="1.0" encoding="utf-8"?>
-<?mso-contentType ?>
-<FormTemplates xmlns="http://schemas.microsoft.com/sharepoint/v3/contenttype/forms">
-  <Display>DocumentLibraryForm</Display>
-  <Edit>DocumentLibraryForm</Edit>
-  <New>DocumentLibraryForm</New>
-</FormTemplates>
+<p:properties xmlns:p="http://schemas.microsoft.com/office/2006/metadata/properties" xmlns:xsi="http://www.w3.org/2001/XMLSchema-instance" xmlns:pc="http://schemas.microsoft.com/office/infopath/2007/PartnerControls">
+  <documentManagement/>
+</p:properties>
 </file>
 
 <file path=customXml/item3.xml><?xml version="1.0" encoding="utf-8"?>
@@ -13027,9 +13183,12 @@
 </file>
 
 <file path=customXml/item4.xml><?xml version="1.0" encoding="utf-8"?>
-<p:properties xmlns:p="http://schemas.microsoft.com/office/2006/metadata/properties" xmlns:xsi="http://www.w3.org/2001/XMLSchema-instance" xmlns:pc="http://schemas.microsoft.com/office/infopath/2007/PartnerControls">
-  <documentManagement/>
-</p:properties>
+<?mso-contentType ?>
+<FormTemplates xmlns="http://schemas.microsoft.com/sharepoint/v3/contenttype/forms">
+  <Display>DocumentLibraryForm</Display>
+  <Edit>DocumentLibraryForm</Edit>
+  <New>DocumentLibraryForm</New>
+</FormTemplates>
 </file>
 
 <file path=customXml/itemProps1.xml><?xml version="1.0" encoding="utf-8"?>
@@ -13041,9 +13200,10 @@
 </file>
 
 <file path=customXml/itemProps2.xml><?xml version="1.0" encoding="utf-8"?>
-<ds:datastoreItem xmlns:ds="http://schemas.openxmlformats.org/officeDocument/2006/customXml" ds:itemID="{7AF5E9C9-C33C-429A-89D0-9B6D34FCC4A3}">
+<ds:datastoreItem xmlns:ds="http://schemas.openxmlformats.org/officeDocument/2006/customXml" ds:itemID="{AB1F1C66-70BB-4482-867A-67F3A028280E}">
   <ds:schemaRefs>
-    <ds:schemaRef ds:uri="http://schemas.microsoft.com/sharepoint/v3/contenttype/forms"/>
+    <ds:schemaRef ds:uri="http://schemas.microsoft.com/office/2006/metadata/properties"/>
+    <ds:schemaRef ds:uri="http://schemas.microsoft.com/office/infopath/2007/PartnerControls"/>
   </ds:schemaRefs>
 </ds:datastoreItem>
 </file>
@@ -13068,10 +13228,9 @@
 </file>
 
 <file path=customXml/itemProps4.xml><?xml version="1.0" encoding="utf-8"?>
-<ds:datastoreItem xmlns:ds="http://schemas.openxmlformats.org/officeDocument/2006/customXml" ds:itemID="{AB1F1C66-70BB-4482-867A-67F3A028280E}">
+<ds:datastoreItem xmlns:ds="http://schemas.openxmlformats.org/officeDocument/2006/customXml" ds:itemID="{7AF5E9C9-C33C-429A-89D0-9B6D34FCC4A3}">
   <ds:schemaRefs>
-    <ds:schemaRef ds:uri="http://schemas.microsoft.com/office/2006/metadata/properties"/>
-    <ds:schemaRef ds:uri="http://schemas.microsoft.com/office/infopath/2007/PartnerControls"/>
+    <ds:schemaRef ds:uri="http://schemas.microsoft.com/sharepoint/v3/contenttype/forms"/>
   </ds:schemaRefs>
 </ds:datastoreItem>
 </file>
</xml_diff>

<commit_message>
add the section Welke applicatie wordt er ontwikkeld
</commit_message>
<xml_diff>
--- a/Documentation/Writing/ThibautWittevrongelBAP.docx
+++ b/Documentation/Writing/ThibautWittevrongelBAP.docx
@@ -1986,7 +1986,7 @@
           <w:noProof/>
           <w:lang w:val="nl-NL"/>
         </w:rPr>
-        <w:t>13/05/2023</w:t>
+        <w:t>14/05/2023</w:t>
       </w:r>
       <w:r>
         <w:rPr>
@@ -7075,6 +7075,163 @@
           <w:lang w:val="nl-NL"/>
         </w:rPr>
       </w:pPr>
+      <w:r>
+        <w:rPr>
+          <w:lang w:val="nl-NL"/>
+        </w:rPr>
+        <w:t xml:space="preserve">Een website wordt natuurlijk niet ontwikkeld zonder een bepaalde </w:t>
+      </w:r>
+      <w:proofErr w:type="spellStart"/>
+      <w:r>
+        <w:rPr>
+          <w:lang w:val="nl-NL"/>
+        </w:rPr>
+        <w:t>use</w:t>
+      </w:r>
+      <w:proofErr w:type="spellEnd"/>
+      <w:r>
+        <w:rPr>
+          <w:lang w:val="nl-NL"/>
+        </w:rPr>
+        <w:t xml:space="preserve"> case. Daarom is er in dit onderzoek gedacht aan een onderwerp dat in beide een SPA en MPA gegoten kan worden. Belangrijk is dat het idee voldoende breed genoeg is om ervoor te zorgen dat alle elementen van een typische webapplicatie toepasbaar zijn.</w:t>
+      </w:r>
+    </w:p>
+    <w:p>
+      <w:pPr>
+        <w:rPr>
+          <w:lang w:val="nl-NL"/>
+        </w:rPr>
+      </w:pPr>
+      <w:r>
+        <w:rPr>
+          <w:lang w:val="nl-NL"/>
+        </w:rPr>
+        <w:t xml:space="preserve">Het concept van de webapplicatie is dat de gebruiker een lijst van maaltijden kan opvragen die gebruikt kan worden als weekmenu. Na dat een weekmenu is opgevraagd kan de gebruiker de recepten bekijken van elke maaltijd. Ook een boodschappenlijst met alle </w:t>
+      </w:r>
+      <w:r>
+        <w:rPr>
+          <w:lang w:val="nl-NL"/>
+        </w:rPr>
+        <w:t>ingrediënten</w:t>
+      </w:r>
+      <w:r>
+        <w:rPr>
+          <w:lang w:val="nl-NL"/>
+        </w:rPr>
+        <w:t xml:space="preserve"> </w:t>
+      </w:r>
+      <w:r>
+        <w:rPr>
+          <w:lang w:val="nl-NL"/>
+        </w:rPr>
+        <w:t>van</w:t>
+      </w:r>
+      <w:r>
+        <w:rPr>
+          <w:lang w:val="nl-NL"/>
+        </w:rPr>
+        <w:t xml:space="preserve"> het weekmenu kan worden opgevraagd </w:t>
+      </w:r>
+      <w:r>
+        <w:rPr>
+          <w:lang w:val="nl-NL"/>
+        </w:rPr>
+        <w:t>in</w:t>
+      </w:r>
+      <w:r>
+        <w:rPr>
+          <w:lang w:val="nl-NL"/>
+        </w:rPr>
+        <w:t xml:space="preserve"> de applicatie.</w:t>
+      </w:r>
+    </w:p>
+    <w:p>
+      <w:pPr>
+        <w:rPr>
+          <w:lang w:val="nl-NL"/>
+        </w:rPr>
+      </w:pPr>
+      <w:r>
+        <w:rPr>
+          <w:lang w:val="nl-NL"/>
+        </w:rPr>
+        <w:t>Wanneer de applicatie geopend wordt is het eerste element dat een gebruiker zal zien een formulier. In dit formulier kan de gebruiker aangeven van welke maaltijdperiodes de gebruiker maaltijden wil ontvangen. Daarna kan ook het aantal maaltijden per periode ingegeven worden. Na het verzenden van het formulier vindt ook de allereerste navigatie plaats. De gebruiker wordt doorgestuurd naar een pagina met gegenereerde maaltijden.</w:t>
+      </w:r>
+    </w:p>
+    <w:p>
+      <w:pPr>
+        <w:rPr>
+          <w:lang w:val="nl-NL"/>
+        </w:rPr>
+      </w:pPr>
+      <w:r>
+        <w:rPr>
+          <w:lang w:val="nl-NL"/>
+        </w:rPr>
+        <w:t>Op deze pagina kan de gebruiker aan de hand van knoppen maaltijden opnieuw genereren en navigeren naar het recept van de maaltijd. Wanneer de gebruiker blij is met het volledige menu kan deze opgeslagen worden.</w:t>
+      </w:r>
+      <w:r>
+        <w:rPr>
+          <w:lang w:val="nl-NL"/>
+        </w:rPr>
+        <w:t xml:space="preserve"> Aan een menu kan er een naam meegegeven worden, hier bevindt zich een tekstinput.</w:t>
+      </w:r>
+    </w:p>
+    <w:p>
+      <w:pPr>
+        <w:rPr>
+          <w:lang w:val="nl-NL"/>
+        </w:rPr>
+      </w:pPr>
+      <w:r>
+        <w:rPr>
+          <w:lang w:val="nl-NL"/>
+        </w:rPr>
+        <w:t xml:space="preserve">Wanneer een </w:t>
+      </w:r>
+      <w:r>
+        <w:rPr>
+          <w:lang w:val="nl-NL"/>
+        </w:rPr>
+        <w:t>menu wordt opgeslagen wordt er gecontroleerd of de gebruiker ingelogd is. Als dit niet het geval is wordt de gebruiker doorgestuurd naar de loginpagina. Hier kan dan ingelogd of een nieuw account aangemaakt worden.</w:t>
+      </w:r>
+      <w:r>
+        <w:rPr>
+          <w:lang w:val="nl-NL"/>
+        </w:rPr>
+        <w:t xml:space="preserve"> Authenticatie wordt hier gebruikt om opgeslagen menu’s te linken aan de gebruiker.</w:t>
+      </w:r>
+    </w:p>
+    <w:p>
+      <w:pPr>
+        <w:rPr>
+          <w:lang w:val="nl-NL"/>
+        </w:rPr>
+      </w:pPr>
+      <w:r>
+        <w:rPr>
+          <w:lang w:val="nl-NL"/>
+        </w:rPr>
+        <w:t xml:space="preserve">Na dat een menu aangemaakt is kan een gebruiker deze opnieuw opvragen via </w:t>
+      </w:r>
+      <w:r>
+        <w:rPr>
+          <w:lang w:val="nl-NL"/>
+        </w:rPr>
+        <w:t>de</w:t>
+      </w:r>
+      <w:r>
+        <w:rPr>
+          <w:lang w:val="nl-NL"/>
+        </w:rPr>
+        <w:t xml:space="preserve"> profielpagina. Op deze pagina is er ook de mogelijkheid om uit te loggen.</w:t>
+      </w:r>
+      <w:r>
+        <w:rPr>
+          <w:lang w:val="nl-NL"/>
+        </w:rPr>
+        <w:t xml:space="preserve"> Wanneer een opgeslagen menu geopend wordt kunnen alle recepten terug geraadpleegd worden. Ook is er een knop die wanneer erop geklikt wordt de user navigeert naar de ingrediëntenpagina. Deze pagina bevat alle ingrediënten die nodig zijn om heel het menu te maken. Deze lijst gedownload worden.</w:t>
+      </w:r>
     </w:p>
     <w:p>
       <w:pPr>
@@ -7262,6 +7419,7 @@
         <w:rPr>
           <w:lang w:val="nl-NL"/>
         </w:rPr>
+        <w:lastRenderedPageBreak/>
         <w:t>Subsubtopic</w:t>
       </w:r>
       <w:bookmarkEnd w:id="27"/>
@@ -7431,7 +7589,6 @@
         <w:rPr>
           <w:lang w:val="nl-NL"/>
         </w:rPr>
-        <w:lastRenderedPageBreak/>
         <w:t>In dit onderzoek werden er zeven personen bevraagd om deze usertesten uit te voeren. Een belangrijk aspect van usertesten is om ervoor te zorgen dat er binnen het testpubliek een grote variatie van leeftijd</w:t>
       </w:r>
       <w:r>
@@ -7731,7 +7888,14 @@
         <w:rPr>
           <w:lang w:val="nl-NL"/>
         </w:rPr>
-        <w:t xml:space="preserve"> onderzoeker. De onderzoeker zorgde voor eventuele hulp als een tester de weg kwijt was in de applicatie en niet meer verder kon in het scenario.</w:t>
+        <w:t xml:space="preserve"> onderzoeker. De onderzoeker zorgde voor </w:t>
+      </w:r>
+      <w:r>
+        <w:rPr>
+          <w:lang w:val="nl-NL"/>
+        </w:rPr>
+        <w:lastRenderedPageBreak/>
+        <w:t>eventuele hulp als een tester de weg kwijt was in de applicatie en niet meer verder kon in het scenario.</w:t>
       </w:r>
     </w:p>
     <w:p>
@@ -7896,147 +8060,153 @@
         <w:rPr>
           <w:lang w:val="nl-NL"/>
         </w:rPr>
+        <w:t>Als er gekeken wordt naar een MPA die meerdere HTML-pagina’s heeft moet op elke pagina een link gelegd worden naar bijvoorbeeld Javascript- of CSS-files. Dit is een zeer repetitieve taak en één die niet echt aangenaam is.</w:t>
+      </w:r>
+      <w:r>
+        <w:rPr>
+          <w:lang w:val="nl-NL"/>
+        </w:rPr>
+        <w:t xml:space="preserve"> Bij een SPA aan de andere kant is er maar een enkele HTML-pagina. Hier wordt er een verwijzing gemaakt naar de nodige Javascript- of CSS-files en daarna hoeft dit nooit meer opnieuw te gebeuren.</w:t>
+      </w:r>
+    </w:p>
+    <w:p>
+      <w:pPr>
+        <w:rPr>
+          <w:lang w:val="nl-NL"/>
+        </w:rPr>
+      </w:pPr>
+      <w:r>
+        <w:rPr>
+          <w:lang w:val="nl-NL"/>
+        </w:rPr>
+        <w:t>Een voordeel van meerdere HTML-pagina’s te hebben is dat er veel geïsoleerder kan gewerkt worden. Er hoeft geen rekening gehouden worden met eventuele CSS die niet op deze pagina nodig zou zijn of met logica die niet moet uitgevoerd</w:t>
+      </w:r>
+      <w:r>
+        <w:rPr>
+          <w:lang w:val="nl-NL"/>
+        </w:rPr>
+        <w:t xml:space="preserve"> worden</w:t>
+      </w:r>
+      <w:r>
+        <w:rPr>
+          <w:lang w:val="nl-NL"/>
+        </w:rPr>
+        <w:t xml:space="preserve"> op een bepaalde pagina. Wanneer er maar een enkele HTML-pagina is moet er goed uitgekeken worden naar welke logica er eerst moet uitgevoerd worden. Daarna moet er ook rekening gehouden worden met welke CSS op bepaalde elementen moet zichtbaar zijn op een bepaald moment.</w:t>
+      </w:r>
+    </w:p>
+    <w:p>
+      <w:pPr>
+        <w:rPr>
+          <w:lang w:val="nl-NL"/>
+        </w:rPr>
+      </w:pPr>
+      <w:r>
+        <w:rPr>
+          <w:lang w:val="nl-NL"/>
+        </w:rPr>
+        <w:t>Een voordeel bij het werken van een MPA is dat de browser al volledig ingebouwd heeft hoe er gereageerd moet worden op</w:t>
+      </w:r>
+      <w:r>
+        <w:rPr>
+          <w:lang w:val="nl-NL"/>
+        </w:rPr>
+        <w:t xml:space="preserve"> het navigeren tussen verschillende pagina’s. Dit kan doormiddel van de ingebouwde back- en forward knoppen in de browser. Binnen een SPA werken deze knoppen niet zonder dit zelf volledig te programmeren. Dit kan doormiddel van de </w:t>
+      </w:r>
+      <w:proofErr w:type="spellStart"/>
+      <w:r>
+        <w:rPr>
+          <w:lang w:val="nl-NL"/>
+        </w:rPr>
+        <w:t>History</w:t>
+      </w:r>
+      <w:proofErr w:type="spellEnd"/>
+      <w:r>
+        <w:rPr>
+          <w:lang w:val="nl-NL"/>
+        </w:rPr>
+        <w:t xml:space="preserve"> API die ingebouwd zit in elke moderne browser. Het enig probleem met deze API is dat deze zeer lastig</w:t>
+      </w:r>
+      <w:r>
+        <w:rPr>
+          <w:lang w:val="nl-NL"/>
+        </w:rPr>
+        <w:t xml:space="preserve"> is </w:t>
+      </w:r>
+      <w:r>
+        <w:rPr>
+          <w:lang w:val="nl-NL"/>
+        </w:rPr>
+        <w:t>om te debuggen</w:t>
+      </w:r>
+      <w:r>
+        <w:rPr>
+          <w:lang w:val="nl-NL"/>
+        </w:rPr>
+        <w:t xml:space="preserve"> </w:t>
+      </w:r>
+      <w:r>
+        <w:rPr>
+          <w:lang w:val="nl-NL"/>
+        </w:rPr>
+        <w:t>en waardoor het een hele klus is om deze 100% foutloos te laten werken.</w:t>
+      </w:r>
+    </w:p>
+    <w:p>
+      <w:pPr>
+        <w:rPr>
+          <w:lang w:val="nl-NL"/>
+        </w:rPr>
+      </w:pPr>
+      <w:r>
+        <w:rPr>
+          <w:lang w:val="nl-NL"/>
+        </w:rPr>
+        <w:t xml:space="preserve">Bij een SPA is het ook zeer vervelend dat wanneer een pagina </w:t>
+      </w:r>
+      <w:proofErr w:type="spellStart"/>
+      <w:r>
+        <w:rPr>
+          <w:lang w:val="nl-NL"/>
+        </w:rPr>
+        <w:t>refreshed</w:t>
+      </w:r>
+      <w:proofErr w:type="spellEnd"/>
+      <w:r>
+        <w:rPr>
+          <w:lang w:val="nl-NL"/>
+        </w:rPr>
+        <w:t xml:space="preserve"> alle logica gereset wordt. Dit is lastig tijdens </w:t>
+      </w:r>
+      <w:r>
+        <w:rPr>
+          <w:lang w:val="nl-NL"/>
+        </w:rPr>
+        <w:t xml:space="preserve">de </w:t>
+      </w:r>
+      <w:r>
+        <w:rPr>
+          <w:lang w:val="nl-NL"/>
+        </w:rPr>
+        <w:t>development wanneer er aan</w:t>
+      </w:r>
+      <w:r>
+        <w:rPr>
+          <w:lang w:val="nl-NL"/>
+        </w:rPr>
+        <w:t xml:space="preserve"> een</w:t>
+      </w:r>
+      <w:r>
+        <w:rPr>
+          <w:lang w:val="nl-NL"/>
+        </w:rPr>
+        <w:t xml:space="preserve"> feature gewerkt wordt die pas </w:t>
+      </w:r>
+      <w:r>
+        <w:rPr>
+          <w:lang w:val="nl-NL"/>
+        </w:rPr>
         <w:lastRenderedPageBreak/>
-        <w:t>Als er gekeken wordt naar een MPA die meerdere HTML-pagina’s heeft moet op elke pagina een link gelegd worden naar bijvoorbeeld Javascript- of CSS-files. Dit is een zeer repetitieve taak en één die niet echt aangenaam is.</w:t>
-      </w:r>
-      <w:r>
-        <w:rPr>
-          <w:lang w:val="nl-NL"/>
-        </w:rPr>
-        <w:t xml:space="preserve"> Bij een SPA aan de andere kant is er maar een enkele HTML-pagina. Hier wordt er een verwijzing gemaakt naar de nodige Javascript- of CSS-files en daarna hoeft dit nooit meer opnieuw te gebeuren.</w:t>
-      </w:r>
-    </w:p>
-    <w:p>
-      <w:pPr>
-        <w:rPr>
-          <w:lang w:val="nl-NL"/>
-        </w:rPr>
-      </w:pPr>
-      <w:r>
-        <w:rPr>
-          <w:lang w:val="nl-NL"/>
-        </w:rPr>
-        <w:t>Een voordeel van meerdere HTML-pagina’s te hebben is dat er veel geïsoleerder kan gewerkt worden. Er hoeft geen rekening gehouden worden met eventuele CSS die niet op deze pagina nodig zou zijn of met logica die niet moet uitgevoerd</w:t>
-      </w:r>
-      <w:r>
-        <w:rPr>
-          <w:lang w:val="nl-NL"/>
-        </w:rPr>
-        <w:t xml:space="preserve"> worden</w:t>
-      </w:r>
-      <w:r>
-        <w:rPr>
-          <w:lang w:val="nl-NL"/>
-        </w:rPr>
-        <w:t xml:space="preserve"> op een bepaalde pagina. Wanneer er maar een enkele HTML-pagina is moet er goed uitgekeken worden naar welke logica er eerst moet uitgevoerd worden. Daarna moet er ook rekening gehouden worden met welke CSS op bepaalde elementen moet zichtbaar zijn op een bepaald moment.</w:t>
-      </w:r>
-    </w:p>
-    <w:p>
-      <w:pPr>
-        <w:rPr>
-          <w:lang w:val="nl-NL"/>
-        </w:rPr>
-      </w:pPr>
-      <w:r>
-        <w:rPr>
-          <w:lang w:val="nl-NL"/>
-        </w:rPr>
-        <w:t>Een voordeel bij het werken van een MPA is dat de browser al volledig ingebouwd heeft hoe er gereageerd moet worden op</w:t>
-      </w:r>
-      <w:r>
-        <w:rPr>
-          <w:lang w:val="nl-NL"/>
-        </w:rPr>
-        <w:t xml:space="preserve"> het navigeren tussen verschillende pagina’s. Dit kan doormiddel van de ingebouwde back- en forward knoppen in de browser. Binnen een SPA werken deze knoppen niet zonder dit zelf volledig te programmeren. Dit kan doormiddel van de </w:t>
-      </w:r>
-      <w:proofErr w:type="spellStart"/>
-      <w:r>
-        <w:rPr>
-          <w:lang w:val="nl-NL"/>
-        </w:rPr>
-        <w:t>History</w:t>
-      </w:r>
-      <w:proofErr w:type="spellEnd"/>
-      <w:r>
-        <w:rPr>
-          <w:lang w:val="nl-NL"/>
-        </w:rPr>
-        <w:t xml:space="preserve"> API die ingebouwd zit in elke moderne browser. Het enig probleem met deze API is dat deze zeer lastig</w:t>
-      </w:r>
-      <w:r>
-        <w:rPr>
-          <w:lang w:val="nl-NL"/>
-        </w:rPr>
-        <w:t xml:space="preserve"> is </w:t>
-      </w:r>
-      <w:r>
-        <w:rPr>
-          <w:lang w:val="nl-NL"/>
-        </w:rPr>
-        <w:t>om te debuggen</w:t>
-      </w:r>
-      <w:r>
-        <w:rPr>
-          <w:lang w:val="nl-NL"/>
-        </w:rPr>
-        <w:t xml:space="preserve"> </w:t>
-      </w:r>
-      <w:r>
-        <w:rPr>
-          <w:lang w:val="nl-NL"/>
-        </w:rPr>
-        <w:t>en waardoor het een hele klus is om deze 100% foutloos te laten werken.</w:t>
-      </w:r>
-    </w:p>
-    <w:p>
-      <w:pPr>
-        <w:rPr>
-          <w:lang w:val="nl-NL"/>
-        </w:rPr>
-      </w:pPr>
-      <w:r>
-        <w:rPr>
-          <w:lang w:val="nl-NL"/>
-        </w:rPr>
-        <w:t xml:space="preserve">Bij een SPA is het ook zeer vervelend dat wanneer een pagina </w:t>
-      </w:r>
-      <w:proofErr w:type="spellStart"/>
-      <w:r>
-        <w:rPr>
-          <w:lang w:val="nl-NL"/>
-        </w:rPr>
-        <w:t>refreshed</w:t>
-      </w:r>
-      <w:proofErr w:type="spellEnd"/>
-      <w:r>
-        <w:rPr>
-          <w:lang w:val="nl-NL"/>
-        </w:rPr>
-        <w:t xml:space="preserve"> alle logica gereset wordt. Dit is lastig tijdens </w:t>
-      </w:r>
-      <w:r>
-        <w:rPr>
-          <w:lang w:val="nl-NL"/>
-        </w:rPr>
-        <w:t xml:space="preserve">de </w:t>
-      </w:r>
-      <w:r>
-        <w:rPr>
-          <w:lang w:val="nl-NL"/>
-        </w:rPr>
-        <w:t>development wanneer er aan</w:t>
-      </w:r>
-      <w:r>
-        <w:rPr>
-          <w:lang w:val="nl-NL"/>
-        </w:rPr>
-        <w:t xml:space="preserve"> een</w:t>
-      </w:r>
-      <w:r>
-        <w:rPr>
-          <w:lang w:val="nl-NL"/>
-        </w:rPr>
-        <w:t xml:space="preserve"> feature gewerkt wordt die pas na vele stappen binnen de app van toepassing komt. Dit zorgt voor een onnodige vertraging binnen het development proces.</w:t>
+        <w:t>na vele stappen binnen de app van toepassing komt. Dit zorgt voor een onnodige vertraging binnen het development proces.</w:t>
       </w:r>
     </w:p>
     <w:p>
@@ -8118,7 +8288,6 @@
     </w:p>
     <w:p>
       <w:r>
-        <w:lastRenderedPageBreak/>
         <w:fldChar w:fldCharType="begin"/>
       </w:r>
       <w:r>
@@ -8200,6 +8369,7 @@
     </w:p>
     <w:p>
       <w:r>
+        <w:lastRenderedPageBreak/>
         <w:t>Wanneer NGINX op de server geïnstalleerd staat kan de code van de website op de server geplaatst worden. Hierna hoeft enkel nog de configuratie van NGINX vervolledigt te worden zodat de webserver weet welke bestanden moeten beschikbaar gesteld worden.</w:t>
       </w:r>
     </w:p>
@@ -9333,21 +9503,21 @@
         <v:path o:extrusionok="f" gradientshapeok="t" o:connecttype="rect"/>
         <o:lock v:ext="edit" aspectratio="t"/>
       </v:shapetype>
-      <v:shape id="_x0000_i1089" type="#_x0000_t75" style="width:8.4pt;height:8.4pt" o:bullet="t">
+      <v:shape id="_x0000_i1200" type="#_x0000_t75" style="width:8.4pt;height:8.4pt" o:bullet="t">
         <v:imagedata r:id="rId1" o:title="BD21306_"/>
       </v:shape>
     </w:pict>
   </w:numPicBullet>
   <w:numPicBullet w:numPicBulletId="1">
     <w:pict>
-      <v:shape id="_x0000_i1090" type="#_x0000_t75" style="width:5.8pt;height:5.8pt" o:bullet="t">
+      <v:shape id="_x0000_i1201" type="#_x0000_t75" style="width:5.8pt;height:5.8pt" o:bullet="t">
         <v:imagedata r:id="rId2" o:title="BD15059_"/>
       </v:shape>
     </w:pict>
   </w:numPicBullet>
   <w:numPicBullet w:numPicBulletId="2">
     <w:pict>
-      <v:shape id="_x0000_i1091" type="#_x0000_t75" style="width:5.8pt;height:5.8pt" o:bullet="t">
+      <v:shape id="_x0000_i1202" type="#_x0000_t75" style="width:5.8pt;height:5.8pt" o:bullet="t">
         <v:imagedata r:id="rId3" o:title="BD14830_"/>
       </v:shape>
     </w:pict>
@@ -11013,7 +11183,7 @@
       <w:lvlText w:val="%1.%2.%3"/>
       <w:lvlJc w:val="left"/>
       <w:pPr>
-        <w:ind w:left="2280" w:hanging="720"/>
+        <w:ind w:left="720" w:hanging="720"/>
       </w:pPr>
     </w:lvl>
     <w:lvl w:ilvl="3">
@@ -12956,16 +13126,25 @@
 </file>
 
 <file path=customXml/item1.xml><?xml version="1.0" encoding="utf-8"?>
-<b:Sources xmlns:b="http://schemas.openxmlformats.org/officeDocument/2006/bibliography" xmlns="http://schemas.openxmlformats.org/officeDocument/2006/bibliography" SelectedStyle="\APA.XSL" StyleName="APA"/>
-</file>
-
-<file path=customXml/item2.xml><?xml version="1.0" encoding="utf-8"?>
 <p:properties xmlns:p="http://schemas.microsoft.com/office/2006/metadata/properties" xmlns:xsi="http://www.w3.org/2001/XMLSchema-instance" xmlns:pc="http://schemas.microsoft.com/office/infopath/2007/PartnerControls">
   <documentManagement/>
 </p:properties>
 </file>
 
+<file path=customXml/item2.xml><?xml version="1.0" encoding="utf-8"?>
+<b:Sources xmlns:b="http://schemas.openxmlformats.org/officeDocument/2006/bibliography" xmlns="http://schemas.openxmlformats.org/officeDocument/2006/bibliography" SelectedStyle="\APA.XSL" StyleName="APA"/>
+</file>
+
 <file path=customXml/item3.xml><?xml version="1.0" encoding="utf-8"?>
+<?mso-contentType ?>
+<FormTemplates xmlns="http://schemas.microsoft.com/sharepoint/v3/contenttype/forms">
+  <Display>DocumentLibraryForm</Display>
+  <Edit>DocumentLibraryForm</Edit>
+  <New>DocumentLibraryForm</New>
+</FormTemplates>
+</file>
+
+<file path=customXml/item4.xml><?xml version="1.0" encoding="utf-8"?>
 <ct:contentTypeSchema xmlns:ct="http://schemas.microsoft.com/office/2006/metadata/contentType" xmlns:ma="http://schemas.microsoft.com/office/2006/metadata/properties/metaAttributes" ct:_="" ma:_="" ma:contentTypeName="Document" ma:contentTypeID="0x010100193F48566F82E041BED911C0693359E9" ma:contentTypeVersion="12" ma:contentTypeDescription="Een nieuw document maken." ma:contentTypeScope="" ma:versionID="c4be8edbfea42a53f4e981d13f83a739">
   <xsd:schema xmlns:xsd="http://www.w3.org/2001/XMLSchema" xmlns:xs="http://www.w3.org/2001/XMLSchema" xmlns:p="http://schemas.microsoft.com/office/2006/metadata/properties" xmlns:ns2="e43d81d0-7a9c-4012-90dc-ae63c601f626" xmlns:ns3="e1337eef-b66e-4fde-b081-a3272a7c00ca" targetNamespace="http://schemas.microsoft.com/office/2006/metadata/properties" ma:root="true" ma:fieldsID="684697959efabb4d67ae003c00a33b4b" ns2:_="" ns3:_="">
     <xsd:import namespace="e43d81d0-7a9c-4012-90dc-ae63c601f626"/>
@@ -13182,24 +13361,7 @@
 </ct:contentTypeSchema>
 </file>
 
-<file path=customXml/item4.xml><?xml version="1.0" encoding="utf-8"?>
-<?mso-contentType ?>
-<FormTemplates xmlns="http://schemas.microsoft.com/sharepoint/v3/contenttype/forms">
-  <Display>DocumentLibraryForm</Display>
-  <Edit>DocumentLibraryForm</Edit>
-  <New>DocumentLibraryForm</New>
-</FormTemplates>
-</file>
-
 <file path=customXml/itemProps1.xml><?xml version="1.0" encoding="utf-8"?>
-<ds:datastoreItem xmlns:ds="http://schemas.openxmlformats.org/officeDocument/2006/customXml" ds:itemID="{BBBAE30F-4CCD-4954-9DE8-51288D31D2B2}">
-  <ds:schemaRefs>
-    <ds:schemaRef ds:uri="http://schemas.openxmlformats.org/officeDocument/2006/bibliography"/>
-  </ds:schemaRefs>
-</ds:datastoreItem>
-</file>
-
-<file path=customXml/itemProps2.xml><?xml version="1.0" encoding="utf-8"?>
 <ds:datastoreItem xmlns:ds="http://schemas.openxmlformats.org/officeDocument/2006/customXml" ds:itemID="{AB1F1C66-70BB-4482-867A-67F3A028280E}">
   <ds:schemaRefs>
     <ds:schemaRef ds:uri="http://schemas.microsoft.com/office/2006/metadata/properties"/>
@@ -13208,7 +13370,23 @@
 </ds:datastoreItem>
 </file>
 
+<file path=customXml/itemProps2.xml><?xml version="1.0" encoding="utf-8"?>
+<ds:datastoreItem xmlns:ds="http://schemas.openxmlformats.org/officeDocument/2006/customXml" ds:itemID="{BBBAE30F-4CCD-4954-9DE8-51288D31D2B2}">
+  <ds:schemaRefs>
+    <ds:schemaRef ds:uri="http://schemas.openxmlformats.org/officeDocument/2006/bibliography"/>
+  </ds:schemaRefs>
+</ds:datastoreItem>
+</file>
+
 <file path=customXml/itemProps3.xml><?xml version="1.0" encoding="utf-8"?>
+<ds:datastoreItem xmlns:ds="http://schemas.openxmlformats.org/officeDocument/2006/customXml" ds:itemID="{7AF5E9C9-C33C-429A-89D0-9B6D34FCC4A3}">
+  <ds:schemaRefs>
+    <ds:schemaRef ds:uri="http://schemas.microsoft.com/sharepoint/v3/contenttype/forms"/>
+  </ds:schemaRefs>
+</ds:datastoreItem>
+</file>
+
+<file path=customXml/itemProps4.xml><?xml version="1.0" encoding="utf-8"?>
 <ds:datastoreItem xmlns:ds="http://schemas.openxmlformats.org/officeDocument/2006/customXml" ds:itemID="{F4649BE9-A6D7-4887-B289-43D5794A33C4}">
   <ds:schemaRefs>
     <ds:schemaRef ds:uri="http://schemas.microsoft.com/office/2006/metadata/contentType"/>
@@ -13225,12 +13403,4 @@
     <ds:schemaRef ds:uri="http://schemas.microsoft.com/internal/obd"/>
   </ds:schemaRefs>
 </ds:datastoreItem>
-</file>
-
-<file path=customXml/itemProps4.xml><?xml version="1.0" encoding="utf-8"?>
-<ds:datastoreItem xmlns:ds="http://schemas.openxmlformats.org/officeDocument/2006/customXml" ds:itemID="{7AF5E9C9-C33C-429A-89D0-9B6D34FCC4A3}">
-  <ds:schemaRefs>
-    <ds:schemaRef ds:uri="http://schemas.microsoft.com/sharepoint/v3/contenttype/forms"/>
-  </ds:schemaRefs>
-</ds:datastoreItem>
 </file>
</xml_diff>

<commit_message>
voeg API sectie toe
</commit_message>
<xml_diff>
--- a/Documentation/Writing/ThibautWittevrongelBAP.docx
+++ b/Documentation/Writing/ThibautWittevrongelBAP.docx
@@ -1,6 +1,6 @@
 
 <file path=word/document.xml><?xml version="1.0" encoding="utf-8"?>
-<w:document xmlns:wpc="http://schemas.microsoft.com/office/word/2010/wordprocessingCanvas" xmlns:cx="http://schemas.microsoft.com/office/drawing/2014/chartex" xmlns:cx1="http://schemas.microsoft.com/office/drawing/2015/9/8/chartex" xmlns:cx2="http://schemas.microsoft.com/office/drawing/2015/10/21/chartex" xmlns:cx3="http://schemas.microsoft.com/office/drawing/2016/5/9/chartex" xmlns:cx4="http://schemas.microsoft.com/office/drawing/2016/5/10/chartex" xmlns:cx5="http://schemas.microsoft.com/office/drawing/2016/5/11/chartex" xmlns:cx6="http://schemas.microsoft.com/office/drawing/2016/5/12/chartex" xmlns:cx7="http://schemas.microsoft.com/office/drawing/2016/5/13/chartex" xmlns:cx8="http://schemas.microsoft.com/office/drawing/2016/5/14/chartex" xmlns:mc="http://schemas.openxmlformats.org/markup-compatibility/2006" xmlns:aink="http://schemas.microsoft.com/office/drawing/2016/ink" xmlns:am3d="http://schemas.microsoft.com/office/drawing/2017/model3d" xmlns:o="urn:schemas-microsoft-com:office:office" xmlns:oel="http://schemas.microsoft.com/office/2019/extlst" xmlns:r="http://schemas.openxmlformats.org/officeDocument/2006/relationships" xmlns:m="http://schemas.openxmlformats.org/officeDocument/2006/math" xmlns:v="urn:schemas-microsoft-com:vml" xmlns:wp14="http://schemas.microsoft.com/office/word/2010/wordprocessingDrawing" xmlns:wp="http://schemas.openxmlformats.org/drawingml/2006/wordprocessingDrawing" xmlns:w10="urn:schemas-microsoft-com:office:word" xmlns:w="http://schemas.openxmlformats.org/wordprocessingml/2006/main" xmlns:w14="http://schemas.microsoft.com/office/word/2010/wordml" xmlns:w15="http://schemas.microsoft.com/office/word/2012/wordml" xmlns:w16cex="http://schemas.microsoft.com/office/word/2018/wordml/cex" xmlns:w16cid="http://schemas.microsoft.com/office/word/2016/wordml/cid" xmlns:w16="http://schemas.microsoft.com/office/word/2018/wordml" xmlns:w16du="http://schemas.microsoft.com/office/word/2023/wordml/word16du" xmlns:w16sdtdh="http://schemas.microsoft.com/office/word/2020/wordml/sdtdatahash" xmlns:w16se="http://schemas.microsoft.com/office/word/2015/wordml/symex" xmlns:wpg="http://schemas.microsoft.com/office/word/2010/wordprocessingGroup" xmlns:wpi="http://schemas.microsoft.com/office/word/2010/wordprocessingInk" xmlns:wne="http://schemas.microsoft.com/office/word/2006/wordml" xmlns:wps="http://schemas.microsoft.com/office/word/2010/wordprocessingShape" mc:Ignorable="w14 w15 w16se w16cid w16 w16cex w16sdtdh wp14">
+<w:document xmlns:wpc="http://schemas.microsoft.com/office/word/2010/wordprocessingCanvas" xmlns:cx="http://schemas.microsoft.com/office/drawing/2014/chartex" xmlns:cx1="http://schemas.microsoft.com/office/drawing/2015/9/8/chartex" xmlns:cx2="http://schemas.microsoft.com/office/drawing/2015/10/21/chartex" xmlns:cx3="http://schemas.microsoft.com/office/drawing/2016/5/9/chartex" xmlns:cx4="http://schemas.microsoft.com/office/drawing/2016/5/10/chartex" xmlns:cx5="http://schemas.microsoft.com/office/drawing/2016/5/11/chartex" xmlns:cx6="http://schemas.microsoft.com/office/drawing/2016/5/12/chartex" xmlns:cx7="http://schemas.microsoft.com/office/drawing/2016/5/13/chartex" xmlns:cx8="http://schemas.microsoft.com/office/drawing/2016/5/14/chartex" xmlns:mc="http://schemas.openxmlformats.org/markup-compatibility/2006" xmlns:aink="http://schemas.microsoft.com/office/drawing/2016/ink" xmlns:am3d="http://schemas.microsoft.com/office/drawing/2017/model3d" xmlns:o="urn:schemas-microsoft-com:office:office" xmlns:oel="http://schemas.microsoft.com/office/2019/extlst" xmlns:r="http://schemas.openxmlformats.org/officeDocument/2006/relationships" xmlns:m="http://schemas.openxmlformats.org/officeDocument/2006/math" xmlns:v="urn:schemas-microsoft-com:vml" xmlns:wp14="http://schemas.microsoft.com/office/word/2010/wordprocessingDrawing" xmlns:wp="http://schemas.openxmlformats.org/drawingml/2006/wordprocessingDrawing" xmlns:w10="urn:schemas-microsoft-com:office:word" xmlns:w="http://schemas.openxmlformats.org/wordprocessingml/2006/main" xmlns:w14="http://schemas.microsoft.com/office/word/2010/wordml" xmlns:w15="http://schemas.microsoft.com/office/word/2012/wordml" xmlns:w16cex="http://schemas.microsoft.com/office/word/2018/wordml/cex" xmlns:w16cid="http://schemas.microsoft.com/office/word/2016/wordml/cid" xmlns:w16="http://schemas.microsoft.com/office/word/2018/wordml" xmlns:w16sdtdh="http://schemas.microsoft.com/office/word/2020/wordml/sdtdatahash" xmlns:w16se="http://schemas.microsoft.com/office/word/2015/wordml/symex" xmlns:wpg="http://schemas.microsoft.com/office/word/2010/wordprocessingGroup" xmlns:wpi="http://schemas.microsoft.com/office/word/2010/wordprocessingInk" xmlns:wne="http://schemas.microsoft.com/office/word/2006/wordml" xmlns:wps="http://schemas.microsoft.com/office/word/2010/wordprocessingShape" mc:Ignorable="w14 w15 w16se w16cid w16 w16cex w16sdtdh wp14">
   <w:body>
     <w:p>
       <w:pPr>
@@ -12,6 +12,8 @@
           <w:lang w:val="nl-NL"/>
         </w:rPr>
       </w:pPr>
+      <w:bookmarkStart w:id="0" w:name="OLE_LINK1"/>
+      <w:bookmarkStart w:id="1" w:name="OLE_LINK2"/>
     </w:p>
     <w:p>
       <w:pPr>
@@ -215,7 +217,7 @@
               </w:rPr>
               <w:instrText xml:space="preserve"> </w:instrText>
             </w:r>
-            <w:bookmarkStart w:id="0" w:name="Text6"/>
+            <w:bookmarkStart w:id="2" w:name="Text6"/>
             <w:r>
               <w:rPr>
                 <w:rFonts w:ascii="Arial Nova" w:hAnsi="Arial Nova"/>
@@ -247,7 +249,7 @@
               </w:rPr>
               <w:fldChar w:fldCharType="end"/>
             </w:r>
-            <w:bookmarkEnd w:id="0"/>
+            <w:bookmarkEnd w:id="2"/>
             <w:r>
               <w:rPr>
                 <w:rFonts w:ascii="Arial Nova" w:hAnsi="Arial Nova"/>
@@ -279,7 +281,7 @@
               </w:rPr>
               <w:instrText xml:space="preserve"> </w:instrText>
             </w:r>
-            <w:bookmarkStart w:id="1" w:name="Text5"/>
+            <w:bookmarkStart w:id="3" w:name="Text5"/>
             <w:r>
               <w:rPr>
                 <w:rFonts w:ascii="Arial Nova" w:hAnsi="Arial Nova"/>
@@ -307,7 +309,7 @@
               </w:rPr>
               <w:fldChar w:fldCharType="end"/>
             </w:r>
-            <w:bookmarkEnd w:id="1"/>
+            <w:bookmarkEnd w:id="3"/>
           </w:p>
         </w:tc>
       </w:tr>
@@ -462,7 +464,7 @@
               </wp:anchor>
             </w:drawing>
           </mc:Choice>
-          <mc:Fallback>
+          <mc:Fallback xmlns:w16du="http://schemas.microsoft.com/office/word/2023/wordml/word16du">
             <w:pict>
               <v:line w14:anchorId="3529263B" id="Straight Connector 13" o:spid="_x0000_s1026" style="position:absolute;z-index:251660288;visibility:visible;mso-wrap-style:square;mso-width-percent:0;mso-wrap-distance-left:9pt;mso-wrap-distance-top:0;mso-wrap-distance-right:9pt;mso-wrap-distance-bottom:0;mso-position-horizontal:left;mso-position-horizontal-relative:margin;mso-position-vertical:absolute;mso-position-vertical-relative:page;mso-width-percent:0;mso-width-relative:margin" from="0,695.7pt" to="453.55pt,695.7pt" o:gfxdata="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" o:allowoverlap="f" strokecolor="black [3213]" strokeweight="3pt">
                 <v:stroke endcap="round"/>
@@ -1367,7 +1369,7 @@
               </wp:anchor>
             </w:drawing>
           </mc:Choice>
-          <mc:Fallback>
+          <mc:Fallback xmlns:w16du="http://schemas.microsoft.com/office/word/2023/wordml/word16du">
             <w:pict>
               <v:line w14:anchorId="2EF4B9B8" id="Straight Connector 13" o:spid="_x0000_s1026" style="position:absolute;z-index:251663360;visibility:visible;mso-wrap-style:square;mso-width-percent:0;mso-wrap-distance-left:9pt;mso-wrap-distance-top:0;mso-wrap-distance-right:9pt;mso-wrap-distance-bottom:0;mso-position-horizontal:left;mso-position-horizontal-relative:margin;mso-position-vertical:absolute;mso-position-vertical-relative:page;mso-width-percent:0;mso-width-relative:margin" from="0,695.7pt" to="453.55pt,695.7pt" o:gfxdata="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" o:allowoverlap="f" strokecolor="black [3213]" strokeweight="3pt">
                 <v:stroke endcap="round"/>
@@ -1986,7 +1988,7 @@
           <w:noProof/>
           <w:lang w:val="nl-NL"/>
         </w:rPr>
-        <w:t>14/05/2023</w:t>
+        <w:t>22/05/2023</w:t>
       </w:r>
       <w:r>
         <w:rPr>
@@ -5247,8 +5249,8 @@
           <w:lang w:val="nl-NL"/>
         </w:rPr>
       </w:pPr>
-      <w:bookmarkStart w:id="2" w:name="_Toc120695346"/>
-      <w:bookmarkStart w:id="3" w:name="_Toc134694397"/>
+      <w:bookmarkStart w:id="4" w:name="_Toc120695346"/>
+      <w:bookmarkStart w:id="5" w:name="_Toc134694397"/>
       <w:r>
         <w:rPr>
           <w:rFonts w:ascii="Arial Nova" w:hAnsi="Arial Nova"/>
@@ -5257,8 +5259,8 @@
         <w:lastRenderedPageBreak/>
         <w:t>Inleiding</w:t>
       </w:r>
-      <w:bookmarkEnd w:id="2"/>
-      <w:bookmarkEnd w:id="3"/>
+      <w:bookmarkEnd w:id="4"/>
+      <w:bookmarkEnd w:id="5"/>
     </w:p>
     <w:p>
       <w:pPr>
@@ -5268,8 +5270,8 @@
           <w:lang w:val="nl-NL"/>
         </w:rPr>
       </w:pPr>
-      <w:bookmarkStart w:id="4" w:name="_Toc56427778"/>
-      <w:bookmarkEnd w:id="4"/>
+      <w:bookmarkStart w:id="6" w:name="_Toc56427778"/>
+      <w:bookmarkEnd w:id="6"/>
       <w:r>
         <w:rPr>
           <w:i/>
@@ -5341,16 +5343,16 @@
           <w:lang w:val="nl-NL"/>
         </w:rPr>
       </w:pPr>
-      <w:bookmarkStart w:id="5" w:name="_Toc120695347"/>
-      <w:bookmarkStart w:id="6" w:name="_Toc134694398"/>
+      <w:bookmarkStart w:id="7" w:name="_Toc120695347"/>
+      <w:bookmarkStart w:id="8" w:name="_Toc134694398"/>
       <w:r>
         <w:rPr>
           <w:lang w:val="nl-NL"/>
         </w:rPr>
         <w:t>Algemeen</w:t>
       </w:r>
-      <w:bookmarkEnd w:id="5"/>
-      <w:bookmarkEnd w:id="6"/>
+      <w:bookmarkEnd w:id="7"/>
+      <w:bookmarkEnd w:id="8"/>
     </w:p>
     <w:p>
       <w:pPr>
@@ -5449,7 +5451,7 @@
           <w:lang w:val="nl-NL"/>
         </w:rPr>
       </w:pPr>
-      <w:bookmarkStart w:id="7" w:name="_Toc134694399"/>
+      <w:bookmarkStart w:id="9" w:name="_Toc134694399"/>
       <w:r>
         <w:rPr>
           <w:lang w:val="nl-NL"/>
@@ -5470,7 +5472,7 @@
         </w:rPr>
         <w:t>?</w:t>
       </w:r>
-      <w:bookmarkEnd w:id="7"/>
+      <w:bookmarkEnd w:id="9"/>
     </w:p>
     <w:p>
       <w:pPr>
@@ -5625,12 +5627,21 @@
           <w:rFonts w:ascii="Arial Nova" w:hAnsi="Arial Nova"/>
           <w:lang w:val="nl-NL"/>
         </w:rPr>
-        <w:t xml:space="preserve"> (CSR) en Server-side </w:t>
+        <w:t xml:space="preserve"> (CSR) en </w:t>
+      </w:r>
+      <w:r>
+        <w:rPr>
+          <w:rFonts w:ascii="Arial Nova" w:hAnsi="Arial Nova"/>
+          <w:highlight w:val="yellow"/>
+          <w:lang w:val="nl-NL"/>
+        </w:rPr>
+        <w:t xml:space="preserve">Server-side </w:t>
       </w:r>
       <w:proofErr w:type="spellStart"/>
       <w:r>
         <w:rPr>
           <w:rFonts w:ascii="Arial Nova" w:hAnsi="Arial Nova"/>
+          <w:highlight w:val="yellow"/>
           <w:lang w:val="nl-NL"/>
         </w:rPr>
         <w:t>rendering</w:t>
@@ -5639,6 +5650,7 @@
       <w:r>
         <w:rPr>
           <w:rFonts w:ascii="Arial Nova" w:hAnsi="Arial Nova"/>
+          <w:highlight w:val="yellow"/>
           <w:lang w:val="nl-NL"/>
         </w:rPr>
         <w:t xml:space="preserve"> (SSR)</w:t>
@@ -5894,7 +5906,7 @@
           <w:lang w:val="nl-NL"/>
         </w:rPr>
       </w:pPr>
-      <w:bookmarkStart w:id="8" w:name="_Toc134694400"/>
+      <w:bookmarkStart w:id="10" w:name="_Toc134694400"/>
       <w:r>
         <w:rPr>
           <w:lang w:val="nl-NL"/>
@@ -5915,7 +5927,7 @@
         </w:rPr>
         <w:t>?</w:t>
       </w:r>
-      <w:bookmarkEnd w:id="8"/>
+      <w:bookmarkEnd w:id="10"/>
     </w:p>
     <w:p>
       <w:pPr>
@@ -5953,16 +5965,16 @@
           <w:lang w:val="nl-NL"/>
         </w:rPr>
       </w:pPr>
-      <w:bookmarkStart w:id="9" w:name="_Toc120695348"/>
-      <w:bookmarkStart w:id="10" w:name="_Toc134694401"/>
+      <w:bookmarkStart w:id="11" w:name="_Toc120695348"/>
+      <w:bookmarkStart w:id="12" w:name="_Toc134694401"/>
       <w:r>
         <w:rPr>
           <w:lang w:val="nl-NL"/>
         </w:rPr>
         <w:t>Probleemstelling</w:t>
       </w:r>
-      <w:bookmarkEnd w:id="9"/>
-      <w:bookmarkEnd w:id="10"/>
+      <w:bookmarkEnd w:id="11"/>
+      <w:bookmarkEnd w:id="12"/>
     </w:p>
     <w:p>
       <w:pPr>
@@ -6002,8 +6014,8 @@
           <w:lang w:val="nl-NL"/>
         </w:rPr>
       </w:pPr>
-      <w:bookmarkStart w:id="11" w:name="_Toc120695349"/>
-      <w:bookmarkStart w:id="12" w:name="_Toc134694402"/>
+      <w:bookmarkStart w:id="13" w:name="_Toc120695349"/>
+      <w:bookmarkStart w:id="14" w:name="_Toc134694402"/>
       <w:r>
         <w:rPr>
           <w:lang w:val="nl-NL"/>
@@ -6011,8 +6023,8 @@
         <w:lastRenderedPageBreak/>
         <w:t>Onderzoeksvraag</w:t>
       </w:r>
-      <w:bookmarkEnd w:id="11"/>
-      <w:bookmarkEnd w:id="12"/>
+      <w:bookmarkEnd w:id="13"/>
+      <w:bookmarkEnd w:id="14"/>
     </w:p>
     <w:p>
       <w:pPr>
@@ -6277,99 +6289,99 @@
           <w:lang w:val="nl-NL"/>
         </w:rPr>
       </w:pPr>
-      <w:bookmarkStart w:id="13" w:name="_Toc120695350"/>
-      <w:bookmarkStart w:id="14" w:name="_Toc134694403"/>
+      <w:bookmarkStart w:id="15" w:name="_Toc120695350"/>
+      <w:bookmarkStart w:id="16" w:name="_Toc134694403"/>
       <w:r>
         <w:rPr>
           <w:lang w:val="nl-NL"/>
         </w:rPr>
         <w:t>Experiment</w:t>
-      </w:r>
-      <w:bookmarkEnd w:id="13"/>
-      <w:bookmarkEnd w:id="14"/>
-    </w:p>
-    <w:p>
-      <w:pPr>
-        <w:rPr>
-          <w:rFonts w:ascii="Arial Nova" w:hAnsi="Arial Nova"/>
-          <w:lang w:val="nl-NL"/>
-        </w:rPr>
-      </w:pPr>
-      <w:r>
-        <w:rPr>
-          <w:rFonts w:ascii="Arial Nova" w:hAnsi="Arial Nova"/>
-          <w:lang w:val="nl-NL"/>
-        </w:rPr>
-        <w:t xml:space="preserve">Om een antwoord te formuleren op de onderzoeksvraag wordt er een </w:t>
-      </w:r>
-      <w:r>
-        <w:rPr>
-          <w:rFonts w:ascii="Arial Nova" w:hAnsi="Arial Nova"/>
-          <w:lang w:val="nl-NL"/>
-        </w:rPr>
-        <w:t>experiment</w:t>
-      </w:r>
-      <w:r>
-        <w:rPr>
-          <w:rFonts w:ascii="Arial Nova" w:hAnsi="Arial Nova"/>
-          <w:lang w:val="nl-NL"/>
-        </w:rPr>
-        <w:t xml:space="preserve"> opgezet. In dit experiment worden er twee identieke applicaties ontwikkeld. Het enige verschil tussen de twee applicaties is dat de ene in de structuur van een MPA wordt gemaakt. De andere wordt gemaakt in de structuur van een SPA. Deze twee applicaties worden daarna vergeleken met elkaar om te zien welke </w:t>
-      </w:r>
-      <w:r>
-        <w:rPr>
-          <w:rFonts w:ascii="Arial Nova" w:hAnsi="Arial Nova"/>
-          <w:lang w:val="nl-NL"/>
-        </w:rPr>
-        <w:t>voor-</w:t>
-      </w:r>
-      <w:r>
-        <w:rPr>
-          <w:rFonts w:ascii="Arial Nova" w:hAnsi="Arial Nova"/>
-          <w:lang w:val="nl-NL"/>
-        </w:rPr>
-        <w:t xml:space="preserve"> en nadelen beide structuren hebben.</w:t>
-      </w:r>
-      <w:r>
-        <w:rPr>
-          <w:rFonts w:ascii="Arial Nova" w:hAnsi="Arial Nova"/>
-          <w:lang w:val="nl-NL"/>
-        </w:rPr>
-        <w:t xml:space="preserve"> Dit om dan op het einde een conclusie te kunnen hebben over beide structuren.</w:t>
-      </w:r>
-    </w:p>
-    <w:p>
-      <w:pPr>
-        <w:rPr>
-          <w:rFonts w:ascii="Arial Nova" w:hAnsi="Arial Nova"/>
-          <w:lang w:val="nl-NL"/>
-        </w:rPr>
-      </w:pPr>
-    </w:p>
-    <w:p>
-      <w:pPr>
-        <w:pStyle w:val="Kop2"/>
-        <w:rPr>
-          <w:lang w:val="nl-NL"/>
-        </w:rPr>
-      </w:pPr>
-      <w:bookmarkStart w:id="15" w:name="_Toc120695351"/>
-      <w:bookmarkStart w:id="16" w:name="_Toc134694404"/>
-      <w:r>
-        <w:rPr>
-          <w:lang w:val="nl-NL"/>
-        </w:rPr>
-        <w:t xml:space="preserve">Structuur van deze </w:t>
-      </w:r>
-      <w:proofErr w:type="spellStart"/>
-      <w:r>
-        <w:rPr>
-          <w:lang w:val="nl-NL"/>
-        </w:rPr>
-        <w:t>bachelorproef</w:t>
       </w:r>
       <w:bookmarkEnd w:id="15"/>
       <w:bookmarkEnd w:id="16"/>
+    </w:p>
+    <w:p>
+      <w:pPr>
+        <w:rPr>
+          <w:rFonts w:ascii="Arial Nova" w:hAnsi="Arial Nova"/>
+          <w:lang w:val="nl-NL"/>
+        </w:rPr>
+      </w:pPr>
+      <w:r>
+        <w:rPr>
+          <w:rFonts w:ascii="Arial Nova" w:hAnsi="Arial Nova"/>
+          <w:lang w:val="nl-NL"/>
+        </w:rPr>
+        <w:t xml:space="preserve">Om een antwoord te formuleren op de onderzoeksvraag wordt er een </w:t>
+      </w:r>
+      <w:r>
+        <w:rPr>
+          <w:rFonts w:ascii="Arial Nova" w:hAnsi="Arial Nova"/>
+          <w:lang w:val="nl-NL"/>
+        </w:rPr>
+        <w:t>experiment</w:t>
+      </w:r>
+      <w:r>
+        <w:rPr>
+          <w:rFonts w:ascii="Arial Nova" w:hAnsi="Arial Nova"/>
+          <w:lang w:val="nl-NL"/>
+        </w:rPr>
+        <w:t xml:space="preserve"> opgezet. In dit experiment worden er twee identieke applicaties ontwikkeld. Het enige verschil tussen de twee applicaties is dat de ene in de structuur van een MPA wordt gemaakt. De andere wordt gemaakt in de structuur van een SPA. Deze twee applicaties worden daarna vergeleken met elkaar om te zien welke </w:t>
+      </w:r>
+      <w:r>
+        <w:rPr>
+          <w:rFonts w:ascii="Arial Nova" w:hAnsi="Arial Nova"/>
+          <w:lang w:val="nl-NL"/>
+        </w:rPr>
+        <w:t>voor-</w:t>
+      </w:r>
+      <w:r>
+        <w:rPr>
+          <w:rFonts w:ascii="Arial Nova" w:hAnsi="Arial Nova"/>
+          <w:lang w:val="nl-NL"/>
+        </w:rPr>
+        <w:t xml:space="preserve"> en nadelen beide structuren hebben.</w:t>
+      </w:r>
+      <w:r>
+        <w:rPr>
+          <w:rFonts w:ascii="Arial Nova" w:hAnsi="Arial Nova"/>
+          <w:lang w:val="nl-NL"/>
+        </w:rPr>
+        <w:t xml:space="preserve"> Dit om dan op het einde een conclusie te kunnen hebben over beide structuren.</w:t>
+      </w:r>
+    </w:p>
+    <w:p>
+      <w:pPr>
+        <w:rPr>
+          <w:rFonts w:ascii="Arial Nova" w:hAnsi="Arial Nova"/>
+          <w:lang w:val="nl-NL"/>
+        </w:rPr>
+      </w:pPr>
+    </w:p>
+    <w:p>
+      <w:pPr>
+        <w:pStyle w:val="Kop2"/>
+        <w:rPr>
+          <w:lang w:val="nl-NL"/>
+        </w:rPr>
+      </w:pPr>
+      <w:bookmarkStart w:id="17" w:name="_Toc120695351"/>
+      <w:bookmarkStart w:id="18" w:name="_Toc134694404"/>
+      <w:r>
+        <w:rPr>
+          <w:lang w:val="nl-NL"/>
+        </w:rPr>
+        <w:t xml:space="preserve">Structuur van deze </w:t>
+      </w:r>
+      <w:proofErr w:type="spellStart"/>
+      <w:r>
+        <w:rPr>
+          <w:lang w:val="nl-NL"/>
+        </w:rPr>
+        <w:t>bachelorproef</w:t>
+      </w:r>
+      <w:bookmarkEnd w:id="17"/>
+      <w:bookmarkEnd w:id="18"/>
       <w:proofErr w:type="spellEnd"/>
     </w:p>
     <w:p>
@@ -6437,8 +6449,8 @@
           <w:lang w:val="nl-NL"/>
         </w:rPr>
       </w:pPr>
-      <w:bookmarkStart w:id="17" w:name="_Toc120695352"/>
-      <w:bookmarkStart w:id="18" w:name="_Toc134694405"/>
+      <w:bookmarkStart w:id="19" w:name="_Toc120695352"/>
+      <w:bookmarkStart w:id="20" w:name="_Toc134694405"/>
       <w:r>
         <w:rPr>
           <w:rFonts w:ascii="Arial Nova" w:hAnsi="Arial Nova"/>
@@ -6447,8 +6459,8 @@
         <w:lastRenderedPageBreak/>
         <w:t>Experiment</w:t>
       </w:r>
-      <w:bookmarkEnd w:id="17"/>
-      <w:bookmarkEnd w:id="18"/>
+      <w:bookmarkEnd w:id="19"/>
+      <w:bookmarkEnd w:id="20"/>
     </w:p>
     <w:p>
       <w:pPr>
@@ -6818,18 +6830,18 @@
           <w:lang w:val="nl-NL"/>
         </w:rPr>
       </w:pPr>
-      <w:bookmarkStart w:id="19" w:name="_Toc56427786"/>
-      <w:bookmarkStart w:id="20" w:name="_Toc120695353"/>
-      <w:bookmarkStart w:id="21" w:name="_Toc134694406"/>
-      <w:bookmarkEnd w:id="19"/>
+      <w:bookmarkStart w:id="21" w:name="_Toc56427786"/>
+      <w:bookmarkStart w:id="22" w:name="_Toc120695353"/>
+      <w:bookmarkStart w:id="23" w:name="_Toc134694406"/>
+      <w:bookmarkEnd w:id="21"/>
       <w:r>
         <w:rPr>
           <w:lang w:val="nl-NL"/>
         </w:rPr>
         <w:t>Methodologie</w:t>
       </w:r>
-      <w:bookmarkEnd w:id="20"/>
-      <w:bookmarkEnd w:id="21"/>
+      <w:bookmarkEnd w:id="22"/>
+      <w:bookmarkEnd w:id="23"/>
     </w:p>
     <w:p>
       <w:pPr>
@@ -6869,7 +6881,7 @@
           <w:lang w:val="nl-NL"/>
         </w:rPr>
       </w:pPr>
-      <w:bookmarkStart w:id="22" w:name="_Toc134694407"/>
+      <w:bookmarkStart w:id="24" w:name="_Toc134694407"/>
       <w:r>
         <w:rPr>
           <w:lang w:val="nl-NL"/>
@@ -6882,7 +6894,7 @@
         </w:rPr>
         <w:t>t een typische webapplicatie?</w:t>
       </w:r>
-      <w:bookmarkEnd w:id="22"/>
+      <w:bookmarkEnd w:id="24"/>
     </w:p>
     <w:p>
       <w:pPr>
@@ -7235,10 +7247,1176 @@
     </w:p>
     <w:p>
       <w:pPr>
-        <w:rPr>
-          <w:lang w:val="nl-NL"/>
-        </w:rPr>
-      </w:pPr>
+        <w:pStyle w:val="Kop3"/>
+        <w:rPr>
+          <w:lang w:val="nl-NL"/>
+        </w:rPr>
+      </w:pPr>
+      <w:r>
+        <w:rPr>
+          <w:lang w:val="nl-NL"/>
+        </w:rPr>
+        <w:t>De ontwikkelde API</w:t>
+      </w:r>
+    </w:p>
+    <w:p>
+      <w:pPr>
+        <w:rPr>
+          <w:lang w:val="nl-NL"/>
+        </w:rPr>
+      </w:pPr>
+      <w:r>
+        <w:rPr>
+          <w:lang w:val="nl-NL"/>
+        </w:rPr>
+        <w:t>Om authenticatie en externe data beschikbaar te maken in een webapplicatie wordt er vaak een Application Programming Interface (API) gebruikt. Een API is eigenlijk een stukje technologie die ervoor zorgt dat applicaties met elkaar kunnen communiceren. In dit onderzoek zorgt de opgezette API er dus voor dat er communicatie tussen de webapplicatie en de server mogelijk is.</w:t>
+      </w:r>
+    </w:p>
+    <w:p>
+      <w:pPr>
+        <w:rPr>
+          <w:lang w:val="nl-NL"/>
+        </w:rPr>
+      </w:pPr>
+      <w:r>
+        <w:rPr>
+          <w:lang w:val="nl-NL"/>
+        </w:rPr>
+        <w:t>Er zijn tal</w:t>
+      </w:r>
+      <w:r>
+        <w:rPr>
+          <w:lang w:val="nl-NL"/>
+        </w:rPr>
+        <w:t xml:space="preserve"> van manieren om een API op te zetten.</w:t>
+      </w:r>
+      <w:r>
+        <w:rPr>
+          <w:lang w:val="nl-NL"/>
+        </w:rPr>
+        <w:t xml:space="preserve"> Zo is er de keuze om een Simple Object Acces Protocol (SOAP), Remote Procedure Call (RPC) of een </w:t>
+      </w:r>
+      <w:proofErr w:type="spellStart"/>
+      <w:r>
+        <w:rPr>
+          <w:lang w:val="nl-NL"/>
+        </w:rPr>
+        <w:t>Representational</w:t>
+      </w:r>
+      <w:proofErr w:type="spellEnd"/>
+      <w:r>
+        <w:rPr>
+          <w:lang w:val="nl-NL"/>
+        </w:rPr>
+        <w:t xml:space="preserve"> State Transfer (REST) API te maken. In dit onderzoek is er gebruik gemaakt van de REST structuur.</w:t>
+      </w:r>
+    </w:p>
+    <w:p>
+      <w:pPr>
+        <w:rPr>
+          <w:lang w:val="nl-NL"/>
+        </w:rPr>
+      </w:pPr>
+      <w:r>
+        <w:rPr>
+          <w:lang w:val="nl-NL"/>
+        </w:rPr>
+        <w:t xml:space="preserve">De gekozen programmeertaal om deze API mee te ontwikkelen is PHP. Meer specifiek met het </w:t>
+      </w:r>
+      <w:proofErr w:type="spellStart"/>
+      <w:r>
+        <w:rPr>
+          <w:lang w:val="nl-NL"/>
+        </w:rPr>
+        <w:t>Laravel</w:t>
+      </w:r>
+      <w:proofErr w:type="spellEnd"/>
+      <w:r>
+        <w:rPr>
+          <w:lang w:val="nl-NL"/>
+        </w:rPr>
+        <w:t xml:space="preserve"> </w:t>
+      </w:r>
+      <w:proofErr w:type="spellStart"/>
+      <w:r>
+        <w:rPr>
+          <w:lang w:val="nl-NL"/>
+        </w:rPr>
+        <w:t>framework</w:t>
+      </w:r>
+      <w:proofErr w:type="spellEnd"/>
+      <w:r>
+        <w:rPr>
+          <w:lang w:val="nl-NL"/>
+        </w:rPr>
+        <w:t xml:space="preserve">. De reden om </w:t>
+      </w:r>
+      <w:proofErr w:type="spellStart"/>
+      <w:r>
+        <w:rPr>
+          <w:lang w:val="nl-NL"/>
+        </w:rPr>
+        <w:t>Laravel</w:t>
+      </w:r>
+      <w:proofErr w:type="spellEnd"/>
+      <w:r>
+        <w:rPr>
+          <w:lang w:val="nl-NL"/>
+        </w:rPr>
+        <w:t xml:space="preserve"> te kiezen was omdat deze </w:t>
+      </w:r>
+      <w:proofErr w:type="spellStart"/>
+      <w:r>
+        <w:rPr>
+          <w:lang w:val="nl-NL"/>
+        </w:rPr>
+        <w:t>uitgebereid</w:t>
+      </w:r>
+      <w:proofErr w:type="spellEnd"/>
+      <w:r>
+        <w:rPr>
+          <w:lang w:val="nl-NL"/>
+        </w:rPr>
+        <w:t xml:space="preserve"> tijdens de </w:t>
+      </w:r>
+      <w:r>
+        <w:rPr>
+          <w:lang w:val="nl-NL"/>
+        </w:rPr>
+        <w:lastRenderedPageBreak/>
+        <w:t xml:space="preserve">opleiding is gezien en dit </w:t>
+      </w:r>
+      <w:proofErr w:type="spellStart"/>
+      <w:r>
+        <w:rPr>
+          <w:lang w:val="nl-NL"/>
+        </w:rPr>
+        <w:t>framework</w:t>
+      </w:r>
+      <w:proofErr w:type="spellEnd"/>
+      <w:r>
+        <w:rPr>
+          <w:lang w:val="nl-NL"/>
+        </w:rPr>
+        <w:t xml:space="preserve"> alle mogelijkheden aanbiedt die nodig is voor dit onderzoek.</w:t>
+      </w:r>
+    </w:p>
+    <w:p>
+      <w:pPr>
+        <w:rPr>
+          <w:lang w:val="nl-NL"/>
+        </w:rPr>
+      </w:pPr>
+      <w:r>
+        <w:rPr>
+          <w:lang w:val="nl-NL"/>
+        </w:rPr>
+        <w:t xml:space="preserve">Een API bestaat uit verschillende </w:t>
+      </w:r>
+      <w:proofErr w:type="spellStart"/>
+      <w:r>
+        <w:rPr>
+          <w:lang w:val="nl-NL"/>
+        </w:rPr>
+        <w:t>endpoints</w:t>
+      </w:r>
+      <w:proofErr w:type="spellEnd"/>
+      <w:r>
+        <w:rPr>
+          <w:lang w:val="nl-NL"/>
+        </w:rPr>
+        <w:t xml:space="preserve">. Deze </w:t>
+      </w:r>
+      <w:proofErr w:type="spellStart"/>
+      <w:r>
+        <w:rPr>
+          <w:lang w:val="nl-NL"/>
+        </w:rPr>
+        <w:t>endpoints</w:t>
+      </w:r>
+      <w:proofErr w:type="spellEnd"/>
+      <w:r>
+        <w:rPr>
+          <w:lang w:val="nl-NL"/>
+        </w:rPr>
+        <w:t xml:space="preserve"> worden allemaal opgenomen in een API-</w:t>
+      </w:r>
+      <w:proofErr w:type="spellStart"/>
+      <w:r>
+        <w:rPr>
+          <w:lang w:val="nl-NL"/>
+        </w:rPr>
+        <w:t>spec</w:t>
+      </w:r>
+      <w:proofErr w:type="spellEnd"/>
+      <w:r>
+        <w:rPr>
+          <w:lang w:val="nl-NL"/>
+        </w:rPr>
+        <w:t xml:space="preserve">. Aan de hand van dit document kunnen </w:t>
+      </w:r>
+      <w:proofErr w:type="spellStart"/>
+      <w:r>
+        <w:rPr>
+          <w:lang w:val="nl-NL"/>
+        </w:rPr>
+        <w:t>developers</w:t>
+      </w:r>
+      <w:proofErr w:type="spellEnd"/>
+      <w:r>
+        <w:rPr>
+          <w:lang w:val="nl-NL"/>
+        </w:rPr>
+        <w:t xml:space="preserve"> weten welke </w:t>
+      </w:r>
+      <w:proofErr w:type="spellStart"/>
+      <w:r>
+        <w:rPr>
+          <w:lang w:val="nl-NL"/>
+        </w:rPr>
+        <w:t>endpoints</w:t>
+      </w:r>
+      <w:proofErr w:type="spellEnd"/>
+      <w:r>
+        <w:rPr>
+          <w:lang w:val="nl-NL"/>
+        </w:rPr>
+        <w:t xml:space="preserve"> er toegankelijk zijn en welke parameters eventueel meegeven moeten worden.</w:t>
+      </w:r>
+    </w:p>
+    <w:p>
+      <w:pPr>
+        <w:rPr>
+          <w:lang w:val="nl-NL"/>
+        </w:rPr>
+      </w:pPr>
+      <w:r>
+        <w:rPr>
+          <w:lang w:val="nl-NL"/>
+        </w:rPr>
+        <w:t>Een end-point ziet er als volgt uit:</w:t>
+      </w:r>
+    </w:p>
+    <w:p>
+      <w:pPr>
+        <w:rPr>
+          <w:lang w:val="nl-NL"/>
+        </w:rPr>
+      </w:pPr>
+      <w:r>
+        <w:rPr>
+          <w:noProof/>
+          <w:lang w:val="nl-NL"/>
+        </w:rPr>
+        <w:drawing>
+          <wp:inline distT="0" distB="0" distL="0" distR="0" wp14:anchorId="3C0FE7BF" wp14:editId="243980A9">
+            <wp:extent cx="5760085" cy="804545"/>
+            <wp:effectExtent l="0" t="0" r="5715" b="0"/>
+            <wp:docPr id="1947786696" name="Afbeelding 1" descr="Afbeelding met tekst, Lettertype, schermopname, lijn&#10;&#10;Automatisch gegenereerde beschrijving"/>
+            <wp:cNvGraphicFramePr>
+              <a:graphicFrameLocks xmlns:a="http://schemas.openxmlformats.org/drawingml/2006/main" noChangeAspect="1"/>
+            </wp:cNvGraphicFramePr>
+            <a:graphic xmlns:a="http://schemas.openxmlformats.org/drawingml/2006/main">
+              <a:graphicData uri="http://schemas.openxmlformats.org/drawingml/2006/picture">
+                <pic:pic xmlns:pic="http://schemas.openxmlformats.org/drawingml/2006/picture">
+                  <pic:nvPicPr>
+                    <pic:cNvPr id="1947786696" name="Afbeelding 1" descr="Afbeelding met tekst, Lettertype, schermopname, lijn&#10;&#10;Automatisch gegenereerde beschrijving"/>
+                    <pic:cNvPicPr/>
+                  </pic:nvPicPr>
+                  <pic:blipFill>
+                    <a:blip r:embed="rId15"/>
+                    <a:stretch>
+                      <a:fillRect/>
+                    </a:stretch>
+                  </pic:blipFill>
+                  <pic:spPr>
+                    <a:xfrm>
+                      <a:off x="0" y="0"/>
+                      <a:ext cx="5760085" cy="804545"/>
+                    </a:xfrm>
+                    <a:prstGeom prst="rect">
+                      <a:avLst/>
+                    </a:prstGeom>
+                  </pic:spPr>
+                </pic:pic>
+              </a:graphicData>
+            </a:graphic>
+          </wp:inline>
+        </w:drawing>
+      </w:r>
+    </w:p>
+    <w:p>
+      <w:pPr>
+        <w:rPr>
+          <w:lang w:val="nl-NL"/>
+        </w:rPr>
+      </w:pPr>
+      <w:r>
+        <w:rPr>
+          <w:lang w:val="nl-NL"/>
+        </w:rPr>
+        <w:t>Zoals te zien op de afbeelding bestaat een end-point uit volgende elementen:</w:t>
+      </w:r>
+    </w:p>
+    <w:p>
+      <w:pPr>
+        <w:pStyle w:val="Lijstalinea"/>
+        <w:numPr>
+          <w:ilvl w:val="0"/>
+          <w:numId w:val="28"/>
+        </w:numPr>
+        <w:rPr>
+          <w:lang w:val="nl-NL"/>
+        </w:rPr>
+      </w:pPr>
+      <w:r>
+        <w:rPr>
+          <w:lang w:val="nl-NL"/>
+        </w:rPr>
+        <w:t>Base-URL: Dit is de URL van de server waarop de API gehost staat.</w:t>
+      </w:r>
+    </w:p>
+    <w:p>
+      <w:pPr>
+        <w:pStyle w:val="Lijstalinea"/>
+        <w:numPr>
+          <w:ilvl w:val="0"/>
+          <w:numId w:val="28"/>
+        </w:numPr>
+        <w:rPr>
+          <w:lang w:val="nl-NL"/>
+        </w:rPr>
+      </w:pPr>
+      <w:proofErr w:type="spellStart"/>
+      <w:r>
+        <w:rPr>
+          <w:lang w:val="nl-NL"/>
+        </w:rPr>
+        <w:t>Endpoint</w:t>
+      </w:r>
+      <w:proofErr w:type="spellEnd"/>
+      <w:r>
+        <w:rPr>
+          <w:lang w:val="nl-NL"/>
+        </w:rPr>
+        <w:t xml:space="preserve">: Dit is het pad dat gedefinieerd staat binnen de </w:t>
+      </w:r>
+      <w:proofErr w:type="spellStart"/>
+      <w:r>
+        <w:rPr>
+          <w:lang w:val="nl-NL"/>
+        </w:rPr>
+        <w:t>api-spec</w:t>
+      </w:r>
+      <w:proofErr w:type="spellEnd"/>
+      <w:r>
+        <w:rPr>
+          <w:lang w:val="nl-NL"/>
+        </w:rPr>
+        <w:t xml:space="preserve"> om een bepaalde actie uit te voeren.</w:t>
+      </w:r>
+    </w:p>
+    <w:p>
+      <w:pPr>
+        <w:pStyle w:val="Lijstalinea"/>
+        <w:numPr>
+          <w:ilvl w:val="0"/>
+          <w:numId w:val="28"/>
+        </w:numPr>
+        <w:rPr>
+          <w:lang w:val="nl-NL"/>
+        </w:rPr>
+      </w:pPr>
+      <w:r>
+        <w:rPr>
+          <w:lang w:val="nl-NL"/>
+        </w:rPr>
+        <w:t xml:space="preserve">Query’s: Aan een </w:t>
+      </w:r>
+      <w:proofErr w:type="spellStart"/>
+      <w:r>
+        <w:rPr>
+          <w:lang w:val="nl-NL"/>
+        </w:rPr>
+        <w:t>endpoint</w:t>
+      </w:r>
+      <w:proofErr w:type="spellEnd"/>
+      <w:r>
+        <w:rPr>
+          <w:lang w:val="nl-NL"/>
+        </w:rPr>
+        <w:t xml:space="preserve"> kunnen vaak query’s meegegeven worden. De eerst query wordt altijd gestart met een vraagteken. Daarna als er nog query’s toegevoegd moeten worden kan dit gedaan worden met een ampersand als scheidingsteken.</w:t>
+      </w:r>
+    </w:p>
+    <w:p>
+      <w:pPr>
+        <w:rPr>
+          <w:lang w:val="nl-NL"/>
+        </w:rPr>
+      </w:pPr>
+      <w:r>
+        <w:rPr>
+          <w:lang w:val="nl-NL"/>
+        </w:rPr>
+        <w:t xml:space="preserve">Hieronder een kort overzicht </w:t>
+      </w:r>
+      <w:r>
+        <w:rPr>
+          <w:lang w:val="nl-NL"/>
+        </w:rPr>
+        <w:t>van</w:t>
+      </w:r>
+      <w:r>
+        <w:rPr>
+          <w:lang w:val="nl-NL"/>
+        </w:rPr>
+        <w:t xml:space="preserve"> alle end-points die ontwikkeld zijn in de </w:t>
+      </w:r>
+      <w:proofErr w:type="spellStart"/>
+      <w:r>
+        <w:rPr>
+          <w:lang w:val="nl-NL"/>
+        </w:rPr>
+        <w:t>Laravel</w:t>
+      </w:r>
+      <w:proofErr w:type="spellEnd"/>
+      <w:r>
+        <w:rPr>
+          <w:lang w:val="nl-NL"/>
+        </w:rPr>
+        <w:t xml:space="preserve"> API:</w:t>
+      </w:r>
+    </w:p>
+    <w:p>
+      <w:pPr>
+        <w:pStyle w:val="Lijstalinea"/>
+        <w:numPr>
+          <w:ilvl w:val="0"/>
+          <w:numId w:val="31"/>
+        </w:numPr>
+        <w:rPr>
+          <w:lang w:val="nl-NL"/>
+        </w:rPr>
+      </w:pPr>
+      <w:r>
+        <w:rPr>
+          <w:lang w:val="nl-NL"/>
+        </w:rPr>
+        <w:t>POST</w:t>
+      </w:r>
+      <w:r>
+        <w:rPr>
+          <w:lang w:val="nl-NL"/>
+        </w:rPr>
+        <w:t xml:space="preserve"> /login</w:t>
+      </w:r>
+    </w:p>
+    <w:p>
+      <w:pPr>
+        <w:pStyle w:val="Lijstalinea"/>
+        <w:rPr>
+          <w:lang w:val="nl-NL"/>
+        </w:rPr>
+      </w:pPr>
+      <w:r>
+        <w:rPr>
+          <w:lang w:val="nl-NL"/>
+        </w:rPr>
+        <w:t xml:space="preserve">Deze </w:t>
+      </w:r>
+      <w:proofErr w:type="spellStart"/>
+      <w:r>
+        <w:rPr>
+          <w:lang w:val="nl-NL"/>
+        </w:rPr>
+        <w:t>endpoint</w:t>
+      </w:r>
+      <w:proofErr w:type="spellEnd"/>
+      <w:r>
+        <w:rPr>
+          <w:lang w:val="nl-NL"/>
+        </w:rPr>
+        <w:t xml:space="preserve"> wordt gebruikt op de gebruiker te laten inloggen. De </w:t>
+      </w:r>
+      <w:proofErr w:type="spellStart"/>
+      <w:r>
+        <w:rPr>
+          <w:lang w:val="nl-NL"/>
+        </w:rPr>
+        <w:t>developer</w:t>
+      </w:r>
+      <w:proofErr w:type="spellEnd"/>
+      <w:r>
+        <w:rPr>
+          <w:lang w:val="nl-NL"/>
+        </w:rPr>
+        <w:t xml:space="preserve"> kan via dit </w:t>
+      </w:r>
+      <w:proofErr w:type="spellStart"/>
+      <w:r>
+        <w:rPr>
+          <w:lang w:val="nl-NL"/>
+        </w:rPr>
+        <w:t>request</w:t>
+      </w:r>
+      <w:proofErr w:type="spellEnd"/>
+      <w:r>
+        <w:rPr>
+          <w:lang w:val="nl-NL"/>
+        </w:rPr>
+        <w:t xml:space="preserve"> </w:t>
+      </w:r>
+      <w:r>
+        <w:rPr>
+          <w:lang w:val="nl-NL"/>
+        </w:rPr>
+        <w:t xml:space="preserve">de gebruikersnaam en het wachtwoord meesturen. Daarna geeft de API een response terug met een JWT-token als het </w:t>
+      </w:r>
+      <w:proofErr w:type="spellStart"/>
+      <w:r>
+        <w:rPr>
+          <w:lang w:val="nl-NL"/>
+        </w:rPr>
+        <w:t>request</w:t>
+      </w:r>
+      <w:proofErr w:type="spellEnd"/>
+      <w:r>
+        <w:rPr>
+          <w:lang w:val="nl-NL"/>
+        </w:rPr>
+        <w:t xml:space="preserve"> succesvol was of met een errorcode als het mislukt was.</w:t>
+      </w:r>
+    </w:p>
+    <w:p>
+      <w:pPr>
+        <w:pStyle w:val="Lijstalinea"/>
+        <w:rPr>
+          <w:lang w:val="nl-NL"/>
+        </w:rPr>
+      </w:pPr>
+    </w:p>
+    <w:p>
+      <w:pPr>
+        <w:pStyle w:val="Lijstalinea"/>
+        <w:numPr>
+          <w:ilvl w:val="0"/>
+          <w:numId w:val="31"/>
+        </w:numPr>
+        <w:rPr>
+          <w:lang w:val="nl-NL"/>
+        </w:rPr>
+      </w:pPr>
+      <w:r>
+        <w:rPr>
+          <w:lang w:val="nl-NL"/>
+        </w:rPr>
+        <w:t>POST /</w:t>
+      </w:r>
+      <w:proofErr w:type="spellStart"/>
+      <w:r>
+        <w:rPr>
+          <w:lang w:val="nl-NL"/>
+        </w:rPr>
+        <w:t>logout</w:t>
+      </w:r>
+      <w:proofErr w:type="spellEnd"/>
+    </w:p>
+    <w:p>
+      <w:pPr>
+        <w:pStyle w:val="Lijstalinea"/>
+        <w:rPr>
+          <w:lang w:val="nl-NL"/>
+        </w:rPr>
+      </w:pPr>
+      <w:r>
+        <w:rPr>
+          <w:lang w:val="nl-NL"/>
+        </w:rPr>
+        <w:t>Met het /</w:t>
+      </w:r>
+      <w:proofErr w:type="spellStart"/>
+      <w:r>
+        <w:rPr>
+          <w:lang w:val="nl-NL"/>
+        </w:rPr>
+        <w:t>logout</w:t>
+      </w:r>
+      <w:proofErr w:type="spellEnd"/>
+      <w:r>
+        <w:rPr>
+          <w:lang w:val="nl-NL"/>
+        </w:rPr>
+        <w:t xml:space="preserve"> </w:t>
+      </w:r>
+      <w:proofErr w:type="spellStart"/>
+      <w:r>
+        <w:rPr>
+          <w:lang w:val="nl-NL"/>
+        </w:rPr>
+        <w:t>endpoint</w:t>
+      </w:r>
+      <w:proofErr w:type="spellEnd"/>
+      <w:r>
+        <w:rPr>
+          <w:lang w:val="nl-NL"/>
+        </w:rPr>
+        <w:t xml:space="preserve"> kan de </w:t>
+      </w:r>
+      <w:proofErr w:type="spellStart"/>
+      <w:r>
+        <w:rPr>
+          <w:lang w:val="nl-NL"/>
+        </w:rPr>
+        <w:t>developer</w:t>
+      </w:r>
+      <w:proofErr w:type="spellEnd"/>
+      <w:r>
+        <w:rPr>
+          <w:lang w:val="nl-NL"/>
+        </w:rPr>
+        <w:t xml:space="preserve"> de gebruiker laten uitloggen. Wanneer dit </w:t>
+      </w:r>
+      <w:proofErr w:type="spellStart"/>
+      <w:r>
+        <w:rPr>
+          <w:lang w:val="nl-NL"/>
+        </w:rPr>
+        <w:t>request</w:t>
+      </w:r>
+      <w:proofErr w:type="spellEnd"/>
+      <w:r>
+        <w:rPr>
+          <w:lang w:val="nl-NL"/>
+        </w:rPr>
+        <w:t xml:space="preserve"> binnenkomt in de API verwijdert deze de JWT-token.</w:t>
+      </w:r>
+    </w:p>
+    <w:p>
+      <w:pPr>
+        <w:pStyle w:val="Lijstalinea"/>
+        <w:rPr>
+          <w:lang w:val="nl-NL"/>
+        </w:rPr>
+      </w:pPr>
+    </w:p>
+    <w:p>
+      <w:pPr>
+        <w:pStyle w:val="Lijstalinea"/>
+        <w:numPr>
+          <w:ilvl w:val="0"/>
+          <w:numId w:val="31"/>
+        </w:numPr>
+        <w:rPr>
+          <w:lang w:val="nl-NL"/>
+        </w:rPr>
+      </w:pPr>
+      <w:r>
+        <w:rPr>
+          <w:lang w:val="nl-NL"/>
+        </w:rPr>
+        <w:t>GET /</w:t>
+      </w:r>
+      <w:proofErr w:type="spellStart"/>
+      <w:r>
+        <w:rPr>
+          <w:lang w:val="nl-NL"/>
+        </w:rPr>
+        <w:t>recipes</w:t>
+      </w:r>
+      <w:proofErr w:type="spellEnd"/>
+      <w:r>
+        <w:rPr>
+          <w:lang w:val="nl-NL"/>
+        </w:rPr>
+        <w:t>/{ID}</w:t>
+      </w:r>
+    </w:p>
+    <w:p>
+      <w:pPr>
+        <w:pStyle w:val="Lijstalinea"/>
+        <w:rPr>
+          <w:lang w:val="nl-NL"/>
+        </w:rPr>
+      </w:pPr>
+      <w:r>
+        <w:rPr>
+          <w:lang w:val="nl-NL"/>
+        </w:rPr>
+        <w:t xml:space="preserve">Wanneer de </w:t>
+      </w:r>
+      <w:proofErr w:type="spellStart"/>
+      <w:r>
+        <w:rPr>
+          <w:lang w:val="nl-NL"/>
+        </w:rPr>
+        <w:t>developer</w:t>
+      </w:r>
+      <w:proofErr w:type="spellEnd"/>
+      <w:r>
+        <w:rPr>
+          <w:lang w:val="nl-NL"/>
+        </w:rPr>
+        <w:t xml:space="preserve"> deze </w:t>
+      </w:r>
+      <w:proofErr w:type="spellStart"/>
+      <w:r>
+        <w:rPr>
+          <w:lang w:val="nl-NL"/>
+        </w:rPr>
+        <w:t>endpoint</w:t>
+      </w:r>
+      <w:proofErr w:type="spellEnd"/>
+      <w:r>
+        <w:rPr>
+          <w:lang w:val="nl-NL"/>
+        </w:rPr>
+        <w:t xml:space="preserve"> oproept geef</w:t>
+      </w:r>
+      <w:r>
+        <w:rPr>
+          <w:lang w:val="nl-NL"/>
+        </w:rPr>
+        <w:t>t de server het recept terug dat het meegegeven ID bevat.</w:t>
+      </w:r>
+    </w:p>
+    <w:p>
+      <w:pPr>
+        <w:pStyle w:val="Lijstalinea"/>
+        <w:rPr>
+          <w:lang w:val="nl-NL"/>
+        </w:rPr>
+      </w:pPr>
+    </w:p>
+    <w:p>
+      <w:pPr>
+        <w:pStyle w:val="Lijstalinea"/>
+        <w:numPr>
+          <w:ilvl w:val="0"/>
+          <w:numId w:val="31"/>
+        </w:numPr>
+        <w:rPr>
+          <w:lang w:val="nl-NL"/>
+        </w:rPr>
+      </w:pPr>
+      <w:r>
+        <w:rPr>
+          <w:lang w:val="nl-NL"/>
+        </w:rPr>
+        <w:t>GET /</w:t>
+      </w:r>
+      <w:proofErr w:type="spellStart"/>
+      <w:r>
+        <w:rPr>
+          <w:lang w:val="nl-NL"/>
+        </w:rPr>
+        <w:t>recipes</w:t>
+      </w:r>
+      <w:proofErr w:type="spellEnd"/>
+      <w:r>
+        <w:rPr>
+          <w:lang w:val="nl-NL"/>
+        </w:rPr>
+        <w:t>/random/{</w:t>
+      </w:r>
+      <w:proofErr w:type="spellStart"/>
+      <w:r>
+        <w:rPr>
+          <w:lang w:val="nl-NL"/>
+        </w:rPr>
+        <w:t>params</w:t>
+      </w:r>
+      <w:proofErr w:type="spellEnd"/>
+      <w:r>
+        <w:rPr>
+          <w:lang w:val="nl-NL"/>
+        </w:rPr>
+        <w:t>}</w:t>
+      </w:r>
+    </w:p>
+    <w:p>
+      <w:pPr>
+        <w:pStyle w:val="Lijstalinea"/>
+        <w:rPr>
+          <w:lang w:val="nl-NL"/>
+        </w:rPr>
+      </w:pPr>
+      <w:r>
+        <w:rPr>
+          <w:lang w:val="nl-NL"/>
+        </w:rPr>
+        <w:t>Met d</w:t>
+      </w:r>
+      <w:r>
+        <w:rPr>
+          <w:lang w:val="nl-NL"/>
+        </w:rPr>
+        <w:t xml:space="preserve">it </w:t>
+      </w:r>
+      <w:proofErr w:type="spellStart"/>
+      <w:r>
+        <w:rPr>
+          <w:lang w:val="nl-NL"/>
+        </w:rPr>
+        <w:t>endpoint</w:t>
+      </w:r>
+      <w:proofErr w:type="spellEnd"/>
+      <w:r>
+        <w:rPr>
+          <w:lang w:val="nl-NL"/>
+        </w:rPr>
+        <w:t xml:space="preserve"> kan er doormiddel van parameters een lijst van willekeurige recepten als response terug gestuurd worden.</w:t>
+      </w:r>
+    </w:p>
+    <w:p>
+      <w:pPr>
+        <w:pStyle w:val="Lijstalinea"/>
+        <w:rPr>
+          <w:lang w:val="nl-NL"/>
+        </w:rPr>
+      </w:pPr>
+    </w:p>
+    <w:p>
+      <w:pPr>
+        <w:pStyle w:val="Lijstalinea"/>
+        <w:numPr>
+          <w:ilvl w:val="0"/>
+          <w:numId w:val="31"/>
+        </w:numPr>
+        <w:rPr>
+          <w:lang w:val="nl-NL"/>
+        </w:rPr>
+      </w:pPr>
+      <w:r>
+        <w:rPr>
+          <w:lang w:val="nl-NL"/>
+        </w:rPr>
+        <w:t>GET /</w:t>
+      </w:r>
+      <w:proofErr w:type="spellStart"/>
+      <w:r>
+        <w:rPr>
+          <w:lang w:val="nl-NL"/>
+        </w:rPr>
+        <w:t>menus</w:t>
+      </w:r>
+      <w:proofErr w:type="spellEnd"/>
+    </w:p>
+    <w:p>
+      <w:pPr>
+        <w:pStyle w:val="Lijstalinea"/>
+        <w:rPr>
+          <w:lang w:val="nl-NL"/>
+        </w:rPr>
+      </w:pPr>
+      <w:r>
+        <w:rPr>
+          <w:lang w:val="nl-NL"/>
+        </w:rPr>
+        <w:t xml:space="preserve">Dit </w:t>
+      </w:r>
+      <w:proofErr w:type="spellStart"/>
+      <w:r>
+        <w:rPr>
+          <w:lang w:val="nl-NL"/>
+        </w:rPr>
+        <w:t>endpoint</w:t>
+      </w:r>
+      <w:proofErr w:type="spellEnd"/>
+      <w:r>
+        <w:rPr>
+          <w:lang w:val="nl-NL"/>
+        </w:rPr>
+        <w:t xml:space="preserve"> kan gebruikt worden om alle opgeslagen menu’s van een gebruiker op te halen.</w:t>
+      </w:r>
+    </w:p>
+    <w:p>
+      <w:pPr>
+        <w:pStyle w:val="Lijstalinea"/>
+        <w:rPr>
+          <w:lang w:val="nl-NL"/>
+        </w:rPr>
+      </w:pPr>
+    </w:p>
+    <w:p>
+      <w:pPr>
+        <w:pStyle w:val="Lijstalinea"/>
+        <w:numPr>
+          <w:ilvl w:val="0"/>
+          <w:numId w:val="31"/>
+        </w:numPr>
+        <w:rPr>
+          <w:lang w:val="nl-NL"/>
+        </w:rPr>
+      </w:pPr>
+      <w:r>
+        <w:rPr>
+          <w:lang w:val="nl-NL"/>
+        </w:rPr>
+        <w:t>POST /</w:t>
+      </w:r>
+      <w:proofErr w:type="spellStart"/>
+      <w:r>
+        <w:rPr>
+          <w:lang w:val="nl-NL"/>
+        </w:rPr>
+        <w:t>menus</w:t>
+      </w:r>
+      <w:proofErr w:type="spellEnd"/>
+    </w:p>
+    <w:p>
+      <w:pPr>
+        <w:pStyle w:val="Lijstalinea"/>
+        <w:rPr>
+          <w:lang w:val="nl-NL"/>
+        </w:rPr>
+      </w:pPr>
+      <w:r>
+        <w:rPr>
+          <w:lang w:val="nl-NL"/>
+        </w:rPr>
+        <w:t>Met de POST versie van het /</w:t>
+      </w:r>
+      <w:proofErr w:type="spellStart"/>
+      <w:r>
+        <w:rPr>
+          <w:lang w:val="nl-NL"/>
+        </w:rPr>
+        <w:t>menus</w:t>
+      </w:r>
+      <w:proofErr w:type="spellEnd"/>
+      <w:r>
+        <w:rPr>
+          <w:lang w:val="nl-NL"/>
+        </w:rPr>
+        <w:t xml:space="preserve"> </w:t>
+      </w:r>
+      <w:proofErr w:type="spellStart"/>
+      <w:r>
+        <w:rPr>
+          <w:lang w:val="nl-NL"/>
+        </w:rPr>
+        <w:t>endpoint</w:t>
+      </w:r>
+      <w:proofErr w:type="spellEnd"/>
+      <w:r>
+        <w:rPr>
+          <w:lang w:val="nl-NL"/>
+        </w:rPr>
+        <w:t xml:space="preserve"> kan er een nieuw menu aangemaakt worden voor een bepaalde gebruiker.</w:t>
+      </w:r>
+    </w:p>
+    <w:p>
+      <w:pPr>
+        <w:pStyle w:val="Lijstalinea"/>
+        <w:rPr>
+          <w:lang w:val="nl-NL"/>
+        </w:rPr>
+      </w:pPr>
+    </w:p>
+    <w:p>
+      <w:pPr>
+        <w:pStyle w:val="Lijstalinea"/>
+        <w:numPr>
+          <w:ilvl w:val="0"/>
+          <w:numId w:val="31"/>
+        </w:numPr>
+        <w:rPr>
+          <w:lang w:val="nl-NL"/>
+        </w:rPr>
+      </w:pPr>
+      <w:r>
+        <w:rPr>
+          <w:lang w:val="nl-NL"/>
+        </w:rPr>
+        <w:t>GET /</w:t>
+      </w:r>
+      <w:proofErr w:type="spellStart"/>
+      <w:r>
+        <w:rPr>
+          <w:lang w:val="nl-NL"/>
+        </w:rPr>
+        <w:t>recipes</w:t>
+      </w:r>
+      <w:proofErr w:type="spellEnd"/>
+      <w:r>
+        <w:rPr>
+          <w:lang w:val="nl-NL"/>
+        </w:rPr>
+        <w:t>/in-menu/{menu-ID}</w:t>
+      </w:r>
+    </w:p>
+    <w:p>
+      <w:pPr>
+        <w:pStyle w:val="Lijstalinea"/>
+        <w:rPr>
+          <w:lang w:val="nl-NL"/>
+        </w:rPr>
+      </w:pPr>
+      <w:r>
+        <w:rPr>
+          <w:lang w:val="nl-NL"/>
+        </w:rPr>
+        <w:lastRenderedPageBreak/>
+        <w:t xml:space="preserve">Dit </w:t>
+      </w:r>
+      <w:proofErr w:type="spellStart"/>
+      <w:r>
+        <w:rPr>
+          <w:lang w:val="nl-NL"/>
+        </w:rPr>
+        <w:t>endpoint</w:t>
+      </w:r>
+      <w:proofErr w:type="spellEnd"/>
+      <w:r>
+        <w:rPr>
+          <w:lang w:val="nl-NL"/>
+        </w:rPr>
+        <w:t xml:space="preserve"> kan gebruikt worden om alle recepten van een menu op te halen.</w:t>
+      </w:r>
+    </w:p>
+    <w:p>
+      <w:pPr>
+        <w:pStyle w:val="Lijstalinea"/>
+        <w:rPr>
+          <w:lang w:val="nl-NL"/>
+        </w:rPr>
+      </w:pPr>
+    </w:p>
+    <w:p>
+      <w:pPr>
+        <w:pStyle w:val="Lijstalinea"/>
+        <w:numPr>
+          <w:ilvl w:val="0"/>
+          <w:numId w:val="31"/>
+        </w:numPr>
+        <w:rPr>
+          <w:lang w:val="nl-NL"/>
+        </w:rPr>
+      </w:pPr>
+      <w:r>
+        <w:rPr>
+          <w:lang w:val="nl-NL"/>
+        </w:rPr>
+        <w:t>GET /</w:t>
+      </w:r>
+      <w:proofErr w:type="spellStart"/>
+      <w:r>
+        <w:rPr>
+          <w:lang w:val="nl-NL"/>
+        </w:rPr>
+        <w:t>recipes</w:t>
+      </w:r>
+      <w:proofErr w:type="spellEnd"/>
+      <w:r>
+        <w:rPr>
+          <w:lang w:val="nl-NL"/>
+        </w:rPr>
+        <w:t>/in-menu/{menu-ID}/</w:t>
+      </w:r>
+      <w:proofErr w:type="spellStart"/>
+      <w:r>
+        <w:rPr>
+          <w:lang w:val="nl-NL"/>
+        </w:rPr>
+        <w:t>ingredients</w:t>
+      </w:r>
+      <w:proofErr w:type="spellEnd"/>
+    </w:p>
+    <w:p>
+      <w:pPr>
+        <w:pStyle w:val="Lijstalinea"/>
+        <w:rPr>
+          <w:lang w:val="nl-NL"/>
+        </w:rPr>
+      </w:pPr>
+      <w:r>
+        <w:rPr>
+          <w:lang w:val="nl-NL"/>
+        </w:rPr>
+        <w:t xml:space="preserve">Met dit </w:t>
+      </w:r>
+      <w:proofErr w:type="spellStart"/>
+      <w:r>
+        <w:rPr>
+          <w:lang w:val="nl-NL"/>
+        </w:rPr>
+        <w:t>endpoint</w:t>
+      </w:r>
+      <w:proofErr w:type="spellEnd"/>
+      <w:r>
+        <w:rPr>
+          <w:lang w:val="nl-NL"/>
+        </w:rPr>
+        <w:t xml:space="preserve"> is het mogelijk om alle </w:t>
+      </w:r>
+      <w:proofErr w:type="spellStart"/>
+      <w:r>
+        <w:rPr>
+          <w:lang w:val="nl-NL"/>
+        </w:rPr>
+        <w:t>ingredienten</w:t>
+      </w:r>
+      <w:proofErr w:type="spellEnd"/>
+      <w:r>
+        <w:rPr>
+          <w:lang w:val="nl-NL"/>
+        </w:rPr>
+        <w:t xml:space="preserve"> die nodig zijn om een bepaald menu klaar te maken op te halen.</w:t>
+      </w:r>
+    </w:p>
+    <w:p>
+      <w:pPr>
+        <w:rPr>
+          <w:lang w:val="nl-NL"/>
+        </w:rPr>
+      </w:pPr>
+      <w:r>
+        <w:rPr>
+          <w:lang w:val="nl-NL"/>
+        </w:rPr>
+        <w:t>Deze API wordt ook gehost op dezelfde server als waar de SPA en MPA staan.</w:t>
+      </w:r>
+    </w:p>
+    <w:p>
+      <w:pPr>
+        <w:pStyle w:val="Kop3"/>
+        <w:rPr>
+          <w:lang w:val="nl-NL"/>
+        </w:rPr>
+      </w:pPr>
+      <w:r>
+        <w:rPr>
+          <w:lang w:val="nl-NL"/>
+        </w:rPr>
+        <w:t>Ontwikkelen van de MPA</w:t>
+      </w:r>
+    </w:p>
+    <w:p>
+      <w:pPr>
+        <w:pStyle w:val="Kop3"/>
+        <w:rPr>
+          <w:lang w:val="nl-NL"/>
+        </w:rPr>
+      </w:pPr>
+      <w:r>
+        <w:rPr>
+          <w:lang w:val="nl-NL"/>
+        </w:rPr>
+        <w:t>Ontwikkelen van de SPA</w:t>
+      </w:r>
+    </w:p>
+    <w:p>
+      <w:pPr>
+        <w:rPr>
+          <w:lang w:val="nl-NL"/>
+        </w:rPr>
+      </w:pPr>
+      <w:r>
+        <w:rPr>
+          <w:lang w:val="nl-NL"/>
+        </w:rPr>
+        <w:t xml:space="preserve"> </w:t>
+      </w:r>
     </w:p>
     <w:p>
       <w:pPr>
@@ -7247,8 +8425,8 @@
           <w:lang w:val="nl-NL"/>
         </w:rPr>
       </w:pPr>
-      <w:bookmarkStart w:id="23" w:name="_Toc120695356"/>
-      <w:bookmarkStart w:id="24" w:name="_Toc134694409"/>
+      <w:bookmarkStart w:id="25" w:name="_Toc120695356"/>
+      <w:bookmarkStart w:id="26" w:name="_Toc134694409"/>
       <w:proofErr w:type="spellStart"/>
       <w:r>
         <w:rPr>
@@ -7263,8 +8441,8 @@
         </w:rPr>
         <w:t xml:space="preserve"> en data-analyse methode(n)</w:t>
       </w:r>
-      <w:bookmarkEnd w:id="23"/>
-      <w:bookmarkEnd w:id="24"/>
+      <w:bookmarkEnd w:id="25"/>
+      <w:bookmarkEnd w:id="26"/>
     </w:p>
     <w:p>
       <w:pPr>
@@ -7384,44 +8562,8 @@
           <w:lang w:val="nl-NL"/>
         </w:rPr>
       </w:pPr>
-      <w:bookmarkStart w:id="25" w:name="_Toc120695357"/>
-      <w:bookmarkStart w:id="26" w:name="_Toc134694410"/>
-      <w:proofErr w:type="spellStart"/>
-      <w:r>
-        <w:rPr>
-          <w:lang w:val="nl-NL"/>
-        </w:rPr>
-        <w:lastRenderedPageBreak/>
-        <w:t>Subsubtopic</w:t>
-      </w:r>
-      <w:bookmarkEnd w:id="25"/>
-      <w:bookmarkEnd w:id="26"/>
-      <w:proofErr w:type="spellEnd"/>
-    </w:p>
-    <w:p>
-      <w:pPr>
-        <w:rPr>
-          <w:rFonts w:ascii="Arial Nova" w:hAnsi="Arial Nova"/>
-          <w:lang w:val="nl-NL"/>
-        </w:rPr>
-      </w:pPr>
-      <w:r>
-        <w:rPr>
-          <w:rFonts w:ascii="Arial Nova" w:hAnsi="Arial Nova"/>
-          <w:lang w:val="nl-NL"/>
-        </w:rPr>
-        <w:t xml:space="preserve">Gebruik maximaal drie niveaus! </w:t>
-      </w:r>
-    </w:p>
-    <w:p>
-      <w:pPr>
-        <w:pStyle w:val="Kop3"/>
-        <w:rPr>
-          <w:lang w:val="nl-NL"/>
-        </w:rPr>
-      </w:pPr>
-      <w:bookmarkStart w:id="27" w:name="_Toc120695358"/>
-      <w:bookmarkStart w:id="28" w:name="_Toc134694411"/>
+      <w:bookmarkStart w:id="27" w:name="_Toc120695357"/>
+      <w:bookmarkStart w:id="28" w:name="_Toc134694410"/>
       <w:proofErr w:type="spellStart"/>
       <w:r>
         <w:rPr>
@@ -7436,27 +8578,62 @@
     <w:p>
       <w:pPr>
         <w:rPr>
-          <w:lang w:val="nl-NL"/>
-        </w:rPr>
-      </w:pPr>
-    </w:p>
-    <w:p>
-      <w:pPr>
-        <w:pStyle w:val="Kop2"/>
-        <w:rPr>
-          <w:lang w:val="nl-NL"/>
-        </w:rPr>
-      </w:pPr>
-      <w:bookmarkStart w:id="29" w:name="_Toc120695359"/>
-      <w:bookmarkStart w:id="30" w:name="_Toc134694412"/>
-      <w:r>
-        <w:rPr>
-          <w:lang w:val="nl-NL"/>
-        </w:rPr>
-        <w:t>Resultaten</w:t>
+          <w:rFonts w:ascii="Arial Nova" w:hAnsi="Arial Nova"/>
+          <w:lang w:val="nl-NL"/>
+        </w:rPr>
+      </w:pPr>
+      <w:r>
+        <w:rPr>
+          <w:rFonts w:ascii="Arial Nova" w:hAnsi="Arial Nova"/>
+          <w:lang w:val="nl-NL"/>
+        </w:rPr>
+        <w:t xml:space="preserve">Gebruik maximaal drie niveaus! </w:t>
+      </w:r>
+    </w:p>
+    <w:p>
+      <w:pPr>
+        <w:pStyle w:val="Kop3"/>
+        <w:rPr>
+          <w:lang w:val="nl-NL"/>
+        </w:rPr>
+      </w:pPr>
+      <w:bookmarkStart w:id="29" w:name="_Toc120695358"/>
+      <w:bookmarkStart w:id="30" w:name="_Toc134694411"/>
+      <w:proofErr w:type="spellStart"/>
+      <w:r>
+        <w:rPr>
+          <w:lang w:val="nl-NL"/>
+        </w:rPr>
+        <w:t>Subsubtopic</w:t>
       </w:r>
       <w:bookmarkEnd w:id="29"/>
       <w:bookmarkEnd w:id="30"/>
+      <w:proofErr w:type="spellEnd"/>
+    </w:p>
+    <w:p>
+      <w:pPr>
+        <w:rPr>
+          <w:lang w:val="nl-NL"/>
+        </w:rPr>
+      </w:pPr>
+    </w:p>
+    <w:p>
+      <w:pPr>
+        <w:pStyle w:val="Kop2"/>
+        <w:rPr>
+          <w:lang w:val="nl-NL"/>
+        </w:rPr>
+      </w:pPr>
+      <w:bookmarkStart w:id="31" w:name="_Toc120695359"/>
+      <w:bookmarkStart w:id="32" w:name="_Toc134694412"/>
+      <w:r>
+        <w:rPr>
+          <w:lang w:val="nl-NL"/>
+        </w:rPr>
+        <w:t>Resultaten</w:t>
+      </w:r>
+      <w:bookmarkEnd w:id="31"/>
+      <w:bookmarkEnd w:id="32"/>
     </w:p>
     <w:p>
       <w:pPr>
@@ -7558,14 +8735,15 @@
           <w:lang w:val="nl-NL"/>
         </w:rPr>
       </w:pPr>
-      <w:bookmarkStart w:id="31" w:name="_Toc134694413"/>
-      <w:r>
-        <w:rPr>
-          <w:lang w:val="nl-NL"/>
-        </w:rPr>
+      <w:bookmarkStart w:id="33" w:name="_Toc134694413"/>
+      <w:r>
+        <w:rPr>
+          <w:lang w:val="nl-NL"/>
+        </w:rPr>
+        <w:lastRenderedPageBreak/>
         <w:t>Hoe verschilt de gebruikerservaring tussen een SPA en MPA?</w:t>
       </w:r>
-      <w:bookmarkEnd w:id="31"/>
+      <w:bookmarkEnd w:id="33"/>
     </w:p>
     <w:p>
       <w:pPr>
@@ -7864,151 +9042,151 @@
         <w:rPr>
           <w:lang w:val="nl-NL"/>
         </w:rPr>
+        <w:t>Magazijnier</w:t>
+      </w:r>
+      <w:r>
+        <w:rPr>
+          <w:lang w:val="nl-NL"/>
+        </w:rPr>
+        <w:t>;</w:t>
+      </w:r>
+    </w:p>
+    <w:p>
+      <w:pPr>
+        <w:rPr>
+          <w:lang w:val="nl-NL"/>
+        </w:rPr>
+      </w:pPr>
+      <w:r>
+        <w:rPr>
+          <w:lang w:val="nl-NL"/>
+        </w:rPr>
+        <w:t xml:space="preserve">Tijdens de usertesten hadden alle testers uitgebreid de tijd om drie scenario’s uit te voeren. Deze werden uitgevoerd onder begeleiding van </w:t>
+      </w:r>
+      <w:r>
+        <w:rPr>
+          <w:lang w:val="nl-NL"/>
+        </w:rPr>
+        <w:t>een</w:t>
+      </w:r>
+      <w:r>
+        <w:rPr>
+          <w:lang w:val="nl-NL"/>
+        </w:rPr>
+        <w:t xml:space="preserve"> onderzoeker. De onderzoeker zorgde voor eventuele hulp als een tester de weg kwijt was in de applicatie en niet meer verder kon in het scenario.</w:t>
+      </w:r>
+    </w:p>
+    <w:p>
+      <w:pPr>
+        <w:rPr>
+          <w:lang w:val="nl-NL"/>
+        </w:rPr>
+      </w:pPr>
+      <w:r>
+        <w:rPr>
+          <w:lang w:val="nl-NL"/>
+        </w:rPr>
+        <w:t>De</w:t>
+      </w:r>
+      <w:r>
+        <w:rPr>
+          <w:lang w:val="nl-NL"/>
+        </w:rPr>
+        <w:t xml:space="preserve"> helft van de testers startte met de MPA en daarna de SPA en de andere helft startte met de SPA</w:t>
+      </w:r>
+      <w:r>
+        <w:rPr>
+          <w:lang w:val="nl-NL"/>
+        </w:rPr>
+        <w:t xml:space="preserve">. </w:t>
+      </w:r>
+      <w:r>
+        <w:rPr>
+          <w:lang w:val="nl-NL"/>
+        </w:rPr>
+        <w:t>Dit om ervoor te zorgen dat er geen bevooroordelin</w:t>
+      </w:r>
+      <w:r>
+        <w:rPr>
+          <w:lang w:val="nl-NL"/>
+        </w:rPr>
+        <w:t xml:space="preserve">g voor een bepaalde structuur wanneer iedereen </w:t>
+      </w:r>
+      <w:r>
+        <w:rPr>
+          <w:lang w:val="nl-NL"/>
+        </w:rPr>
+        <w:t>moest starten op dezelfde structuur.</w:t>
+      </w:r>
+    </w:p>
+    <w:p>
+      <w:pPr>
+        <w:rPr>
+          <w:lang w:val="nl-NL"/>
+        </w:rPr>
+      </w:pPr>
+      <w:r>
+        <w:rPr>
+          <w:lang w:val="nl-NL"/>
+        </w:rPr>
+        <w:t xml:space="preserve">Uit de resultaten van de usertesten is te zien dat qua gebruiksgemak en flow van de website </w:t>
+      </w:r>
+      <w:r>
+        <w:rPr>
+          <w:lang w:val="nl-NL"/>
+        </w:rPr>
+        <w:t>beide structuren bijna geen verschil aantonen. Ook op de mobiele versie werd er geen verschil opgemerkt in gebruiksgemak en flow.</w:t>
+      </w:r>
+    </w:p>
+    <w:p>
+      <w:pPr>
+        <w:rPr>
+          <w:lang w:val="nl-NL"/>
+        </w:rPr>
+      </w:pPr>
+      <w:r>
+        <w:rPr>
+          <w:lang w:val="nl-NL"/>
+        </w:rPr>
+        <w:t>Op het einde van elke usertest kreeg de tester de vraag welke van de twee websites hun voorkeur kregen. In bijna alle gevallen ging de voorkeur uit naar de SPA en de reden waarom is omdat deze volgens de testers rapper werkte dan de MPA.</w:t>
+      </w:r>
+    </w:p>
+    <w:p>
+      <w:pPr>
+        <w:rPr>
+          <w:lang w:val="nl-NL"/>
+        </w:rPr>
+      </w:pPr>
+      <w:r>
+        <w:rPr>
+          <w:lang w:val="nl-NL"/>
+        </w:rPr>
+        <w:t>Dit verschil was duidelijk te zien wanneer een tester de usertest uitvoerde met een browser die gelimiteerde internetsnelheid had. De tester was duidelijk gefrustreerd tijdens het gebruik van de MPA wanneer een pagina er even over deed om in te laden. Bij de SPA werd al snel verduidelijkt dat deze veel beter aanvoelde om te gebruiken sinds alles veel efficiënter verliep.</w:t>
+      </w:r>
+    </w:p>
+    <w:p>
+      <w:pPr>
+        <w:rPr>
+          <w:lang w:val="nl-NL"/>
+        </w:rPr>
+      </w:pPr>
+    </w:p>
+    <w:p>
+      <w:pPr>
+        <w:pStyle w:val="Kop3"/>
+        <w:rPr>
+          <w:lang w:val="nl-NL"/>
+        </w:rPr>
+      </w:pPr>
+      <w:bookmarkStart w:id="34" w:name="_Toc134694414"/>
+      <w:r>
+        <w:rPr>
+          <w:lang w:val="nl-NL"/>
+        </w:rPr>
         <w:lastRenderedPageBreak/>
-        <w:t>Magazijnier</w:t>
-      </w:r>
-      <w:r>
-        <w:rPr>
-          <w:lang w:val="nl-NL"/>
-        </w:rPr>
-        <w:t>;</w:t>
-      </w:r>
-    </w:p>
-    <w:p>
-      <w:pPr>
-        <w:rPr>
-          <w:lang w:val="nl-NL"/>
-        </w:rPr>
-      </w:pPr>
-      <w:r>
-        <w:rPr>
-          <w:lang w:val="nl-NL"/>
-        </w:rPr>
-        <w:t xml:space="preserve">Tijdens de usertesten hadden alle testers uitgebreid de tijd om drie scenario’s uit te voeren. Deze werden uitgevoerd onder begeleiding van </w:t>
-      </w:r>
-      <w:r>
-        <w:rPr>
-          <w:lang w:val="nl-NL"/>
-        </w:rPr>
-        <w:t>een</w:t>
-      </w:r>
-      <w:r>
-        <w:rPr>
-          <w:lang w:val="nl-NL"/>
-        </w:rPr>
-        <w:t xml:space="preserve"> onderzoeker. De onderzoeker zorgde voor eventuele hulp als een tester de weg kwijt was in de applicatie en niet meer verder kon in het scenario.</w:t>
-      </w:r>
-    </w:p>
-    <w:p>
-      <w:pPr>
-        <w:rPr>
-          <w:lang w:val="nl-NL"/>
-        </w:rPr>
-      </w:pPr>
-      <w:r>
-        <w:rPr>
-          <w:lang w:val="nl-NL"/>
-        </w:rPr>
-        <w:t>De</w:t>
-      </w:r>
-      <w:r>
-        <w:rPr>
-          <w:lang w:val="nl-NL"/>
-        </w:rPr>
-        <w:t xml:space="preserve"> helft van de testers startte met de MPA en daarna de SPA en de andere helft startte met de SPA</w:t>
-      </w:r>
-      <w:r>
-        <w:rPr>
-          <w:lang w:val="nl-NL"/>
-        </w:rPr>
-        <w:t xml:space="preserve">. </w:t>
-      </w:r>
-      <w:r>
-        <w:rPr>
-          <w:lang w:val="nl-NL"/>
-        </w:rPr>
-        <w:t>Dit om ervoor te zorgen dat er geen bevooroordelin</w:t>
-      </w:r>
-      <w:r>
-        <w:rPr>
-          <w:lang w:val="nl-NL"/>
-        </w:rPr>
-        <w:t xml:space="preserve">g voor een bepaalde structuur wanneer iedereen </w:t>
-      </w:r>
-      <w:r>
-        <w:rPr>
-          <w:lang w:val="nl-NL"/>
-        </w:rPr>
-        <w:t>moest starten op dezelfde structuur.</w:t>
-      </w:r>
-    </w:p>
-    <w:p>
-      <w:pPr>
-        <w:rPr>
-          <w:lang w:val="nl-NL"/>
-        </w:rPr>
-      </w:pPr>
-      <w:r>
-        <w:rPr>
-          <w:lang w:val="nl-NL"/>
-        </w:rPr>
-        <w:t xml:space="preserve">Uit de resultaten van de usertesten is te zien dat qua gebruiksgemak en flow van de website </w:t>
-      </w:r>
-      <w:r>
-        <w:rPr>
-          <w:lang w:val="nl-NL"/>
-        </w:rPr>
-        <w:t>beide structuren bijna geen verschil aantonen. Ook op de mobiele versie werd er geen verschil opgemerkt in gebruiksgemak en flow.</w:t>
-      </w:r>
-    </w:p>
-    <w:p>
-      <w:pPr>
-        <w:rPr>
-          <w:lang w:val="nl-NL"/>
-        </w:rPr>
-      </w:pPr>
-      <w:r>
-        <w:rPr>
-          <w:lang w:val="nl-NL"/>
-        </w:rPr>
-        <w:t>Op het einde van elke usertest kreeg de tester de vraag welke van de twee websites hun voorkeur kregen. In bijna alle gevallen ging de voorkeur uit naar de SPA en de reden waarom is omdat deze volgens de testers rapper werkte dan de MPA.</w:t>
-      </w:r>
-    </w:p>
-    <w:p>
-      <w:pPr>
-        <w:rPr>
-          <w:lang w:val="nl-NL"/>
-        </w:rPr>
-      </w:pPr>
-      <w:r>
-        <w:rPr>
-          <w:lang w:val="nl-NL"/>
-        </w:rPr>
-        <w:t>Dit verschil was duidelijk te zien wanneer een tester de usertest uitvoerde met een browser die gelimiteerde internetsnelheid had. De tester was duidelijk gefrustreerd tijdens het gebruik van de MPA wanneer een pagina er even over deed om in te laden. Bij de SPA werd al snel verduidelijkt dat deze veel beter aanvoelde om te gebruiken sinds alles veel efficiënter verliep.</w:t>
-      </w:r>
-    </w:p>
-    <w:p>
-      <w:pPr>
-        <w:rPr>
-          <w:lang w:val="nl-NL"/>
-        </w:rPr>
-      </w:pPr>
-    </w:p>
-    <w:p>
-      <w:pPr>
-        <w:pStyle w:val="Kop3"/>
-        <w:rPr>
-          <w:lang w:val="nl-NL"/>
-        </w:rPr>
-      </w:pPr>
-      <w:bookmarkStart w:id="32" w:name="_Toc134694414"/>
-      <w:r>
-        <w:rPr>
-          <w:lang w:val="nl-NL"/>
-        </w:rPr>
         <w:t>Hoe verschilt de SPA en MPA qua performance?</w:t>
       </w:r>
-      <w:bookmarkEnd w:id="32"/>
+      <w:bookmarkEnd w:id="34"/>
     </w:p>
     <w:p>
       <w:pPr>
@@ -8106,7 +9284,6 @@
         <w:rPr>
           <w:noProof/>
         </w:rPr>
-        <w:lastRenderedPageBreak/>
         <w:drawing>
           <wp:inline distT="0" distB="0" distL="0" distR="0" wp14:anchorId="798EA520" wp14:editId="0FA1AB14">
             <wp:extent cx="5760085" cy="2850515"/>
@@ -8121,7 +9298,7 @@
             <wp:cNvGraphicFramePr/>
             <a:graphic xmlns:a="http://schemas.openxmlformats.org/drawingml/2006/main">
               <a:graphicData uri="http://schemas.openxmlformats.org/drawingml/2006/chart">
-                <c:chart xmlns:c="http://schemas.openxmlformats.org/drawingml/2006/chart" xmlns:r="http://schemas.openxmlformats.org/officeDocument/2006/relationships" r:id="rId15"/>
+                <c:chart xmlns:c="http://schemas.openxmlformats.org/drawingml/2006/chart" xmlns:r="http://schemas.openxmlformats.org/officeDocument/2006/relationships" r:id="rId16"/>
               </a:graphicData>
             </a:graphic>
           </wp:inline>
@@ -8138,88 +9315,79 @@
       <w:r>
         <w:t xml:space="preserve">Figuur </w:t>
       </w:r>
-      <w:r>
-        <w:fldChar w:fldCharType="begin"/>
-      </w:r>
-      <w:r>
-        <w:instrText xml:space="preserve"> SEQ Figuur \* ARABIC </w:instrText>
-      </w:r>
-      <w:r>
-        <w:fldChar w:fldCharType="separate"/>
-      </w:r>
+      <w:fldSimple w:instr=" SEQ Figuur \* ARABIC ">
+        <w:r>
+          <w:rPr>
+            <w:noProof/>
+          </w:rPr>
+          <w:t>1</w:t>
+        </w:r>
+      </w:fldSimple>
+      <w:r>
+        <w:t xml:space="preserve"> MPA vs. SPA beginpagina vergelijken in KB</w:t>
+      </w:r>
+    </w:p>
+    <w:p>
+      <w:pPr>
+        <w:rPr>
+          <w:lang w:val="nl-NL"/>
+        </w:rPr>
+      </w:pPr>
+      <w:r>
+        <w:rPr>
+          <w:lang w:val="nl-NL"/>
+        </w:rPr>
+        <w:t xml:space="preserve">Zoals te zien op bovenstaande grafiek is het verschil </w:t>
+      </w:r>
+      <w:r>
+        <w:rPr>
+          <w:lang w:val="nl-NL"/>
+        </w:rPr>
+        <w:t>ongeveer 6 KB. Nu zou er al gedacht kunnen worden dat de MPA over het algemeen kleiner is dan de SPA.</w:t>
+      </w:r>
+      <w:r>
+        <w:rPr>
+          <w:lang w:val="nl-NL"/>
+        </w:rPr>
+        <w:t xml:space="preserve"> Maar het grote verschil met elkaar hier is dat dit enkel de beginpagina van de MPA is. Wanneer er gesurft wordt naar de SPA downloadt de browser al volledig de sites, sinds de MPA maar 1 </w:t>
+      </w:r>
+      <w:proofErr w:type="gramStart"/>
+      <w:r>
+        <w:rPr>
+          <w:lang w:val="nl-NL"/>
+        </w:rPr>
+        <w:t>pagina groot</w:t>
+      </w:r>
+      <w:proofErr w:type="gramEnd"/>
+      <w:r>
+        <w:rPr>
+          <w:lang w:val="nl-NL"/>
+        </w:rPr>
+        <w:t xml:space="preserve"> is.</w:t>
+      </w:r>
+    </w:p>
+    <w:p>
+      <w:pPr>
+        <w:rPr>
+          <w:lang w:val="nl-NL"/>
+        </w:rPr>
+      </w:pPr>
+      <w:r>
+        <w:rPr>
+          <w:lang w:val="nl-NL"/>
+        </w:rPr>
+        <w:t>Wanneer het verschil van alle pagina’s van de MPA met de SPA vergelijkt wordt komt volgend resultaat boven.</w:t>
+      </w:r>
+    </w:p>
+    <w:p>
+      <w:pPr>
+        <w:keepNext/>
+      </w:pPr>
       <w:r>
         <w:rPr>
           <w:noProof/>
         </w:rPr>
-        <w:t>1</w:t>
-      </w:r>
-      <w:r>
-        <w:fldChar w:fldCharType="end"/>
-      </w:r>
-      <w:r>
-        <w:t xml:space="preserve"> MPA vs. SPA beginpagina vergelijken in KB</w:t>
-      </w:r>
-    </w:p>
-    <w:p>
-      <w:pPr>
-        <w:rPr>
-          <w:lang w:val="nl-NL"/>
-        </w:rPr>
-      </w:pPr>
-      <w:r>
-        <w:rPr>
-          <w:lang w:val="nl-NL"/>
-        </w:rPr>
-        <w:t xml:space="preserve">Zoals te zien op bovenstaande grafiek is het verschil </w:t>
-      </w:r>
-      <w:r>
-        <w:rPr>
-          <w:lang w:val="nl-NL"/>
-        </w:rPr>
-        <w:t>ongeveer 6 KB. Nu zou er al gedacht kunnen worden dat de MPA over het algemeen kleiner is dan de SPA.</w:t>
-      </w:r>
-      <w:r>
-        <w:rPr>
-          <w:lang w:val="nl-NL"/>
-        </w:rPr>
-        <w:t xml:space="preserve"> Maar het grote verschil met elkaar hier is dat dit enkel de beginpagina van de MPA is. Wanneer er gesurft wordt naar de SPA downloadt de browser al volledig de sites, sinds de MPA maar 1 </w:t>
-      </w:r>
-      <w:proofErr w:type="gramStart"/>
-      <w:r>
-        <w:rPr>
-          <w:lang w:val="nl-NL"/>
-        </w:rPr>
-        <w:t>pagina groot</w:t>
-      </w:r>
-      <w:proofErr w:type="gramEnd"/>
-      <w:r>
-        <w:rPr>
-          <w:lang w:val="nl-NL"/>
-        </w:rPr>
-        <w:t xml:space="preserve"> is.</w:t>
-      </w:r>
-    </w:p>
-    <w:p>
-      <w:pPr>
-        <w:rPr>
-          <w:lang w:val="nl-NL"/>
-        </w:rPr>
-      </w:pPr>
-      <w:r>
-        <w:rPr>
-          <w:lang w:val="nl-NL"/>
-        </w:rPr>
-        <w:t>Wanneer het verschil van alle pagina’s van de MPA met de SPA vergelijkt wordt komt volgend resultaat boven.</w:t>
-      </w:r>
-    </w:p>
-    <w:p>
-      <w:pPr>
-        <w:keepNext/>
-      </w:pPr>
-      <w:r>
-        <w:rPr>
-          <w:noProof/>
-        </w:rPr>
+        <w:lastRenderedPageBreak/>
         <w:drawing>
           <wp:inline distT="0" distB="0" distL="0" distR="0" wp14:anchorId="36E606D7" wp14:editId="3DD690B5">
             <wp:extent cx="5760085" cy="2816225"/>
@@ -8234,7 +9402,7 @@
             <wp:cNvGraphicFramePr/>
             <a:graphic xmlns:a="http://schemas.openxmlformats.org/drawingml/2006/main">
               <a:graphicData uri="http://schemas.openxmlformats.org/drawingml/2006/chart">
-                <c:chart xmlns:c="http://schemas.openxmlformats.org/drawingml/2006/chart" xmlns:r="http://schemas.openxmlformats.org/officeDocument/2006/relationships" r:id="rId16"/>
+                <c:chart xmlns:c="http://schemas.openxmlformats.org/drawingml/2006/chart" xmlns:r="http://schemas.openxmlformats.org/officeDocument/2006/relationships" r:id="rId17"/>
               </a:graphicData>
             </a:graphic>
           </wp:inline>
@@ -8251,24 +9419,14 @@
       <w:r>
         <w:t xml:space="preserve">Figuur </w:t>
       </w:r>
-      <w:r>
-        <w:fldChar w:fldCharType="begin"/>
-      </w:r>
-      <w:r>
-        <w:instrText xml:space="preserve"> SEQ Figuur \* ARABIC </w:instrText>
-      </w:r>
-      <w:r>
-        <w:fldChar w:fldCharType="separate"/>
-      </w:r>
-      <w:r>
-        <w:rPr>
-          <w:noProof/>
-        </w:rPr>
-        <w:t>2</w:t>
-      </w:r>
-      <w:r>
-        <w:fldChar w:fldCharType="end"/>
-      </w:r>
+      <w:fldSimple w:instr=" SEQ Figuur \* ARABIC ">
+        <w:r>
+          <w:rPr>
+            <w:noProof/>
+          </w:rPr>
+          <w:t>2</w:t>
+        </w:r>
+      </w:fldSimple>
       <w:r>
         <w:t xml:space="preserve"> MPA vs. SPA totaal gedownloade data in KB</w:t>
       </w:r>
@@ -8289,14 +9447,7 @@
         <w:rPr>
           <w:lang w:val="nl-NL"/>
         </w:rPr>
-        <w:t xml:space="preserve"> De SPA blijft dezelfde grote sinds alle zaken die nodig zijn om de site te laten werken al gedownload zijn. De MPA aan de andere kant is zeer in vergelijking met de SPA erg gestegen in </w:t>
-      </w:r>
-      <w:r>
-        <w:rPr>
-          <w:lang w:val="nl-NL"/>
-        </w:rPr>
-        <w:lastRenderedPageBreak/>
-        <w:t xml:space="preserve">aantal gedownloade KB. De reden hiervoor is omdat elke pagina afzonderlijk alle resources opnieuw </w:t>
+        <w:t xml:space="preserve"> De SPA blijft dezelfde grote sinds alle zaken die nodig zijn om de site te laten werken al gedownload zijn. De MPA aan de andere kant is zeer in vergelijking met de SPA erg gestegen in aantal gedownloade KB. De reden hiervoor is omdat elke pagina afzonderlijk alle resources opnieuw </w:t>
       </w:r>
       <w:r>
         <w:rPr>
@@ -8352,7 +9503,7 @@
             <wp:cNvGraphicFramePr/>
             <a:graphic xmlns:a="http://schemas.openxmlformats.org/drawingml/2006/main">
               <a:graphicData uri="http://schemas.openxmlformats.org/drawingml/2006/chart">
-                <c:chart xmlns:c="http://schemas.openxmlformats.org/drawingml/2006/chart" xmlns:r="http://schemas.openxmlformats.org/officeDocument/2006/relationships" r:id="rId17"/>
+                <c:chart xmlns:c="http://schemas.openxmlformats.org/drawingml/2006/chart" xmlns:r="http://schemas.openxmlformats.org/officeDocument/2006/relationships" r:id="rId18"/>
               </a:graphicData>
             </a:graphic>
           </wp:inline>
@@ -8366,30 +9517,21 @@
       <w:r>
         <w:t xml:space="preserve">Figuur </w:t>
       </w:r>
-      <w:r>
-        <w:fldChar w:fldCharType="begin"/>
-      </w:r>
-      <w:r>
-        <w:instrText xml:space="preserve"> SEQ Figuur \* ARABIC </w:instrText>
-      </w:r>
-      <w:r>
-        <w:fldChar w:fldCharType="separate"/>
-      </w:r>
-      <w:r>
-        <w:rPr>
-          <w:noProof/>
-        </w:rPr>
-        <w:t>3</w:t>
-      </w:r>
-      <w:r>
-        <w:fldChar w:fldCharType="end"/>
-      </w:r>
+      <w:fldSimple w:instr=" SEQ Figuur \* ARABIC ">
+        <w:r>
+          <w:rPr>
+            <w:noProof/>
+          </w:rPr>
+          <w:t>3</w:t>
+        </w:r>
+      </w:fldSimple>
       <w:r>
         <w:t xml:space="preserve"> MPA vs. SPA laadtijd beginpagina in ms</w:t>
       </w:r>
     </w:p>
     <w:p>
       <w:r>
+        <w:lastRenderedPageBreak/>
         <w:t>Zoals kon verwacht worden heeft de beginpagina van de MPA een lagere laadtijd dan de SPA. Dit komt natuurlijk terug doordat de browser alle resultaten van de SPA ophaalt en maar enkel de beginpagina van de MPA.</w:t>
       </w:r>
     </w:p>
@@ -8419,7 +9561,7 @@
           <w:lang w:val="nl-NL"/>
         </w:rPr>
       </w:pPr>
-      <w:bookmarkStart w:id="33" w:name="_Toc134694415"/>
+      <w:bookmarkStart w:id="35" w:name="_Toc134694415"/>
       <w:r>
         <w:rPr>
           <w:lang w:val="nl-NL"/>
@@ -8432,7 +9574,7 @@
         </w:rPr>
         <w:t>?</w:t>
       </w:r>
-      <w:bookmarkEnd w:id="33"/>
+      <w:bookmarkEnd w:id="35"/>
     </w:p>
     <w:p>
       <w:pPr>
@@ -8494,14 +9636,7 @@
         <w:rPr>
           <w:lang w:val="nl-NL"/>
         </w:rPr>
-        <w:t xml:space="preserve"> op een bepaalde pagina. Wanneer er maar een enkele HTML-pagina is moet er goed uitgekeken worden naar welke logica er </w:t>
-      </w:r>
-      <w:r>
-        <w:rPr>
-          <w:lang w:val="nl-NL"/>
-        </w:rPr>
-        <w:lastRenderedPageBreak/>
-        <w:t>eerst moet uitgevoerd worden. Daarna moet er ook rekening gehouden worden met welke CSS op bepaalde elementen moet zichtbaar zijn op een bepaald moment.</w:t>
+        <w:t xml:space="preserve"> op een bepaalde pagina. Wanneer er maar een enkele HTML-pagina is moet er goed uitgekeken worden naar welke logica er eerst moet uitgevoerd worden. Daarna moet er ook rekening gehouden worden met welke CSS op bepaalde elementen moet zichtbaar zijn op een bepaald moment.</w:t>
       </w:r>
     </w:p>
     <w:p>
@@ -8647,7 +9782,7 @@
           <w:lang w:eastAsia="nl-NL"/>
         </w:rPr>
       </w:pPr>
-      <w:bookmarkStart w:id="34" w:name="_Toc134694416"/>
+      <w:bookmarkStart w:id="36" w:name="_Toc134694416"/>
       <w:r>
         <w:rPr>
           <w:rFonts w:eastAsia="Times New Roman"/>
@@ -8655,7 +9790,7 @@
         </w:rPr>
         <w:t>Hoe verloopt het deployen van een SPA en een MPA?</w:t>
       </w:r>
-      <w:bookmarkEnd w:id="34"/>
+      <w:bookmarkEnd w:id="36"/>
       <w:r>
         <w:rPr>
           <w:rFonts w:eastAsia="Times New Roman"/>
@@ -8686,12 +9821,18 @@
         <w:rPr>
           <w:lang w:eastAsia="nl-NL"/>
         </w:rPr>
-        <w:t xml:space="preserve"> Op deze VPS draait het bestuurtingsysteem Debian 11. Debian 11 is een linux distributie die zeer stabiel is en wordt veel gebruikt om websites mee te hosten. Volgens een artikel draaien 16% van alle Linux gebasseerde websites op een Debian bestuuringsysteem.</w:t>
-      </w:r>
-    </w:p>
-    <w:p>
-      <w:r>
+        <w:t xml:space="preserve"> Op deze VPS draait het bestuurtingsysteem Debian 11. Debian 11 is een linux distributie die zeer stabiel is en </w:t>
+      </w:r>
+      <w:r>
+        <w:rPr>
+          <w:lang w:eastAsia="nl-NL"/>
+        </w:rPr>
         <w:lastRenderedPageBreak/>
+        <w:t>wordt veel gebruikt om websites mee te hosten. Volgens een artikel draaien 16% van alle Linux gebasseerde websites op een Debian bestuuringsysteem.</w:t>
+      </w:r>
+    </w:p>
+    <w:p>
+      <w:r>
         <w:fldChar w:fldCharType="begin"/>
       </w:r>
       <w:r>
@@ -8722,7 +9863,7 @@
                     </pic:cNvPicPr>
                   </pic:nvPicPr>
                   <pic:blipFill>
-                    <a:blip r:embed="rId18">
+                    <a:blip r:embed="rId19">
                       <a:extLst>
                         <a:ext uri="{28A0092B-C50C-407E-A947-70E740481C1C}">
                           <a14:useLocalDpi xmlns:a14="http://schemas.microsoft.com/office/drawing/2010/main" val="0"/>
@@ -8779,7 +9920,7 @@
     <w:p>
       <w:pPr>
         <w:sectPr>
-          <w:headerReference w:type="default" r:id="rId19"/>
+          <w:headerReference w:type="default" r:id="rId20"/>
           <w:pgSz w:w="11906" w:h="16838" w:code="9"/>
           <w:pgMar w:top="1134" w:right="1134" w:bottom="1134" w:left="1701" w:header="1134" w:footer="1134" w:gutter="0"/>
           <w:cols w:space="708"/>
@@ -8798,8 +9939,8 @@
           <w:lang w:val="nl-NL"/>
         </w:rPr>
       </w:pPr>
-      <w:bookmarkStart w:id="35" w:name="_Toc120695362"/>
-      <w:bookmarkStart w:id="36" w:name="_Toc134694417"/>
+      <w:bookmarkStart w:id="37" w:name="_Toc120695362"/>
+      <w:bookmarkStart w:id="38" w:name="_Toc134694417"/>
       <w:r>
         <w:rPr>
           <w:rFonts w:ascii="Arial Nova" w:hAnsi="Arial Nova"/>
@@ -8808,8 +9949,8 @@
         <w:lastRenderedPageBreak/>
         <w:t>Theoretisch kader/Literatuuronderzoek</w:t>
       </w:r>
-      <w:bookmarkEnd w:id="35"/>
-      <w:bookmarkEnd w:id="36"/>
+      <w:bookmarkEnd w:id="37"/>
+      <w:bookmarkEnd w:id="38"/>
     </w:p>
     <w:p>
       <w:pPr>
@@ -8939,8 +10080,8 @@
           <w:lang w:val="nl-NL"/>
         </w:rPr>
       </w:pPr>
-      <w:bookmarkStart w:id="37" w:name="_Toc120695363"/>
-      <w:bookmarkStart w:id="38" w:name="_Toc134694418"/>
+      <w:bookmarkStart w:id="39" w:name="_Toc120695363"/>
+      <w:bookmarkStart w:id="40" w:name="_Toc134694418"/>
       <w:r>
         <w:rPr>
           <w:rFonts w:ascii="Arial Nova" w:hAnsi="Arial Nova"/>
@@ -8956,8 +10097,8 @@
         </w:rPr>
         <w:t xml:space="preserve"> en discussie</w:t>
       </w:r>
-      <w:bookmarkEnd w:id="37"/>
-      <w:bookmarkEnd w:id="38"/>
+      <w:bookmarkEnd w:id="39"/>
+      <w:bookmarkEnd w:id="40"/>
     </w:p>
     <w:p>
       <w:pPr>
@@ -9340,9 +10481,9 @@
           <w:lang w:val="nl-NL"/>
         </w:rPr>
       </w:pPr>
-      <w:bookmarkStart w:id="39" w:name="_Toc120695364"/>
-      <w:bookmarkStart w:id="40" w:name="_Toc120695465"/>
-      <w:bookmarkStart w:id="41" w:name="_Toc134694419"/>
+      <w:bookmarkStart w:id="41" w:name="_Toc120695364"/>
+      <w:bookmarkStart w:id="42" w:name="_Toc120695465"/>
+      <w:bookmarkStart w:id="43" w:name="_Toc134694419"/>
       <w:r>
         <w:rPr>
           <w:rFonts w:ascii="Arial Nova" w:hAnsi="Arial Nova"/>
@@ -9351,9 +10492,9 @@
         <w:lastRenderedPageBreak/>
         <w:t>Referentielijst</w:t>
       </w:r>
-      <w:bookmarkEnd w:id="39"/>
-      <w:bookmarkEnd w:id="40"/>
       <w:bookmarkEnd w:id="41"/>
+      <w:bookmarkEnd w:id="42"/>
+      <w:bookmarkEnd w:id="43"/>
     </w:p>
     <w:p>
       <w:pPr>
@@ -9412,9 +10553,9 @@
           <w:lang w:val="nl-NL"/>
         </w:rPr>
       </w:pPr>
-      <w:bookmarkStart w:id="42" w:name="_Toc120695365"/>
-      <w:bookmarkStart w:id="43" w:name="_Toc120695466"/>
-      <w:bookmarkStart w:id="44" w:name="_Toc134694420"/>
+      <w:bookmarkStart w:id="44" w:name="_Toc120695365"/>
+      <w:bookmarkStart w:id="45" w:name="_Toc120695466"/>
+      <w:bookmarkStart w:id="46" w:name="_Toc134694420"/>
       <w:r>
         <w:rPr>
           <w:rFonts w:ascii="Arial Nova" w:hAnsi="Arial Nova"/>
@@ -9430,9 +10571,9 @@
         </w:rPr>
         <w:t>gen</w:t>
       </w:r>
-      <w:bookmarkEnd w:id="42"/>
-      <w:bookmarkEnd w:id="43"/>
       <w:bookmarkEnd w:id="44"/>
+      <w:bookmarkEnd w:id="45"/>
+      <w:bookmarkEnd w:id="46"/>
     </w:p>
     <w:p>
       <w:pPr>
@@ -9470,6 +10611,8 @@
         </w:sectPr>
       </w:pPr>
     </w:p>
+    <w:bookmarkEnd w:id="0"/>
+    <w:bookmarkEnd w:id="1"/>
     <w:p>
       <w:pPr>
         <w:rPr>
@@ -9478,7 +10621,7 @@
       </w:pPr>
     </w:p>
     <w:sectPr>
-      <w:headerReference w:type="default" r:id="rId20"/>
+      <w:headerReference w:type="default" r:id="rId21"/>
       <w:pgSz w:w="11906" w:h="16838" w:code="9"/>
       <w:pgMar w:top="1134" w:right="1134" w:bottom="1134" w:left="1701" w:header="0" w:footer="1134" w:gutter="0"/>
       <w:cols w:space="708"/>
@@ -9489,7 +10632,7 @@
 </file>
 
 <file path=word/endnotes.xml><?xml version="1.0" encoding="utf-8"?>
-<w:endnotes xmlns:wpc="http://schemas.microsoft.com/office/word/2010/wordprocessingCanvas" xmlns:cx="http://schemas.microsoft.com/office/drawing/2014/chartex" xmlns:cx1="http://schemas.microsoft.com/office/drawing/2015/9/8/chartex" xmlns:cx2="http://schemas.microsoft.com/office/drawing/2015/10/21/chartex" xmlns:cx3="http://schemas.microsoft.com/office/drawing/2016/5/9/chartex" xmlns:cx4="http://schemas.microsoft.com/office/drawing/2016/5/10/chartex" xmlns:cx5="http://schemas.microsoft.com/office/drawing/2016/5/11/chartex" xmlns:cx6="http://schemas.microsoft.com/office/drawing/2016/5/12/chartex" xmlns:cx7="http://schemas.microsoft.com/office/drawing/2016/5/13/chartex" xmlns:cx8="http://schemas.microsoft.com/office/drawing/2016/5/14/chartex" xmlns:mc="http://schemas.openxmlformats.org/markup-compatibility/2006" xmlns:aink="http://schemas.microsoft.com/office/drawing/2016/ink" xmlns:am3d="http://schemas.microsoft.com/office/drawing/2017/model3d" xmlns:o="urn:schemas-microsoft-com:office:office" xmlns:oel="http://schemas.microsoft.com/office/2019/extlst" xmlns:r="http://schemas.openxmlformats.org/officeDocument/2006/relationships" xmlns:m="http://schemas.openxmlformats.org/officeDocument/2006/math" xmlns:v="urn:schemas-microsoft-com:vml" xmlns:wp14="http://schemas.microsoft.com/office/word/2010/wordprocessingDrawing" xmlns:wp="http://schemas.openxmlformats.org/drawingml/2006/wordprocessingDrawing" xmlns:w10="urn:schemas-microsoft-com:office:word" xmlns:w="http://schemas.openxmlformats.org/wordprocessingml/2006/main" xmlns:w14="http://schemas.microsoft.com/office/word/2010/wordml" xmlns:w15="http://schemas.microsoft.com/office/word/2012/wordml" xmlns:w16cex="http://schemas.microsoft.com/office/word/2018/wordml/cex" xmlns:w16cid="http://schemas.microsoft.com/office/word/2016/wordml/cid" xmlns:w16="http://schemas.microsoft.com/office/word/2018/wordml" xmlns:w16du="http://schemas.microsoft.com/office/word/2023/wordml/word16du" xmlns:w16sdtdh="http://schemas.microsoft.com/office/word/2020/wordml/sdtdatahash" xmlns:w16se="http://schemas.microsoft.com/office/word/2015/wordml/symex" xmlns:wpg="http://schemas.microsoft.com/office/word/2010/wordprocessingGroup" xmlns:wpi="http://schemas.microsoft.com/office/word/2010/wordprocessingInk" xmlns:wne="http://schemas.microsoft.com/office/word/2006/wordml" xmlns:wps="http://schemas.microsoft.com/office/word/2010/wordprocessingShape" mc:Ignorable="w14 w15 w16se w16cid w16 w16cex w16sdtdh wp14">
+<w:endnotes xmlns:wpc="http://schemas.microsoft.com/office/word/2010/wordprocessingCanvas" xmlns:cx="http://schemas.microsoft.com/office/drawing/2014/chartex" xmlns:cx1="http://schemas.microsoft.com/office/drawing/2015/9/8/chartex" xmlns:cx2="http://schemas.microsoft.com/office/drawing/2015/10/21/chartex" xmlns:cx3="http://schemas.microsoft.com/office/drawing/2016/5/9/chartex" xmlns:cx4="http://schemas.microsoft.com/office/drawing/2016/5/10/chartex" xmlns:cx5="http://schemas.microsoft.com/office/drawing/2016/5/11/chartex" xmlns:cx6="http://schemas.microsoft.com/office/drawing/2016/5/12/chartex" xmlns:cx7="http://schemas.microsoft.com/office/drawing/2016/5/13/chartex" xmlns:cx8="http://schemas.microsoft.com/office/drawing/2016/5/14/chartex" xmlns:mc="http://schemas.openxmlformats.org/markup-compatibility/2006" xmlns:aink="http://schemas.microsoft.com/office/drawing/2016/ink" xmlns:am3d="http://schemas.microsoft.com/office/drawing/2017/model3d" xmlns:o="urn:schemas-microsoft-com:office:office" xmlns:oel="http://schemas.microsoft.com/office/2019/extlst" xmlns:r="http://schemas.openxmlformats.org/officeDocument/2006/relationships" xmlns:m="http://schemas.openxmlformats.org/officeDocument/2006/math" xmlns:v="urn:schemas-microsoft-com:vml" xmlns:wp14="http://schemas.microsoft.com/office/word/2010/wordprocessingDrawing" xmlns:wp="http://schemas.openxmlformats.org/drawingml/2006/wordprocessingDrawing" xmlns:w10="urn:schemas-microsoft-com:office:word" xmlns:w="http://schemas.openxmlformats.org/wordprocessingml/2006/main" xmlns:w14="http://schemas.microsoft.com/office/word/2010/wordml" xmlns:w15="http://schemas.microsoft.com/office/word/2012/wordml" xmlns:w16cex="http://schemas.microsoft.com/office/word/2018/wordml/cex" xmlns:w16cid="http://schemas.microsoft.com/office/word/2016/wordml/cid" xmlns:w16="http://schemas.microsoft.com/office/word/2018/wordml" xmlns:w16sdtdh="http://schemas.microsoft.com/office/word/2020/wordml/sdtdatahash" xmlns:w16se="http://schemas.microsoft.com/office/word/2015/wordml/symex" xmlns:wpg="http://schemas.microsoft.com/office/word/2010/wordprocessingGroup" xmlns:wpi="http://schemas.microsoft.com/office/word/2010/wordprocessingInk" xmlns:wne="http://schemas.microsoft.com/office/word/2006/wordml" xmlns:wps="http://schemas.microsoft.com/office/word/2010/wordprocessingShape" mc:Ignorable="w14 w15 w16se w16cid w16 w16cex w16sdtdh wp14">
   <w:endnote w:type="separator" w:id="-1">
     <w:p>
       <w:pPr>
@@ -9514,7 +10657,7 @@
 </file>
 
 <file path=word/footer1.xml><?xml version="1.0" encoding="utf-8"?>
-<w:ftr xmlns:wpc="http://schemas.microsoft.com/office/word/2010/wordprocessingCanvas" xmlns:cx="http://schemas.microsoft.com/office/drawing/2014/chartex" xmlns:cx1="http://schemas.microsoft.com/office/drawing/2015/9/8/chartex" xmlns:cx2="http://schemas.microsoft.com/office/drawing/2015/10/21/chartex" xmlns:cx3="http://schemas.microsoft.com/office/drawing/2016/5/9/chartex" xmlns:cx4="http://schemas.microsoft.com/office/drawing/2016/5/10/chartex" xmlns:cx5="http://schemas.microsoft.com/office/drawing/2016/5/11/chartex" xmlns:cx6="http://schemas.microsoft.com/office/drawing/2016/5/12/chartex" xmlns:cx7="http://schemas.microsoft.com/office/drawing/2016/5/13/chartex" xmlns:cx8="http://schemas.microsoft.com/office/drawing/2016/5/14/chartex" xmlns:mc="http://schemas.openxmlformats.org/markup-compatibility/2006" xmlns:aink="http://schemas.microsoft.com/office/drawing/2016/ink" xmlns:am3d="http://schemas.microsoft.com/office/drawing/2017/model3d" xmlns:o="urn:schemas-microsoft-com:office:office" xmlns:oel="http://schemas.microsoft.com/office/2019/extlst" xmlns:r="http://schemas.openxmlformats.org/officeDocument/2006/relationships" xmlns:m="http://schemas.openxmlformats.org/officeDocument/2006/math" xmlns:v="urn:schemas-microsoft-com:vml" xmlns:wp14="http://schemas.microsoft.com/office/word/2010/wordprocessingDrawing" xmlns:wp="http://schemas.openxmlformats.org/drawingml/2006/wordprocessingDrawing" xmlns:w10="urn:schemas-microsoft-com:office:word" xmlns:w="http://schemas.openxmlformats.org/wordprocessingml/2006/main" xmlns:w14="http://schemas.microsoft.com/office/word/2010/wordml" xmlns:w15="http://schemas.microsoft.com/office/word/2012/wordml" xmlns:w16cex="http://schemas.microsoft.com/office/word/2018/wordml/cex" xmlns:w16cid="http://schemas.microsoft.com/office/word/2016/wordml/cid" xmlns:w16="http://schemas.microsoft.com/office/word/2018/wordml" xmlns:w16du="http://schemas.microsoft.com/office/word/2023/wordml/word16du" xmlns:w16sdtdh="http://schemas.microsoft.com/office/word/2020/wordml/sdtdatahash" xmlns:w16se="http://schemas.microsoft.com/office/word/2015/wordml/symex" xmlns:wpg="http://schemas.microsoft.com/office/word/2010/wordprocessingGroup" xmlns:wpi="http://schemas.microsoft.com/office/word/2010/wordprocessingInk" xmlns:wne="http://schemas.microsoft.com/office/word/2006/wordml" xmlns:wps="http://schemas.microsoft.com/office/word/2010/wordprocessingShape" mc:Ignorable="w14 w15 w16se w16cid w16 w16cex w16sdtdh wp14">
+<w:ftr xmlns:wpc="http://schemas.microsoft.com/office/word/2010/wordprocessingCanvas" xmlns:cx="http://schemas.microsoft.com/office/drawing/2014/chartex" xmlns:cx1="http://schemas.microsoft.com/office/drawing/2015/9/8/chartex" xmlns:cx2="http://schemas.microsoft.com/office/drawing/2015/10/21/chartex" xmlns:cx3="http://schemas.microsoft.com/office/drawing/2016/5/9/chartex" xmlns:cx4="http://schemas.microsoft.com/office/drawing/2016/5/10/chartex" xmlns:cx5="http://schemas.microsoft.com/office/drawing/2016/5/11/chartex" xmlns:cx6="http://schemas.microsoft.com/office/drawing/2016/5/12/chartex" xmlns:cx7="http://schemas.microsoft.com/office/drawing/2016/5/13/chartex" xmlns:cx8="http://schemas.microsoft.com/office/drawing/2016/5/14/chartex" xmlns:mc="http://schemas.openxmlformats.org/markup-compatibility/2006" xmlns:aink="http://schemas.microsoft.com/office/drawing/2016/ink" xmlns:am3d="http://schemas.microsoft.com/office/drawing/2017/model3d" xmlns:o="urn:schemas-microsoft-com:office:office" xmlns:oel="http://schemas.microsoft.com/office/2019/extlst" xmlns:r="http://schemas.openxmlformats.org/officeDocument/2006/relationships" xmlns:m="http://schemas.openxmlformats.org/officeDocument/2006/math" xmlns:v="urn:schemas-microsoft-com:vml" xmlns:wp14="http://schemas.microsoft.com/office/word/2010/wordprocessingDrawing" xmlns:wp="http://schemas.openxmlformats.org/drawingml/2006/wordprocessingDrawing" xmlns:w10="urn:schemas-microsoft-com:office:word" xmlns:w="http://schemas.openxmlformats.org/wordprocessingml/2006/main" xmlns:w14="http://schemas.microsoft.com/office/word/2010/wordml" xmlns:w15="http://schemas.microsoft.com/office/word/2012/wordml" xmlns:w16cex="http://schemas.microsoft.com/office/word/2018/wordml/cex" xmlns:w16cid="http://schemas.microsoft.com/office/word/2016/wordml/cid" xmlns:w16="http://schemas.microsoft.com/office/word/2018/wordml" xmlns:w16sdtdh="http://schemas.microsoft.com/office/word/2020/wordml/sdtdatahash" xmlns:w16se="http://schemas.microsoft.com/office/word/2015/wordml/symex" xmlns:wpg="http://schemas.microsoft.com/office/word/2010/wordprocessingGroup" xmlns:wpi="http://schemas.microsoft.com/office/word/2010/wordprocessingInk" xmlns:wne="http://schemas.microsoft.com/office/word/2006/wordml" xmlns:wps="http://schemas.microsoft.com/office/word/2010/wordprocessingShape" mc:Ignorable="w14 w15 w16se w16cid w16 w16cex w16sdtdh wp14">
   <w:p>
     <w:pPr>
       <w:pStyle w:val="Voettekst"/>
@@ -9524,7 +10667,7 @@
 </file>
 
 <file path=word/footnotes.xml><?xml version="1.0" encoding="utf-8"?>
-<w:footnotes xmlns:wpc="http://schemas.microsoft.com/office/word/2010/wordprocessingCanvas" xmlns:cx="http://schemas.microsoft.com/office/drawing/2014/chartex" xmlns:cx1="http://schemas.microsoft.com/office/drawing/2015/9/8/chartex" xmlns:cx2="http://schemas.microsoft.com/office/drawing/2015/10/21/chartex" xmlns:cx3="http://schemas.microsoft.com/office/drawing/2016/5/9/chartex" xmlns:cx4="http://schemas.microsoft.com/office/drawing/2016/5/10/chartex" xmlns:cx5="http://schemas.microsoft.com/office/drawing/2016/5/11/chartex" xmlns:cx6="http://schemas.microsoft.com/office/drawing/2016/5/12/chartex" xmlns:cx7="http://schemas.microsoft.com/office/drawing/2016/5/13/chartex" xmlns:cx8="http://schemas.microsoft.com/office/drawing/2016/5/14/chartex" xmlns:mc="http://schemas.openxmlformats.org/markup-compatibility/2006" xmlns:aink="http://schemas.microsoft.com/office/drawing/2016/ink" xmlns:am3d="http://schemas.microsoft.com/office/drawing/2017/model3d" xmlns:o="urn:schemas-microsoft-com:office:office" xmlns:oel="http://schemas.microsoft.com/office/2019/extlst" xmlns:r="http://schemas.openxmlformats.org/officeDocument/2006/relationships" xmlns:m="http://schemas.openxmlformats.org/officeDocument/2006/math" xmlns:v="urn:schemas-microsoft-com:vml" xmlns:wp14="http://schemas.microsoft.com/office/word/2010/wordprocessingDrawing" xmlns:wp="http://schemas.openxmlformats.org/drawingml/2006/wordprocessingDrawing" xmlns:w10="urn:schemas-microsoft-com:office:word" xmlns:w="http://schemas.openxmlformats.org/wordprocessingml/2006/main" xmlns:w14="http://schemas.microsoft.com/office/word/2010/wordml" xmlns:w15="http://schemas.microsoft.com/office/word/2012/wordml" xmlns:w16cex="http://schemas.microsoft.com/office/word/2018/wordml/cex" xmlns:w16cid="http://schemas.microsoft.com/office/word/2016/wordml/cid" xmlns:w16="http://schemas.microsoft.com/office/word/2018/wordml" xmlns:w16du="http://schemas.microsoft.com/office/word/2023/wordml/word16du" xmlns:w16sdtdh="http://schemas.microsoft.com/office/word/2020/wordml/sdtdatahash" xmlns:w16se="http://schemas.microsoft.com/office/word/2015/wordml/symex" xmlns:wpg="http://schemas.microsoft.com/office/word/2010/wordprocessingGroup" xmlns:wpi="http://schemas.microsoft.com/office/word/2010/wordprocessingInk" xmlns:wne="http://schemas.microsoft.com/office/word/2006/wordml" xmlns:wps="http://schemas.microsoft.com/office/word/2010/wordprocessingShape" mc:Ignorable="w14 w15 w16se w16cid w16 w16cex w16sdtdh wp14">
+<w:footnotes xmlns:wpc="http://schemas.microsoft.com/office/word/2010/wordprocessingCanvas" xmlns:cx="http://schemas.microsoft.com/office/drawing/2014/chartex" xmlns:cx1="http://schemas.microsoft.com/office/drawing/2015/9/8/chartex" xmlns:cx2="http://schemas.microsoft.com/office/drawing/2015/10/21/chartex" xmlns:cx3="http://schemas.microsoft.com/office/drawing/2016/5/9/chartex" xmlns:cx4="http://schemas.microsoft.com/office/drawing/2016/5/10/chartex" xmlns:cx5="http://schemas.microsoft.com/office/drawing/2016/5/11/chartex" xmlns:cx6="http://schemas.microsoft.com/office/drawing/2016/5/12/chartex" xmlns:cx7="http://schemas.microsoft.com/office/drawing/2016/5/13/chartex" xmlns:cx8="http://schemas.microsoft.com/office/drawing/2016/5/14/chartex" xmlns:mc="http://schemas.openxmlformats.org/markup-compatibility/2006" xmlns:aink="http://schemas.microsoft.com/office/drawing/2016/ink" xmlns:am3d="http://schemas.microsoft.com/office/drawing/2017/model3d" xmlns:o="urn:schemas-microsoft-com:office:office" xmlns:oel="http://schemas.microsoft.com/office/2019/extlst" xmlns:r="http://schemas.openxmlformats.org/officeDocument/2006/relationships" xmlns:m="http://schemas.openxmlformats.org/officeDocument/2006/math" xmlns:v="urn:schemas-microsoft-com:vml" xmlns:wp14="http://schemas.microsoft.com/office/word/2010/wordprocessingDrawing" xmlns:wp="http://schemas.openxmlformats.org/drawingml/2006/wordprocessingDrawing" xmlns:w10="urn:schemas-microsoft-com:office:word" xmlns:w="http://schemas.openxmlformats.org/wordprocessingml/2006/main" xmlns:w14="http://schemas.microsoft.com/office/word/2010/wordml" xmlns:w15="http://schemas.microsoft.com/office/word/2012/wordml" xmlns:w16cex="http://schemas.microsoft.com/office/word/2018/wordml/cex" xmlns:w16cid="http://schemas.microsoft.com/office/word/2016/wordml/cid" xmlns:w16="http://schemas.microsoft.com/office/word/2018/wordml" xmlns:w16sdtdh="http://schemas.microsoft.com/office/word/2020/wordml/sdtdatahash" xmlns:w16se="http://schemas.microsoft.com/office/word/2015/wordml/symex" xmlns:wpg="http://schemas.microsoft.com/office/word/2010/wordprocessingGroup" xmlns:wpi="http://schemas.microsoft.com/office/word/2010/wordprocessingInk" xmlns:wne="http://schemas.microsoft.com/office/word/2006/wordml" xmlns:wps="http://schemas.microsoft.com/office/word/2010/wordprocessingShape" mc:Ignorable="w14 w15 w16se w16cid w16 w16cex w16sdtdh wp14">
   <w:footnote w:type="separator" w:id="-1">
     <w:p>
       <w:pPr>
@@ -9549,7 +10692,7 @@
 </file>
 
 <file path=word/header1.xml><?xml version="1.0" encoding="utf-8"?>
-<w:hdr xmlns:wpc="http://schemas.microsoft.com/office/word/2010/wordprocessingCanvas" xmlns:cx="http://schemas.microsoft.com/office/drawing/2014/chartex" xmlns:cx1="http://schemas.microsoft.com/office/drawing/2015/9/8/chartex" xmlns:cx2="http://schemas.microsoft.com/office/drawing/2015/10/21/chartex" xmlns:cx3="http://schemas.microsoft.com/office/drawing/2016/5/9/chartex" xmlns:cx4="http://schemas.microsoft.com/office/drawing/2016/5/10/chartex" xmlns:cx5="http://schemas.microsoft.com/office/drawing/2016/5/11/chartex" xmlns:cx6="http://schemas.microsoft.com/office/drawing/2016/5/12/chartex" xmlns:cx7="http://schemas.microsoft.com/office/drawing/2016/5/13/chartex" xmlns:cx8="http://schemas.microsoft.com/office/drawing/2016/5/14/chartex" xmlns:mc="http://schemas.openxmlformats.org/markup-compatibility/2006" xmlns:aink="http://schemas.microsoft.com/office/drawing/2016/ink" xmlns:am3d="http://schemas.microsoft.com/office/drawing/2017/model3d" xmlns:o="urn:schemas-microsoft-com:office:office" xmlns:oel="http://schemas.microsoft.com/office/2019/extlst" xmlns:r="http://schemas.openxmlformats.org/officeDocument/2006/relationships" xmlns:m="http://schemas.openxmlformats.org/officeDocument/2006/math" xmlns:v="urn:schemas-microsoft-com:vml" xmlns:wp14="http://schemas.microsoft.com/office/word/2010/wordprocessingDrawing" xmlns:wp="http://schemas.openxmlformats.org/drawingml/2006/wordprocessingDrawing" xmlns:w10="urn:schemas-microsoft-com:office:word" xmlns:w="http://schemas.openxmlformats.org/wordprocessingml/2006/main" xmlns:w14="http://schemas.microsoft.com/office/word/2010/wordml" xmlns:w15="http://schemas.microsoft.com/office/word/2012/wordml" xmlns:w16cex="http://schemas.microsoft.com/office/word/2018/wordml/cex" xmlns:w16cid="http://schemas.microsoft.com/office/word/2016/wordml/cid" xmlns:w16="http://schemas.microsoft.com/office/word/2018/wordml" xmlns:w16du="http://schemas.microsoft.com/office/word/2023/wordml/word16du" xmlns:w16sdtdh="http://schemas.microsoft.com/office/word/2020/wordml/sdtdatahash" xmlns:w16se="http://schemas.microsoft.com/office/word/2015/wordml/symex" xmlns:wpg="http://schemas.microsoft.com/office/word/2010/wordprocessingGroup" xmlns:wpi="http://schemas.microsoft.com/office/word/2010/wordprocessingInk" xmlns:wne="http://schemas.microsoft.com/office/word/2006/wordml" xmlns:wps="http://schemas.microsoft.com/office/word/2010/wordprocessingShape" mc:Ignorable="w14 w15 w16se w16cid w16 w16cex w16sdtdh wp14">
+<w:hdr xmlns:wpc="http://schemas.microsoft.com/office/word/2010/wordprocessingCanvas" xmlns:cx="http://schemas.microsoft.com/office/drawing/2014/chartex" xmlns:cx1="http://schemas.microsoft.com/office/drawing/2015/9/8/chartex" xmlns:cx2="http://schemas.microsoft.com/office/drawing/2015/10/21/chartex" xmlns:cx3="http://schemas.microsoft.com/office/drawing/2016/5/9/chartex" xmlns:cx4="http://schemas.microsoft.com/office/drawing/2016/5/10/chartex" xmlns:cx5="http://schemas.microsoft.com/office/drawing/2016/5/11/chartex" xmlns:cx6="http://schemas.microsoft.com/office/drawing/2016/5/12/chartex" xmlns:cx7="http://schemas.microsoft.com/office/drawing/2016/5/13/chartex" xmlns:cx8="http://schemas.microsoft.com/office/drawing/2016/5/14/chartex" xmlns:mc="http://schemas.openxmlformats.org/markup-compatibility/2006" xmlns:aink="http://schemas.microsoft.com/office/drawing/2016/ink" xmlns:am3d="http://schemas.microsoft.com/office/drawing/2017/model3d" xmlns:o="urn:schemas-microsoft-com:office:office" xmlns:oel="http://schemas.microsoft.com/office/2019/extlst" xmlns:r="http://schemas.openxmlformats.org/officeDocument/2006/relationships" xmlns:m="http://schemas.openxmlformats.org/officeDocument/2006/math" xmlns:v="urn:schemas-microsoft-com:vml" xmlns:wp14="http://schemas.microsoft.com/office/word/2010/wordprocessingDrawing" xmlns:wp="http://schemas.openxmlformats.org/drawingml/2006/wordprocessingDrawing" xmlns:w10="urn:schemas-microsoft-com:office:word" xmlns:w="http://schemas.openxmlformats.org/wordprocessingml/2006/main" xmlns:w14="http://schemas.microsoft.com/office/word/2010/wordml" xmlns:w15="http://schemas.microsoft.com/office/word/2012/wordml" xmlns:w16cex="http://schemas.microsoft.com/office/word/2018/wordml/cex" xmlns:w16cid="http://schemas.microsoft.com/office/word/2016/wordml/cid" xmlns:w16="http://schemas.microsoft.com/office/word/2018/wordml" xmlns:w16sdtdh="http://schemas.microsoft.com/office/word/2020/wordml/sdtdatahash" xmlns:w16se="http://schemas.microsoft.com/office/word/2015/wordml/symex" xmlns:wpg="http://schemas.microsoft.com/office/word/2010/wordprocessingGroup" xmlns:wpi="http://schemas.microsoft.com/office/word/2010/wordprocessingInk" xmlns:wne="http://schemas.microsoft.com/office/word/2006/wordml" xmlns:wps="http://schemas.microsoft.com/office/word/2010/wordprocessingShape" mc:Ignorable="w14 w15 w16se w16cid w16 w16cex w16sdtdh wp14">
   <w:p>
     <w:pPr>
       <w:pStyle w:val="Koptekst"/>
@@ -9559,7 +10702,7 @@
 </file>
 
 <file path=word/header2.xml><?xml version="1.0" encoding="utf-8"?>
-<w:hdr xmlns:wpc="http://schemas.microsoft.com/office/word/2010/wordprocessingCanvas" xmlns:cx="http://schemas.microsoft.com/office/drawing/2014/chartex" xmlns:cx1="http://schemas.microsoft.com/office/drawing/2015/9/8/chartex" xmlns:cx2="http://schemas.microsoft.com/office/drawing/2015/10/21/chartex" xmlns:cx3="http://schemas.microsoft.com/office/drawing/2016/5/9/chartex" xmlns:cx4="http://schemas.microsoft.com/office/drawing/2016/5/10/chartex" xmlns:cx5="http://schemas.microsoft.com/office/drawing/2016/5/11/chartex" xmlns:cx6="http://schemas.microsoft.com/office/drawing/2016/5/12/chartex" xmlns:cx7="http://schemas.microsoft.com/office/drawing/2016/5/13/chartex" xmlns:cx8="http://schemas.microsoft.com/office/drawing/2016/5/14/chartex" xmlns:mc="http://schemas.openxmlformats.org/markup-compatibility/2006" xmlns:aink="http://schemas.microsoft.com/office/drawing/2016/ink" xmlns:am3d="http://schemas.microsoft.com/office/drawing/2017/model3d" xmlns:o="urn:schemas-microsoft-com:office:office" xmlns:oel="http://schemas.microsoft.com/office/2019/extlst" xmlns:r="http://schemas.openxmlformats.org/officeDocument/2006/relationships" xmlns:m="http://schemas.openxmlformats.org/officeDocument/2006/math" xmlns:v="urn:schemas-microsoft-com:vml" xmlns:wp14="http://schemas.microsoft.com/office/word/2010/wordprocessingDrawing" xmlns:wp="http://schemas.openxmlformats.org/drawingml/2006/wordprocessingDrawing" xmlns:w10="urn:schemas-microsoft-com:office:word" xmlns:w="http://schemas.openxmlformats.org/wordprocessingml/2006/main" xmlns:w14="http://schemas.microsoft.com/office/word/2010/wordml" xmlns:w15="http://schemas.microsoft.com/office/word/2012/wordml" xmlns:w16cex="http://schemas.microsoft.com/office/word/2018/wordml/cex" xmlns:w16cid="http://schemas.microsoft.com/office/word/2016/wordml/cid" xmlns:w16="http://schemas.microsoft.com/office/word/2018/wordml" xmlns:w16du="http://schemas.microsoft.com/office/word/2023/wordml/word16du" xmlns:w16sdtdh="http://schemas.microsoft.com/office/word/2020/wordml/sdtdatahash" xmlns:w16se="http://schemas.microsoft.com/office/word/2015/wordml/symex" xmlns:wpg="http://schemas.microsoft.com/office/word/2010/wordprocessingGroup" xmlns:wpi="http://schemas.microsoft.com/office/word/2010/wordprocessingInk" xmlns:wne="http://schemas.microsoft.com/office/word/2006/wordml" xmlns:wps="http://schemas.microsoft.com/office/word/2010/wordprocessingShape" mc:Ignorable="w14 w15 w16se w16cid w16 w16cex w16sdtdh wp14">
+<w:hdr xmlns:wpc="http://schemas.microsoft.com/office/word/2010/wordprocessingCanvas" xmlns:cx="http://schemas.microsoft.com/office/drawing/2014/chartex" xmlns:cx1="http://schemas.microsoft.com/office/drawing/2015/9/8/chartex" xmlns:cx2="http://schemas.microsoft.com/office/drawing/2015/10/21/chartex" xmlns:cx3="http://schemas.microsoft.com/office/drawing/2016/5/9/chartex" xmlns:cx4="http://schemas.microsoft.com/office/drawing/2016/5/10/chartex" xmlns:cx5="http://schemas.microsoft.com/office/drawing/2016/5/11/chartex" xmlns:cx6="http://schemas.microsoft.com/office/drawing/2016/5/12/chartex" xmlns:cx7="http://schemas.microsoft.com/office/drawing/2016/5/13/chartex" xmlns:cx8="http://schemas.microsoft.com/office/drawing/2016/5/14/chartex" xmlns:mc="http://schemas.openxmlformats.org/markup-compatibility/2006" xmlns:aink="http://schemas.microsoft.com/office/drawing/2016/ink" xmlns:am3d="http://schemas.microsoft.com/office/drawing/2017/model3d" xmlns:o="urn:schemas-microsoft-com:office:office" xmlns:oel="http://schemas.microsoft.com/office/2019/extlst" xmlns:r="http://schemas.openxmlformats.org/officeDocument/2006/relationships" xmlns:m="http://schemas.openxmlformats.org/officeDocument/2006/math" xmlns:v="urn:schemas-microsoft-com:vml" xmlns:wp14="http://schemas.microsoft.com/office/word/2010/wordprocessingDrawing" xmlns:wp="http://schemas.openxmlformats.org/drawingml/2006/wordprocessingDrawing" xmlns:w10="urn:schemas-microsoft-com:office:word" xmlns:w="http://schemas.openxmlformats.org/wordprocessingml/2006/main" xmlns:w14="http://schemas.microsoft.com/office/word/2010/wordml" xmlns:w15="http://schemas.microsoft.com/office/word/2012/wordml" xmlns:w16cex="http://schemas.microsoft.com/office/word/2018/wordml/cex" xmlns:w16cid="http://schemas.microsoft.com/office/word/2016/wordml/cid" xmlns:w16="http://schemas.microsoft.com/office/word/2018/wordml" xmlns:w16sdtdh="http://schemas.microsoft.com/office/word/2020/wordml/sdtdatahash" xmlns:w16se="http://schemas.microsoft.com/office/word/2015/wordml/symex" xmlns:wpg="http://schemas.microsoft.com/office/word/2010/wordprocessingGroup" xmlns:wpi="http://schemas.microsoft.com/office/word/2010/wordprocessingInk" xmlns:wne="http://schemas.microsoft.com/office/word/2006/wordml" xmlns:wps="http://schemas.microsoft.com/office/word/2010/wordprocessingShape" mc:Ignorable="w14 w15 w16se w16cid w16 w16cex w16sdtdh wp14">
   <w:p>
     <w:pPr>
       <w:pStyle w:val="Koptekst"/>
@@ -9701,7 +10844,7 @@
 </file>
 
 <file path=word/header3.xml><?xml version="1.0" encoding="utf-8"?>
-<w:hdr xmlns:wpc="http://schemas.microsoft.com/office/word/2010/wordprocessingCanvas" xmlns:cx="http://schemas.microsoft.com/office/drawing/2014/chartex" xmlns:cx1="http://schemas.microsoft.com/office/drawing/2015/9/8/chartex" xmlns:cx2="http://schemas.microsoft.com/office/drawing/2015/10/21/chartex" xmlns:cx3="http://schemas.microsoft.com/office/drawing/2016/5/9/chartex" xmlns:cx4="http://schemas.microsoft.com/office/drawing/2016/5/10/chartex" xmlns:cx5="http://schemas.microsoft.com/office/drawing/2016/5/11/chartex" xmlns:cx6="http://schemas.microsoft.com/office/drawing/2016/5/12/chartex" xmlns:cx7="http://schemas.microsoft.com/office/drawing/2016/5/13/chartex" xmlns:cx8="http://schemas.microsoft.com/office/drawing/2016/5/14/chartex" xmlns:mc="http://schemas.openxmlformats.org/markup-compatibility/2006" xmlns:aink="http://schemas.microsoft.com/office/drawing/2016/ink" xmlns:am3d="http://schemas.microsoft.com/office/drawing/2017/model3d" xmlns:o="urn:schemas-microsoft-com:office:office" xmlns:oel="http://schemas.microsoft.com/office/2019/extlst" xmlns:r="http://schemas.openxmlformats.org/officeDocument/2006/relationships" xmlns:m="http://schemas.openxmlformats.org/officeDocument/2006/math" xmlns:v="urn:schemas-microsoft-com:vml" xmlns:wp14="http://schemas.microsoft.com/office/word/2010/wordprocessingDrawing" xmlns:wp="http://schemas.openxmlformats.org/drawingml/2006/wordprocessingDrawing" xmlns:w10="urn:schemas-microsoft-com:office:word" xmlns:w="http://schemas.openxmlformats.org/wordprocessingml/2006/main" xmlns:w14="http://schemas.microsoft.com/office/word/2010/wordml" xmlns:w15="http://schemas.microsoft.com/office/word/2012/wordml" xmlns:w16cex="http://schemas.microsoft.com/office/word/2018/wordml/cex" xmlns:w16cid="http://schemas.microsoft.com/office/word/2016/wordml/cid" xmlns:w16="http://schemas.microsoft.com/office/word/2018/wordml" xmlns:w16du="http://schemas.microsoft.com/office/word/2023/wordml/word16du" xmlns:w16sdtdh="http://schemas.microsoft.com/office/word/2020/wordml/sdtdatahash" xmlns:w16se="http://schemas.microsoft.com/office/word/2015/wordml/symex" xmlns:wpg="http://schemas.microsoft.com/office/word/2010/wordprocessingGroup" xmlns:wpi="http://schemas.microsoft.com/office/word/2010/wordprocessingInk" xmlns:wne="http://schemas.microsoft.com/office/word/2006/wordml" xmlns:wps="http://schemas.microsoft.com/office/word/2010/wordprocessingShape" mc:Ignorable="w14 w15 w16se w16cid w16 w16cex w16sdtdh wp14">
+<w:hdr xmlns:wpc="http://schemas.microsoft.com/office/word/2010/wordprocessingCanvas" xmlns:cx="http://schemas.microsoft.com/office/drawing/2014/chartex" xmlns:cx1="http://schemas.microsoft.com/office/drawing/2015/9/8/chartex" xmlns:cx2="http://schemas.microsoft.com/office/drawing/2015/10/21/chartex" xmlns:cx3="http://schemas.microsoft.com/office/drawing/2016/5/9/chartex" xmlns:cx4="http://schemas.microsoft.com/office/drawing/2016/5/10/chartex" xmlns:cx5="http://schemas.microsoft.com/office/drawing/2016/5/11/chartex" xmlns:cx6="http://schemas.microsoft.com/office/drawing/2016/5/12/chartex" xmlns:cx7="http://schemas.microsoft.com/office/drawing/2016/5/13/chartex" xmlns:cx8="http://schemas.microsoft.com/office/drawing/2016/5/14/chartex" xmlns:mc="http://schemas.openxmlformats.org/markup-compatibility/2006" xmlns:aink="http://schemas.microsoft.com/office/drawing/2016/ink" xmlns:am3d="http://schemas.microsoft.com/office/drawing/2017/model3d" xmlns:o="urn:schemas-microsoft-com:office:office" xmlns:oel="http://schemas.microsoft.com/office/2019/extlst" xmlns:r="http://schemas.openxmlformats.org/officeDocument/2006/relationships" xmlns:m="http://schemas.openxmlformats.org/officeDocument/2006/math" xmlns:v="urn:schemas-microsoft-com:vml" xmlns:wp14="http://schemas.microsoft.com/office/word/2010/wordprocessingDrawing" xmlns:wp="http://schemas.openxmlformats.org/drawingml/2006/wordprocessingDrawing" xmlns:w10="urn:schemas-microsoft-com:office:word" xmlns:w="http://schemas.openxmlformats.org/wordprocessingml/2006/main" xmlns:w14="http://schemas.microsoft.com/office/word/2010/wordml" xmlns:w15="http://schemas.microsoft.com/office/word/2012/wordml" xmlns:w16cex="http://schemas.microsoft.com/office/word/2018/wordml/cex" xmlns:w16cid="http://schemas.microsoft.com/office/word/2016/wordml/cid" xmlns:w16="http://schemas.microsoft.com/office/word/2018/wordml" xmlns:w16sdtdh="http://schemas.microsoft.com/office/word/2020/wordml/sdtdatahash" xmlns:w16se="http://schemas.microsoft.com/office/word/2015/wordml/symex" xmlns:wpg="http://schemas.microsoft.com/office/word/2010/wordprocessingGroup" xmlns:wpi="http://schemas.microsoft.com/office/word/2010/wordprocessingInk" xmlns:wne="http://schemas.microsoft.com/office/word/2006/wordml" xmlns:wps="http://schemas.microsoft.com/office/word/2010/wordprocessingShape" mc:Ignorable="w14 w15 w16se w16cid w16 w16cex w16sdtdh wp14">
   <w:p>
     <w:pPr>
       <w:pStyle w:val="Koptekst"/>
@@ -9874,7 +11017,7 @@
 </file>
 
 <file path=word/header4.xml><?xml version="1.0" encoding="utf-8"?>
-<w:hdr xmlns:wpc="http://schemas.microsoft.com/office/word/2010/wordprocessingCanvas" xmlns:cx="http://schemas.microsoft.com/office/drawing/2014/chartex" xmlns:cx1="http://schemas.microsoft.com/office/drawing/2015/9/8/chartex" xmlns:cx2="http://schemas.microsoft.com/office/drawing/2015/10/21/chartex" xmlns:cx3="http://schemas.microsoft.com/office/drawing/2016/5/9/chartex" xmlns:cx4="http://schemas.microsoft.com/office/drawing/2016/5/10/chartex" xmlns:cx5="http://schemas.microsoft.com/office/drawing/2016/5/11/chartex" xmlns:cx6="http://schemas.microsoft.com/office/drawing/2016/5/12/chartex" xmlns:cx7="http://schemas.microsoft.com/office/drawing/2016/5/13/chartex" xmlns:cx8="http://schemas.microsoft.com/office/drawing/2016/5/14/chartex" xmlns:mc="http://schemas.openxmlformats.org/markup-compatibility/2006" xmlns:aink="http://schemas.microsoft.com/office/drawing/2016/ink" xmlns:am3d="http://schemas.microsoft.com/office/drawing/2017/model3d" xmlns:o="urn:schemas-microsoft-com:office:office" xmlns:oel="http://schemas.microsoft.com/office/2019/extlst" xmlns:r="http://schemas.openxmlformats.org/officeDocument/2006/relationships" xmlns:m="http://schemas.openxmlformats.org/officeDocument/2006/math" xmlns:v="urn:schemas-microsoft-com:vml" xmlns:wp14="http://schemas.microsoft.com/office/word/2010/wordprocessingDrawing" xmlns:wp="http://schemas.openxmlformats.org/drawingml/2006/wordprocessingDrawing" xmlns:w10="urn:schemas-microsoft-com:office:word" xmlns:w="http://schemas.openxmlformats.org/wordprocessingml/2006/main" xmlns:w14="http://schemas.microsoft.com/office/word/2010/wordml" xmlns:w15="http://schemas.microsoft.com/office/word/2012/wordml" xmlns:w16cex="http://schemas.microsoft.com/office/word/2018/wordml/cex" xmlns:w16cid="http://schemas.microsoft.com/office/word/2016/wordml/cid" xmlns:w16="http://schemas.microsoft.com/office/word/2018/wordml" xmlns:w16du="http://schemas.microsoft.com/office/word/2023/wordml/word16du" xmlns:w16sdtdh="http://schemas.microsoft.com/office/word/2020/wordml/sdtdatahash" xmlns:w16se="http://schemas.microsoft.com/office/word/2015/wordml/symex" xmlns:wpg="http://schemas.microsoft.com/office/word/2010/wordprocessingGroup" xmlns:wpi="http://schemas.microsoft.com/office/word/2010/wordprocessingInk" xmlns:wne="http://schemas.microsoft.com/office/word/2006/wordml" xmlns:wps="http://schemas.microsoft.com/office/word/2010/wordprocessingShape" mc:Ignorable="w14 w15 w16se w16cid w16 w16cex w16sdtdh wp14">
+<w:hdr xmlns:wpc="http://schemas.microsoft.com/office/word/2010/wordprocessingCanvas" xmlns:cx="http://schemas.microsoft.com/office/drawing/2014/chartex" xmlns:cx1="http://schemas.microsoft.com/office/drawing/2015/9/8/chartex" xmlns:cx2="http://schemas.microsoft.com/office/drawing/2015/10/21/chartex" xmlns:cx3="http://schemas.microsoft.com/office/drawing/2016/5/9/chartex" xmlns:cx4="http://schemas.microsoft.com/office/drawing/2016/5/10/chartex" xmlns:cx5="http://schemas.microsoft.com/office/drawing/2016/5/11/chartex" xmlns:cx6="http://schemas.microsoft.com/office/drawing/2016/5/12/chartex" xmlns:cx7="http://schemas.microsoft.com/office/drawing/2016/5/13/chartex" xmlns:cx8="http://schemas.microsoft.com/office/drawing/2016/5/14/chartex" xmlns:mc="http://schemas.openxmlformats.org/markup-compatibility/2006" xmlns:aink="http://schemas.microsoft.com/office/drawing/2016/ink" xmlns:am3d="http://schemas.microsoft.com/office/drawing/2017/model3d" xmlns:o="urn:schemas-microsoft-com:office:office" xmlns:oel="http://schemas.microsoft.com/office/2019/extlst" xmlns:r="http://schemas.openxmlformats.org/officeDocument/2006/relationships" xmlns:m="http://schemas.openxmlformats.org/officeDocument/2006/math" xmlns:v="urn:schemas-microsoft-com:vml" xmlns:wp14="http://schemas.microsoft.com/office/word/2010/wordprocessingDrawing" xmlns:wp="http://schemas.openxmlformats.org/drawingml/2006/wordprocessingDrawing" xmlns:w10="urn:schemas-microsoft-com:office:word" xmlns:w="http://schemas.openxmlformats.org/wordprocessingml/2006/main" xmlns:w14="http://schemas.microsoft.com/office/word/2010/wordml" xmlns:w15="http://schemas.microsoft.com/office/word/2012/wordml" xmlns:w16cex="http://schemas.microsoft.com/office/word/2018/wordml/cex" xmlns:w16cid="http://schemas.microsoft.com/office/word/2016/wordml/cid" xmlns:w16="http://schemas.microsoft.com/office/word/2018/wordml" xmlns:w16sdtdh="http://schemas.microsoft.com/office/word/2020/wordml/sdtdatahash" xmlns:w16se="http://schemas.microsoft.com/office/word/2015/wordml/symex" xmlns:wpg="http://schemas.microsoft.com/office/word/2010/wordprocessingGroup" xmlns:wpi="http://schemas.microsoft.com/office/word/2010/wordprocessingInk" xmlns:wne="http://schemas.microsoft.com/office/word/2006/wordml" xmlns:wps="http://schemas.microsoft.com/office/word/2010/wordprocessingShape" mc:Ignorable="w14 w15 w16se w16cid w16 w16cex w16sdtdh wp14">
   <w:p>
     <w:pPr>
       <w:pStyle w:val="Koptekst"/>
@@ -9884,7 +11027,7 @@
 </file>
 
 <file path=word/numbering.xml><?xml version="1.0" encoding="utf-8"?>
-<w:numbering xmlns:wpc="http://schemas.microsoft.com/office/word/2010/wordprocessingCanvas" xmlns:cx="http://schemas.microsoft.com/office/drawing/2014/chartex" xmlns:cx1="http://schemas.microsoft.com/office/drawing/2015/9/8/chartex" xmlns:cx2="http://schemas.microsoft.com/office/drawing/2015/10/21/chartex" xmlns:cx3="http://schemas.microsoft.com/office/drawing/2016/5/9/chartex" xmlns:cx4="http://schemas.microsoft.com/office/drawing/2016/5/10/chartex" xmlns:cx5="http://schemas.microsoft.com/office/drawing/2016/5/11/chartex" xmlns:cx6="http://schemas.microsoft.com/office/drawing/2016/5/12/chartex" xmlns:cx7="http://schemas.microsoft.com/office/drawing/2016/5/13/chartex" xmlns:cx8="http://schemas.microsoft.com/office/drawing/2016/5/14/chartex" xmlns:mc="http://schemas.openxmlformats.org/markup-compatibility/2006" xmlns:aink="http://schemas.microsoft.com/office/drawing/2016/ink" xmlns:am3d="http://schemas.microsoft.com/office/drawing/2017/model3d" xmlns:o="urn:schemas-microsoft-com:office:office" xmlns:oel="http://schemas.microsoft.com/office/2019/extlst" xmlns:r="http://schemas.openxmlformats.org/officeDocument/2006/relationships" xmlns:m="http://schemas.openxmlformats.org/officeDocument/2006/math" xmlns:v="urn:schemas-microsoft-com:vml" xmlns:wp14="http://schemas.microsoft.com/office/word/2010/wordprocessingDrawing" xmlns:wp="http://schemas.openxmlformats.org/drawingml/2006/wordprocessingDrawing" xmlns:w10="urn:schemas-microsoft-com:office:word" xmlns:w="http://schemas.openxmlformats.org/wordprocessingml/2006/main" xmlns:w14="http://schemas.microsoft.com/office/word/2010/wordml" xmlns:w15="http://schemas.microsoft.com/office/word/2012/wordml" xmlns:w16cex="http://schemas.microsoft.com/office/word/2018/wordml/cex" xmlns:w16cid="http://schemas.microsoft.com/office/word/2016/wordml/cid" xmlns:w16="http://schemas.microsoft.com/office/word/2018/wordml" xmlns:w16du="http://schemas.microsoft.com/office/word/2023/wordml/word16du" xmlns:w16sdtdh="http://schemas.microsoft.com/office/word/2020/wordml/sdtdatahash" xmlns:w16se="http://schemas.microsoft.com/office/word/2015/wordml/symex" xmlns:wpg="http://schemas.microsoft.com/office/word/2010/wordprocessingGroup" xmlns:wpi="http://schemas.microsoft.com/office/word/2010/wordprocessingInk" xmlns:wne="http://schemas.microsoft.com/office/word/2006/wordml" xmlns:wps="http://schemas.microsoft.com/office/word/2010/wordprocessingShape" mc:Ignorable="w14 w15 w16se w16cid w16 w16cex w16sdtdh wp14">
+<w:numbering xmlns:wpc="http://schemas.microsoft.com/office/word/2010/wordprocessingCanvas" xmlns:cx="http://schemas.microsoft.com/office/drawing/2014/chartex" xmlns:cx1="http://schemas.microsoft.com/office/drawing/2015/9/8/chartex" xmlns:cx2="http://schemas.microsoft.com/office/drawing/2015/10/21/chartex" xmlns:cx3="http://schemas.microsoft.com/office/drawing/2016/5/9/chartex" xmlns:cx4="http://schemas.microsoft.com/office/drawing/2016/5/10/chartex" xmlns:cx5="http://schemas.microsoft.com/office/drawing/2016/5/11/chartex" xmlns:cx6="http://schemas.microsoft.com/office/drawing/2016/5/12/chartex" xmlns:cx7="http://schemas.microsoft.com/office/drawing/2016/5/13/chartex" xmlns:cx8="http://schemas.microsoft.com/office/drawing/2016/5/14/chartex" xmlns:mc="http://schemas.openxmlformats.org/markup-compatibility/2006" xmlns:aink="http://schemas.microsoft.com/office/drawing/2016/ink" xmlns:am3d="http://schemas.microsoft.com/office/drawing/2017/model3d" xmlns:o="urn:schemas-microsoft-com:office:office" xmlns:oel="http://schemas.microsoft.com/office/2019/extlst" xmlns:r="http://schemas.openxmlformats.org/officeDocument/2006/relationships" xmlns:m="http://schemas.openxmlformats.org/officeDocument/2006/math" xmlns:v="urn:schemas-microsoft-com:vml" xmlns:wp14="http://schemas.microsoft.com/office/word/2010/wordprocessingDrawing" xmlns:wp="http://schemas.openxmlformats.org/drawingml/2006/wordprocessingDrawing" xmlns:w10="urn:schemas-microsoft-com:office:word" xmlns:w="http://schemas.openxmlformats.org/wordprocessingml/2006/main" xmlns:w14="http://schemas.microsoft.com/office/word/2010/wordml" xmlns:w15="http://schemas.microsoft.com/office/word/2012/wordml" xmlns:w16cex="http://schemas.microsoft.com/office/word/2018/wordml/cex" xmlns:w16cid="http://schemas.microsoft.com/office/word/2016/wordml/cid" xmlns:w16="http://schemas.microsoft.com/office/word/2018/wordml" xmlns:w16sdtdh="http://schemas.microsoft.com/office/word/2020/wordml/sdtdatahash" xmlns:w16se="http://schemas.microsoft.com/office/word/2015/wordml/symex" xmlns:wpg="http://schemas.microsoft.com/office/word/2010/wordprocessingGroup" xmlns:wpi="http://schemas.microsoft.com/office/word/2010/wordprocessingInk" xmlns:wne="http://schemas.microsoft.com/office/word/2006/wordml" xmlns:wps="http://schemas.microsoft.com/office/word/2010/wordprocessingShape" mc:Ignorable="w14 w15 w16se w16cid w16 w16cex w16sdtdh wp14">
   <w:numPicBullet w:numPicBulletId="0">
     <w:pict>
       <v:shapetype id="_x0000_t75" coordsize="21600,21600" o:spt="75" o:preferrelative="t" path="m@4@5l@4@11@9@11@9@5xe" filled="f" stroked="f">
@@ -9906,21 +11049,21 @@
         <v:path o:extrusionok="f" gradientshapeok="t" o:connecttype="rect"/>
         <o:lock v:ext="edit" aspectratio="t"/>
       </v:shapetype>
-      <v:shape id="_x0000_i1302" type="#_x0000_t75" style="width:16.8pt;height:16.8pt" o:bullet="t">
+      <v:shape id="_x0000_i1236" type="#_x0000_t75" style="width:16.8pt;height:16.8pt" o:bullet="t">
         <v:imagedata r:id="rId1" o:title="BD21306_"/>
       </v:shape>
     </w:pict>
   </w:numPicBullet>
   <w:numPicBullet w:numPicBulletId="1">
     <w:pict>
-      <v:shape id="_x0000_i1303" type="#_x0000_t75" style="width:12.1pt;height:12.1pt" o:bullet="t">
+      <v:shape id="_x0000_i1237" type="#_x0000_t75" style="width:12.1pt;height:12.1pt" o:bullet="t">
         <v:imagedata r:id="rId2" o:title="BD15059_"/>
       </v:shape>
     </w:pict>
   </w:numPicBullet>
   <w:numPicBullet w:numPicBulletId="2">
     <w:pict>
-      <v:shape id="_x0000_i1304" type="#_x0000_t75" style="width:12.1pt;height:12.1pt" o:bullet="t">
+      <v:shape id="_x0000_i1238" type="#_x0000_t75" style="width:12.1pt;height:12.1pt" o:bullet="t">
         <v:imagedata r:id="rId3" o:title="BD14830_"/>
       </v:shape>
     </w:pict>
@@ -10652,6 +11795,232 @@
     </w:lvl>
   </w:abstractNum>
   <w:abstractNum w:abstractNumId="15" w15:restartNumberingAfterBreak="0">
+    <w:nsid w:val="2E786E31"/>
+    <w:multiLevelType w:val="hybridMultilevel"/>
+    <w:tmpl w:val="57723D50"/>
+    <w:lvl w:ilvl="0" w:tplc="04130001">
+      <w:start w:val="1"/>
+      <w:numFmt w:val="bullet"/>
+      <w:lvlText w:val=""/>
+      <w:lvlJc w:val="left"/>
+      <w:pPr>
+        <w:ind w:left="720" w:hanging="360"/>
+      </w:pPr>
+      <w:rPr>
+        <w:rFonts w:ascii="Symbol" w:hAnsi="Symbol" w:hint="default"/>
+      </w:rPr>
+    </w:lvl>
+    <w:lvl w:ilvl="1" w:tplc="04130003" w:tentative="1">
+      <w:start w:val="1"/>
+      <w:numFmt w:val="bullet"/>
+      <w:lvlText w:val="o"/>
+      <w:lvlJc w:val="left"/>
+      <w:pPr>
+        <w:ind w:left="1440" w:hanging="360"/>
+      </w:pPr>
+      <w:rPr>
+        <w:rFonts w:ascii="Courier New" w:hAnsi="Courier New" w:cs="Courier New" w:hint="default"/>
+      </w:rPr>
+    </w:lvl>
+    <w:lvl w:ilvl="2" w:tplc="04130005" w:tentative="1">
+      <w:start w:val="1"/>
+      <w:numFmt w:val="bullet"/>
+      <w:lvlText w:val=""/>
+      <w:lvlJc w:val="left"/>
+      <w:pPr>
+        <w:ind w:left="2160" w:hanging="360"/>
+      </w:pPr>
+      <w:rPr>
+        <w:rFonts w:ascii="Wingdings" w:hAnsi="Wingdings" w:hint="default"/>
+      </w:rPr>
+    </w:lvl>
+    <w:lvl w:ilvl="3" w:tplc="04130001" w:tentative="1">
+      <w:start w:val="1"/>
+      <w:numFmt w:val="bullet"/>
+      <w:lvlText w:val=""/>
+      <w:lvlJc w:val="left"/>
+      <w:pPr>
+        <w:ind w:left="2880" w:hanging="360"/>
+      </w:pPr>
+      <w:rPr>
+        <w:rFonts w:ascii="Symbol" w:hAnsi="Symbol" w:hint="default"/>
+      </w:rPr>
+    </w:lvl>
+    <w:lvl w:ilvl="4" w:tplc="04130003" w:tentative="1">
+      <w:start w:val="1"/>
+      <w:numFmt w:val="bullet"/>
+      <w:lvlText w:val="o"/>
+      <w:lvlJc w:val="left"/>
+      <w:pPr>
+        <w:ind w:left="3600" w:hanging="360"/>
+      </w:pPr>
+      <w:rPr>
+        <w:rFonts w:ascii="Courier New" w:hAnsi="Courier New" w:cs="Courier New" w:hint="default"/>
+      </w:rPr>
+    </w:lvl>
+    <w:lvl w:ilvl="5" w:tplc="04130005" w:tentative="1">
+      <w:start w:val="1"/>
+      <w:numFmt w:val="bullet"/>
+      <w:lvlText w:val=""/>
+      <w:lvlJc w:val="left"/>
+      <w:pPr>
+        <w:ind w:left="4320" w:hanging="360"/>
+      </w:pPr>
+      <w:rPr>
+        <w:rFonts w:ascii="Wingdings" w:hAnsi="Wingdings" w:hint="default"/>
+      </w:rPr>
+    </w:lvl>
+    <w:lvl w:ilvl="6" w:tplc="04130001" w:tentative="1">
+      <w:start w:val="1"/>
+      <w:numFmt w:val="bullet"/>
+      <w:lvlText w:val=""/>
+      <w:lvlJc w:val="left"/>
+      <w:pPr>
+        <w:ind w:left="5040" w:hanging="360"/>
+      </w:pPr>
+      <w:rPr>
+        <w:rFonts w:ascii="Symbol" w:hAnsi="Symbol" w:hint="default"/>
+      </w:rPr>
+    </w:lvl>
+    <w:lvl w:ilvl="7" w:tplc="04130003" w:tentative="1">
+      <w:start w:val="1"/>
+      <w:numFmt w:val="bullet"/>
+      <w:lvlText w:val="o"/>
+      <w:lvlJc w:val="left"/>
+      <w:pPr>
+        <w:ind w:left="5760" w:hanging="360"/>
+      </w:pPr>
+      <w:rPr>
+        <w:rFonts w:ascii="Courier New" w:hAnsi="Courier New" w:cs="Courier New" w:hint="default"/>
+      </w:rPr>
+    </w:lvl>
+    <w:lvl w:ilvl="8" w:tplc="04130005" w:tentative="1">
+      <w:start w:val="1"/>
+      <w:numFmt w:val="bullet"/>
+      <w:lvlText w:val=""/>
+      <w:lvlJc w:val="left"/>
+      <w:pPr>
+        <w:ind w:left="6480" w:hanging="360"/>
+      </w:pPr>
+      <w:rPr>
+        <w:rFonts w:ascii="Wingdings" w:hAnsi="Wingdings" w:hint="default"/>
+      </w:rPr>
+    </w:lvl>
+  </w:abstractNum>
+  <w:abstractNum w:abstractNumId="16" w15:restartNumberingAfterBreak="0">
+    <w:nsid w:val="2F242156"/>
+    <w:multiLevelType w:val="hybridMultilevel"/>
+    <w:tmpl w:val="200A6272"/>
+    <w:lvl w:ilvl="0" w:tplc="04130001">
+      <w:start w:val="1"/>
+      <w:numFmt w:val="bullet"/>
+      <w:lvlText w:val=""/>
+      <w:lvlJc w:val="left"/>
+      <w:pPr>
+        <w:ind w:left="720" w:hanging="360"/>
+      </w:pPr>
+      <w:rPr>
+        <w:rFonts w:ascii="Symbol" w:hAnsi="Symbol" w:hint="default"/>
+      </w:rPr>
+    </w:lvl>
+    <w:lvl w:ilvl="1" w:tplc="04130003" w:tentative="1">
+      <w:start w:val="1"/>
+      <w:numFmt w:val="bullet"/>
+      <w:lvlText w:val="o"/>
+      <w:lvlJc w:val="left"/>
+      <w:pPr>
+        <w:ind w:left="1440" w:hanging="360"/>
+      </w:pPr>
+      <w:rPr>
+        <w:rFonts w:ascii="Courier New" w:hAnsi="Courier New" w:cs="Courier New" w:hint="default"/>
+      </w:rPr>
+    </w:lvl>
+    <w:lvl w:ilvl="2" w:tplc="04130005" w:tentative="1">
+      <w:start w:val="1"/>
+      <w:numFmt w:val="bullet"/>
+      <w:lvlText w:val=""/>
+      <w:lvlJc w:val="left"/>
+      <w:pPr>
+        <w:ind w:left="2160" w:hanging="360"/>
+      </w:pPr>
+      <w:rPr>
+        <w:rFonts w:ascii="Wingdings" w:hAnsi="Wingdings" w:hint="default"/>
+      </w:rPr>
+    </w:lvl>
+    <w:lvl w:ilvl="3" w:tplc="04130001" w:tentative="1">
+      <w:start w:val="1"/>
+      <w:numFmt w:val="bullet"/>
+      <w:lvlText w:val=""/>
+      <w:lvlJc w:val="left"/>
+      <w:pPr>
+        <w:ind w:left="2880" w:hanging="360"/>
+      </w:pPr>
+      <w:rPr>
+        <w:rFonts w:ascii="Symbol" w:hAnsi="Symbol" w:hint="default"/>
+      </w:rPr>
+    </w:lvl>
+    <w:lvl w:ilvl="4" w:tplc="04130003" w:tentative="1">
+      <w:start w:val="1"/>
+      <w:numFmt w:val="bullet"/>
+      <w:lvlText w:val="o"/>
+      <w:lvlJc w:val="left"/>
+      <w:pPr>
+        <w:ind w:left="3600" w:hanging="360"/>
+      </w:pPr>
+      <w:rPr>
+        <w:rFonts w:ascii="Courier New" w:hAnsi="Courier New" w:cs="Courier New" w:hint="default"/>
+      </w:rPr>
+    </w:lvl>
+    <w:lvl w:ilvl="5" w:tplc="04130005" w:tentative="1">
+      <w:start w:val="1"/>
+      <w:numFmt w:val="bullet"/>
+      <w:lvlText w:val=""/>
+      <w:lvlJc w:val="left"/>
+      <w:pPr>
+        <w:ind w:left="4320" w:hanging="360"/>
+      </w:pPr>
+      <w:rPr>
+        <w:rFonts w:ascii="Wingdings" w:hAnsi="Wingdings" w:hint="default"/>
+      </w:rPr>
+    </w:lvl>
+    <w:lvl w:ilvl="6" w:tplc="04130001" w:tentative="1">
+      <w:start w:val="1"/>
+      <w:numFmt w:val="bullet"/>
+      <w:lvlText w:val=""/>
+      <w:lvlJc w:val="left"/>
+      <w:pPr>
+        <w:ind w:left="5040" w:hanging="360"/>
+      </w:pPr>
+      <w:rPr>
+        <w:rFonts w:ascii="Symbol" w:hAnsi="Symbol" w:hint="default"/>
+      </w:rPr>
+    </w:lvl>
+    <w:lvl w:ilvl="7" w:tplc="04130003" w:tentative="1">
+      <w:start w:val="1"/>
+      <w:numFmt w:val="bullet"/>
+      <w:lvlText w:val="o"/>
+      <w:lvlJc w:val="left"/>
+      <w:pPr>
+        <w:ind w:left="5760" w:hanging="360"/>
+      </w:pPr>
+      <w:rPr>
+        <w:rFonts w:ascii="Courier New" w:hAnsi="Courier New" w:cs="Courier New" w:hint="default"/>
+      </w:rPr>
+    </w:lvl>
+    <w:lvl w:ilvl="8" w:tplc="04130005" w:tentative="1">
+      <w:start w:val="1"/>
+      <w:numFmt w:val="bullet"/>
+      <w:lvlText w:val=""/>
+      <w:lvlJc w:val="left"/>
+      <w:pPr>
+        <w:ind w:left="6480" w:hanging="360"/>
+      </w:pPr>
+      <w:rPr>
+        <w:rFonts w:ascii="Wingdings" w:hAnsi="Wingdings" w:hint="default"/>
+      </w:rPr>
+    </w:lvl>
+  </w:abstractNum>
+  <w:abstractNum w:abstractNumId="17" w15:restartNumberingAfterBreak="0">
     <w:nsid w:val="2F9B0B5D"/>
     <w:multiLevelType w:val="hybridMultilevel"/>
     <w:tmpl w:val="2DD0E3A2"/>
@@ -10764,7 +12133,7 @@
       </w:rPr>
     </w:lvl>
   </w:abstractNum>
-  <w:abstractNum w:abstractNumId="16" w15:restartNumberingAfterBreak="0">
+  <w:abstractNum w:abstractNumId="18" w15:restartNumberingAfterBreak="0">
     <w:nsid w:val="37311C8A"/>
     <w:multiLevelType w:val="hybridMultilevel"/>
     <w:tmpl w:val="4796C226"/>
@@ -10877,7 +12246,7 @@
       </w:rPr>
     </w:lvl>
   </w:abstractNum>
-  <w:abstractNum w:abstractNumId="17" w15:restartNumberingAfterBreak="0">
+  <w:abstractNum w:abstractNumId="19" w15:restartNumberingAfterBreak="0">
     <w:nsid w:val="384C7DEA"/>
     <w:multiLevelType w:val="hybridMultilevel"/>
     <w:tmpl w:val="A8601D4E"/>
@@ -10990,7 +12359,7 @@
       </w:rPr>
     </w:lvl>
   </w:abstractNum>
-  <w:abstractNum w:abstractNumId="18" w15:restartNumberingAfterBreak="0">
+  <w:abstractNum w:abstractNumId="20" w15:restartNumberingAfterBreak="0">
     <w:nsid w:val="3CE320D5"/>
     <w:multiLevelType w:val="hybridMultilevel"/>
     <w:tmpl w:val="7464857E"/>
@@ -11103,7 +12472,7 @@
       </w:rPr>
     </w:lvl>
   </w:abstractNum>
-  <w:abstractNum w:abstractNumId="19" w15:restartNumberingAfterBreak="0">
+  <w:abstractNum w:abstractNumId="21" w15:restartNumberingAfterBreak="0">
     <w:nsid w:val="51277B86"/>
     <w:multiLevelType w:val="hybridMultilevel"/>
     <w:tmpl w:val="4D681E72"/>
@@ -11216,7 +12585,7 @@
       </w:rPr>
     </w:lvl>
   </w:abstractNum>
-  <w:abstractNum w:abstractNumId="20" w15:restartNumberingAfterBreak="0">
+  <w:abstractNum w:abstractNumId="22" w15:restartNumberingAfterBreak="0">
     <w:nsid w:val="51E15CCC"/>
     <w:multiLevelType w:val="hybridMultilevel"/>
     <w:tmpl w:val="7E96CF44"/>
@@ -11329,7 +12698,93 @@
       </w:rPr>
     </w:lvl>
   </w:abstractNum>
-  <w:abstractNum w:abstractNumId="21" w15:restartNumberingAfterBreak="0">
+  <w:abstractNum w:abstractNumId="23" w15:restartNumberingAfterBreak="0">
+    <w:nsid w:val="51FA2A25"/>
+    <w:multiLevelType w:val="hybridMultilevel"/>
+    <w:tmpl w:val="0B9243B2"/>
+    <w:lvl w:ilvl="0" w:tplc="0413000F">
+      <w:start w:val="1"/>
+      <w:numFmt w:val="decimal"/>
+      <w:lvlText w:val="%1."/>
+      <w:lvlJc w:val="left"/>
+      <w:pPr>
+        <w:ind w:left="720" w:hanging="360"/>
+      </w:pPr>
+    </w:lvl>
+    <w:lvl w:ilvl="1" w:tplc="04130019" w:tentative="1">
+      <w:start w:val="1"/>
+      <w:numFmt w:val="lowerLetter"/>
+      <w:lvlText w:val="%2."/>
+      <w:lvlJc w:val="left"/>
+      <w:pPr>
+        <w:ind w:left="1440" w:hanging="360"/>
+      </w:pPr>
+    </w:lvl>
+    <w:lvl w:ilvl="2" w:tplc="0413001B" w:tentative="1">
+      <w:start w:val="1"/>
+      <w:numFmt w:val="lowerRoman"/>
+      <w:lvlText w:val="%3."/>
+      <w:lvlJc w:val="right"/>
+      <w:pPr>
+        <w:ind w:left="2160" w:hanging="180"/>
+      </w:pPr>
+    </w:lvl>
+    <w:lvl w:ilvl="3" w:tplc="0413000F" w:tentative="1">
+      <w:start w:val="1"/>
+      <w:numFmt w:val="decimal"/>
+      <w:lvlText w:val="%4."/>
+      <w:lvlJc w:val="left"/>
+      <w:pPr>
+        <w:ind w:left="2880" w:hanging="360"/>
+      </w:pPr>
+    </w:lvl>
+    <w:lvl w:ilvl="4" w:tplc="04130019" w:tentative="1">
+      <w:start w:val="1"/>
+      <w:numFmt w:val="lowerLetter"/>
+      <w:lvlText w:val="%5."/>
+      <w:lvlJc w:val="left"/>
+      <w:pPr>
+        <w:ind w:left="3600" w:hanging="360"/>
+      </w:pPr>
+    </w:lvl>
+    <w:lvl w:ilvl="5" w:tplc="0413001B" w:tentative="1">
+      <w:start w:val="1"/>
+      <w:numFmt w:val="lowerRoman"/>
+      <w:lvlText w:val="%6."/>
+      <w:lvlJc w:val="right"/>
+      <w:pPr>
+        <w:ind w:left="4320" w:hanging="180"/>
+      </w:pPr>
+    </w:lvl>
+    <w:lvl w:ilvl="6" w:tplc="0413000F" w:tentative="1">
+      <w:start w:val="1"/>
+      <w:numFmt w:val="decimal"/>
+      <w:lvlText w:val="%7."/>
+      <w:lvlJc w:val="left"/>
+      <w:pPr>
+        <w:ind w:left="5040" w:hanging="360"/>
+      </w:pPr>
+    </w:lvl>
+    <w:lvl w:ilvl="7" w:tplc="04130019" w:tentative="1">
+      <w:start w:val="1"/>
+      <w:numFmt w:val="lowerLetter"/>
+      <w:lvlText w:val="%8."/>
+      <w:lvlJc w:val="left"/>
+      <w:pPr>
+        <w:ind w:left="5760" w:hanging="360"/>
+      </w:pPr>
+    </w:lvl>
+    <w:lvl w:ilvl="8" w:tplc="0413001B" w:tentative="1">
+      <w:start w:val="1"/>
+      <w:numFmt w:val="lowerRoman"/>
+      <w:lvlText w:val="%9."/>
+      <w:lvlJc w:val="right"/>
+      <w:pPr>
+        <w:ind w:left="6480" w:hanging="180"/>
+      </w:pPr>
+    </w:lvl>
+  </w:abstractNum>
+  <w:abstractNum w:abstractNumId="24" w15:restartNumberingAfterBreak="0">
     <w:nsid w:val="559B6094"/>
     <w:multiLevelType w:val="hybridMultilevel"/>
     <w:tmpl w:val="A5D8B848"/>
@@ -11442,7 +12897,120 @@
       </w:rPr>
     </w:lvl>
   </w:abstractNum>
-  <w:abstractNum w:abstractNumId="22" w15:restartNumberingAfterBreak="0">
+  <w:abstractNum w:abstractNumId="25" w15:restartNumberingAfterBreak="0">
+    <w:nsid w:val="5DAF586E"/>
+    <w:multiLevelType w:val="hybridMultilevel"/>
+    <w:tmpl w:val="990E5452"/>
+    <w:lvl w:ilvl="0" w:tplc="04130001">
+      <w:start w:val="1"/>
+      <w:numFmt w:val="bullet"/>
+      <w:lvlText w:val=""/>
+      <w:lvlJc w:val="left"/>
+      <w:pPr>
+        <w:ind w:left="720" w:hanging="360"/>
+      </w:pPr>
+      <w:rPr>
+        <w:rFonts w:ascii="Symbol" w:hAnsi="Symbol" w:hint="default"/>
+      </w:rPr>
+    </w:lvl>
+    <w:lvl w:ilvl="1" w:tplc="04130003" w:tentative="1">
+      <w:start w:val="1"/>
+      <w:numFmt w:val="bullet"/>
+      <w:lvlText w:val="o"/>
+      <w:lvlJc w:val="left"/>
+      <w:pPr>
+        <w:ind w:left="1440" w:hanging="360"/>
+      </w:pPr>
+      <w:rPr>
+        <w:rFonts w:ascii="Courier New" w:hAnsi="Courier New" w:cs="Courier New" w:hint="default"/>
+      </w:rPr>
+    </w:lvl>
+    <w:lvl w:ilvl="2" w:tplc="04130005" w:tentative="1">
+      <w:start w:val="1"/>
+      <w:numFmt w:val="bullet"/>
+      <w:lvlText w:val=""/>
+      <w:lvlJc w:val="left"/>
+      <w:pPr>
+        <w:ind w:left="2160" w:hanging="360"/>
+      </w:pPr>
+      <w:rPr>
+        <w:rFonts w:ascii="Wingdings" w:hAnsi="Wingdings" w:hint="default"/>
+      </w:rPr>
+    </w:lvl>
+    <w:lvl w:ilvl="3" w:tplc="04130001" w:tentative="1">
+      <w:start w:val="1"/>
+      <w:numFmt w:val="bullet"/>
+      <w:lvlText w:val=""/>
+      <w:lvlJc w:val="left"/>
+      <w:pPr>
+        <w:ind w:left="2880" w:hanging="360"/>
+      </w:pPr>
+      <w:rPr>
+        <w:rFonts w:ascii="Symbol" w:hAnsi="Symbol" w:hint="default"/>
+      </w:rPr>
+    </w:lvl>
+    <w:lvl w:ilvl="4" w:tplc="04130003" w:tentative="1">
+      <w:start w:val="1"/>
+      <w:numFmt w:val="bullet"/>
+      <w:lvlText w:val="o"/>
+      <w:lvlJc w:val="left"/>
+      <w:pPr>
+        <w:ind w:left="3600" w:hanging="360"/>
+      </w:pPr>
+      <w:rPr>
+        <w:rFonts w:ascii="Courier New" w:hAnsi="Courier New" w:cs="Courier New" w:hint="default"/>
+      </w:rPr>
+    </w:lvl>
+    <w:lvl w:ilvl="5" w:tplc="04130005" w:tentative="1">
+      <w:start w:val="1"/>
+      <w:numFmt w:val="bullet"/>
+      <w:lvlText w:val=""/>
+      <w:lvlJc w:val="left"/>
+      <w:pPr>
+        <w:ind w:left="4320" w:hanging="360"/>
+      </w:pPr>
+      <w:rPr>
+        <w:rFonts w:ascii="Wingdings" w:hAnsi="Wingdings" w:hint="default"/>
+      </w:rPr>
+    </w:lvl>
+    <w:lvl w:ilvl="6" w:tplc="04130001" w:tentative="1">
+      <w:start w:val="1"/>
+      <w:numFmt w:val="bullet"/>
+      <w:lvlText w:val=""/>
+      <w:lvlJc w:val="left"/>
+      <w:pPr>
+        <w:ind w:left="5040" w:hanging="360"/>
+      </w:pPr>
+      <w:rPr>
+        <w:rFonts w:ascii="Symbol" w:hAnsi="Symbol" w:hint="default"/>
+      </w:rPr>
+    </w:lvl>
+    <w:lvl w:ilvl="7" w:tplc="04130003" w:tentative="1">
+      <w:start w:val="1"/>
+      <w:numFmt w:val="bullet"/>
+      <w:lvlText w:val="o"/>
+      <w:lvlJc w:val="left"/>
+      <w:pPr>
+        <w:ind w:left="5760" w:hanging="360"/>
+      </w:pPr>
+      <w:rPr>
+        <w:rFonts w:ascii="Courier New" w:hAnsi="Courier New" w:cs="Courier New" w:hint="default"/>
+      </w:rPr>
+    </w:lvl>
+    <w:lvl w:ilvl="8" w:tplc="04130005" w:tentative="1">
+      <w:start w:val="1"/>
+      <w:numFmt w:val="bullet"/>
+      <w:lvlText w:val=""/>
+      <w:lvlJc w:val="left"/>
+      <w:pPr>
+        <w:ind w:left="6480" w:hanging="360"/>
+      </w:pPr>
+      <w:rPr>
+        <w:rFonts w:ascii="Wingdings" w:hAnsi="Wingdings" w:hint="default"/>
+      </w:rPr>
+    </w:lvl>
+  </w:abstractNum>
+  <w:abstractNum w:abstractNumId="26" w15:restartNumberingAfterBreak="0">
     <w:nsid w:val="63492CE7"/>
     <w:multiLevelType w:val="hybridMultilevel"/>
     <w:tmpl w:val="AFBE8990"/>
@@ -11555,7 +13123,7 @@
       </w:rPr>
     </w:lvl>
   </w:abstractNum>
-  <w:abstractNum w:abstractNumId="23" w15:restartNumberingAfterBreak="0">
+  <w:abstractNum w:abstractNumId="27" w15:restartNumberingAfterBreak="0">
     <w:nsid w:val="65775032"/>
     <w:multiLevelType w:val="multilevel"/>
     <w:tmpl w:val="28DCF0F0"/>
@@ -11648,7 +13216,7 @@
       </w:pPr>
     </w:lvl>
   </w:abstractNum>
-  <w:abstractNum w:abstractNumId="24" w15:restartNumberingAfterBreak="0">
+  <w:abstractNum w:abstractNumId="28" w15:restartNumberingAfterBreak="0">
     <w:nsid w:val="65F411AA"/>
     <w:multiLevelType w:val="hybridMultilevel"/>
     <w:tmpl w:val="E2B2459E"/>
@@ -11764,7 +13332,7 @@
       </w:rPr>
     </w:lvl>
   </w:abstractNum>
-  <w:abstractNum w:abstractNumId="25" w15:restartNumberingAfterBreak="0">
+  <w:abstractNum w:abstractNumId="29" w15:restartNumberingAfterBreak="0">
     <w:nsid w:val="74A41B00"/>
     <w:multiLevelType w:val="hybridMultilevel"/>
     <w:tmpl w:val="041C1730"/>
@@ -11877,7 +13445,7 @@
       </w:rPr>
     </w:lvl>
   </w:abstractNum>
-  <w:abstractNum w:abstractNumId="26" w15:restartNumberingAfterBreak="0">
+  <w:abstractNum w:abstractNumId="30" w15:restartNumberingAfterBreak="0">
     <w:nsid w:val="7C285B68"/>
     <w:multiLevelType w:val="hybridMultilevel"/>
     <w:tmpl w:val="C576D9F6"/>
@@ -12021,40 +13589,40 @@
     <w:abstractNumId w:val="0"/>
   </w:num>
   <w:num w:numId="11" w16cid:durableId="1074859766">
-    <w:abstractNumId w:val="23"/>
+    <w:abstractNumId w:val="27"/>
   </w:num>
   <w:num w:numId="12" w16cid:durableId="742217722">
-    <w:abstractNumId w:val="24"/>
+    <w:abstractNumId w:val="28"/>
   </w:num>
   <w:num w:numId="13" w16cid:durableId="898707376">
     <w:abstractNumId w:val="11"/>
   </w:num>
   <w:num w:numId="14" w16cid:durableId="1579167178">
+    <w:abstractNumId w:val="30"/>
+  </w:num>
+  <w:num w:numId="15" w16cid:durableId="2141919825">
+    <w:abstractNumId w:val="17"/>
+  </w:num>
+  <w:num w:numId="16" w16cid:durableId="1095400487">
+    <w:abstractNumId w:val="19"/>
+  </w:num>
+  <w:num w:numId="17" w16cid:durableId="395132917">
     <w:abstractNumId w:val="26"/>
   </w:num>
-  <w:num w:numId="15" w16cid:durableId="2141919825">
-    <w:abstractNumId w:val="15"/>
+  <w:num w:numId="18" w16cid:durableId="2037538361">
+    <w:abstractNumId w:val="20"/>
   </w:num>
-  <w:num w:numId="16" w16cid:durableId="1095400487">
-    <w:abstractNumId w:val="17"/>
+  <w:num w:numId="19" w16cid:durableId="129909786">
+    <w:abstractNumId w:val="21"/>
   </w:num>
-  <w:num w:numId="17" w16cid:durableId="395132917">
-    <w:abstractNumId w:val="22"/>
+  <w:num w:numId="20" w16cid:durableId="1394229761">
+    <w:abstractNumId w:val="29"/>
   </w:num>
-  <w:num w:numId="18" w16cid:durableId="2037538361">
+  <w:num w:numId="21" w16cid:durableId="1392192258">
     <w:abstractNumId w:val="18"/>
   </w:num>
-  <w:num w:numId="19" w16cid:durableId="129909786">
-    <w:abstractNumId w:val="19"/>
-  </w:num>
-  <w:num w:numId="20" w16cid:durableId="1394229761">
-    <w:abstractNumId w:val="25"/>
-  </w:num>
-  <w:num w:numId="21" w16cid:durableId="1392192258">
-    <w:abstractNumId w:val="16"/>
-  </w:num>
   <w:num w:numId="22" w16cid:durableId="1879585254">
-    <w:abstractNumId w:val="21"/>
+    <w:abstractNumId w:val="24"/>
   </w:num>
   <w:num w:numId="23" w16cid:durableId="1826896389">
     <w:abstractNumId w:val="10"/>
@@ -12063,13 +13631,25 @@
     <w:abstractNumId w:val="13"/>
   </w:num>
   <w:num w:numId="25" w16cid:durableId="1681662773">
-    <w:abstractNumId w:val="20"/>
+    <w:abstractNumId w:val="22"/>
   </w:num>
   <w:num w:numId="26" w16cid:durableId="2058579122">
     <w:abstractNumId w:val="12"/>
   </w:num>
   <w:num w:numId="27" w16cid:durableId="2137408140">
     <w:abstractNumId w:val="14"/>
+  </w:num>
+  <w:num w:numId="28" w16cid:durableId="1553078053">
+    <w:abstractNumId w:val="15"/>
+  </w:num>
+  <w:num w:numId="29" w16cid:durableId="1597250967">
+    <w:abstractNumId w:val="25"/>
+  </w:num>
+  <w:num w:numId="30" w16cid:durableId="1556887310">
+    <w:abstractNumId w:val="23"/>
+  </w:num>
+  <w:num w:numId="31" w16cid:durableId="749544734">
+    <w:abstractNumId w:val="16"/>
   </w:num>
 </w:numbering>
 </file>
@@ -16285,19 +17865,6 @@
 </file>
 
 <file path=customXml/item2.xml><?xml version="1.0" encoding="utf-8"?>
-<b:Sources xmlns:b="http://schemas.openxmlformats.org/officeDocument/2006/bibliography" xmlns="http://schemas.openxmlformats.org/officeDocument/2006/bibliography" SelectedStyle="\APA.XSL" StyleName="APA"/>
-</file>
-
-<file path=customXml/item3.xml><?xml version="1.0" encoding="utf-8"?>
-<?mso-contentType ?>
-<FormTemplates xmlns="http://schemas.microsoft.com/sharepoint/v3/contenttype/forms">
-  <Display>DocumentLibraryForm</Display>
-  <Edit>DocumentLibraryForm</Edit>
-  <New>DocumentLibraryForm</New>
-</FormTemplates>
-</file>
-
-<file path=customXml/item4.xml><?xml version="1.0" encoding="utf-8"?>
 <ct:contentTypeSchema xmlns:ct="http://schemas.microsoft.com/office/2006/metadata/contentType" xmlns:ma="http://schemas.microsoft.com/office/2006/metadata/properties/metaAttributes" ct:_="" ma:_="" ma:contentTypeName="Document" ma:contentTypeID="0x010100193F48566F82E041BED911C0693359E9" ma:contentTypeVersion="12" ma:contentTypeDescription="Een nieuw document maken." ma:contentTypeScope="" ma:versionID="c4be8edbfea42a53f4e981d13f83a739">
   <xsd:schema xmlns:xsd="http://www.w3.org/2001/XMLSchema" xmlns:xs="http://www.w3.org/2001/XMLSchema" xmlns:p="http://schemas.microsoft.com/office/2006/metadata/properties" xmlns:ns2="e43d81d0-7a9c-4012-90dc-ae63c601f626" xmlns:ns3="e1337eef-b66e-4fde-b081-a3272a7c00ca" targetNamespace="http://schemas.microsoft.com/office/2006/metadata/properties" ma:root="true" ma:fieldsID="684697959efabb4d67ae003c00a33b4b" ns2:_="" ns3:_="">
     <xsd:import namespace="e43d81d0-7a9c-4012-90dc-ae63c601f626"/>
@@ -16514,6 +18081,19 @@
 </ct:contentTypeSchema>
 </file>
 
+<file path=customXml/item3.xml><?xml version="1.0" encoding="utf-8"?>
+<?mso-contentType ?>
+<FormTemplates xmlns="http://schemas.microsoft.com/sharepoint/v3/contenttype/forms">
+  <Display>DocumentLibraryForm</Display>
+  <Edit>DocumentLibraryForm</Edit>
+  <New>DocumentLibraryForm</New>
+</FormTemplates>
+</file>
+
+<file path=customXml/item4.xml><?xml version="1.0" encoding="utf-8"?>
+<b:Sources xmlns:b="http://schemas.openxmlformats.org/officeDocument/2006/bibliography" xmlns="http://schemas.openxmlformats.org/officeDocument/2006/bibliography" SelectedStyle="\APA.XSL" StyleName="APA"/>
+</file>
+
 <file path=customXml/itemProps1.xml><?xml version="1.0" encoding="utf-8"?>
 <ds:datastoreItem xmlns:ds="http://schemas.openxmlformats.org/officeDocument/2006/customXml" ds:itemID="{AB1F1C66-70BB-4482-867A-67F3A028280E}">
   <ds:schemaRefs>
@@ -16524,22 +18104,6 @@
 </file>
 
 <file path=customXml/itemProps2.xml><?xml version="1.0" encoding="utf-8"?>
-<ds:datastoreItem xmlns:ds="http://schemas.openxmlformats.org/officeDocument/2006/customXml" ds:itemID="{BBBAE30F-4CCD-4954-9DE8-51288D31D2B2}">
-  <ds:schemaRefs>
-    <ds:schemaRef ds:uri="http://schemas.openxmlformats.org/officeDocument/2006/bibliography"/>
-  </ds:schemaRefs>
-</ds:datastoreItem>
-</file>
-
-<file path=customXml/itemProps3.xml><?xml version="1.0" encoding="utf-8"?>
-<ds:datastoreItem xmlns:ds="http://schemas.openxmlformats.org/officeDocument/2006/customXml" ds:itemID="{7AF5E9C9-C33C-429A-89D0-9B6D34FCC4A3}">
-  <ds:schemaRefs>
-    <ds:schemaRef ds:uri="http://schemas.microsoft.com/sharepoint/v3/contenttype/forms"/>
-  </ds:schemaRefs>
-</ds:datastoreItem>
-</file>
-
-<file path=customXml/itemProps4.xml><?xml version="1.0" encoding="utf-8"?>
 <ds:datastoreItem xmlns:ds="http://schemas.openxmlformats.org/officeDocument/2006/customXml" ds:itemID="{F4649BE9-A6D7-4887-B289-43D5794A33C4}">
   <ds:schemaRefs>
     <ds:schemaRef ds:uri="http://schemas.microsoft.com/office/2006/metadata/contentType"/>
@@ -16556,4 +18120,20 @@
     <ds:schemaRef ds:uri="http://schemas.microsoft.com/internal/obd"/>
   </ds:schemaRefs>
 </ds:datastoreItem>
+</file>
+
+<file path=customXml/itemProps3.xml><?xml version="1.0" encoding="utf-8"?>
+<ds:datastoreItem xmlns:ds="http://schemas.openxmlformats.org/officeDocument/2006/customXml" ds:itemID="{7AF5E9C9-C33C-429A-89D0-9B6D34FCC4A3}">
+  <ds:schemaRefs>
+    <ds:schemaRef ds:uri="http://schemas.microsoft.com/sharepoint/v3/contenttype/forms"/>
+  </ds:schemaRefs>
+</ds:datastoreItem>
+</file>
+
+<file path=customXml/itemProps4.xml><?xml version="1.0" encoding="utf-8"?>
+<ds:datastoreItem xmlns:ds="http://schemas.openxmlformats.org/officeDocument/2006/customXml" ds:itemID="{BBBAE30F-4CCD-4954-9DE8-51288D31D2B2}">
+  <ds:schemaRefs>
+    <ds:schemaRef ds:uri="http://schemas.openxmlformats.org/officeDocument/2006/bibliography"/>
+  </ds:schemaRefs>
+</ds:datastoreItem>
 </file>
</xml_diff>

<commit_message>
add the fetch part
</commit_message>
<xml_diff>
--- a/Documentation/Writing/ThibautWittevrongelBAP.docx
+++ b/Documentation/Writing/ThibautWittevrongelBAP.docx
@@ -1988,7 +1988,7 @@
           <w:noProof/>
           <w:lang w:val="nl-NL"/>
         </w:rPr>
-        <w:t>28/05/2023</w:t>
+        <w:t>29/05/2023</w:t>
       </w:r>
       <w:r>
         <w:rPr>
@@ -11392,7 +11392,19 @@
         <w:rPr>
           <w:lang w:val="nl-NL"/>
         </w:rPr>
-        <w:t xml:space="preserve"> Hierna wordt de inhoud van het template-element, de HTML die zichtbaar gemaakt moet worden, gekloond in een andere variabel.</w:t>
+        <w:t xml:space="preserve"> Hierna wordt de inhoud van het template-element, de HTML die zichtbaar gemaakt moet worden, gekloond in een andere variabel</w:t>
+      </w:r>
+      <w:r>
+        <w:rPr>
+          <w:lang w:val="nl-NL"/>
+        </w:rPr>
+        <w:t>e</w:t>
+      </w:r>
+      <w:r>
+        <w:rPr>
+          <w:lang w:val="nl-NL"/>
+        </w:rPr>
+        <w:t>.</w:t>
       </w:r>
     </w:p>
     <w:p>
@@ -11463,6 +11475,7 @@
       </w:pPr>
       <w:r>
         <w:rPr>
+          <w:noProof/>
           <w:lang w:val="nl-NL"/>
         </w:rPr>
         <w:drawing>
@@ -11678,27 +11691,3027 @@
         <w:rPr>
           <w:lang w:val="nl-NL"/>
         </w:rPr>
-        <w:t xml:space="preserve"> werken de </w:t>
-      </w:r>
-      <w:r>
-        <w:rPr>
-          <w:lang w:val="nl-NL"/>
-        </w:rPr>
-        <w:t>back- en forwardknoppen</w:t>
-      </w:r>
-      <w:r>
-        <w:rPr>
-          <w:lang w:val="nl-NL"/>
-        </w:rPr>
-        <w:t xml:space="preserve"> zoals ze in een MPA werken.</w:t>
-      </w:r>
-    </w:p>
-    <w:p>
-      <w:pPr>
-        <w:rPr>
-          <w:lang w:val="nl-NL"/>
-        </w:rPr>
-      </w:pPr>
+        <w:t xml:space="preserve"> werken de back- en forwardknoppen zoals ze in een MPA werken.</w:t>
+      </w:r>
+    </w:p>
+    <w:p>
+      <w:pPr>
+        <w:rPr>
+          <w:lang w:val="nl-NL"/>
+        </w:rPr>
+      </w:pPr>
+      <w:r>
+        <w:rPr>
+          <w:lang w:val="nl-NL"/>
+        </w:rPr>
+        <w:t xml:space="preserve">Aan de hand van een voorbeeld uit de code van de SPA zal uitgelegd worden hoe de </w:t>
+      </w:r>
+      <w:proofErr w:type="spellStart"/>
+      <w:r>
+        <w:rPr>
+          <w:lang w:val="nl-NL"/>
+        </w:rPr>
+        <w:t>History</w:t>
+      </w:r>
+      <w:proofErr w:type="spellEnd"/>
+      <w:r>
+        <w:rPr>
+          <w:lang w:val="nl-NL"/>
+        </w:rPr>
+        <w:t xml:space="preserve"> API gebruikt kan worden.</w:t>
+      </w:r>
+    </w:p>
+    <w:p>
+      <w:pPr>
+        <w:rPr>
+          <w:lang w:val="nl-NL"/>
+        </w:rPr>
+      </w:pPr>
+      <w:r>
+        <w:rPr>
+          <w:lang w:val="nl-NL"/>
+        </w:rPr>
+        <w:lastRenderedPageBreak/>
+        <w:t xml:space="preserve">Het allereerste wat moet gedaan worden om te werken met de </w:t>
+      </w:r>
+      <w:proofErr w:type="spellStart"/>
+      <w:r>
+        <w:rPr>
+          <w:lang w:val="nl-NL"/>
+        </w:rPr>
+        <w:t>History</w:t>
+      </w:r>
+      <w:proofErr w:type="spellEnd"/>
+      <w:r>
+        <w:rPr>
+          <w:lang w:val="nl-NL"/>
+        </w:rPr>
+        <w:t xml:space="preserve"> API is het maken van een functie. Deze functie zal als functionaliteit hebben om de pagina waarvan weg genavigeerd wordt op te slaan. Dit kan met volgende code:</w:t>
+      </w:r>
+    </w:p>
+    <w:p>
+      <w:pPr>
+        <w:shd w:val="clear" w:color="auto" w:fill="101E2C"/>
+        <w:spacing w:after="0" w:line="345" w:lineRule="atLeast"/>
+        <w:jc w:val="left"/>
+        <w:rPr>
+          <w:rFonts w:eastAsia="Times New Roman" w:cs="Arial"/>
+          <w:color w:val="BDD2E7"/>
+          <w:sz w:val="23"/>
+          <w:szCs w:val="23"/>
+          <w:lang w:val="en-US" w:eastAsia="nl-NL"/>
+        </w:rPr>
+      </w:pPr>
+      <w:r>
+        <w:rPr>
+          <w:rFonts w:eastAsia="Times New Roman" w:cs="Arial"/>
+          <w:color w:val="00B1FF"/>
+          <w:sz w:val="23"/>
+          <w:szCs w:val="23"/>
+          <w:lang w:val="en-US" w:eastAsia="nl-NL"/>
+        </w:rPr>
+        <w:t>function</w:t>
+      </w:r>
+      <w:r>
+        <w:rPr>
+          <w:rFonts w:eastAsia="Times New Roman" w:cs="Arial"/>
+          <w:color w:val="BDD2E7"/>
+          <w:sz w:val="23"/>
+          <w:szCs w:val="23"/>
+          <w:lang w:val="en-US" w:eastAsia="nl-NL"/>
+        </w:rPr>
+        <w:t xml:space="preserve"> </w:t>
+      </w:r>
+      <w:proofErr w:type="spellStart"/>
+      <w:proofErr w:type="gramStart"/>
+      <w:r>
+        <w:rPr>
+          <w:rFonts w:eastAsia="Times New Roman" w:cs="Arial"/>
+          <w:color w:val="00DCDC"/>
+          <w:sz w:val="23"/>
+          <w:szCs w:val="23"/>
+          <w:lang w:val="en-US" w:eastAsia="nl-NL"/>
+        </w:rPr>
+        <w:t>savePreviousPage</w:t>
+      </w:r>
+      <w:proofErr w:type="spellEnd"/>
+      <w:r>
+        <w:rPr>
+          <w:rFonts w:eastAsia="Times New Roman" w:cs="Arial"/>
+          <w:color w:val="BDD2E7"/>
+          <w:sz w:val="23"/>
+          <w:szCs w:val="23"/>
+          <w:lang w:val="en-US" w:eastAsia="nl-NL"/>
+        </w:rPr>
+        <w:t>(</w:t>
+      </w:r>
+      <w:proofErr w:type="spellStart"/>
+      <w:proofErr w:type="gramEnd"/>
+      <w:r>
+        <w:rPr>
+          <w:rFonts w:eastAsia="Times New Roman" w:cs="Arial"/>
+          <w:color w:val="FFDC96"/>
+          <w:sz w:val="23"/>
+          <w:szCs w:val="23"/>
+          <w:lang w:val="en-US" w:eastAsia="nl-NL"/>
+        </w:rPr>
+        <w:t>nameOfPage</w:t>
+      </w:r>
+      <w:proofErr w:type="spellEnd"/>
+      <w:r>
+        <w:rPr>
+          <w:rFonts w:eastAsia="Times New Roman" w:cs="Arial"/>
+          <w:color w:val="BDD2E7"/>
+          <w:sz w:val="23"/>
+          <w:szCs w:val="23"/>
+          <w:lang w:val="en-US" w:eastAsia="nl-NL"/>
+        </w:rPr>
+        <w:t xml:space="preserve">, </w:t>
+      </w:r>
+      <w:proofErr w:type="spellStart"/>
+      <w:r>
+        <w:rPr>
+          <w:rFonts w:eastAsia="Times New Roman" w:cs="Arial"/>
+          <w:color w:val="FFDC96"/>
+          <w:sz w:val="23"/>
+          <w:szCs w:val="23"/>
+          <w:lang w:val="en-US" w:eastAsia="nl-NL"/>
+        </w:rPr>
+        <w:t>url</w:t>
+      </w:r>
+      <w:proofErr w:type="spellEnd"/>
+      <w:r>
+        <w:rPr>
+          <w:rFonts w:eastAsia="Times New Roman" w:cs="Arial"/>
+          <w:color w:val="BDD2E7"/>
+          <w:sz w:val="23"/>
+          <w:szCs w:val="23"/>
+          <w:lang w:val="en-US" w:eastAsia="nl-NL"/>
+        </w:rPr>
+        <w:t>){</w:t>
+      </w:r>
+    </w:p>
+    <w:p>
+      <w:pPr>
+        <w:shd w:val="clear" w:color="auto" w:fill="101E2C"/>
+        <w:spacing w:after="0" w:line="345" w:lineRule="atLeast"/>
+        <w:jc w:val="left"/>
+        <w:rPr>
+          <w:rFonts w:eastAsia="Times New Roman" w:cs="Arial"/>
+          <w:color w:val="BDD2E7"/>
+          <w:sz w:val="23"/>
+          <w:szCs w:val="23"/>
+          <w:lang w:val="en-US" w:eastAsia="nl-NL"/>
+        </w:rPr>
+      </w:pPr>
+      <w:r>
+        <w:rPr>
+          <w:rFonts w:eastAsia="Times New Roman" w:cs="Arial"/>
+          <w:color w:val="BDD2E7"/>
+          <w:sz w:val="23"/>
+          <w:szCs w:val="23"/>
+          <w:lang w:val="en-US" w:eastAsia="nl-NL"/>
+        </w:rPr>
+        <w:t xml:space="preserve">    </w:t>
+      </w:r>
+      <w:r>
+        <w:rPr>
+          <w:rFonts w:eastAsia="Times New Roman" w:cs="Arial"/>
+          <w:color w:val="00B1FF"/>
+          <w:sz w:val="23"/>
+          <w:szCs w:val="23"/>
+          <w:lang w:val="en-US" w:eastAsia="nl-NL"/>
+        </w:rPr>
+        <w:t>const</w:t>
+      </w:r>
+      <w:r>
+        <w:rPr>
+          <w:rFonts w:eastAsia="Times New Roman" w:cs="Arial"/>
+          <w:color w:val="BDD2E7"/>
+          <w:sz w:val="23"/>
+          <w:szCs w:val="23"/>
+          <w:lang w:val="en-US" w:eastAsia="nl-NL"/>
+        </w:rPr>
+        <w:t xml:space="preserve"> </w:t>
+      </w:r>
+      <w:proofErr w:type="spellStart"/>
+      <w:r>
+        <w:rPr>
+          <w:rFonts w:eastAsia="Times New Roman" w:cs="Arial"/>
+          <w:color w:val="FFDC96"/>
+          <w:sz w:val="23"/>
+          <w:szCs w:val="23"/>
+          <w:lang w:val="en-US" w:eastAsia="nl-NL"/>
+        </w:rPr>
+        <w:t>currentState</w:t>
+      </w:r>
+      <w:proofErr w:type="spellEnd"/>
+      <w:r>
+        <w:rPr>
+          <w:rFonts w:eastAsia="Times New Roman" w:cs="Arial"/>
+          <w:color w:val="BDD2E7"/>
+          <w:sz w:val="23"/>
+          <w:szCs w:val="23"/>
+          <w:lang w:val="en-US" w:eastAsia="nl-NL"/>
+        </w:rPr>
+        <w:t xml:space="preserve"> </w:t>
+      </w:r>
+      <w:r>
+        <w:rPr>
+          <w:rFonts w:eastAsia="Times New Roman" w:cs="Arial"/>
+          <w:color w:val="FF7878"/>
+          <w:sz w:val="23"/>
+          <w:szCs w:val="23"/>
+          <w:lang w:val="en-US" w:eastAsia="nl-NL"/>
+        </w:rPr>
+        <w:t>=</w:t>
+      </w:r>
+      <w:r>
+        <w:rPr>
+          <w:rFonts w:eastAsia="Times New Roman" w:cs="Arial"/>
+          <w:color w:val="BDD2E7"/>
+          <w:sz w:val="23"/>
+          <w:szCs w:val="23"/>
+          <w:lang w:val="en-US" w:eastAsia="nl-NL"/>
+        </w:rPr>
+        <w:t xml:space="preserve"> {page: </w:t>
+      </w:r>
+      <w:proofErr w:type="spellStart"/>
+      <w:r>
+        <w:rPr>
+          <w:rFonts w:eastAsia="Times New Roman" w:cs="Arial"/>
+          <w:color w:val="FFDC96"/>
+          <w:sz w:val="23"/>
+          <w:szCs w:val="23"/>
+          <w:lang w:val="en-US" w:eastAsia="nl-NL"/>
+        </w:rPr>
+        <w:t>nameOfPage</w:t>
+      </w:r>
+      <w:proofErr w:type="spellEnd"/>
+      <w:r>
+        <w:rPr>
+          <w:rFonts w:eastAsia="Times New Roman" w:cs="Arial"/>
+          <w:color w:val="BDD2E7"/>
+          <w:sz w:val="23"/>
+          <w:szCs w:val="23"/>
+          <w:lang w:val="en-US" w:eastAsia="nl-NL"/>
+        </w:rPr>
+        <w:t>}</w:t>
+      </w:r>
+    </w:p>
+    <w:p>
+      <w:pPr>
+        <w:shd w:val="clear" w:color="auto" w:fill="101E2C"/>
+        <w:spacing w:after="0" w:line="345" w:lineRule="atLeast"/>
+        <w:jc w:val="left"/>
+        <w:rPr>
+          <w:rFonts w:eastAsia="Times New Roman" w:cs="Arial"/>
+          <w:color w:val="BDD2E7"/>
+          <w:sz w:val="23"/>
+          <w:szCs w:val="23"/>
+          <w:lang w:val="en-US" w:eastAsia="nl-NL"/>
+        </w:rPr>
+      </w:pPr>
+      <w:r>
+        <w:rPr>
+          <w:rFonts w:eastAsia="Times New Roman" w:cs="Arial"/>
+          <w:color w:val="BDD2E7"/>
+          <w:sz w:val="23"/>
+          <w:szCs w:val="23"/>
+          <w:lang w:val="en-US" w:eastAsia="nl-NL"/>
+        </w:rPr>
+        <w:t xml:space="preserve">    </w:t>
+      </w:r>
+      <w:proofErr w:type="spellStart"/>
+      <w:proofErr w:type="gramStart"/>
+      <w:r>
+        <w:rPr>
+          <w:rFonts w:eastAsia="Times New Roman" w:cs="Arial"/>
+          <w:color w:val="FFDC96"/>
+          <w:sz w:val="23"/>
+          <w:szCs w:val="23"/>
+          <w:lang w:val="en-US" w:eastAsia="nl-NL"/>
+        </w:rPr>
+        <w:t>window</w:t>
+      </w:r>
+      <w:r>
+        <w:rPr>
+          <w:rFonts w:eastAsia="Times New Roman" w:cs="Arial"/>
+          <w:color w:val="BDD2E7"/>
+          <w:sz w:val="23"/>
+          <w:szCs w:val="23"/>
+          <w:lang w:val="en-US" w:eastAsia="nl-NL"/>
+        </w:rPr>
+        <w:t>.history</w:t>
+      </w:r>
+      <w:proofErr w:type="gramEnd"/>
+      <w:r>
+        <w:rPr>
+          <w:rFonts w:eastAsia="Times New Roman" w:cs="Arial"/>
+          <w:color w:val="BDD2E7"/>
+          <w:sz w:val="23"/>
+          <w:szCs w:val="23"/>
+          <w:lang w:val="en-US" w:eastAsia="nl-NL"/>
+        </w:rPr>
+        <w:t>.</w:t>
+      </w:r>
+      <w:r>
+        <w:rPr>
+          <w:rFonts w:eastAsia="Times New Roman" w:cs="Arial"/>
+          <w:color w:val="00DCDC"/>
+          <w:sz w:val="23"/>
+          <w:szCs w:val="23"/>
+          <w:lang w:val="en-US" w:eastAsia="nl-NL"/>
+        </w:rPr>
+        <w:t>pushState</w:t>
+      </w:r>
+      <w:proofErr w:type="spellEnd"/>
+      <w:r>
+        <w:rPr>
+          <w:rFonts w:eastAsia="Times New Roman" w:cs="Arial"/>
+          <w:color w:val="BDD2E7"/>
+          <w:sz w:val="23"/>
+          <w:szCs w:val="23"/>
+          <w:lang w:val="en-US" w:eastAsia="nl-NL"/>
+        </w:rPr>
+        <w:t>(</w:t>
+      </w:r>
+      <w:proofErr w:type="spellStart"/>
+      <w:r>
+        <w:rPr>
+          <w:rFonts w:eastAsia="Times New Roman" w:cs="Arial"/>
+          <w:color w:val="FFDC96"/>
+          <w:sz w:val="23"/>
+          <w:szCs w:val="23"/>
+          <w:lang w:val="en-US" w:eastAsia="nl-NL"/>
+        </w:rPr>
+        <w:t>currentState</w:t>
+      </w:r>
+      <w:proofErr w:type="spellEnd"/>
+      <w:r>
+        <w:rPr>
+          <w:rFonts w:eastAsia="Times New Roman" w:cs="Arial"/>
+          <w:color w:val="BDD2E7"/>
+          <w:sz w:val="23"/>
+          <w:szCs w:val="23"/>
+          <w:lang w:val="en-US" w:eastAsia="nl-NL"/>
+        </w:rPr>
+        <w:t xml:space="preserve">, </w:t>
+      </w:r>
+      <w:r>
+        <w:rPr>
+          <w:rFonts w:eastAsia="Times New Roman" w:cs="Arial"/>
+          <w:color w:val="AAE682"/>
+          <w:sz w:val="23"/>
+          <w:szCs w:val="23"/>
+          <w:lang w:val="en-US" w:eastAsia="nl-NL"/>
+        </w:rPr>
+        <w:t>""</w:t>
+      </w:r>
+      <w:r>
+        <w:rPr>
+          <w:rFonts w:eastAsia="Times New Roman" w:cs="Arial"/>
+          <w:color w:val="BDD2E7"/>
+          <w:sz w:val="23"/>
+          <w:szCs w:val="23"/>
+          <w:lang w:val="en-US" w:eastAsia="nl-NL"/>
+        </w:rPr>
+        <w:t xml:space="preserve">, </w:t>
+      </w:r>
+      <w:proofErr w:type="spellStart"/>
+      <w:r>
+        <w:rPr>
+          <w:rFonts w:eastAsia="Times New Roman" w:cs="Arial"/>
+          <w:color w:val="FFDC96"/>
+          <w:sz w:val="23"/>
+          <w:szCs w:val="23"/>
+          <w:lang w:val="en-US" w:eastAsia="nl-NL"/>
+        </w:rPr>
+        <w:t>url</w:t>
+      </w:r>
+      <w:proofErr w:type="spellEnd"/>
+      <w:r>
+        <w:rPr>
+          <w:rFonts w:eastAsia="Times New Roman" w:cs="Arial"/>
+          <w:color w:val="BDD2E7"/>
+          <w:sz w:val="23"/>
+          <w:szCs w:val="23"/>
+          <w:lang w:val="en-US" w:eastAsia="nl-NL"/>
+        </w:rPr>
+        <w:t>);</w:t>
+      </w:r>
+    </w:p>
+    <w:p>
+      <w:pPr>
+        <w:shd w:val="clear" w:color="auto" w:fill="101E2C"/>
+        <w:spacing w:after="0" w:line="345" w:lineRule="atLeast"/>
+        <w:jc w:val="left"/>
+        <w:rPr>
+          <w:rFonts w:eastAsia="Times New Roman" w:cs="Arial"/>
+          <w:color w:val="BDD2E7"/>
+          <w:sz w:val="23"/>
+          <w:szCs w:val="23"/>
+          <w:lang w:eastAsia="nl-NL"/>
+        </w:rPr>
+      </w:pPr>
+      <w:r>
+        <w:rPr>
+          <w:rFonts w:eastAsia="Times New Roman" w:cs="Arial"/>
+          <w:color w:val="BDD2E7"/>
+          <w:sz w:val="23"/>
+          <w:szCs w:val="23"/>
+          <w:lang w:eastAsia="nl-NL"/>
+        </w:rPr>
+        <w:t>}</w:t>
+      </w:r>
+    </w:p>
+    <w:p>
+      <w:pPr>
+        <w:rPr>
+          <w:lang w:val="nl-NL"/>
+        </w:rPr>
+      </w:pPr>
+    </w:p>
+    <w:p>
+      <w:pPr>
+        <w:rPr>
+          <w:lang w:val="nl-NL"/>
+        </w:rPr>
+      </w:pPr>
+      <w:r>
+        <w:rPr>
+          <w:lang w:val="nl-NL"/>
+        </w:rPr>
+        <w:t>Deze code neemt als parameters de naam van de pagina en de URL van deze pagina. Daarna wordt de naam van de pagina o</w:t>
+      </w:r>
+      <w:r>
+        <w:rPr>
+          <w:lang w:val="nl-NL"/>
+        </w:rPr>
+        <w:t xml:space="preserve">pgeslagen in een object binnen een variabele. Hierna wordt dan de </w:t>
+      </w:r>
+      <w:proofErr w:type="spellStart"/>
+      <w:r>
+        <w:rPr>
+          <w:lang w:val="nl-NL"/>
+        </w:rPr>
+        <w:t>History</w:t>
+      </w:r>
+      <w:proofErr w:type="spellEnd"/>
+      <w:r>
+        <w:rPr>
+          <w:lang w:val="nl-NL"/>
+        </w:rPr>
+        <w:t xml:space="preserve"> API aangesproken. De functie </w:t>
+      </w:r>
+      <w:proofErr w:type="spellStart"/>
+      <w:r>
+        <w:rPr>
+          <w:lang w:val="nl-NL"/>
+        </w:rPr>
+        <w:t>pushState</w:t>
+      </w:r>
+      <w:proofErr w:type="spellEnd"/>
+      <w:r>
+        <w:rPr>
+          <w:lang w:val="nl-NL"/>
+        </w:rPr>
+        <w:t xml:space="preserve"> zorgt ervoor dat de pagina toegevoegd wordt aan de browsers </w:t>
+      </w:r>
+      <w:proofErr w:type="spellStart"/>
+      <w:r>
+        <w:rPr>
+          <w:lang w:val="nl-NL"/>
+        </w:rPr>
+        <w:t>history</w:t>
+      </w:r>
+      <w:proofErr w:type="spellEnd"/>
+      <w:r>
+        <w:rPr>
+          <w:lang w:val="nl-NL"/>
+        </w:rPr>
+        <w:t xml:space="preserve"> </w:t>
+      </w:r>
+      <w:proofErr w:type="spellStart"/>
+      <w:r>
+        <w:rPr>
+          <w:lang w:val="nl-NL"/>
+        </w:rPr>
+        <w:t>session</w:t>
+      </w:r>
+      <w:proofErr w:type="spellEnd"/>
+      <w:r>
+        <w:rPr>
+          <w:lang w:val="nl-NL"/>
+        </w:rPr>
+        <w:t>. Deze functie neemt drie parameters:</w:t>
+      </w:r>
+    </w:p>
+    <w:p>
+      <w:pPr>
+        <w:pStyle w:val="Lijstalinea"/>
+        <w:numPr>
+          <w:ilvl w:val="0"/>
+          <w:numId w:val="33"/>
+        </w:numPr>
+        <w:rPr>
+          <w:lang w:val="nl-NL"/>
+        </w:rPr>
+      </w:pPr>
+      <w:r>
+        <w:rPr>
+          <w:lang w:val="nl-NL"/>
+        </w:rPr>
+        <w:t xml:space="preserve">State, dit is een </w:t>
+      </w:r>
+      <w:r>
+        <w:rPr>
+          <w:lang w:val="nl-NL"/>
+        </w:rPr>
+        <w:t xml:space="preserve">willekeurig Javascript object dat de </w:t>
+      </w:r>
+      <w:proofErr w:type="spellStart"/>
+      <w:r>
+        <w:rPr>
+          <w:lang w:val="nl-NL"/>
+        </w:rPr>
+        <w:t>developer</w:t>
+      </w:r>
+      <w:proofErr w:type="spellEnd"/>
+      <w:r>
+        <w:rPr>
+          <w:lang w:val="nl-NL"/>
+        </w:rPr>
+        <w:t xml:space="preserve"> kan opslaan in de browsers </w:t>
+      </w:r>
+      <w:proofErr w:type="spellStart"/>
+      <w:r>
+        <w:rPr>
+          <w:lang w:val="nl-NL"/>
+        </w:rPr>
+        <w:t>history</w:t>
+      </w:r>
+      <w:proofErr w:type="spellEnd"/>
+      <w:r>
+        <w:rPr>
+          <w:lang w:val="nl-NL"/>
+        </w:rPr>
+        <w:t xml:space="preserve"> stack.</w:t>
+      </w:r>
+    </w:p>
+    <w:p>
+      <w:pPr>
+        <w:pStyle w:val="Lijstalinea"/>
+        <w:numPr>
+          <w:ilvl w:val="0"/>
+          <w:numId w:val="33"/>
+        </w:numPr>
+        <w:rPr>
+          <w:lang w:val="nl-NL"/>
+        </w:rPr>
+      </w:pPr>
+      <w:proofErr w:type="spellStart"/>
+      <w:r>
+        <w:rPr>
+          <w:lang w:val="nl-NL"/>
+        </w:rPr>
+        <w:t>Unused</w:t>
+      </w:r>
+      <w:proofErr w:type="spellEnd"/>
+      <w:r>
+        <w:rPr>
+          <w:lang w:val="nl-NL"/>
+        </w:rPr>
+        <w:t>, de tweede parameter die de functie verwacht wordt eigenlijk niet meer gebruikt. Deze is er wel nog door historische redenen. De veiligste manier om hier mee om te gaan is door een lege string mee te geven.</w:t>
+      </w:r>
+    </w:p>
+    <w:p>
+      <w:pPr>
+        <w:pStyle w:val="Lijstalinea"/>
+        <w:numPr>
+          <w:ilvl w:val="0"/>
+          <w:numId w:val="33"/>
+        </w:numPr>
+        <w:rPr>
+          <w:lang w:val="nl-NL"/>
+        </w:rPr>
+      </w:pPr>
+      <w:r>
+        <w:rPr>
+          <w:lang w:val="nl-NL"/>
+        </w:rPr>
+        <w:t>URL, de laatste parameter die kan meegegeven worden is een URL.</w:t>
+      </w:r>
+      <w:r>
+        <w:rPr>
+          <w:lang w:val="nl-NL"/>
+        </w:rPr>
+        <w:t xml:space="preserve"> Deze URL hoeft niet absoluut te zijn. Wanneer het een relatieve URL zou zijn wordt deze ten opzichte van de huidige URL toegepast.</w:t>
+      </w:r>
+    </w:p>
+    <w:p>
+      <w:pPr>
+        <w:rPr>
+          <w:lang w:val="nl-NL"/>
+        </w:rPr>
+      </w:pPr>
+      <w:r>
+        <w:rPr>
+          <w:lang w:val="nl-NL"/>
+        </w:rPr>
+        <w:t>Na dat deze functie uitgevoerd is staat de data opgesla</w:t>
+      </w:r>
+      <w:r>
+        <w:rPr>
+          <w:lang w:val="nl-NL"/>
+        </w:rPr>
+        <w:t>gen</w:t>
+      </w:r>
+      <w:r>
+        <w:rPr>
+          <w:lang w:val="nl-NL"/>
+        </w:rPr>
+        <w:t xml:space="preserve"> binnen de browsers </w:t>
+      </w:r>
+      <w:proofErr w:type="spellStart"/>
+      <w:r>
+        <w:rPr>
+          <w:lang w:val="nl-NL"/>
+        </w:rPr>
+        <w:t>history</w:t>
+      </w:r>
+      <w:proofErr w:type="spellEnd"/>
+      <w:r>
+        <w:rPr>
+          <w:lang w:val="nl-NL"/>
+        </w:rPr>
+        <w:t xml:space="preserve"> stack.</w:t>
+      </w:r>
+      <w:r>
+        <w:rPr>
+          <w:lang w:val="nl-NL"/>
+        </w:rPr>
+        <w:t xml:space="preserve"> Deze functie wordt nu gebruikt bij elke navigatie tussen verschillende delen van de website.</w:t>
+      </w:r>
+    </w:p>
+    <w:p>
+      <w:pPr>
+        <w:rPr>
+          <w:lang w:val="nl-NL"/>
+        </w:rPr>
+      </w:pPr>
+      <w:r>
+        <w:rPr>
+          <w:lang w:val="nl-NL"/>
+        </w:rPr>
+        <w:t>Nu moeten er nog twee functies voorzien worden om de volledige flow van de navigatie te laten werken.</w:t>
+      </w:r>
+    </w:p>
+    <w:p>
+      <w:pPr>
+        <w:rPr>
+          <w:lang w:val="nl-NL"/>
+        </w:rPr>
+      </w:pPr>
+      <w:r>
+        <w:rPr>
+          <w:lang w:val="nl-NL"/>
+        </w:rPr>
+        <w:t xml:space="preserve">Het eerste wat moet gebeuren is een </w:t>
+      </w:r>
+      <w:proofErr w:type="spellStart"/>
+      <w:r>
+        <w:rPr>
+          <w:lang w:val="nl-NL"/>
+        </w:rPr>
+        <w:t>evenListener</w:t>
+      </w:r>
+      <w:proofErr w:type="spellEnd"/>
+      <w:r>
+        <w:rPr>
+          <w:lang w:val="nl-NL"/>
+        </w:rPr>
+        <w:t xml:space="preserve"> toevoegen aan </w:t>
+      </w:r>
+      <w:r>
+        <w:rPr>
+          <w:lang w:val="nl-NL"/>
+        </w:rPr>
+        <w:t xml:space="preserve">de browser </w:t>
+      </w:r>
+      <w:proofErr w:type="spellStart"/>
+      <w:r>
+        <w:rPr>
+          <w:lang w:val="nl-NL"/>
+        </w:rPr>
+        <w:t>window</w:t>
+      </w:r>
+      <w:proofErr w:type="spellEnd"/>
+      <w:r>
+        <w:rPr>
+          <w:lang w:val="nl-NL"/>
+        </w:rPr>
+        <w:t>. Dit kan als volgt:</w:t>
+      </w:r>
+    </w:p>
+    <w:p>
+      <w:pPr>
+        <w:shd w:val="clear" w:color="auto" w:fill="101E2C"/>
+        <w:spacing w:after="0" w:line="345" w:lineRule="atLeast"/>
+        <w:jc w:val="left"/>
+        <w:rPr>
+          <w:rFonts w:eastAsia="Times New Roman" w:cs="Arial"/>
+          <w:color w:val="BDD2E7"/>
+          <w:sz w:val="23"/>
+          <w:szCs w:val="23"/>
+          <w:lang w:eastAsia="nl-NL"/>
+        </w:rPr>
+      </w:pPr>
+      <w:r>
+        <w:rPr>
+          <w:rFonts w:eastAsia="Times New Roman" w:cs="Arial"/>
+          <w:color w:val="FFDC96"/>
+          <w:sz w:val="23"/>
+          <w:szCs w:val="23"/>
+          <w:lang w:eastAsia="nl-NL"/>
+        </w:rPr>
+        <w:t>window</w:t>
+      </w:r>
+      <w:r>
+        <w:rPr>
+          <w:rFonts w:eastAsia="Times New Roman" w:cs="Arial"/>
+          <w:color w:val="BDD2E7"/>
+          <w:sz w:val="23"/>
+          <w:szCs w:val="23"/>
+          <w:lang w:eastAsia="nl-NL"/>
+        </w:rPr>
+        <w:t>.</w:t>
+      </w:r>
+      <w:r>
+        <w:rPr>
+          <w:rFonts w:eastAsia="Times New Roman" w:cs="Arial"/>
+          <w:color w:val="00DCDC"/>
+          <w:sz w:val="23"/>
+          <w:szCs w:val="23"/>
+          <w:lang w:eastAsia="nl-NL"/>
+        </w:rPr>
+        <w:t>addEventListener</w:t>
+      </w:r>
+      <w:r>
+        <w:rPr>
+          <w:rFonts w:eastAsia="Times New Roman" w:cs="Arial"/>
+          <w:color w:val="BDD2E7"/>
+          <w:sz w:val="23"/>
+          <w:szCs w:val="23"/>
+          <w:lang w:eastAsia="nl-NL"/>
+        </w:rPr>
+        <w:t>(</w:t>
+      </w:r>
+      <w:r>
+        <w:rPr>
+          <w:rFonts w:eastAsia="Times New Roman" w:cs="Arial"/>
+          <w:color w:val="AAE682"/>
+          <w:sz w:val="23"/>
+          <w:szCs w:val="23"/>
+          <w:lang w:eastAsia="nl-NL"/>
+        </w:rPr>
+        <w:t>'popstate'</w:t>
+      </w:r>
+      <w:r>
+        <w:rPr>
+          <w:rFonts w:eastAsia="Times New Roman" w:cs="Arial"/>
+          <w:color w:val="BDD2E7"/>
+          <w:sz w:val="23"/>
+          <w:szCs w:val="23"/>
+          <w:lang w:eastAsia="nl-NL"/>
+        </w:rPr>
+        <w:t>, (</w:t>
+      </w:r>
+      <w:r>
+        <w:rPr>
+          <w:rFonts w:eastAsia="Times New Roman" w:cs="Arial"/>
+          <w:color w:val="FFDC96"/>
+          <w:sz w:val="23"/>
+          <w:szCs w:val="23"/>
+          <w:lang w:eastAsia="nl-NL"/>
+        </w:rPr>
+        <w:t>event</w:t>
+      </w:r>
+      <w:r>
+        <w:rPr>
+          <w:rFonts w:eastAsia="Times New Roman" w:cs="Arial"/>
+          <w:color w:val="BDD2E7"/>
+          <w:sz w:val="23"/>
+          <w:szCs w:val="23"/>
+          <w:lang w:eastAsia="nl-NL"/>
+        </w:rPr>
+        <w:t xml:space="preserve">) </w:t>
+      </w:r>
+      <w:r>
+        <w:rPr>
+          <w:rFonts w:eastAsia="Times New Roman" w:cs="Arial"/>
+          <w:color w:val="00B1FF"/>
+          <w:sz w:val="23"/>
+          <w:szCs w:val="23"/>
+          <w:lang w:eastAsia="nl-NL"/>
+        </w:rPr>
+        <w:t>=&gt;</w:t>
+      </w:r>
+      <w:r>
+        <w:rPr>
+          <w:rFonts w:eastAsia="Times New Roman" w:cs="Arial"/>
+          <w:color w:val="BDD2E7"/>
+          <w:sz w:val="23"/>
+          <w:szCs w:val="23"/>
+          <w:lang w:eastAsia="nl-NL"/>
+        </w:rPr>
+        <w:t xml:space="preserve"> {</w:t>
+      </w:r>
+    </w:p>
+    <w:p>
+      <w:pPr>
+        <w:shd w:val="clear" w:color="auto" w:fill="101E2C"/>
+        <w:spacing w:after="0" w:line="345" w:lineRule="atLeast"/>
+        <w:jc w:val="left"/>
+        <w:rPr>
+          <w:rFonts w:eastAsia="Times New Roman" w:cs="Arial"/>
+          <w:color w:val="BDD2E7"/>
+          <w:sz w:val="23"/>
+          <w:szCs w:val="23"/>
+          <w:lang w:eastAsia="nl-NL"/>
+        </w:rPr>
+      </w:pPr>
+      <w:r>
+        <w:rPr>
+          <w:rFonts w:eastAsia="Times New Roman" w:cs="Arial"/>
+          <w:color w:val="BDD2E7"/>
+          <w:sz w:val="23"/>
+          <w:szCs w:val="23"/>
+          <w:lang w:eastAsia="nl-NL"/>
+        </w:rPr>
+        <w:t xml:space="preserve">  </w:t>
+      </w:r>
+      <w:r>
+        <w:rPr>
+          <w:rFonts w:eastAsia="Times New Roman" w:cs="Arial"/>
+          <w:color w:val="00DCDC"/>
+          <w:sz w:val="23"/>
+          <w:szCs w:val="23"/>
+          <w:lang w:eastAsia="nl-NL"/>
+        </w:rPr>
+        <w:t>replaceMain</w:t>
+      </w:r>
+      <w:r>
+        <w:rPr>
+          <w:rFonts w:eastAsia="Times New Roman" w:cs="Arial"/>
+          <w:color w:val="BDD2E7"/>
+          <w:sz w:val="23"/>
+          <w:szCs w:val="23"/>
+          <w:lang w:eastAsia="nl-NL"/>
+        </w:rPr>
+        <w:t>(</w:t>
+      </w:r>
+      <w:r>
+        <w:rPr>
+          <w:rFonts w:eastAsia="Times New Roman" w:cs="Arial"/>
+          <w:color w:val="FFDC96"/>
+          <w:sz w:val="23"/>
+          <w:szCs w:val="23"/>
+          <w:lang w:eastAsia="nl-NL"/>
+        </w:rPr>
+        <w:t>event</w:t>
+      </w:r>
+      <w:r>
+        <w:rPr>
+          <w:rFonts w:eastAsia="Times New Roman" w:cs="Arial"/>
+          <w:color w:val="BDD2E7"/>
+          <w:sz w:val="23"/>
+          <w:szCs w:val="23"/>
+          <w:lang w:eastAsia="nl-NL"/>
+        </w:rPr>
+        <w:t>.state.page);</w:t>
+      </w:r>
+    </w:p>
+    <w:p>
+      <w:pPr>
+        <w:shd w:val="clear" w:color="auto" w:fill="101E2C"/>
+        <w:spacing w:after="0" w:line="345" w:lineRule="atLeast"/>
+        <w:jc w:val="left"/>
+        <w:rPr>
+          <w:rFonts w:eastAsia="Times New Roman" w:cs="Arial"/>
+          <w:color w:val="BDD2E7"/>
+          <w:sz w:val="23"/>
+          <w:szCs w:val="23"/>
+          <w:lang w:eastAsia="nl-NL"/>
+        </w:rPr>
+      </w:pPr>
+      <w:r>
+        <w:rPr>
+          <w:rFonts w:eastAsia="Times New Roman" w:cs="Arial"/>
+          <w:color w:val="BDD2E7"/>
+          <w:sz w:val="23"/>
+          <w:szCs w:val="23"/>
+          <w:lang w:eastAsia="nl-NL"/>
+        </w:rPr>
+        <w:t>});</w:t>
+      </w:r>
+    </w:p>
+    <w:p>
+      <w:pPr>
+        <w:rPr>
+          <w:lang w:val="nl-NL"/>
+        </w:rPr>
+      </w:pPr>
+    </w:p>
+    <w:p>
+      <w:pPr>
+        <w:rPr>
+          <w:lang w:val="nl-NL"/>
+        </w:rPr>
+      </w:pPr>
+      <w:r>
+        <w:rPr>
+          <w:lang w:val="nl-NL"/>
+        </w:rPr>
+        <w:t xml:space="preserve">Wat in bovenstaande code gebeurt is dat aan de browser </w:t>
+      </w:r>
+      <w:proofErr w:type="spellStart"/>
+      <w:r>
+        <w:rPr>
+          <w:lang w:val="nl-NL"/>
+        </w:rPr>
+        <w:t>window</w:t>
+      </w:r>
+      <w:proofErr w:type="spellEnd"/>
+      <w:r>
+        <w:rPr>
+          <w:lang w:val="nl-NL"/>
+        </w:rPr>
+        <w:t xml:space="preserve"> een </w:t>
+      </w:r>
+      <w:proofErr w:type="spellStart"/>
+      <w:r>
+        <w:rPr>
+          <w:lang w:val="nl-NL"/>
+        </w:rPr>
+        <w:t>eventListener</w:t>
+      </w:r>
+      <w:proofErr w:type="spellEnd"/>
+      <w:r>
+        <w:rPr>
+          <w:lang w:val="nl-NL"/>
+        </w:rPr>
+        <w:t xml:space="preserve"> gehangen wordt. Deze luistert naar het event ‘popstate’. Het ‘popstate’ event wordt getriggerd elke keer dat er een verandering is met de </w:t>
+      </w:r>
+      <w:proofErr w:type="spellStart"/>
+      <w:r>
+        <w:rPr>
+          <w:lang w:val="nl-NL"/>
+        </w:rPr>
+        <w:t>history</w:t>
+      </w:r>
+      <w:proofErr w:type="spellEnd"/>
+      <w:r>
+        <w:rPr>
+          <w:lang w:val="nl-NL"/>
+        </w:rPr>
+        <w:t xml:space="preserve"> stack van de browser. Wanneer dit gebeurt wordt de </w:t>
+      </w:r>
+      <w:proofErr w:type="spellStart"/>
+      <w:r>
+        <w:rPr>
+          <w:lang w:val="nl-NL"/>
+        </w:rPr>
+        <w:t>replaceMain</w:t>
+      </w:r>
+      <w:proofErr w:type="spellEnd"/>
+      <w:r>
+        <w:rPr>
+          <w:lang w:val="nl-NL"/>
+        </w:rPr>
+        <w:t xml:space="preserve"> functie uitgevoerd.</w:t>
+      </w:r>
+    </w:p>
+    <w:p>
+      <w:pPr>
+        <w:rPr>
+          <w:lang w:val="nl-NL"/>
+        </w:rPr>
+      </w:pPr>
+      <w:r>
+        <w:rPr>
+          <w:lang w:val="nl-NL"/>
+        </w:rPr>
+        <w:t xml:space="preserve">De </w:t>
+      </w:r>
+      <w:proofErr w:type="spellStart"/>
+      <w:r>
+        <w:rPr>
+          <w:lang w:val="nl-NL"/>
+        </w:rPr>
+        <w:t>replaceMain</w:t>
+      </w:r>
+      <w:proofErr w:type="spellEnd"/>
+      <w:r>
+        <w:rPr>
+          <w:lang w:val="nl-NL"/>
+        </w:rPr>
+        <w:t xml:space="preserve"> functie ziet er als volgt uit:</w:t>
+      </w:r>
+    </w:p>
+    <w:p>
+      <w:pPr>
+        <w:shd w:val="clear" w:color="auto" w:fill="101E2C"/>
+        <w:spacing w:after="0" w:line="345" w:lineRule="atLeast"/>
+        <w:jc w:val="left"/>
+        <w:rPr>
+          <w:rFonts w:eastAsia="Times New Roman" w:cs="Arial"/>
+          <w:color w:val="BDD2E7"/>
+          <w:sz w:val="23"/>
+          <w:szCs w:val="23"/>
+          <w:lang w:val="en-US" w:eastAsia="nl-NL"/>
+        </w:rPr>
+      </w:pPr>
+      <w:r>
+        <w:rPr>
+          <w:rFonts w:eastAsia="Times New Roman" w:cs="Arial"/>
+          <w:color w:val="00B1FF"/>
+          <w:sz w:val="23"/>
+          <w:szCs w:val="23"/>
+          <w:lang w:val="en-US" w:eastAsia="nl-NL"/>
+        </w:rPr>
+        <w:t>function</w:t>
+      </w:r>
+      <w:r>
+        <w:rPr>
+          <w:rFonts w:eastAsia="Times New Roman" w:cs="Arial"/>
+          <w:color w:val="BDD2E7"/>
+          <w:sz w:val="23"/>
+          <w:szCs w:val="23"/>
+          <w:lang w:val="en-US" w:eastAsia="nl-NL"/>
+        </w:rPr>
+        <w:t xml:space="preserve"> </w:t>
+      </w:r>
+      <w:proofErr w:type="spellStart"/>
+      <w:r>
+        <w:rPr>
+          <w:rFonts w:eastAsia="Times New Roman" w:cs="Arial"/>
+          <w:color w:val="00DCDC"/>
+          <w:sz w:val="23"/>
+          <w:szCs w:val="23"/>
+          <w:lang w:val="en-US" w:eastAsia="nl-NL"/>
+        </w:rPr>
+        <w:t>replaceMain</w:t>
+      </w:r>
+      <w:proofErr w:type="spellEnd"/>
+      <w:r>
+        <w:rPr>
+          <w:rFonts w:eastAsia="Times New Roman" w:cs="Arial"/>
+          <w:color w:val="BDD2E7"/>
+          <w:sz w:val="23"/>
+          <w:szCs w:val="23"/>
+          <w:lang w:val="en-US" w:eastAsia="nl-NL"/>
+        </w:rPr>
+        <w:t>(</w:t>
+      </w:r>
+      <w:r>
+        <w:rPr>
+          <w:rFonts w:eastAsia="Times New Roman" w:cs="Arial"/>
+          <w:color w:val="FFDC96"/>
+          <w:sz w:val="23"/>
+          <w:szCs w:val="23"/>
+          <w:lang w:val="en-US" w:eastAsia="nl-NL"/>
+        </w:rPr>
+        <w:t>page</w:t>
+      </w:r>
+      <w:proofErr w:type="gramStart"/>
+      <w:r>
+        <w:rPr>
+          <w:rFonts w:eastAsia="Times New Roman" w:cs="Arial"/>
+          <w:color w:val="BDD2E7"/>
+          <w:sz w:val="23"/>
+          <w:szCs w:val="23"/>
+          <w:lang w:val="en-US" w:eastAsia="nl-NL"/>
+        </w:rPr>
+        <w:t>){</w:t>
+      </w:r>
+      <w:proofErr w:type="gramEnd"/>
+    </w:p>
+    <w:p>
+      <w:pPr>
+        <w:shd w:val="clear" w:color="auto" w:fill="101E2C"/>
+        <w:spacing w:after="0" w:line="345" w:lineRule="atLeast"/>
+        <w:jc w:val="left"/>
+        <w:rPr>
+          <w:rFonts w:eastAsia="Times New Roman" w:cs="Arial"/>
+          <w:color w:val="BDD2E7"/>
+          <w:sz w:val="23"/>
+          <w:szCs w:val="23"/>
+          <w:lang w:val="en-US" w:eastAsia="nl-NL"/>
+        </w:rPr>
+      </w:pPr>
+      <w:r>
+        <w:rPr>
+          <w:rFonts w:eastAsia="Times New Roman" w:cs="Arial"/>
+          <w:color w:val="BDD2E7"/>
+          <w:sz w:val="23"/>
+          <w:szCs w:val="23"/>
+          <w:lang w:val="en-US" w:eastAsia="nl-NL"/>
+        </w:rPr>
+        <w:t xml:space="preserve">    </w:t>
+      </w:r>
+      <w:proofErr w:type="gramStart"/>
+      <w:r>
+        <w:rPr>
+          <w:rFonts w:eastAsia="Times New Roman" w:cs="Arial"/>
+          <w:color w:val="DC8CFF"/>
+          <w:sz w:val="23"/>
+          <w:szCs w:val="23"/>
+          <w:lang w:val="en-US" w:eastAsia="nl-NL"/>
+        </w:rPr>
+        <w:t>if</w:t>
+      </w:r>
+      <w:r>
+        <w:rPr>
+          <w:rFonts w:eastAsia="Times New Roman" w:cs="Arial"/>
+          <w:color w:val="BDD2E7"/>
+          <w:sz w:val="23"/>
+          <w:szCs w:val="23"/>
+          <w:lang w:val="en-US" w:eastAsia="nl-NL"/>
+        </w:rPr>
+        <w:t>(</w:t>
+      </w:r>
+      <w:proofErr w:type="gramEnd"/>
+      <w:r>
+        <w:rPr>
+          <w:rFonts w:eastAsia="Times New Roman" w:cs="Arial"/>
+          <w:color w:val="FFDC96"/>
+          <w:sz w:val="23"/>
+          <w:szCs w:val="23"/>
+          <w:lang w:val="en-US" w:eastAsia="nl-NL"/>
+        </w:rPr>
+        <w:t>page</w:t>
+      </w:r>
+      <w:r>
+        <w:rPr>
+          <w:rFonts w:eastAsia="Times New Roman" w:cs="Arial"/>
+          <w:color w:val="BDD2E7"/>
+          <w:sz w:val="23"/>
+          <w:szCs w:val="23"/>
+          <w:lang w:val="en-US" w:eastAsia="nl-NL"/>
+        </w:rPr>
+        <w:t xml:space="preserve"> </w:t>
+      </w:r>
+      <w:r>
+        <w:rPr>
+          <w:rFonts w:eastAsia="Times New Roman" w:cs="Arial"/>
+          <w:color w:val="DC8CFF"/>
+          <w:sz w:val="23"/>
+          <w:szCs w:val="23"/>
+          <w:lang w:val="en-US" w:eastAsia="nl-NL"/>
+        </w:rPr>
+        <w:t>===</w:t>
+      </w:r>
+      <w:r>
+        <w:rPr>
+          <w:rFonts w:eastAsia="Times New Roman" w:cs="Arial"/>
+          <w:color w:val="BDD2E7"/>
+          <w:sz w:val="23"/>
+          <w:szCs w:val="23"/>
+          <w:lang w:val="en-US" w:eastAsia="nl-NL"/>
+        </w:rPr>
+        <w:t xml:space="preserve"> </w:t>
+      </w:r>
+      <w:r>
+        <w:rPr>
+          <w:rFonts w:eastAsia="Times New Roman" w:cs="Arial"/>
+          <w:color w:val="AAE682"/>
+          <w:sz w:val="23"/>
+          <w:szCs w:val="23"/>
+          <w:lang w:val="en-US" w:eastAsia="nl-NL"/>
+        </w:rPr>
+        <w:t>"</w:t>
+      </w:r>
+      <w:proofErr w:type="spellStart"/>
+      <w:r>
+        <w:rPr>
+          <w:rFonts w:eastAsia="Times New Roman" w:cs="Arial"/>
+          <w:color w:val="AAE682"/>
+          <w:sz w:val="23"/>
+          <w:szCs w:val="23"/>
+          <w:lang w:val="en-US" w:eastAsia="nl-NL"/>
+        </w:rPr>
+        <w:t>menuCreator</w:t>
+      </w:r>
+      <w:proofErr w:type="spellEnd"/>
+      <w:r>
+        <w:rPr>
+          <w:rFonts w:eastAsia="Times New Roman" w:cs="Arial"/>
+          <w:color w:val="AAE682"/>
+          <w:sz w:val="23"/>
+          <w:szCs w:val="23"/>
+          <w:lang w:val="en-US" w:eastAsia="nl-NL"/>
+        </w:rPr>
+        <w:t>"</w:t>
+      </w:r>
+      <w:r>
+        <w:rPr>
+          <w:rFonts w:eastAsia="Times New Roman" w:cs="Arial"/>
+          <w:color w:val="BDD2E7"/>
+          <w:sz w:val="23"/>
+          <w:szCs w:val="23"/>
+          <w:lang w:val="en-US" w:eastAsia="nl-NL"/>
+        </w:rPr>
+        <w:t>){</w:t>
+      </w:r>
+    </w:p>
+    <w:p>
+      <w:pPr>
+        <w:shd w:val="clear" w:color="auto" w:fill="101E2C"/>
+        <w:spacing w:after="0" w:line="345" w:lineRule="atLeast"/>
+        <w:jc w:val="left"/>
+        <w:rPr>
+          <w:rFonts w:eastAsia="Times New Roman" w:cs="Arial"/>
+          <w:color w:val="BDD2E7"/>
+          <w:sz w:val="23"/>
+          <w:szCs w:val="23"/>
+          <w:lang w:val="en-US" w:eastAsia="nl-NL"/>
+        </w:rPr>
+      </w:pPr>
+      <w:r>
+        <w:rPr>
+          <w:rFonts w:eastAsia="Times New Roman" w:cs="Arial"/>
+          <w:color w:val="BDD2E7"/>
+          <w:sz w:val="23"/>
+          <w:szCs w:val="23"/>
+          <w:lang w:val="en-US" w:eastAsia="nl-NL"/>
+        </w:rPr>
+        <w:t xml:space="preserve">        </w:t>
+      </w:r>
+      <w:proofErr w:type="spellStart"/>
+      <w:proofErr w:type="gramStart"/>
+      <w:r>
+        <w:rPr>
+          <w:rFonts w:eastAsia="Times New Roman" w:cs="Arial"/>
+          <w:color w:val="00DCDC"/>
+          <w:sz w:val="23"/>
+          <w:szCs w:val="23"/>
+          <w:lang w:val="en-US" w:eastAsia="nl-NL"/>
+        </w:rPr>
+        <w:t>initialiseMenuCreator</w:t>
+      </w:r>
+      <w:proofErr w:type="spellEnd"/>
+      <w:r>
+        <w:rPr>
+          <w:rFonts w:eastAsia="Times New Roman" w:cs="Arial"/>
+          <w:color w:val="BDD2E7"/>
+          <w:sz w:val="23"/>
+          <w:szCs w:val="23"/>
+          <w:lang w:val="en-US" w:eastAsia="nl-NL"/>
+        </w:rPr>
+        <w:t>(</w:t>
+      </w:r>
+      <w:proofErr w:type="gramEnd"/>
+      <w:r>
+        <w:rPr>
+          <w:rFonts w:eastAsia="Times New Roman" w:cs="Arial"/>
+          <w:color w:val="BDD2E7"/>
+          <w:sz w:val="23"/>
+          <w:szCs w:val="23"/>
+          <w:lang w:val="en-US" w:eastAsia="nl-NL"/>
+        </w:rPr>
+        <w:t>);</w:t>
+      </w:r>
+    </w:p>
+    <w:p>
+      <w:pPr>
+        <w:shd w:val="clear" w:color="auto" w:fill="101E2C"/>
+        <w:spacing w:after="0" w:line="345" w:lineRule="atLeast"/>
+        <w:jc w:val="left"/>
+        <w:rPr>
+          <w:rFonts w:eastAsia="Times New Roman" w:cs="Arial"/>
+          <w:color w:val="BDD2E7"/>
+          <w:sz w:val="23"/>
+          <w:szCs w:val="23"/>
+          <w:lang w:val="en-US" w:eastAsia="nl-NL"/>
+        </w:rPr>
+      </w:pPr>
+      <w:r>
+        <w:rPr>
+          <w:rFonts w:eastAsia="Times New Roman" w:cs="Arial"/>
+          <w:color w:val="BDD2E7"/>
+          <w:sz w:val="23"/>
+          <w:szCs w:val="23"/>
+          <w:lang w:val="en-US" w:eastAsia="nl-NL"/>
+        </w:rPr>
+        <w:t xml:space="preserve">    } </w:t>
+      </w:r>
+      <w:r>
+        <w:rPr>
+          <w:rFonts w:eastAsia="Times New Roman" w:cs="Arial"/>
+          <w:color w:val="DC8CFF"/>
+          <w:sz w:val="23"/>
+          <w:szCs w:val="23"/>
+          <w:lang w:val="en-US" w:eastAsia="nl-NL"/>
+        </w:rPr>
+        <w:t>else</w:t>
+      </w:r>
+      <w:r>
+        <w:rPr>
+          <w:rFonts w:eastAsia="Times New Roman" w:cs="Arial"/>
+          <w:color w:val="BDD2E7"/>
+          <w:sz w:val="23"/>
+          <w:szCs w:val="23"/>
+          <w:lang w:val="en-US" w:eastAsia="nl-NL"/>
+        </w:rPr>
+        <w:t xml:space="preserve"> </w:t>
+      </w:r>
+      <w:r>
+        <w:rPr>
+          <w:rFonts w:eastAsia="Times New Roman" w:cs="Arial"/>
+          <w:color w:val="DC8CFF"/>
+          <w:sz w:val="23"/>
+          <w:szCs w:val="23"/>
+          <w:lang w:val="en-US" w:eastAsia="nl-NL"/>
+        </w:rPr>
+        <w:t>if</w:t>
+      </w:r>
+      <w:r>
+        <w:rPr>
+          <w:rFonts w:eastAsia="Times New Roman" w:cs="Arial"/>
+          <w:color w:val="BDD2E7"/>
+          <w:sz w:val="23"/>
+          <w:szCs w:val="23"/>
+          <w:lang w:val="en-US" w:eastAsia="nl-NL"/>
+        </w:rPr>
+        <w:t xml:space="preserve"> (</w:t>
+      </w:r>
+      <w:r>
+        <w:rPr>
+          <w:rFonts w:eastAsia="Times New Roman" w:cs="Arial"/>
+          <w:color w:val="FFDC96"/>
+          <w:sz w:val="23"/>
+          <w:szCs w:val="23"/>
+          <w:lang w:val="en-US" w:eastAsia="nl-NL"/>
+        </w:rPr>
+        <w:t>page</w:t>
+      </w:r>
+      <w:r>
+        <w:rPr>
+          <w:rFonts w:eastAsia="Times New Roman" w:cs="Arial"/>
+          <w:color w:val="BDD2E7"/>
+          <w:sz w:val="23"/>
+          <w:szCs w:val="23"/>
+          <w:lang w:val="en-US" w:eastAsia="nl-NL"/>
+        </w:rPr>
+        <w:t xml:space="preserve"> </w:t>
+      </w:r>
+      <w:r>
+        <w:rPr>
+          <w:rFonts w:eastAsia="Times New Roman" w:cs="Arial"/>
+          <w:color w:val="DC8CFF"/>
+          <w:sz w:val="23"/>
+          <w:szCs w:val="23"/>
+          <w:lang w:val="en-US" w:eastAsia="nl-NL"/>
+        </w:rPr>
+        <w:t>===</w:t>
+      </w:r>
+      <w:r>
+        <w:rPr>
+          <w:rFonts w:eastAsia="Times New Roman" w:cs="Arial"/>
+          <w:color w:val="BDD2E7"/>
+          <w:sz w:val="23"/>
+          <w:szCs w:val="23"/>
+          <w:lang w:val="en-US" w:eastAsia="nl-NL"/>
+        </w:rPr>
+        <w:t xml:space="preserve"> </w:t>
+      </w:r>
+      <w:r>
+        <w:rPr>
+          <w:rFonts w:eastAsia="Times New Roman" w:cs="Arial"/>
+          <w:color w:val="AAE682"/>
+          <w:sz w:val="23"/>
+          <w:szCs w:val="23"/>
+          <w:lang w:val="en-US" w:eastAsia="nl-NL"/>
+        </w:rPr>
+        <w:t>"profile</w:t>
+      </w:r>
+      <w:proofErr w:type="gramStart"/>
+      <w:r>
+        <w:rPr>
+          <w:rFonts w:eastAsia="Times New Roman" w:cs="Arial"/>
+          <w:color w:val="AAE682"/>
+          <w:sz w:val="23"/>
+          <w:szCs w:val="23"/>
+          <w:lang w:val="en-US" w:eastAsia="nl-NL"/>
+        </w:rPr>
+        <w:t>"</w:t>
+      </w:r>
+      <w:r>
+        <w:rPr>
+          <w:rFonts w:eastAsia="Times New Roman" w:cs="Arial"/>
+          <w:color w:val="BDD2E7"/>
+          <w:sz w:val="23"/>
+          <w:szCs w:val="23"/>
+          <w:lang w:val="en-US" w:eastAsia="nl-NL"/>
+        </w:rPr>
+        <w:t>){</w:t>
+      </w:r>
+      <w:proofErr w:type="gramEnd"/>
+    </w:p>
+    <w:p>
+      <w:pPr>
+        <w:shd w:val="clear" w:color="auto" w:fill="101E2C"/>
+        <w:spacing w:after="0" w:line="345" w:lineRule="atLeast"/>
+        <w:jc w:val="left"/>
+        <w:rPr>
+          <w:rFonts w:eastAsia="Times New Roman" w:cs="Arial"/>
+          <w:color w:val="BDD2E7"/>
+          <w:sz w:val="23"/>
+          <w:szCs w:val="23"/>
+          <w:lang w:val="en-US" w:eastAsia="nl-NL"/>
+        </w:rPr>
+      </w:pPr>
+      <w:r>
+        <w:rPr>
+          <w:rFonts w:eastAsia="Times New Roman" w:cs="Arial"/>
+          <w:color w:val="BDD2E7"/>
+          <w:sz w:val="23"/>
+          <w:szCs w:val="23"/>
+          <w:lang w:val="en-US" w:eastAsia="nl-NL"/>
+        </w:rPr>
+        <w:t xml:space="preserve">        </w:t>
+      </w:r>
+      <w:proofErr w:type="spellStart"/>
+      <w:proofErr w:type="gramStart"/>
+      <w:r>
+        <w:rPr>
+          <w:rFonts w:eastAsia="Times New Roman" w:cs="Arial"/>
+          <w:color w:val="00DCDC"/>
+          <w:sz w:val="23"/>
+          <w:szCs w:val="23"/>
+          <w:lang w:val="en-US" w:eastAsia="nl-NL"/>
+        </w:rPr>
+        <w:t>showProfileScreen</w:t>
+      </w:r>
+      <w:proofErr w:type="spellEnd"/>
+      <w:r>
+        <w:rPr>
+          <w:rFonts w:eastAsia="Times New Roman" w:cs="Arial"/>
+          <w:color w:val="BDD2E7"/>
+          <w:sz w:val="23"/>
+          <w:szCs w:val="23"/>
+          <w:lang w:val="en-US" w:eastAsia="nl-NL"/>
+        </w:rPr>
+        <w:t>(</w:t>
+      </w:r>
+      <w:proofErr w:type="gramEnd"/>
+      <w:r>
+        <w:rPr>
+          <w:rFonts w:eastAsia="Times New Roman" w:cs="Arial"/>
+          <w:color w:val="BDD2E7"/>
+          <w:sz w:val="23"/>
+          <w:szCs w:val="23"/>
+          <w:lang w:val="en-US" w:eastAsia="nl-NL"/>
+        </w:rPr>
+        <w:t>);</w:t>
+      </w:r>
+    </w:p>
+    <w:p>
+      <w:pPr>
+        <w:shd w:val="clear" w:color="auto" w:fill="101E2C"/>
+        <w:spacing w:after="0" w:line="345" w:lineRule="atLeast"/>
+        <w:jc w:val="left"/>
+        <w:rPr>
+          <w:rFonts w:eastAsia="Times New Roman" w:cs="Arial"/>
+          <w:color w:val="BDD2E7"/>
+          <w:sz w:val="23"/>
+          <w:szCs w:val="23"/>
+          <w:lang w:val="en-US" w:eastAsia="nl-NL"/>
+        </w:rPr>
+      </w:pPr>
+      <w:r>
+        <w:rPr>
+          <w:rFonts w:eastAsia="Times New Roman" w:cs="Arial"/>
+          <w:color w:val="BDD2E7"/>
+          <w:sz w:val="23"/>
+          <w:szCs w:val="23"/>
+          <w:lang w:val="en-US" w:eastAsia="nl-NL"/>
+        </w:rPr>
+        <w:lastRenderedPageBreak/>
+        <w:t xml:space="preserve">    } </w:t>
+      </w:r>
+      <w:r>
+        <w:rPr>
+          <w:rFonts w:eastAsia="Times New Roman" w:cs="Arial"/>
+          <w:color w:val="DC8CFF"/>
+          <w:sz w:val="23"/>
+          <w:szCs w:val="23"/>
+          <w:lang w:val="en-US" w:eastAsia="nl-NL"/>
+        </w:rPr>
+        <w:t>else</w:t>
+      </w:r>
+      <w:r>
+        <w:rPr>
+          <w:rFonts w:eastAsia="Times New Roman" w:cs="Arial"/>
+          <w:color w:val="BDD2E7"/>
+          <w:sz w:val="23"/>
+          <w:szCs w:val="23"/>
+          <w:lang w:val="en-US" w:eastAsia="nl-NL"/>
+        </w:rPr>
+        <w:t xml:space="preserve"> </w:t>
+      </w:r>
+      <w:r>
+        <w:rPr>
+          <w:rFonts w:eastAsia="Times New Roman" w:cs="Arial"/>
+          <w:color w:val="DC8CFF"/>
+          <w:sz w:val="23"/>
+          <w:szCs w:val="23"/>
+          <w:lang w:val="en-US" w:eastAsia="nl-NL"/>
+        </w:rPr>
+        <w:t>if</w:t>
+      </w:r>
+      <w:r>
+        <w:rPr>
+          <w:rFonts w:eastAsia="Times New Roman" w:cs="Arial"/>
+          <w:color w:val="BDD2E7"/>
+          <w:sz w:val="23"/>
+          <w:szCs w:val="23"/>
+          <w:lang w:val="en-US" w:eastAsia="nl-NL"/>
+        </w:rPr>
+        <w:t xml:space="preserve"> (</w:t>
+      </w:r>
+      <w:r>
+        <w:rPr>
+          <w:rFonts w:eastAsia="Times New Roman" w:cs="Arial"/>
+          <w:color w:val="FFDC96"/>
+          <w:sz w:val="23"/>
+          <w:szCs w:val="23"/>
+          <w:lang w:val="en-US" w:eastAsia="nl-NL"/>
+        </w:rPr>
+        <w:t>page</w:t>
+      </w:r>
+      <w:r>
+        <w:rPr>
+          <w:rFonts w:eastAsia="Times New Roman" w:cs="Arial"/>
+          <w:color w:val="BDD2E7"/>
+          <w:sz w:val="23"/>
+          <w:szCs w:val="23"/>
+          <w:lang w:val="en-US" w:eastAsia="nl-NL"/>
+        </w:rPr>
+        <w:t xml:space="preserve"> </w:t>
+      </w:r>
+      <w:r>
+        <w:rPr>
+          <w:rFonts w:eastAsia="Times New Roman" w:cs="Arial"/>
+          <w:color w:val="DC8CFF"/>
+          <w:sz w:val="23"/>
+          <w:szCs w:val="23"/>
+          <w:lang w:val="en-US" w:eastAsia="nl-NL"/>
+        </w:rPr>
+        <w:t>===</w:t>
+      </w:r>
+      <w:r>
+        <w:rPr>
+          <w:rFonts w:eastAsia="Times New Roman" w:cs="Arial"/>
+          <w:color w:val="BDD2E7"/>
+          <w:sz w:val="23"/>
+          <w:szCs w:val="23"/>
+          <w:lang w:val="en-US" w:eastAsia="nl-NL"/>
+        </w:rPr>
+        <w:t xml:space="preserve"> </w:t>
+      </w:r>
+      <w:r>
+        <w:rPr>
+          <w:rFonts w:eastAsia="Times New Roman" w:cs="Arial"/>
+          <w:color w:val="AAE682"/>
+          <w:sz w:val="23"/>
+          <w:szCs w:val="23"/>
+          <w:lang w:val="en-US" w:eastAsia="nl-NL"/>
+        </w:rPr>
+        <w:t>"</w:t>
+      </w:r>
+      <w:proofErr w:type="spellStart"/>
+      <w:r>
+        <w:rPr>
+          <w:rFonts w:eastAsia="Times New Roman" w:cs="Arial"/>
+          <w:color w:val="AAE682"/>
+          <w:sz w:val="23"/>
+          <w:szCs w:val="23"/>
+          <w:lang w:val="en-US" w:eastAsia="nl-NL"/>
+        </w:rPr>
+        <w:t>savedMenus</w:t>
+      </w:r>
+      <w:proofErr w:type="spellEnd"/>
+      <w:proofErr w:type="gramStart"/>
+      <w:r>
+        <w:rPr>
+          <w:rFonts w:eastAsia="Times New Roman" w:cs="Arial"/>
+          <w:color w:val="AAE682"/>
+          <w:sz w:val="23"/>
+          <w:szCs w:val="23"/>
+          <w:lang w:val="en-US" w:eastAsia="nl-NL"/>
+        </w:rPr>
+        <w:t>"</w:t>
+      </w:r>
+      <w:r>
+        <w:rPr>
+          <w:rFonts w:eastAsia="Times New Roman" w:cs="Arial"/>
+          <w:color w:val="BDD2E7"/>
+          <w:sz w:val="23"/>
+          <w:szCs w:val="23"/>
+          <w:lang w:val="en-US" w:eastAsia="nl-NL"/>
+        </w:rPr>
+        <w:t>){</w:t>
+      </w:r>
+      <w:proofErr w:type="gramEnd"/>
+    </w:p>
+    <w:p>
+      <w:pPr>
+        <w:shd w:val="clear" w:color="auto" w:fill="101E2C"/>
+        <w:spacing w:after="0" w:line="345" w:lineRule="atLeast"/>
+        <w:jc w:val="left"/>
+        <w:rPr>
+          <w:rFonts w:eastAsia="Times New Roman" w:cs="Arial"/>
+          <w:color w:val="BDD2E7"/>
+          <w:sz w:val="23"/>
+          <w:szCs w:val="23"/>
+          <w:lang w:val="en-US" w:eastAsia="nl-NL"/>
+        </w:rPr>
+      </w:pPr>
+      <w:r>
+        <w:rPr>
+          <w:rFonts w:eastAsia="Times New Roman" w:cs="Arial"/>
+          <w:color w:val="BDD2E7"/>
+          <w:sz w:val="23"/>
+          <w:szCs w:val="23"/>
+          <w:lang w:val="en-US" w:eastAsia="nl-NL"/>
+        </w:rPr>
+        <w:t xml:space="preserve">        </w:t>
+      </w:r>
+      <w:proofErr w:type="spellStart"/>
+      <w:proofErr w:type="gramStart"/>
+      <w:r>
+        <w:rPr>
+          <w:rFonts w:eastAsia="Times New Roman" w:cs="Arial"/>
+          <w:color w:val="00DCDC"/>
+          <w:sz w:val="23"/>
+          <w:szCs w:val="23"/>
+          <w:lang w:val="en-US" w:eastAsia="nl-NL"/>
+        </w:rPr>
+        <w:t>initialiseSavedMenus</w:t>
+      </w:r>
+      <w:proofErr w:type="spellEnd"/>
+      <w:r>
+        <w:rPr>
+          <w:rFonts w:eastAsia="Times New Roman" w:cs="Arial"/>
+          <w:color w:val="BDD2E7"/>
+          <w:sz w:val="23"/>
+          <w:szCs w:val="23"/>
+          <w:lang w:val="en-US" w:eastAsia="nl-NL"/>
+        </w:rPr>
+        <w:t>(</w:t>
+      </w:r>
+      <w:proofErr w:type="gramEnd"/>
+      <w:r>
+        <w:rPr>
+          <w:rFonts w:eastAsia="Times New Roman" w:cs="Arial"/>
+          <w:color w:val="BDD2E7"/>
+          <w:sz w:val="23"/>
+          <w:szCs w:val="23"/>
+          <w:lang w:val="en-US" w:eastAsia="nl-NL"/>
+        </w:rPr>
+        <w:t>);</w:t>
+      </w:r>
+    </w:p>
+    <w:p>
+      <w:pPr>
+        <w:shd w:val="clear" w:color="auto" w:fill="101E2C"/>
+        <w:spacing w:after="0" w:line="345" w:lineRule="atLeast"/>
+        <w:jc w:val="left"/>
+        <w:rPr>
+          <w:rFonts w:eastAsia="Times New Roman" w:cs="Arial"/>
+          <w:color w:val="BDD2E7"/>
+          <w:sz w:val="23"/>
+          <w:szCs w:val="23"/>
+          <w:lang w:val="en-US" w:eastAsia="nl-NL"/>
+        </w:rPr>
+      </w:pPr>
+      <w:r>
+        <w:rPr>
+          <w:rFonts w:eastAsia="Times New Roman" w:cs="Arial"/>
+          <w:color w:val="BDD2E7"/>
+          <w:sz w:val="23"/>
+          <w:szCs w:val="23"/>
+          <w:lang w:val="en-US" w:eastAsia="nl-NL"/>
+        </w:rPr>
+        <w:t xml:space="preserve">    }</w:t>
+      </w:r>
+    </w:p>
+    <w:p>
+      <w:pPr>
+        <w:shd w:val="clear" w:color="auto" w:fill="101E2C"/>
+        <w:spacing w:after="0" w:line="345" w:lineRule="atLeast"/>
+        <w:jc w:val="left"/>
+        <w:rPr>
+          <w:rFonts w:eastAsia="Times New Roman" w:cs="Arial"/>
+          <w:color w:val="BDD2E7"/>
+          <w:sz w:val="23"/>
+          <w:szCs w:val="23"/>
+          <w:lang w:val="en-US" w:eastAsia="nl-NL"/>
+        </w:rPr>
+      </w:pPr>
+      <w:r>
+        <w:rPr>
+          <w:rFonts w:eastAsia="Times New Roman" w:cs="Arial"/>
+          <w:color w:val="BDD2E7"/>
+          <w:sz w:val="23"/>
+          <w:szCs w:val="23"/>
+          <w:lang w:val="en-US" w:eastAsia="nl-NL"/>
+        </w:rPr>
+        <w:t xml:space="preserve">    </w:t>
+      </w:r>
+      <w:r>
+        <w:rPr>
+          <w:rFonts w:eastAsia="Times New Roman" w:cs="Arial"/>
+          <w:color w:val="DC8CFF"/>
+          <w:sz w:val="23"/>
+          <w:szCs w:val="23"/>
+          <w:lang w:val="en-US" w:eastAsia="nl-NL"/>
+        </w:rPr>
+        <w:t>else</w:t>
+      </w:r>
+      <w:r>
+        <w:rPr>
+          <w:rFonts w:eastAsia="Times New Roman" w:cs="Arial"/>
+          <w:color w:val="BDD2E7"/>
+          <w:sz w:val="23"/>
+          <w:szCs w:val="23"/>
+          <w:lang w:val="en-US" w:eastAsia="nl-NL"/>
+        </w:rPr>
+        <w:t xml:space="preserve"> </w:t>
+      </w:r>
+      <w:r>
+        <w:rPr>
+          <w:rFonts w:eastAsia="Times New Roman" w:cs="Arial"/>
+          <w:color w:val="DC8CFF"/>
+          <w:sz w:val="23"/>
+          <w:szCs w:val="23"/>
+          <w:lang w:val="en-US" w:eastAsia="nl-NL"/>
+        </w:rPr>
+        <w:t>if</w:t>
+      </w:r>
+      <w:r>
+        <w:rPr>
+          <w:rFonts w:eastAsia="Times New Roman" w:cs="Arial"/>
+          <w:color w:val="BDD2E7"/>
+          <w:sz w:val="23"/>
+          <w:szCs w:val="23"/>
+          <w:lang w:val="en-US" w:eastAsia="nl-NL"/>
+        </w:rPr>
+        <w:t xml:space="preserve"> (</w:t>
+      </w:r>
+      <w:r>
+        <w:rPr>
+          <w:rFonts w:eastAsia="Times New Roman" w:cs="Arial"/>
+          <w:color w:val="FFDC96"/>
+          <w:sz w:val="23"/>
+          <w:szCs w:val="23"/>
+          <w:lang w:val="en-US" w:eastAsia="nl-NL"/>
+        </w:rPr>
+        <w:t>page</w:t>
+      </w:r>
+      <w:r>
+        <w:rPr>
+          <w:rFonts w:eastAsia="Times New Roman" w:cs="Arial"/>
+          <w:color w:val="BDD2E7"/>
+          <w:sz w:val="23"/>
+          <w:szCs w:val="23"/>
+          <w:lang w:val="en-US" w:eastAsia="nl-NL"/>
+        </w:rPr>
+        <w:t xml:space="preserve"> </w:t>
+      </w:r>
+      <w:r>
+        <w:rPr>
+          <w:rFonts w:eastAsia="Times New Roman" w:cs="Arial"/>
+          <w:color w:val="DC8CFF"/>
+          <w:sz w:val="23"/>
+          <w:szCs w:val="23"/>
+          <w:lang w:val="en-US" w:eastAsia="nl-NL"/>
+        </w:rPr>
+        <w:t>===</w:t>
+      </w:r>
+      <w:r>
+        <w:rPr>
+          <w:rFonts w:eastAsia="Times New Roman" w:cs="Arial"/>
+          <w:color w:val="BDD2E7"/>
+          <w:sz w:val="23"/>
+          <w:szCs w:val="23"/>
+          <w:lang w:val="en-US" w:eastAsia="nl-NL"/>
+        </w:rPr>
+        <w:t xml:space="preserve"> </w:t>
+      </w:r>
+      <w:r>
+        <w:rPr>
+          <w:rFonts w:eastAsia="Times New Roman" w:cs="Arial"/>
+          <w:color w:val="AAE682"/>
+          <w:sz w:val="23"/>
+          <w:szCs w:val="23"/>
+          <w:lang w:val="en-US" w:eastAsia="nl-NL"/>
+        </w:rPr>
+        <w:t>"</w:t>
+      </w:r>
+      <w:proofErr w:type="spellStart"/>
+      <w:r>
+        <w:rPr>
+          <w:rFonts w:eastAsia="Times New Roman" w:cs="Arial"/>
+          <w:color w:val="AAE682"/>
+          <w:sz w:val="23"/>
+          <w:szCs w:val="23"/>
+          <w:lang w:val="en-US" w:eastAsia="nl-NL"/>
+        </w:rPr>
+        <w:t>viewSavedMenu</w:t>
+      </w:r>
+      <w:proofErr w:type="spellEnd"/>
+      <w:proofErr w:type="gramStart"/>
+      <w:r>
+        <w:rPr>
+          <w:rFonts w:eastAsia="Times New Roman" w:cs="Arial"/>
+          <w:color w:val="AAE682"/>
+          <w:sz w:val="23"/>
+          <w:szCs w:val="23"/>
+          <w:lang w:val="en-US" w:eastAsia="nl-NL"/>
+        </w:rPr>
+        <w:t>"</w:t>
+      </w:r>
+      <w:r>
+        <w:rPr>
+          <w:rFonts w:eastAsia="Times New Roman" w:cs="Arial"/>
+          <w:color w:val="BDD2E7"/>
+          <w:sz w:val="23"/>
+          <w:szCs w:val="23"/>
+          <w:lang w:val="en-US" w:eastAsia="nl-NL"/>
+        </w:rPr>
+        <w:t>){</w:t>
+      </w:r>
+      <w:proofErr w:type="gramEnd"/>
+    </w:p>
+    <w:p>
+      <w:pPr>
+        <w:shd w:val="clear" w:color="auto" w:fill="101E2C"/>
+        <w:spacing w:after="0" w:line="345" w:lineRule="atLeast"/>
+        <w:jc w:val="left"/>
+        <w:rPr>
+          <w:rFonts w:eastAsia="Times New Roman" w:cs="Arial"/>
+          <w:color w:val="BDD2E7"/>
+          <w:sz w:val="23"/>
+          <w:szCs w:val="23"/>
+          <w:lang w:eastAsia="nl-NL"/>
+        </w:rPr>
+      </w:pPr>
+      <w:r>
+        <w:rPr>
+          <w:rFonts w:eastAsia="Times New Roman" w:cs="Arial"/>
+          <w:color w:val="BDD2E7"/>
+          <w:sz w:val="23"/>
+          <w:szCs w:val="23"/>
+          <w:lang w:val="en-US" w:eastAsia="nl-NL"/>
+        </w:rPr>
+        <w:t xml:space="preserve">        </w:t>
+      </w:r>
+      <w:r>
+        <w:rPr>
+          <w:rFonts w:eastAsia="Times New Roman" w:cs="Arial"/>
+          <w:color w:val="00DCDC"/>
+          <w:sz w:val="23"/>
+          <w:szCs w:val="23"/>
+          <w:lang w:eastAsia="nl-NL"/>
+        </w:rPr>
+        <w:t>initialiseViewMenu</w:t>
+      </w:r>
+      <w:r>
+        <w:rPr>
+          <w:rFonts w:eastAsia="Times New Roman" w:cs="Arial"/>
+          <w:color w:val="BDD2E7"/>
+          <w:sz w:val="23"/>
+          <w:szCs w:val="23"/>
+          <w:lang w:eastAsia="nl-NL"/>
+        </w:rPr>
+        <w:t>();</w:t>
+      </w:r>
+    </w:p>
+    <w:p>
+      <w:pPr>
+        <w:shd w:val="clear" w:color="auto" w:fill="101E2C"/>
+        <w:spacing w:after="0" w:line="345" w:lineRule="atLeast"/>
+        <w:jc w:val="left"/>
+        <w:rPr>
+          <w:rFonts w:eastAsia="Times New Roman" w:cs="Arial"/>
+          <w:color w:val="BDD2E7"/>
+          <w:sz w:val="23"/>
+          <w:szCs w:val="23"/>
+          <w:lang w:eastAsia="nl-NL"/>
+        </w:rPr>
+      </w:pPr>
+      <w:r>
+        <w:rPr>
+          <w:rFonts w:eastAsia="Times New Roman" w:cs="Arial"/>
+          <w:color w:val="BDD2E7"/>
+          <w:sz w:val="23"/>
+          <w:szCs w:val="23"/>
+          <w:lang w:eastAsia="nl-NL"/>
+        </w:rPr>
+        <w:t xml:space="preserve">    }</w:t>
+      </w:r>
+    </w:p>
+    <w:p>
+      <w:pPr>
+        <w:shd w:val="clear" w:color="auto" w:fill="101E2C"/>
+        <w:spacing w:after="0" w:line="345" w:lineRule="atLeast"/>
+        <w:jc w:val="left"/>
+        <w:rPr>
+          <w:rFonts w:eastAsia="Times New Roman" w:cs="Arial"/>
+          <w:color w:val="BDD2E7"/>
+          <w:sz w:val="23"/>
+          <w:szCs w:val="23"/>
+          <w:lang w:eastAsia="nl-NL"/>
+        </w:rPr>
+      </w:pPr>
+      <w:r>
+        <w:rPr>
+          <w:rFonts w:eastAsia="Times New Roman" w:cs="Arial"/>
+          <w:color w:val="BDD2E7"/>
+          <w:sz w:val="23"/>
+          <w:szCs w:val="23"/>
+          <w:lang w:eastAsia="nl-NL"/>
+        </w:rPr>
+        <w:t>}</w:t>
+      </w:r>
+    </w:p>
+    <w:p>
+      <w:pPr>
+        <w:rPr>
+          <w:lang w:val="nl-NL"/>
+        </w:rPr>
+      </w:pPr>
+    </w:p>
+    <w:p>
+      <w:pPr>
+        <w:rPr>
+          <w:lang w:val="nl-NL"/>
+        </w:rPr>
+      </w:pPr>
+      <w:r>
+        <w:rPr>
+          <w:lang w:val="nl-NL"/>
+        </w:rPr>
+        <w:t xml:space="preserve">Uit de vorige functie wordt aan bovenstaande functie de paginanaam meegegeven. De </w:t>
+      </w:r>
+      <w:proofErr w:type="spellStart"/>
+      <w:r>
+        <w:rPr>
+          <w:lang w:val="nl-NL"/>
+        </w:rPr>
+        <w:t>replaceMain</w:t>
+      </w:r>
+      <w:proofErr w:type="spellEnd"/>
+      <w:r>
+        <w:rPr>
+          <w:lang w:val="nl-NL"/>
+        </w:rPr>
+        <w:t xml:space="preserve"> functie loopt dan alle mogelijkheden af om een bepaalde actie uit te voeren. Dit alles samen zorgt ervoor dat de navigatie hetzelfde werkt als bij een MPA.</w:t>
+      </w:r>
+    </w:p>
+    <w:p>
+      <w:pPr>
+        <w:rPr>
+          <w:lang w:val="nl-NL"/>
+        </w:rPr>
+      </w:pPr>
+      <w:r>
+        <w:rPr>
+          <w:lang w:val="nl-NL"/>
+        </w:rPr>
+        <w:t xml:space="preserve">Een derde topic binnen een SPA is het verkrijgen van de data. Dit kan doormiddel van de </w:t>
+      </w:r>
+      <w:proofErr w:type="spellStart"/>
+      <w:r>
+        <w:rPr>
+          <w:lang w:val="nl-NL"/>
+        </w:rPr>
+        <w:t>Fetch</w:t>
+      </w:r>
+      <w:proofErr w:type="spellEnd"/>
+      <w:r>
+        <w:rPr>
+          <w:lang w:val="nl-NL"/>
+        </w:rPr>
+        <w:t xml:space="preserve"> API. Met de methode </w:t>
+      </w:r>
+      <w:proofErr w:type="spellStart"/>
+      <w:r>
+        <w:rPr>
+          <w:lang w:val="nl-NL"/>
+        </w:rPr>
+        <w:t>fetch</w:t>
+      </w:r>
+      <w:proofErr w:type="spellEnd"/>
+      <w:r>
+        <w:rPr>
+          <w:lang w:val="nl-NL"/>
+        </w:rPr>
+        <w:t xml:space="preserve"> kan binnen een webapplicatie data opgehaald worden van een externe server. Aan dit </w:t>
+      </w:r>
+      <w:proofErr w:type="spellStart"/>
+      <w:r>
+        <w:rPr>
+          <w:lang w:val="nl-NL"/>
+        </w:rPr>
+        <w:t>request</w:t>
+      </w:r>
+      <w:proofErr w:type="spellEnd"/>
+      <w:r>
+        <w:rPr>
+          <w:lang w:val="nl-NL"/>
+        </w:rPr>
+        <w:t xml:space="preserve"> kunnen dan ook headers meegegeven worden. Hieronder een voorbeeld over hoe een </w:t>
+      </w:r>
+      <w:proofErr w:type="spellStart"/>
+      <w:r>
+        <w:rPr>
+          <w:lang w:val="nl-NL"/>
+        </w:rPr>
+        <w:t>fetch</w:t>
+      </w:r>
+      <w:proofErr w:type="spellEnd"/>
+      <w:r>
+        <w:rPr>
+          <w:lang w:val="nl-NL"/>
+        </w:rPr>
+        <w:t xml:space="preserve"> </w:t>
+      </w:r>
+      <w:proofErr w:type="spellStart"/>
+      <w:r>
+        <w:rPr>
+          <w:lang w:val="nl-NL"/>
+        </w:rPr>
+        <w:t>request</w:t>
+      </w:r>
+      <w:proofErr w:type="spellEnd"/>
+      <w:r>
+        <w:rPr>
+          <w:lang w:val="nl-NL"/>
+        </w:rPr>
+        <w:t xml:space="preserve"> eruitziet.</w:t>
+      </w:r>
+    </w:p>
+    <w:p>
+      <w:pPr>
+        <w:shd w:val="clear" w:color="auto" w:fill="101E2C"/>
+        <w:spacing w:after="0" w:line="345" w:lineRule="atLeast"/>
+        <w:jc w:val="left"/>
+        <w:rPr>
+          <w:rFonts w:eastAsia="Times New Roman" w:cs="Arial"/>
+          <w:color w:val="BDD2E7"/>
+          <w:sz w:val="23"/>
+          <w:szCs w:val="23"/>
+          <w:lang w:val="en-US" w:eastAsia="nl-NL"/>
+        </w:rPr>
+      </w:pPr>
+      <w:r>
+        <w:rPr>
+          <w:rFonts w:eastAsia="Times New Roman" w:cs="Arial"/>
+          <w:color w:val="00B1FF"/>
+          <w:sz w:val="23"/>
+          <w:szCs w:val="23"/>
+          <w:lang w:val="en-US" w:eastAsia="nl-NL"/>
+        </w:rPr>
+        <w:t>async</w:t>
+      </w:r>
+      <w:r>
+        <w:rPr>
+          <w:rFonts w:eastAsia="Times New Roman" w:cs="Arial"/>
+          <w:color w:val="BDD2E7"/>
+          <w:sz w:val="23"/>
+          <w:szCs w:val="23"/>
+          <w:lang w:val="en-US" w:eastAsia="nl-NL"/>
+        </w:rPr>
+        <w:t xml:space="preserve"> </w:t>
+      </w:r>
+      <w:r>
+        <w:rPr>
+          <w:rFonts w:eastAsia="Times New Roman" w:cs="Arial"/>
+          <w:color w:val="00B1FF"/>
+          <w:sz w:val="23"/>
+          <w:szCs w:val="23"/>
+          <w:lang w:val="en-US" w:eastAsia="nl-NL"/>
+        </w:rPr>
+        <w:t>function</w:t>
+      </w:r>
+      <w:r>
+        <w:rPr>
+          <w:rFonts w:eastAsia="Times New Roman" w:cs="Arial"/>
+          <w:color w:val="BDD2E7"/>
+          <w:sz w:val="23"/>
+          <w:szCs w:val="23"/>
+          <w:lang w:val="en-US" w:eastAsia="nl-NL"/>
+        </w:rPr>
+        <w:t xml:space="preserve"> </w:t>
+      </w:r>
+      <w:proofErr w:type="spellStart"/>
+      <w:r>
+        <w:rPr>
+          <w:rFonts w:eastAsia="Times New Roman" w:cs="Arial"/>
+          <w:color w:val="00DCDC"/>
+          <w:sz w:val="23"/>
+          <w:szCs w:val="23"/>
+          <w:lang w:val="en-US" w:eastAsia="nl-NL"/>
+        </w:rPr>
+        <w:t>APIgetMenuRecipes</w:t>
+      </w:r>
+      <w:proofErr w:type="spellEnd"/>
+      <w:r>
+        <w:rPr>
+          <w:rFonts w:eastAsia="Times New Roman" w:cs="Arial"/>
+          <w:color w:val="BDD2E7"/>
+          <w:sz w:val="23"/>
+          <w:szCs w:val="23"/>
+          <w:lang w:val="en-US" w:eastAsia="nl-NL"/>
+        </w:rPr>
+        <w:t>(</w:t>
+      </w:r>
+      <w:r>
+        <w:rPr>
+          <w:rFonts w:eastAsia="Times New Roman" w:cs="Arial"/>
+          <w:color w:val="FFDC96"/>
+          <w:sz w:val="23"/>
+          <w:szCs w:val="23"/>
+          <w:lang w:val="en-US" w:eastAsia="nl-NL"/>
+        </w:rPr>
+        <w:t>id</w:t>
+      </w:r>
+      <w:proofErr w:type="gramStart"/>
+      <w:r>
+        <w:rPr>
+          <w:rFonts w:eastAsia="Times New Roman" w:cs="Arial"/>
+          <w:color w:val="BDD2E7"/>
+          <w:sz w:val="23"/>
+          <w:szCs w:val="23"/>
+          <w:lang w:val="en-US" w:eastAsia="nl-NL"/>
+        </w:rPr>
+        <w:t>){</w:t>
+      </w:r>
+      <w:proofErr w:type="gramEnd"/>
+    </w:p>
+    <w:p>
+      <w:pPr>
+        <w:shd w:val="clear" w:color="auto" w:fill="101E2C"/>
+        <w:spacing w:after="0" w:line="345" w:lineRule="atLeast"/>
+        <w:jc w:val="left"/>
+        <w:rPr>
+          <w:rFonts w:eastAsia="Times New Roman" w:cs="Arial"/>
+          <w:color w:val="BDD2E7"/>
+          <w:sz w:val="23"/>
+          <w:szCs w:val="23"/>
+          <w:lang w:val="en-US" w:eastAsia="nl-NL"/>
+        </w:rPr>
+      </w:pPr>
+      <w:r>
+        <w:rPr>
+          <w:rFonts w:eastAsia="Times New Roman" w:cs="Arial"/>
+          <w:color w:val="BDD2E7"/>
+          <w:sz w:val="23"/>
+          <w:szCs w:val="23"/>
+          <w:lang w:val="en-US" w:eastAsia="nl-NL"/>
+        </w:rPr>
+        <w:t xml:space="preserve">    </w:t>
+      </w:r>
+      <w:r>
+        <w:rPr>
+          <w:rFonts w:eastAsia="Times New Roman" w:cs="Arial"/>
+          <w:color w:val="9696FF"/>
+          <w:sz w:val="23"/>
+          <w:szCs w:val="23"/>
+          <w:lang w:val="en-US" w:eastAsia="nl-NL"/>
+        </w:rPr>
+        <w:t>return</w:t>
+      </w:r>
+      <w:r>
+        <w:rPr>
+          <w:rFonts w:eastAsia="Times New Roman" w:cs="Arial"/>
+          <w:color w:val="BDD2E7"/>
+          <w:sz w:val="23"/>
+          <w:szCs w:val="23"/>
+          <w:lang w:val="en-US" w:eastAsia="nl-NL"/>
+        </w:rPr>
+        <w:t xml:space="preserve"> </w:t>
+      </w:r>
+      <w:r>
+        <w:rPr>
+          <w:rFonts w:eastAsia="Times New Roman" w:cs="Arial"/>
+          <w:color w:val="00DCDC"/>
+          <w:sz w:val="23"/>
+          <w:szCs w:val="23"/>
+          <w:lang w:val="en-US" w:eastAsia="nl-NL"/>
+        </w:rPr>
+        <w:t>fetch</w:t>
+      </w:r>
+      <w:r>
+        <w:rPr>
+          <w:rFonts w:eastAsia="Times New Roman" w:cs="Arial"/>
+          <w:color w:val="BDD2E7"/>
+          <w:sz w:val="23"/>
+          <w:szCs w:val="23"/>
+          <w:lang w:val="en-US" w:eastAsia="nl-NL"/>
+        </w:rPr>
+        <w:t>(</w:t>
+      </w:r>
+      <w:r>
+        <w:rPr>
+          <w:rFonts w:eastAsia="Times New Roman" w:cs="Arial"/>
+          <w:color w:val="AAE682"/>
+          <w:sz w:val="23"/>
+          <w:szCs w:val="23"/>
+          <w:lang w:val="en-US" w:eastAsia="nl-NL"/>
+        </w:rPr>
+        <w:t>`</w:t>
+      </w:r>
+      <w:r>
+        <w:rPr>
+          <w:rFonts w:eastAsia="Times New Roman" w:cs="Arial"/>
+          <w:color w:val="FF7878"/>
+          <w:sz w:val="23"/>
+          <w:szCs w:val="23"/>
+          <w:lang w:val="en-US" w:eastAsia="nl-NL"/>
+        </w:rPr>
+        <w:t>${</w:t>
+      </w:r>
+      <w:r>
+        <w:rPr>
+          <w:rFonts w:eastAsia="Times New Roman" w:cs="Arial"/>
+          <w:color w:val="FFDC96"/>
+          <w:sz w:val="23"/>
+          <w:szCs w:val="23"/>
+          <w:lang w:val="en-US" w:eastAsia="nl-NL"/>
+        </w:rPr>
+        <w:t>API_URL</w:t>
+      </w:r>
+      <w:r>
+        <w:rPr>
+          <w:rFonts w:eastAsia="Times New Roman" w:cs="Arial"/>
+          <w:color w:val="FF7878"/>
+          <w:sz w:val="23"/>
+          <w:szCs w:val="23"/>
+          <w:lang w:val="en-US" w:eastAsia="nl-NL"/>
+        </w:rPr>
+        <w:t>}</w:t>
+      </w:r>
+      <w:r>
+        <w:rPr>
+          <w:rFonts w:eastAsia="Times New Roman" w:cs="Arial"/>
+          <w:color w:val="AAE682"/>
+          <w:sz w:val="23"/>
+          <w:szCs w:val="23"/>
+          <w:lang w:val="en-US" w:eastAsia="nl-NL"/>
+        </w:rPr>
+        <w:t>/recipes/in-menu/</w:t>
+      </w:r>
+      <w:r>
+        <w:rPr>
+          <w:rFonts w:eastAsia="Times New Roman" w:cs="Arial"/>
+          <w:color w:val="FF7878"/>
+          <w:sz w:val="23"/>
+          <w:szCs w:val="23"/>
+          <w:lang w:val="en-US" w:eastAsia="nl-NL"/>
+        </w:rPr>
+        <w:t>${</w:t>
+      </w:r>
+      <w:r>
+        <w:rPr>
+          <w:rFonts w:eastAsia="Times New Roman" w:cs="Arial"/>
+          <w:color w:val="FFDC96"/>
+          <w:sz w:val="23"/>
+          <w:szCs w:val="23"/>
+          <w:lang w:val="en-US" w:eastAsia="nl-NL"/>
+        </w:rPr>
+        <w:t>id</w:t>
+      </w:r>
+      <w:r>
+        <w:rPr>
+          <w:rFonts w:eastAsia="Times New Roman" w:cs="Arial"/>
+          <w:color w:val="FF7878"/>
+          <w:sz w:val="23"/>
+          <w:szCs w:val="23"/>
+          <w:lang w:val="en-US" w:eastAsia="nl-NL"/>
+        </w:rPr>
+        <w:t>}</w:t>
+      </w:r>
+      <w:r>
+        <w:rPr>
+          <w:rFonts w:eastAsia="Times New Roman" w:cs="Arial"/>
+          <w:color w:val="AAE682"/>
+          <w:sz w:val="23"/>
+          <w:szCs w:val="23"/>
+          <w:lang w:val="en-US" w:eastAsia="nl-NL"/>
+        </w:rPr>
+        <w:t>`</w:t>
+      </w:r>
+      <w:r>
+        <w:rPr>
+          <w:rFonts w:eastAsia="Times New Roman" w:cs="Arial"/>
+          <w:color w:val="BDD2E7"/>
+          <w:sz w:val="23"/>
+          <w:szCs w:val="23"/>
+          <w:lang w:val="en-US" w:eastAsia="nl-NL"/>
+        </w:rPr>
+        <w:t>, {</w:t>
+      </w:r>
+    </w:p>
+    <w:p>
+      <w:pPr>
+        <w:shd w:val="clear" w:color="auto" w:fill="101E2C"/>
+        <w:spacing w:after="0" w:line="345" w:lineRule="atLeast"/>
+        <w:jc w:val="left"/>
+        <w:rPr>
+          <w:rFonts w:eastAsia="Times New Roman" w:cs="Arial"/>
+          <w:color w:val="BDD2E7"/>
+          <w:sz w:val="23"/>
+          <w:szCs w:val="23"/>
+          <w:lang w:val="en-US" w:eastAsia="nl-NL"/>
+        </w:rPr>
+      </w:pPr>
+      <w:r>
+        <w:rPr>
+          <w:rFonts w:eastAsia="Times New Roman" w:cs="Arial"/>
+          <w:color w:val="BDD2E7"/>
+          <w:sz w:val="23"/>
+          <w:szCs w:val="23"/>
+          <w:lang w:val="en-US" w:eastAsia="nl-NL"/>
+        </w:rPr>
+        <w:t xml:space="preserve">        method: </w:t>
+      </w:r>
+      <w:r>
+        <w:rPr>
+          <w:rFonts w:eastAsia="Times New Roman" w:cs="Arial"/>
+          <w:color w:val="AAE682"/>
+          <w:sz w:val="23"/>
+          <w:szCs w:val="23"/>
+          <w:lang w:val="en-US" w:eastAsia="nl-NL"/>
+        </w:rPr>
+        <w:t>"GET"</w:t>
+      </w:r>
+      <w:r>
+        <w:rPr>
+          <w:rFonts w:eastAsia="Times New Roman" w:cs="Arial"/>
+          <w:color w:val="BDD2E7"/>
+          <w:sz w:val="23"/>
+          <w:szCs w:val="23"/>
+          <w:lang w:val="en-US" w:eastAsia="nl-NL"/>
+        </w:rPr>
+        <w:t>,</w:t>
+      </w:r>
+    </w:p>
+    <w:p>
+      <w:pPr>
+        <w:shd w:val="clear" w:color="auto" w:fill="101E2C"/>
+        <w:spacing w:after="0" w:line="345" w:lineRule="atLeast"/>
+        <w:jc w:val="left"/>
+        <w:rPr>
+          <w:rFonts w:eastAsia="Times New Roman" w:cs="Arial"/>
+          <w:color w:val="BDD2E7"/>
+          <w:sz w:val="23"/>
+          <w:szCs w:val="23"/>
+          <w:lang w:val="en-US" w:eastAsia="nl-NL"/>
+        </w:rPr>
+      </w:pPr>
+      <w:r>
+        <w:rPr>
+          <w:rFonts w:eastAsia="Times New Roman" w:cs="Arial"/>
+          <w:color w:val="BDD2E7"/>
+          <w:sz w:val="23"/>
+          <w:szCs w:val="23"/>
+          <w:lang w:val="en-US" w:eastAsia="nl-NL"/>
+        </w:rPr>
+        <w:t xml:space="preserve">        headers: {</w:t>
+      </w:r>
+    </w:p>
+    <w:p>
+      <w:pPr>
+        <w:shd w:val="clear" w:color="auto" w:fill="101E2C"/>
+        <w:spacing w:after="0" w:line="345" w:lineRule="atLeast"/>
+        <w:jc w:val="left"/>
+        <w:rPr>
+          <w:rFonts w:eastAsia="Times New Roman" w:cs="Arial"/>
+          <w:color w:val="BDD2E7"/>
+          <w:sz w:val="23"/>
+          <w:szCs w:val="23"/>
+          <w:lang w:val="en-US" w:eastAsia="nl-NL"/>
+        </w:rPr>
+      </w:pPr>
+      <w:r>
+        <w:rPr>
+          <w:rFonts w:eastAsia="Times New Roman" w:cs="Arial"/>
+          <w:color w:val="BDD2E7"/>
+          <w:sz w:val="23"/>
+          <w:szCs w:val="23"/>
+          <w:lang w:val="en-US" w:eastAsia="nl-NL"/>
+        </w:rPr>
+        <w:t xml:space="preserve">            </w:t>
+      </w:r>
+      <w:r>
+        <w:rPr>
+          <w:rFonts w:eastAsia="Times New Roman" w:cs="Arial"/>
+          <w:color w:val="AAE682"/>
+          <w:sz w:val="23"/>
+          <w:szCs w:val="23"/>
+          <w:lang w:val="en-US" w:eastAsia="nl-NL"/>
+        </w:rPr>
+        <w:t>"Content-Type"</w:t>
+      </w:r>
+      <w:r>
+        <w:rPr>
+          <w:rFonts w:eastAsia="Times New Roman" w:cs="Arial"/>
+          <w:color w:val="BDD2E7"/>
+          <w:sz w:val="23"/>
+          <w:szCs w:val="23"/>
+          <w:lang w:val="en-US" w:eastAsia="nl-NL"/>
+        </w:rPr>
+        <w:t xml:space="preserve">: </w:t>
+      </w:r>
+      <w:r>
+        <w:rPr>
+          <w:rFonts w:eastAsia="Times New Roman" w:cs="Arial"/>
+          <w:color w:val="AAE682"/>
+          <w:sz w:val="23"/>
+          <w:szCs w:val="23"/>
+          <w:lang w:val="en-US" w:eastAsia="nl-NL"/>
+        </w:rPr>
+        <w:t>"application/</w:t>
+      </w:r>
+      <w:proofErr w:type="spellStart"/>
+      <w:r>
+        <w:rPr>
+          <w:rFonts w:eastAsia="Times New Roman" w:cs="Arial"/>
+          <w:color w:val="AAE682"/>
+          <w:sz w:val="23"/>
+          <w:szCs w:val="23"/>
+          <w:lang w:val="en-US" w:eastAsia="nl-NL"/>
+        </w:rPr>
+        <w:t>json</w:t>
+      </w:r>
+      <w:proofErr w:type="spellEnd"/>
+      <w:r>
+        <w:rPr>
+          <w:rFonts w:eastAsia="Times New Roman" w:cs="Arial"/>
+          <w:color w:val="AAE682"/>
+          <w:sz w:val="23"/>
+          <w:szCs w:val="23"/>
+          <w:lang w:val="en-US" w:eastAsia="nl-NL"/>
+        </w:rPr>
+        <w:t>"</w:t>
+      </w:r>
+      <w:r>
+        <w:rPr>
+          <w:rFonts w:eastAsia="Times New Roman" w:cs="Arial"/>
+          <w:color w:val="BDD2E7"/>
+          <w:sz w:val="23"/>
+          <w:szCs w:val="23"/>
+          <w:lang w:val="en-US" w:eastAsia="nl-NL"/>
+        </w:rPr>
+        <w:t>,</w:t>
+      </w:r>
+    </w:p>
+    <w:p>
+      <w:pPr>
+        <w:shd w:val="clear" w:color="auto" w:fill="101E2C"/>
+        <w:spacing w:after="0" w:line="345" w:lineRule="atLeast"/>
+        <w:jc w:val="left"/>
+        <w:rPr>
+          <w:rFonts w:eastAsia="Times New Roman" w:cs="Arial"/>
+          <w:color w:val="BDD2E7"/>
+          <w:sz w:val="23"/>
+          <w:szCs w:val="23"/>
+          <w:lang w:val="en-US" w:eastAsia="nl-NL"/>
+        </w:rPr>
+      </w:pPr>
+      <w:r>
+        <w:rPr>
+          <w:rFonts w:eastAsia="Times New Roman" w:cs="Arial"/>
+          <w:color w:val="BDD2E7"/>
+          <w:sz w:val="23"/>
+          <w:szCs w:val="23"/>
+          <w:lang w:val="en-US" w:eastAsia="nl-NL"/>
+        </w:rPr>
+        <w:t xml:space="preserve">            </w:t>
+      </w:r>
+      <w:r>
+        <w:rPr>
+          <w:rFonts w:eastAsia="Times New Roman" w:cs="Arial"/>
+          <w:color w:val="AAE682"/>
+          <w:sz w:val="23"/>
+          <w:szCs w:val="23"/>
+          <w:lang w:val="en-US" w:eastAsia="nl-NL"/>
+        </w:rPr>
+        <w:t>"Authorization"</w:t>
+      </w:r>
+      <w:r>
+        <w:rPr>
+          <w:rFonts w:eastAsia="Times New Roman" w:cs="Arial"/>
+          <w:color w:val="BDD2E7"/>
+          <w:sz w:val="23"/>
+          <w:szCs w:val="23"/>
+          <w:lang w:val="en-US" w:eastAsia="nl-NL"/>
+        </w:rPr>
+        <w:t xml:space="preserve">: </w:t>
+      </w:r>
+      <w:r>
+        <w:rPr>
+          <w:rFonts w:eastAsia="Times New Roman" w:cs="Arial"/>
+          <w:color w:val="AAE682"/>
+          <w:sz w:val="23"/>
+          <w:szCs w:val="23"/>
+          <w:lang w:val="en-US" w:eastAsia="nl-NL"/>
+        </w:rPr>
+        <w:t>"Bearer "</w:t>
+      </w:r>
+      <w:r>
+        <w:rPr>
+          <w:rFonts w:eastAsia="Times New Roman" w:cs="Arial"/>
+          <w:color w:val="BDD2E7"/>
+          <w:sz w:val="23"/>
+          <w:szCs w:val="23"/>
+          <w:lang w:val="en-US" w:eastAsia="nl-NL"/>
+        </w:rPr>
+        <w:t xml:space="preserve"> </w:t>
+      </w:r>
+      <w:r>
+        <w:rPr>
+          <w:rFonts w:eastAsia="Times New Roman" w:cs="Arial"/>
+          <w:color w:val="FF7878"/>
+          <w:sz w:val="23"/>
+          <w:szCs w:val="23"/>
+          <w:lang w:val="en-US" w:eastAsia="nl-NL"/>
+        </w:rPr>
+        <w:t>+</w:t>
+      </w:r>
+      <w:r>
+        <w:rPr>
+          <w:rFonts w:eastAsia="Times New Roman" w:cs="Arial"/>
+          <w:color w:val="BDD2E7"/>
+          <w:sz w:val="23"/>
+          <w:szCs w:val="23"/>
+          <w:lang w:val="en-US" w:eastAsia="nl-NL"/>
+        </w:rPr>
+        <w:t xml:space="preserve"> </w:t>
+      </w:r>
+      <w:r>
+        <w:rPr>
+          <w:rFonts w:eastAsia="Times New Roman" w:cs="Arial"/>
+          <w:color w:val="AAE682"/>
+          <w:sz w:val="23"/>
+          <w:szCs w:val="23"/>
+          <w:lang w:val="en-US" w:eastAsia="nl-NL"/>
+        </w:rPr>
+        <w:t>"JWT Token"</w:t>
+      </w:r>
+    </w:p>
+    <w:p>
+      <w:pPr>
+        <w:shd w:val="clear" w:color="auto" w:fill="101E2C"/>
+        <w:spacing w:after="0" w:line="345" w:lineRule="atLeast"/>
+        <w:jc w:val="left"/>
+        <w:rPr>
+          <w:rFonts w:eastAsia="Times New Roman" w:cs="Arial"/>
+          <w:color w:val="BDD2E7"/>
+          <w:sz w:val="23"/>
+          <w:szCs w:val="23"/>
+          <w:lang w:val="en-US" w:eastAsia="nl-NL"/>
+        </w:rPr>
+      </w:pPr>
+      <w:r>
+        <w:rPr>
+          <w:rFonts w:eastAsia="Times New Roman" w:cs="Arial"/>
+          <w:color w:val="BDD2E7"/>
+          <w:sz w:val="23"/>
+          <w:szCs w:val="23"/>
+          <w:lang w:val="en-US" w:eastAsia="nl-NL"/>
+        </w:rPr>
+        <w:t xml:space="preserve">        }</w:t>
+      </w:r>
+    </w:p>
+    <w:p>
+      <w:pPr>
+        <w:shd w:val="clear" w:color="auto" w:fill="101E2C"/>
+        <w:spacing w:after="0" w:line="345" w:lineRule="atLeast"/>
+        <w:jc w:val="left"/>
+        <w:rPr>
+          <w:rFonts w:eastAsia="Times New Roman" w:cs="Arial"/>
+          <w:color w:val="BDD2E7"/>
+          <w:sz w:val="23"/>
+          <w:szCs w:val="23"/>
+          <w:lang w:val="en-US" w:eastAsia="nl-NL"/>
+        </w:rPr>
+      </w:pPr>
+      <w:r>
+        <w:rPr>
+          <w:rFonts w:eastAsia="Times New Roman" w:cs="Arial"/>
+          <w:color w:val="BDD2E7"/>
+          <w:sz w:val="23"/>
+          <w:szCs w:val="23"/>
+          <w:lang w:val="en-US" w:eastAsia="nl-NL"/>
+        </w:rPr>
+        <w:t xml:space="preserve">    })</w:t>
+      </w:r>
+    </w:p>
+    <w:p>
+      <w:pPr>
+        <w:shd w:val="clear" w:color="auto" w:fill="101E2C"/>
+        <w:spacing w:after="0" w:line="345" w:lineRule="atLeast"/>
+        <w:jc w:val="left"/>
+        <w:rPr>
+          <w:rFonts w:eastAsia="Times New Roman" w:cs="Arial"/>
+          <w:color w:val="BDD2E7"/>
+          <w:sz w:val="23"/>
+          <w:szCs w:val="23"/>
+          <w:lang w:val="en-US" w:eastAsia="nl-NL"/>
+        </w:rPr>
+      </w:pPr>
+      <w:r>
+        <w:rPr>
+          <w:rFonts w:eastAsia="Times New Roman" w:cs="Arial"/>
+          <w:color w:val="BDD2E7"/>
+          <w:sz w:val="23"/>
+          <w:szCs w:val="23"/>
+          <w:lang w:val="en-US" w:eastAsia="nl-NL"/>
+        </w:rPr>
+        <w:t xml:space="preserve">    </w:t>
+      </w:r>
+      <w:proofErr w:type="gramStart"/>
+      <w:r>
+        <w:rPr>
+          <w:rFonts w:eastAsia="Times New Roman" w:cs="Arial"/>
+          <w:color w:val="BDD2E7"/>
+          <w:sz w:val="23"/>
+          <w:szCs w:val="23"/>
+          <w:lang w:val="en-US" w:eastAsia="nl-NL"/>
+        </w:rPr>
+        <w:t>.</w:t>
+      </w:r>
+      <w:r>
+        <w:rPr>
+          <w:rFonts w:eastAsia="Times New Roman" w:cs="Arial"/>
+          <w:color w:val="00DCDC"/>
+          <w:sz w:val="23"/>
+          <w:szCs w:val="23"/>
+          <w:lang w:val="en-US" w:eastAsia="nl-NL"/>
+        </w:rPr>
+        <w:t>then</w:t>
+      </w:r>
+      <w:proofErr w:type="gramEnd"/>
+      <w:r>
+        <w:rPr>
+          <w:rFonts w:eastAsia="Times New Roman" w:cs="Arial"/>
+          <w:color w:val="BDD2E7"/>
+          <w:sz w:val="23"/>
+          <w:szCs w:val="23"/>
+          <w:lang w:val="en-US" w:eastAsia="nl-NL"/>
+        </w:rPr>
+        <w:t>(</w:t>
+      </w:r>
+      <w:r>
+        <w:rPr>
+          <w:rFonts w:eastAsia="Times New Roman" w:cs="Arial"/>
+          <w:color w:val="FFDC96"/>
+          <w:sz w:val="23"/>
+          <w:szCs w:val="23"/>
+          <w:lang w:val="en-US" w:eastAsia="nl-NL"/>
+        </w:rPr>
+        <w:t>response</w:t>
+      </w:r>
+      <w:r>
+        <w:rPr>
+          <w:rFonts w:eastAsia="Times New Roman" w:cs="Arial"/>
+          <w:color w:val="BDD2E7"/>
+          <w:sz w:val="23"/>
+          <w:szCs w:val="23"/>
+          <w:lang w:val="en-US" w:eastAsia="nl-NL"/>
+        </w:rPr>
+        <w:t xml:space="preserve"> </w:t>
+      </w:r>
+      <w:r>
+        <w:rPr>
+          <w:rFonts w:eastAsia="Times New Roman" w:cs="Arial"/>
+          <w:color w:val="00B1FF"/>
+          <w:sz w:val="23"/>
+          <w:szCs w:val="23"/>
+          <w:lang w:val="en-US" w:eastAsia="nl-NL"/>
+        </w:rPr>
+        <w:t>=&gt;</w:t>
+      </w:r>
+      <w:r>
+        <w:rPr>
+          <w:rFonts w:eastAsia="Times New Roman" w:cs="Arial"/>
+          <w:color w:val="BDD2E7"/>
+          <w:sz w:val="23"/>
+          <w:szCs w:val="23"/>
+          <w:lang w:val="en-US" w:eastAsia="nl-NL"/>
+        </w:rPr>
+        <w:t xml:space="preserve"> </w:t>
+      </w:r>
+      <w:proofErr w:type="spellStart"/>
+      <w:r>
+        <w:rPr>
+          <w:rFonts w:eastAsia="Times New Roman" w:cs="Arial"/>
+          <w:color w:val="FFDC96"/>
+          <w:sz w:val="23"/>
+          <w:szCs w:val="23"/>
+          <w:lang w:val="en-US" w:eastAsia="nl-NL"/>
+        </w:rPr>
+        <w:t>response</w:t>
+      </w:r>
+      <w:r>
+        <w:rPr>
+          <w:rFonts w:eastAsia="Times New Roman" w:cs="Arial"/>
+          <w:color w:val="BDD2E7"/>
+          <w:sz w:val="23"/>
+          <w:szCs w:val="23"/>
+          <w:lang w:val="en-US" w:eastAsia="nl-NL"/>
+        </w:rPr>
+        <w:t>.</w:t>
+      </w:r>
+      <w:r>
+        <w:rPr>
+          <w:rFonts w:eastAsia="Times New Roman" w:cs="Arial"/>
+          <w:color w:val="00DCDC"/>
+          <w:sz w:val="23"/>
+          <w:szCs w:val="23"/>
+          <w:lang w:val="en-US" w:eastAsia="nl-NL"/>
+        </w:rPr>
+        <w:t>json</w:t>
+      </w:r>
+      <w:proofErr w:type="spellEnd"/>
+      <w:r>
+        <w:rPr>
+          <w:rFonts w:eastAsia="Times New Roman" w:cs="Arial"/>
+          <w:color w:val="BDD2E7"/>
+          <w:sz w:val="23"/>
+          <w:szCs w:val="23"/>
+          <w:lang w:val="en-US" w:eastAsia="nl-NL"/>
+        </w:rPr>
+        <w:t>())</w:t>
+      </w:r>
+    </w:p>
+    <w:p>
+      <w:pPr>
+        <w:shd w:val="clear" w:color="auto" w:fill="101E2C"/>
+        <w:spacing w:after="0" w:line="345" w:lineRule="atLeast"/>
+        <w:jc w:val="left"/>
+        <w:rPr>
+          <w:rFonts w:eastAsia="Times New Roman" w:cs="Arial"/>
+          <w:color w:val="BDD2E7"/>
+          <w:sz w:val="23"/>
+          <w:szCs w:val="23"/>
+          <w:lang w:eastAsia="nl-NL"/>
+        </w:rPr>
+      </w:pPr>
+      <w:r>
+        <w:rPr>
+          <w:rFonts w:eastAsia="Times New Roman" w:cs="Arial"/>
+          <w:color w:val="BDD2E7"/>
+          <w:sz w:val="23"/>
+          <w:szCs w:val="23"/>
+          <w:lang w:val="en-US" w:eastAsia="nl-NL"/>
+        </w:rPr>
+        <w:t xml:space="preserve">    </w:t>
+      </w:r>
+      <w:r>
+        <w:rPr>
+          <w:rFonts w:eastAsia="Times New Roman" w:cs="Arial"/>
+          <w:color w:val="BDD2E7"/>
+          <w:sz w:val="23"/>
+          <w:szCs w:val="23"/>
+          <w:lang w:eastAsia="nl-NL"/>
+        </w:rPr>
+        <w:t>.</w:t>
+      </w:r>
+      <w:r>
+        <w:rPr>
+          <w:rFonts w:eastAsia="Times New Roman" w:cs="Arial"/>
+          <w:color w:val="00DCDC"/>
+          <w:sz w:val="23"/>
+          <w:szCs w:val="23"/>
+          <w:lang w:eastAsia="nl-NL"/>
+        </w:rPr>
+        <w:t>then</w:t>
+      </w:r>
+      <w:r>
+        <w:rPr>
+          <w:rFonts w:eastAsia="Times New Roman" w:cs="Arial"/>
+          <w:color w:val="BDD2E7"/>
+          <w:sz w:val="23"/>
+          <w:szCs w:val="23"/>
+          <w:lang w:eastAsia="nl-NL"/>
+        </w:rPr>
+        <w:t>(</w:t>
+      </w:r>
+      <w:r>
+        <w:rPr>
+          <w:rFonts w:eastAsia="Times New Roman" w:cs="Arial"/>
+          <w:color w:val="FFDC96"/>
+          <w:sz w:val="23"/>
+          <w:szCs w:val="23"/>
+          <w:lang w:eastAsia="nl-NL"/>
+        </w:rPr>
+        <w:t>data</w:t>
+      </w:r>
+      <w:r>
+        <w:rPr>
+          <w:rFonts w:eastAsia="Times New Roman" w:cs="Arial"/>
+          <w:color w:val="BDD2E7"/>
+          <w:sz w:val="23"/>
+          <w:szCs w:val="23"/>
+          <w:lang w:eastAsia="nl-NL"/>
+        </w:rPr>
+        <w:t xml:space="preserve"> </w:t>
+      </w:r>
+      <w:r>
+        <w:rPr>
+          <w:rFonts w:eastAsia="Times New Roman" w:cs="Arial"/>
+          <w:color w:val="00B1FF"/>
+          <w:sz w:val="23"/>
+          <w:szCs w:val="23"/>
+          <w:lang w:eastAsia="nl-NL"/>
+        </w:rPr>
+        <w:t>=&gt;</w:t>
+      </w:r>
+      <w:r>
+        <w:rPr>
+          <w:rFonts w:eastAsia="Times New Roman" w:cs="Arial"/>
+          <w:color w:val="BDD2E7"/>
+          <w:sz w:val="23"/>
+          <w:szCs w:val="23"/>
+          <w:lang w:eastAsia="nl-NL"/>
+        </w:rPr>
+        <w:t xml:space="preserve"> { </w:t>
+      </w:r>
+      <w:r>
+        <w:rPr>
+          <w:rFonts w:eastAsia="Times New Roman" w:cs="Arial"/>
+          <w:color w:val="9696FF"/>
+          <w:sz w:val="23"/>
+          <w:szCs w:val="23"/>
+          <w:lang w:eastAsia="nl-NL"/>
+        </w:rPr>
+        <w:t>return</w:t>
+      </w:r>
+      <w:r>
+        <w:rPr>
+          <w:rFonts w:eastAsia="Times New Roman" w:cs="Arial"/>
+          <w:color w:val="BDD2E7"/>
+          <w:sz w:val="23"/>
+          <w:szCs w:val="23"/>
+          <w:lang w:eastAsia="nl-NL"/>
+        </w:rPr>
+        <w:t xml:space="preserve"> </w:t>
+      </w:r>
+      <w:r>
+        <w:rPr>
+          <w:rFonts w:eastAsia="Times New Roman" w:cs="Arial"/>
+          <w:color w:val="FFDC96"/>
+          <w:sz w:val="23"/>
+          <w:szCs w:val="23"/>
+          <w:lang w:eastAsia="nl-NL"/>
+        </w:rPr>
+        <w:t>data</w:t>
+      </w:r>
+      <w:r>
+        <w:rPr>
+          <w:rFonts w:eastAsia="Times New Roman" w:cs="Arial"/>
+          <w:color w:val="BDD2E7"/>
+          <w:sz w:val="23"/>
+          <w:szCs w:val="23"/>
+          <w:lang w:eastAsia="nl-NL"/>
+        </w:rPr>
+        <w:t>; });</w:t>
+      </w:r>
+    </w:p>
+    <w:p>
+      <w:pPr>
+        <w:shd w:val="clear" w:color="auto" w:fill="101E2C"/>
+        <w:spacing w:after="0" w:line="345" w:lineRule="atLeast"/>
+        <w:jc w:val="left"/>
+        <w:rPr>
+          <w:rFonts w:eastAsia="Times New Roman" w:cs="Arial"/>
+          <w:color w:val="BDD2E7"/>
+          <w:sz w:val="23"/>
+          <w:szCs w:val="23"/>
+          <w:lang w:eastAsia="nl-NL"/>
+        </w:rPr>
+      </w:pPr>
+      <w:r>
+        <w:rPr>
+          <w:rFonts w:eastAsia="Times New Roman" w:cs="Arial"/>
+          <w:color w:val="BDD2E7"/>
+          <w:sz w:val="23"/>
+          <w:szCs w:val="23"/>
+          <w:lang w:eastAsia="nl-NL"/>
+        </w:rPr>
+        <w:t>}</w:t>
+      </w:r>
+    </w:p>
+    <w:p>
+      <w:pPr>
+        <w:rPr>
+          <w:lang w:val="nl-NL"/>
+        </w:rPr>
+      </w:pPr>
+    </w:p>
+    <w:p>
+      <w:pPr>
+        <w:rPr>
+          <w:lang w:val="nl-NL"/>
+        </w:rPr>
+      </w:pPr>
+      <w:r>
+        <w:rPr>
+          <w:lang w:val="nl-NL"/>
+        </w:rPr>
+        <w:t xml:space="preserve">Binnen een </w:t>
+      </w:r>
+      <w:proofErr w:type="spellStart"/>
+      <w:r>
+        <w:rPr>
+          <w:lang w:val="nl-NL"/>
+        </w:rPr>
+        <w:t>fetch</w:t>
+      </w:r>
+      <w:proofErr w:type="spellEnd"/>
+      <w:r>
+        <w:rPr>
+          <w:lang w:val="nl-NL"/>
+        </w:rPr>
+        <w:t xml:space="preserve"> call wordt een URL meegegeven</w:t>
+      </w:r>
+      <w:r>
+        <w:rPr>
+          <w:lang w:val="nl-NL"/>
+        </w:rPr>
+        <w:t xml:space="preserve">. Ook een object met aangepaste instellingen kunnen meegeven worden zoals bijvoorbeeld: </w:t>
+      </w:r>
+      <w:proofErr w:type="spellStart"/>
+      <w:r>
+        <w:rPr>
+          <w:lang w:val="nl-NL"/>
+        </w:rPr>
+        <w:t>method</w:t>
+      </w:r>
+      <w:proofErr w:type="spellEnd"/>
+      <w:r>
+        <w:rPr>
+          <w:lang w:val="nl-NL"/>
+        </w:rPr>
+        <w:t>, headers, body…</w:t>
+      </w:r>
+    </w:p>
+    <w:p>
+      <w:pPr>
+        <w:rPr>
+          <w:lang w:val="nl-NL"/>
+        </w:rPr>
+      </w:pPr>
+      <w:r>
+        <w:rPr>
+          <w:lang w:val="nl-NL"/>
+        </w:rPr>
+        <w:t xml:space="preserve">Vervolgens krijgt de </w:t>
+      </w:r>
+      <w:proofErr w:type="spellStart"/>
+      <w:r>
+        <w:rPr>
+          <w:lang w:val="nl-NL"/>
+        </w:rPr>
+        <w:t>fetch</w:t>
+      </w:r>
+      <w:proofErr w:type="spellEnd"/>
+      <w:r>
+        <w:rPr>
+          <w:lang w:val="nl-NL"/>
+        </w:rPr>
+        <w:t xml:space="preserve"> een response terug en kan daarna deze response verwerkt worden.</w:t>
+      </w:r>
+    </w:p>
+    <w:p>
+      <w:pPr>
+        <w:rPr>
+          <w:lang w:val="nl-NL"/>
+        </w:rPr>
+      </w:pPr>
+      <w:r>
+        <w:rPr>
+          <w:lang w:val="nl-NL"/>
+        </w:rPr>
+        <w:t>Al deze bovenstaande technieken zijn in dit onderzoek gebruikt. Dit heeft ervoor gezorgd dat de SPA een zeer gelijkaardige functionaliteit heeft aan de MPA.</w:t>
+      </w:r>
     </w:p>
     <w:p>
       <w:pPr>
@@ -11714,7 +14727,6 @@
         <w:rPr>
           <w:lang w:val="nl-NL"/>
         </w:rPr>
-        <w:lastRenderedPageBreak/>
         <w:t>Onderzoeksverloop</w:t>
       </w:r>
       <w:proofErr w:type="spellEnd"/>
@@ -11835,6 +14847,7 @@
           <w:rFonts w:ascii="Arial Nova" w:hAnsi="Arial Nova"/>
           <w:lang w:val="nl-NL"/>
         </w:rPr>
+        <w:lastRenderedPageBreak/>
         <w:t>Hoe heb je daarna de data geanalyseerd (geef alleen de methoden en niet de resultaten!)?</w:t>
       </w:r>
     </w:p>
@@ -12131,7 +15144,6 @@
         <w:rPr>
           <w:lang w:val="nl-NL"/>
         </w:rPr>
-        <w:lastRenderedPageBreak/>
         <w:t>2 personen tussen 40 en 50 jaar oud.</w:t>
       </w:r>
     </w:p>
@@ -12253,6 +15265,7 @@
         <w:rPr>
           <w:lang w:val="nl-NL"/>
         </w:rPr>
+        <w:lastRenderedPageBreak/>
         <w:t>Strijkhulp</w:t>
       </w:r>
       <w:r>
@@ -12598,27 +15611,14 @@
       <w:r>
         <w:t xml:space="preserve">Figuur </w:t>
       </w:r>
-      <w:r>
-        <w:fldChar w:fldCharType="begin"/>
-      </w:r>
-      <w:r>
-        <w:instrText xml:space="preserve"> SEQ Figuur \* ARABIC </w:instrText>
-      </w:r>
-      <w:r>
-        <w:fldChar w:fldCharType="separate"/>
-      </w:r>
-      <w:r>
-        <w:rPr>
-          <w:noProof/>
-        </w:rPr>
-        <w:t>1</w:t>
-      </w:r>
-      <w:r>
-        <w:rPr>
-          <w:noProof/>
-        </w:rPr>
-        <w:fldChar w:fldCharType="end"/>
-      </w:r>
+      <w:fldSimple w:instr=" SEQ Figuur \* ARABIC ">
+        <w:r>
+          <w:rPr>
+            <w:noProof/>
+          </w:rPr>
+          <w:t>1</w:t>
+        </w:r>
+      </w:fldSimple>
       <w:r>
         <w:t xml:space="preserve"> MPA vs. SPA beginpagina vergelijken in KB</w:t>
       </w:r>
@@ -12714,27 +15714,14 @@
       <w:r>
         <w:t xml:space="preserve">Figuur </w:t>
       </w:r>
-      <w:r>
-        <w:fldChar w:fldCharType="begin"/>
-      </w:r>
-      <w:r>
-        <w:instrText xml:space="preserve"> SEQ Figuur \* ARABIC </w:instrText>
-      </w:r>
-      <w:r>
-        <w:fldChar w:fldCharType="separate"/>
-      </w:r>
-      <w:r>
-        <w:rPr>
-          <w:noProof/>
-        </w:rPr>
-        <w:t>2</w:t>
-      </w:r>
-      <w:r>
-        <w:rPr>
-          <w:noProof/>
-        </w:rPr>
-        <w:fldChar w:fldCharType="end"/>
-      </w:r>
+      <w:fldSimple w:instr=" SEQ Figuur \* ARABIC ">
+        <w:r>
+          <w:rPr>
+            <w:noProof/>
+          </w:rPr>
+          <w:t>2</w:t>
+        </w:r>
+      </w:fldSimple>
       <w:r>
         <w:t xml:space="preserve"> MPA vs. SPA totaal gedownloade data in KB</w:t>
       </w:r>
@@ -12832,27 +15819,14 @@
       <w:r>
         <w:t xml:space="preserve">Figuur </w:t>
       </w:r>
-      <w:r>
-        <w:fldChar w:fldCharType="begin"/>
-      </w:r>
-      <w:r>
-        <w:instrText xml:space="preserve"> SEQ Figuur \* ARABIC </w:instrText>
-      </w:r>
-      <w:r>
-        <w:fldChar w:fldCharType="separate"/>
-      </w:r>
-      <w:r>
-        <w:rPr>
-          <w:noProof/>
-        </w:rPr>
-        <w:t>3</w:t>
-      </w:r>
-      <w:r>
-        <w:rPr>
-          <w:noProof/>
-        </w:rPr>
-        <w:fldChar w:fldCharType="end"/>
-      </w:r>
+      <w:fldSimple w:instr=" SEQ Figuur \* ARABIC ">
+        <w:r>
+          <w:rPr>
+            <w:noProof/>
+          </w:rPr>
+          <w:t>3</w:t>
+        </w:r>
+      </w:fldSimple>
       <w:r>
         <w:t xml:space="preserve"> MPA vs. SPA laadtijd beginpagina in ms</w:t>
       </w:r>
@@ -14377,21 +17351,21 @@
         <v:path o:extrusionok="f" gradientshapeok="t" o:connecttype="rect"/>
         <o:lock v:ext="edit" aspectratio="t"/>
       </v:shapetype>
-      <v:shape id="_x0000_i1227" type="#_x0000_t75" style="width:8.4pt;height:8.4pt" o:bullet="t">
+      <v:shape id="_x0000_i1434" type="#_x0000_t75" style="width:8.55pt;height:8.55pt" o:bullet="t">
         <v:imagedata r:id="rId1" o:title="BD21306_"/>
       </v:shape>
     </w:pict>
   </w:numPicBullet>
   <w:numPicBullet w:numPicBulletId="1">
     <w:pict>
-      <v:shape id="_x0000_i1228" type="#_x0000_t75" style="width:5.8pt;height:5.8pt" o:bullet="t">
+      <v:shape id="_x0000_i1435" type="#_x0000_t75" style="width:6.05pt;height:6.05pt" o:bullet="t">
         <v:imagedata r:id="rId2" o:title="BD15059_"/>
       </v:shape>
     </w:pict>
   </w:numPicBullet>
   <w:numPicBullet w:numPicBulletId="2">
     <w:pict>
-      <v:shape id="_x0000_i1229" type="#_x0000_t75" style="width:5.8pt;height:5.8pt" o:bullet="t">
+      <v:shape id="_x0000_i1436" type="#_x0000_t75" style="width:6.05pt;height:6.05pt" o:bullet="t">
         <v:imagedata r:id="rId3" o:title="BD14830_"/>
       </v:shape>
     </w:pict>
@@ -14582,6 +17556,92 @@
     </w:lvl>
   </w:abstractNum>
   <w:abstractNum w:abstractNumId="10" w15:restartNumberingAfterBreak="0">
+    <w:nsid w:val="104E2463"/>
+    <w:multiLevelType w:val="hybridMultilevel"/>
+    <w:tmpl w:val="2AAA39A0"/>
+    <w:lvl w:ilvl="0" w:tplc="0413000F">
+      <w:start w:val="1"/>
+      <w:numFmt w:val="decimal"/>
+      <w:lvlText w:val="%1."/>
+      <w:lvlJc w:val="left"/>
+      <w:pPr>
+        <w:ind w:left="720" w:hanging="360"/>
+      </w:pPr>
+    </w:lvl>
+    <w:lvl w:ilvl="1" w:tplc="04130019" w:tentative="1">
+      <w:start w:val="1"/>
+      <w:numFmt w:val="lowerLetter"/>
+      <w:lvlText w:val="%2."/>
+      <w:lvlJc w:val="left"/>
+      <w:pPr>
+        <w:ind w:left="1440" w:hanging="360"/>
+      </w:pPr>
+    </w:lvl>
+    <w:lvl w:ilvl="2" w:tplc="0413001B" w:tentative="1">
+      <w:start w:val="1"/>
+      <w:numFmt w:val="lowerRoman"/>
+      <w:lvlText w:val="%3."/>
+      <w:lvlJc w:val="right"/>
+      <w:pPr>
+        <w:ind w:left="2160" w:hanging="180"/>
+      </w:pPr>
+    </w:lvl>
+    <w:lvl w:ilvl="3" w:tplc="0413000F" w:tentative="1">
+      <w:start w:val="1"/>
+      <w:numFmt w:val="decimal"/>
+      <w:lvlText w:val="%4."/>
+      <w:lvlJc w:val="left"/>
+      <w:pPr>
+        <w:ind w:left="2880" w:hanging="360"/>
+      </w:pPr>
+    </w:lvl>
+    <w:lvl w:ilvl="4" w:tplc="04130019" w:tentative="1">
+      <w:start w:val="1"/>
+      <w:numFmt w:val="lowerLetter"/>
+      <w:lvlText w:val="%5."/>
+      <w:lvlJc w:val="left"/>
+      <w:pPr>
+        <w:ind w:left="3600" w:hanging="360"/>
+      </w:pPr>
+    </w:lvl>
+    <w:lvl w:ilvl="5" w:tplc="0413001B" w:tentative="1">
+      <w:start w:val="1"/>
+      <w:numFmt w:val="lowerRoman"/>
+      <w:lvlText w:val="%6."/>
+      <w:lvlJc w:val="right"/>
+      <w:pPr>
+        <w:ind w:left="4320" w:hanging="180"/>
+      </w:pPr>
+    </w:lvl>
+    <w:lvl w:ilvl="6" w:tplc="0413000F" w:tentative="1">
+      <w:start w:val="1"/>
+      <w:numFmt w:val="decimal"/>
+      <w:lvlText w:val="%7."/>
+      <w:lvlJc w:val="left"/>
+      <w:pPr>
+        <w:ind w:left="5040" w:hanging="360"/>
+      </w:pPr>
+    </w:lvl>
+    <w:lvl w:ilvl="7" w:tplc="04130019" w:tentative="1">
+      <w:start w:val="1"/>
+      <w:numFmt w:val="lowerLetter"/>
+      <w:lvlText w:val="%8."/>
+      <w:lvlJc w:val="left"/>
+      <w:pPr>
+        <w:ind w:left="5760" w:hanging="360"/>
+      </w:pPr>
+    </w:lvl>
+    <w:lvl w:ilvl="8" w:tplc="0413001B" w:tentative="1">
+      <w:start w:val="1"/>
+      <w:numFmt w:val="lowerRoman"/>
+      <w:lvlText w:val="%9."/>
+      <w:lvlJc w:val="right"/>
+      <w:pPr>
+        <w:ind w:left="6480" w:hanging="180"/>
+      </w:pPr>
+    </w:lvl>
+  </w:abstractNum>
+  <w:abstractNum w:abstractNumId="11" w15:restartNumberingAfterBreak="0">
     <w:nsid w:val="158719C8"/>
     <w:multiLevelType w:val="hybridMultilevel"/>
     <w:tmpl w:val="AAEE0CDE"/>
@@ -14667,7 +17727,7 @@
       </w:pPr>
     </w:lvl>
   </w:abstractNum>
-  <w:abstractNum w:abstractNumId="11" w15:restartNumberingAfterBreak="0">
+  <w:abstractNum w:abstractNumId="12" w15:restartNumberingAfterBreak="0">
     <w:nsid w:val="272620AF"/>
     <w:multiLevelType w:val="hybridMultilevel"/>
     <w:tmpl w:val="7632C9D0"/>
@@ -14783,7 +17843,7 @@
       </w:rPr>
     </w:lvl>
   </w:abstractNum>
-  <w:abstractNum w:abstractNumId="12" w15:restartNumberingAfterBreak="0">
+  <w:abstractNum w:abstractNumId="13" w15:restartNumberingAfterBreak="0">
     <w:nsid w:val="276E7128"/>
     <w:multiLevelType w:val="hybridMultilevel"/>
     <w:tmpl w:val="A28430B0"/>
@@ -14869,7 +17929,7 @@
       </w:pPr>
     </w:lvl>
   </w:abstractNum>
-  <w:abstractNum w:abstractNumId="13" w15:restartNumberingAfterBreak="0">
+  <w:abstractNum w:abstractNumId="14" w15:restartNumberingAfterBreak="0">
     <w:nsid w:val="2A7D40BE"/>
     <w:multiLevelType w:val="hybridMultilevel"/>
     <w:tmpl w:val="D3F886CC"/>
@@ -14982,7 +18042,7 @@
       </w:rPr>
     </w:lvl>
   </w:abstractNum>
-  <w:abstractNum w:abstractNumId="14" w15:restartNumberingAfterBreak="0">
+  <w:abstractNum w:abstractNumId="15" w15:restartNumberingAfterBreak="0">
     <w:nsid w:val="2D7354C9"/>
     <w:multiLevelType w:val="multilevel"/>
     <w:tmpl w:val="E390A2CE"/>
@@ -15095,7 +18155,7 @@
       </w:pPr>
     </w:lvl>
   </w:abstractNum>
-  <w:abstractNum w:abstractNumId="15" w15:restartNumberingAfterBreak="0">
+  <w:abstractNum w:abstractNumId="16" w15:restartNumberingAfterBreak="0">
     <w:nsid w:val="2D8577DA"/>
     <w:multiLevelType w:val="hybridMultilevel"/>
     <w:tmpl w:val="908A995A"/>
@@ -15208,7 +18268,7 @@
       </w:rPr>
     </w:lvl>
   </w:abstractNum>
-  <w:abstractNum w:abstractNumId="16" w15:restartNumberingAfterBreak="0">
+  <w:abstractNum w:abstractNumId="17" w15:restartNumberingAfterBreak="0">
     <w:nsid w:val="2E786E31"/>
     <w:multiLevelType w:val="hybridMultilevel"/>
     <w:tmpl w:val="57723D50"/>
@@ -15321,7 +18381,7 @@
       </w:rPr>
     </w:lvl>
   </w:abstractNum>
-  <w:abstractNum w:abstractNumId="17" w15:restartNumberingAfterBreak="0">
+  <w:abstractNum w:abstractNumId="18" w15:restartNumberingAfterBreak="0">
     <w:nsid w:val="2F242156"/>
     <w:multiLevelType w:val="hybridMultilevel"/>
     <w:tmpl w:val="200A6272"/>
@@ -15434,7 +18494,7 @@
       </w:rPr>
     </w:lvl>
   </w:abstractNum>
-  <w:abstractNum w:abstractNumId="18" w15:restartNumberingAfterBreak="0">
+  <w:abstractNum w:abstractNumId="19" w15:restartNumberingAfterBreak="0">
     <w:nsid w:val="2F9B0B5D"/>
     <w:multiLevelType w:val="hybridMultilevel"/>
     <w:tmpl w:val="2DD0E3A2"/>
@@ -15547,7 +18607,7 @@
       </w:rPr>
     </w:lvl>
   </w:abstractNum>
-  <w:abstractNum w:abstractNumId="19" w15:restartNumberingAfterBreak="0">
+  <w:abstractNum w:abstractNumId="20" w15:restartNumberingAfterBreak="0">
     <w:nsid w:val="37311C8A"/>
     <w:multiLevelType w:val="hybridMultilevel"/>
     <w:tmpl w:val="4796C226"/>
@@ -15660,7 +18720,7 @@
       </w:rPr>
     </w:lvl>
   </w:abstractNum>
-  <w:abstractNum w:abstractNumId="20" w15:restartNumberingAfterBreak="0">
+  <w:abstractNum w:abstractNumId="21" w15:restartNumberingAfterBreak="0">
     <w:nsid w:val="384C7DEA"/>
     <w:multiLevelType w:val="hybridMultilevel"/>
     <w:tmpl w:val="A8601D4E"/>
@@ -15773,7 +18833,7 @@
       </w:rPr>
     </w:lvl>
   </w:abstractNum>
-  <w:abstractNum w:abstractNumId="21" w15:restartNumberingAfterBreak="0">
+  <w:abstractNum w:abstractNumId="22" w15:restartNumberingAfterBreak="0">
     <w:nsid w:val="3CE320D5"/>
     <w:multiLevelType w:val="hybridMultilevel"/>
     <w:tmpl w:val="7464857E"/>
@@ -15886,7 +18946,7 @@
       </w:rPr>
     </w:lvl>
   </w:abstractNum>
-  <w:abstractNum w:abstractNumId="22" w15:restartNumberingAfterBreak="0">
+  <w:abstractNum w:abstractNumId="23" w15:restartNumberingAfterBreak="0">
     <w:nsid w:val="51277B86"/>
     <w:multiLevelType w:val="hybridMultilevel"/>
     <w:tmpl w:val="4D681E72"/>
@@ -15999,7 +19059,7 @@
       </w:rPr>
     </w:lvl>
   </w:abstractNum>
-  <w:abstractNum w:abstractNumId="23" w15:restartNumberingAfterBreak="0">
+  <w:abstractNum w:abstractNumId="24" w15:restartNumberingAfterBreak="0">
     <w:nsid w:val="51E15CCC"/>
     <w:multiLevelType w:val="hybridMultilevel"/>
     <w:tmpl w:val="7E96CF44"/>
@@ -16112,7 +19172,7 @@
       </w:rPr>
     </w:lvl>
   </w:abstractNum>
-  <w:abstractNum w:abstractNumId="24" w15:restartNumberingAfterBreak="0">
+  <w:abstractNum w:abstractNumId="25" w15:restartNumberingAfterBreak="0">
     <w:nsid w:val="51FA2A25"/>
     <w:multiLevelType w:val="hybridMultilevel"/>
     <w:tmpl w:val="0B9243B2"/>
@@ -16198,7 +19258,7 @@
       </w:pPr>
     </w:lvl>
   </w:abstractNum>
-  <w:abstractNum w:abstractNumId="25" w15:restartNumberingAfterBreak="0">
+  <w:abstractNum w:abstractNumId="26" w15:restartNumberingAfterBreak="0">
     <w:nsid w:val="559B6094"/>
     <w:multiLevelType w:val="hybridMultilevel"/>
     <w:tmpl w:val="A5D8B848"/>
@@ -16311,7 +19371,7 @@
       </w:rPr>
     </w:lvl>
   </w:abstractNum>
-  <w:abstractNum w:abstractNumId="26" w15:restartNumberingAfterBreak="0">
+  <w:abstractNum w:abstractNumId="27" w15:restartNumberingAfterBreak="0">
     <w:nsid w:val="5DAF586E"/>
     <w:multiLevelType w:val="hybridMultilevel"/>
     <w:tmpl w:val="990E5452"/>
@@ -16424,7 +19484,7 @@
       </w:rPr>
     </w:lvl>
   </w:abstractNum>
-  <w:abstractNum w:abstractNumId="27" w15:restartNumberingAfterBreak="0">
+  <w:abstractNum w:abstractNumId="28" w15:restartNumberingAfterBreak="0">
     <w:nsid w:val="63492CE7"/>
     <w:multiLevelType w:val="hybridMultilevel"/>
     <w:tmpl w:val="AFBE8990"/>
@@ -16537,7 +19597,7 @@
       </w:rPr>
     </w:lvl>
   </w:abstractNum>
-  <w:abstractNum w:abstractNumId="28" w15:restartNumberingAfterBreak="0">
+  <w:abstractNum w:abstractNumId="29" w15:restartNumberingAfterBreak="0">
     <w:nsid w:val="65775032"/>
     <w:multiLevelType w:val="multilevel"/>
     <w:tmpl w:val="28DCF0F0"/>
@@ -16630,7 +19690,7 @@
       </w:pPr>
     </w:lvl>
   </w:abstractNum>
-  <w:abstractNum w:abstractNumId="29" w15:restartNumberingAfterBreak="0">
+  <w:abstractNum w:abstractNumId="30" w15:restartNumberingAfterBreak="0">
     <w:nsid w:val="65F411AA"/>
     <w:multiLevelType w:val="hybridMultilevel"/>
     <w:tmpl w:val="E2B2459E"/>
@@ -16746,7 +19806,7 @@
       </w:rPr>
     </w:lvl>
   </w:abstractNum>
-  <w:abstractNum w:abstractNumId="30" w15:restartNumberingAfterBreak="0">
+  <w:abstractNum w:abstractNumId="31" w15:restartNumberingAfterBreak="0">
     <w:nsid w:val="74A41B00"/>
     <w:multiLevelType w:val="hybridMultilevel"/>
     <w:tmpl w:val="041C1730"/>
@@ -16859,7 +19919,7 @@
       </w:rPr>
     </w:lvl>
   </w:abstractNum>
-  <w:abstractNum w:abstractNumId="31" w15:restartNumberingAfterBreak="0">
+  <w:abstractNum w:abstractNumId="32" w15:restartNumberingAfterBreak="0">
     <w:nsid w:val="7C285B68"/>
     <w:multiLevelType w:val="hybridMultilevel"/>
     <w:tmpl w:val="C576D9F6"/>
@@ -17003,70 +20063,73 @@
     <w:abstractNumId w:val="0"/>
   </w:num>
   <w:num w:numId="11" w16cid:durableId="1074859766">
+    <w:abstractNumId w:val="29"/>
+  </w:num>
+  <w:num w:numId="12" w16cid:durableId="742217722">
+    <w:abstractNumId w:val="30"/>
+  </w:num>
+  <w:num w:numId="13" w16cid:durableId="898707376">
+    <w:abstractNumId w:val="12"/>
+  </w:num>
+  <w:num w:numId="14" w16cid:durableId="1579167178">
+    <w:abstractNumId w:val="32"/>
+  </w:num>
+  <w:num w:numId="15" w16cid:durableId="2141919825">
+    <w:abstractNumId w:val="19"/>
+  </w:num>
+  <w:num w:numId="16" w16cid:durableId="1095400487">
+    <w:abstractNumId w:val="21"/>
+  </w:num>
+  <w:num w:numId="17" w16cid:durableId="395132917">
     <w:abstractNumId w:val="28"/>
   </w:num>
-  <w:num w:numId="12" w16cid:durableId="742217722">
-    <w:abstractNumId w:val="29"/>
+  <w:num w:numId="18" w16cid:durableId="2037538361">
+    <w:abstractNumId w:val="22"/>
   </w:num>
-  <w:num w:numId="13" w16cid:durableId="898707376">
+  <w:num w:numId="19" w16cid:durableId="129909786">
+    <w:abstractNumId w:val="23"/>
+  </w:num>
+  <w:num w:numId="20" w16cid:durableId="1394229761">
+    <w:abstractNumId w:val="31"/>
+  </w:num>
+  <w:num w:numId="21" w16cid:durableId="1392192258">
+    <w:abstractNumId w:val="20"/>
+  </w:num>
+  <w:num w:numId="22" w16cid:durableId="1879585254">
+    <w:abstractNumId w:val="26"/>
+  </w:num>
+  <w:num w:numId="23" w16cid:durableId="1826896389">
     <w:abstractNumId w:val="11"/>
   </w:num>
-  <w:num w:numId="14" w16cid:durableId="1579167178">
-    <w:abstractNumId w:val="31"/>
+  <w:num w:numId="24" w16cid:durableId="595947071">
+    <w:abstractNumId w:val="15"/>
   </w:num>
-  <w:num w:numId="15" w16cid:durableId="2141919825">
+  <w:num w:numId="25" w16cid:durableId="1681662773">
+    <w:abstractNumId w:val="24"/>
+  </w:num>
+  <w:num w:numId="26" w16cid:durableId="2058579122">
+    <w:abstractNumId w:val="14"/>
+  </w:num>
+  <w:num w:numId="27" w16cid:durableId="2137408140">
+    <w:abstractNumId w:val="16"/>
+  </w:num>
+  <w:num w:numId="28" w16cid:durableId="1553078053">
+    <w:abstractNumId w:val="17"/>
+  </w:num>
+  <w:num w:numId="29" w16cid:durableId="1597250967">
+    <w:abstractNumId w:val="27"/>
+  </w:num>
+  <w:num w:numId="30" w16cid:durableId="1556887310">
+    <w:abstractNumId w:val="25"/>
+  </w:num>
+  <w:num w:numId="31" w16cid:durableId="749544734">
     <w:abstractNumId w:val="18"/>
   </w:num>
-  <w:num w:numId="16" w16cid:durableId="1095400487">
-    <w:abstractNumId w:val="20"/>
-  </w:num>
-  <w:num w:numId="17" w16cid:durableId="395132917">
-    <w:abstractNumId w:val="27"/>
-  </w:num>
-  <w:num w:numId="18" w16cid:durableId="2037538361">
-    <w:abstractNumId w:val="21"/>
-  </w:num>
-  <w:num w:numId="19" w16cid:durableId="129909786">
-    <w:abstractNumId w:val="22"/>
-  </w:num>
-  <w:num w:numId="20" w16cid:durableId="1394229761">
-    <w:abstractNumId w:val="30"/>
-  </w:num>
-  <w:num w:numId="21" w16cid:durableId="1392192258">
-    <w:abstractNumId w:val="19"/>
-  </w:num>
-  <w:num w:numId="22" w16cid:durableId="1879585254">
-    <w:abstractNumId w:val="25"/>
-  </w:num>
-  <w:num w:numId="23" w16cid:durableId="1826896389">
-    <w:abstractNumId w:val="10"/>
-  </w:num>
-  <w:num w:numId="24" w16cid:durableId="595947071">
-    <w:abstractNumId w:val="14"/>
-  </w:num>
-  <w:num w:numId="25" w16cid:durableId="1681662773">
-    <w:abstractNumId w:val="23"/>
-  </w:num>
-  <w:num w:numId="26" w16cid:durableId="2058579122">
+  <w:num w:numId="32" w16cid:durableId="280496165">
     <w:abstractNumId w:val="13"/>
   </w:num>
-  <w:num w:numId="27" w16cid:durableId="2137408140">
-    <w:abstractNumId w:val="15"/>
-  </w:num>
-  <w:num w:numId="28" w16cid:durableId="1553078053">
-    <w:abstractNumId w:val="16"/>
-  </w:num>
-  <w:num w:numId="29" w16cid:durableId="1597250967">
-    <w:abstractNumId w:val="26"/>
-  </w:num>
-  <w:num w:numId="30" w16cid:durableId="1556887310">
-    <w:abstractNumId w:val="24"/>
-  </w:num>
-  <w:num w:numId="31" w16cid:durableId="749544734">
-    <w:abstractNumId w:val="17"/>
-  </w:num>
-  <w:num w:numId="32" w16cid:durableId="280496165">
-    <w:abstractNumId w:val="12"/>
+  <w:num w:numId="33" w16cid:durableId="1491942393">
+    <w:abstractNumId w:val="10"/>
   </w:num>
 </w:numbering>
 </file>
@@ -17728,6 +20791,7 @@
   <w:style w:type="character" w:default="1" w:styleId="Standaardalinea-lettertype">
     <w:name w:val="Default Paragraph Font"/>
     <w:uiPriority w:val="1"/>
+    <w:semiHidden/>
     <w:unhideWhenUsed/>
   </w:style>
   <w:style w:type="table" w:default="1" w:styleId="Standaardtabel">
@@ -21275,12 +24339,6 @@
 </file>
 
 <file path=customXml/item1.xml><?xml version="1.0" encoding="utf-8"?>
-<p:properties xmlns:p="http://schemas.microsoft.com/office/2006/metadata/properties" xmlns:xsi="http://www.w3.org/2001/XMLSchema-instance" xmlns:pc="http://schemas.microsoft.com/office/infopath/2007/PartnerControls">
-  <documentManagement/>
-</p:properties>
-</file>
-
-<file path=customXml/item2.xml><?xml version="1.0" encoding="utf-8"?>
 <ct:contentTypeSchema xmlns:ct="http://schemas.microsoft.com/office/2006/metadata/contentType" xmlns:ma="http://schemas.microsoft.com/office/2006/metadata/properties/metaAttributes" ct:_="" ma:_="" ma:contentTypeName="Document" ma:contentTypeID="0x010100193F48566F82E041BED911C0693359E9" ma:contentTypeVersion="12" ma:contentTypeDescription="Een nieuw document maken." ma:contentTypeScope="" ma:versionID="c4be8edbfea42a53f4e981d13f83a739">
   <xsd:schema xmlns:xsd="http://www.w3.org/2001/XMLSchema" xmlns:xs="http://www.w3.org/2001/XMLSchema" xmlns:p="http://schemas.microsoft.com/office/2006/metadata/properties" xmlns:ns2="e43d81d0-7a9c-4012-90dc-ae63c601f626" xmlns:ns3="e1337eef-b66e-4fde-b081-a3272a7c00ca" targetNamespace="http://schemas.microsoft.com/office/2006/metadata/properties" ma:root="true" ma:fieldsID="684697959efabb4d67ae003c00a33b4b" ns2:_="" ns3:_="">
     <xsd:import namespace="e43d81d0-7a9c-4012-90dc-ae63c601f626"/>
@@ -21497,7 +24555,17 @@
 </ct:contentTypeSchema>
 </file>
 
+<file path=customXml/item2.xml><?xml version="1.0" encoding="utf-8"?>
+<p:properties xmlns:p="http://schemas.microsoft.com/office/2006/metadata/properties" xmlns:xsi="http://www.w3.org/2001/XMLSchema-instance" xmlns:pc="http://schemas.microsoft.com/office/infopath/2007/PartnerControls">
+  <documentManagement/>
+</p:properties>
+</file>
+
 <file path=customXml/item3.xml><?xml version="1.0" encoding="utf-8"?>
+<b:Sources xmlns:b="http://schemas.openxmlformats.org/officeDocument/2006/bibliography" xmlns="http://schemas.openxmlformats.org/officeDocument/2006/bibliography" SelectedStyle="\APA.XSL" StyleName="APA"/>
+</file>
+
+<file path=customXml/item4.xml><?xml version="1.0" encoding="utf-8"?>
 <?mso-contentType ?>
 <FormTemplates xmlns="http://schemas.microsoft.com/sharepoint/v3/contenttype/forms">
   <Display>DocumentLibraryForm</Display>
@@ -21506,20 +24574,7 @@
 </FormTemplates>
 </file>
 
-<file path=customXml/item4.xml><?xml version="1.0" encoding="utf-8"?>
-<b:Sources xmlns:b="http://schemas.openxmlformats.org/officeDocument/2006/bibliography" xmlns="http://schemas.openxmlformats.org/officeDocument/2006/bibliography" SelectedStyle="\APA.XSL" StyleName="APA"/>
-</file>
-
 <file path=customXml/itemProps1.xml><?xml version="1.0" encoding="utf-8"?>
-<ds:datastoreItem xmlns:ds="http://schemas.openxmlformats.org/officeDocument/2006/customXml" ds:itemID="{AB1F1C66-70BB-4482-867A-67F3A028280E}">
-  <ds:schemaRefs>
-    <ds:schemaRef ds:uri="http://schemas.microsoft.com/office/2006/metadata/properties"/>
-    <ds:schemaRef ds:uri="http://schemas.microsoft.com/office/infopath/2007/PartnerControls"/>
-  </ds:schemaRefs>
-</ds:datastoreItem>
-</file>
-
-<file path=customXml/itemProps2.xml><?xml version="1.0" encoding="utf-8"?>
 <ds:datastoreItem xmlns:ds="http://schemas.openxmlformats.org/officeDocument/2006/customXml" ds:itemID="{F4649BE9-A6D7-4887-B289-43D5794A33C4}">
   <ds:schemaRefs>
     <ds:schemaRef ds:uri="http://schemas.microsoft.com/office/2006/metadata/contentType"/>
@@ -21538,18 +24593,27 @@
 </ds:datastoreItem>
 </file>
 
+<file path=customXml/itemProps2.xml><?xml version="1.0" encoding="utf-8"?>
+<ds:datastoreItem xmlns:ds="http://schemas.openxmlformats.org/officeDocument/2006/customXml" ds:itemID="{AB1F1C66-70BB-4482-867A-67F3A028280E}">
+  <ds:schemaRefs>
+    <ds:schemaRef ds:uri="http://schemas.microsoft.com/office/2006/metadata/properties"/>
+    <ds:schemaRef ds:uri="http://schemas.microsoft.com/office/infopath/2007/PartnerControls"/>
+  </ds:schemaRefs>
+</ds:datastoreItem>
+</file>
+
 <file path=customXml/itemProps3.xml><?xml version="1.0" encoding="utf-8"?>
+<ds:datastoreItem xmlns:ds="http://schemas.openxmlformats.org/officeDocument/2006/customXml" ds:itemID="{BBBAE30F-4CCD-4954-9DE8-51288D31D2B2}">
+  <ds:schemaRefs>
+    <ds:schemaRef ds:uri="http://schemas.openxmlformats.org/officeDocument/2006/bibliography"/>
+  </ds:schemaRefs>
+</ds:datastoreItem>
+</file>
+
+<file path=customXml/itemProps4.xml><?xml version="1.0" encoding="utf-8"?>
 <ds:datastoreItem xmlns:ds="http://schemas.openxmlformats.org/officeDocument/2006/customXml" ds:itemID="{7AF5E9C9-C33C-429A-89D0-9B6D34FCC4A3}">
   <ds:schemaRefs>
     <ds:schemaRef ds:uri="http://schemas.microsoft.com/sharepoint/v3/contenttype/forms"/>
   </ds:schemaRefs>
 </ds:datastoreItem>
-</file>
-
-<file path=customXml/itemProps4.xml><?xml version="1.0" encoding="utf-8"?>
-<ds:datastoreItem xmlns:ds="http://schemas.openxmlformats.org/officeDocument/2006/customXml" ds:itemID="{BBBAE30F-4CCD-4954-9DE8-51288D31D2B2}">
-  <ds:schemaRefs>
-    <ds:schemaRef ds:uri="http://schemas.openxmlformats.org/officeDocument/2006/bibliography"/>
-  </ds:schemaRefs>
-</ds:datastoreItem>
 </file>
</xml_diff>

<commit_message>
add performance test tooling
</commit_message>
<xml_diff>
--- a/Documentation/Writing/ThibautWittevrongelBAP.docx
+++ b/Documentation/Writing/ThibautWittevrongelBAP.docx
@@ -1988,7 +1988,7 @@
           <w:noProof/>
           <w:lang w:val="nl-NL"/>
         </w:rPr>
-        <w:t>31/05/2023</w:t>
+        <w:t>1/06/2023</w:t>
       </w:r>
       <w:r>
         <w:rPr>
@@ -5301,29 +5301,238 @@
     </w:p>
     <w:p>
       <w:pPr>
-        <w:rPr>
-          <w:lang w:val="nl-NL"/>
-        </w:rPr>
-      </w:pPr>
-      <w:r>
-        <w:rPr>
-          <w:lang w:val="nl-NL"/>
-        </w:rPr>
-        <w:t>In de lijst met figuren vermeld je alle figuren en die in de bijlage(n)</w:t>
-      </w:r>
-      <w:r>
-        <w:rPr>
-          <w:lang w:val="nl-NL"/>
-        </w:rPr>
-        <w:t>, samen met de paginanummers waar de figuren terug te vinden zijn.</w:t>
-      </w:r>
-    </w:p>
-    <w:p>
-      <w:pPr>
-        <w:rPr>
-          <w:lang w:val="nl-NL"/>
-        </w:rPr>
-      </w:pPr>
+        <w:pStyle w:val="Lijstmetafbeeldingen"/>
+        <w:tabs>
+          <w:tab w:val="right" w:leader="dot" w:pos="9061"/>
+        </w:tabs>
+        <w:rPr>
+          <w:noProof/>
+        </w:rPr>
+      </w:pPr>
+      <w:r>
+        <w:rPr>
+          <w:lang w:val="nl-NL"/>
+        </w:rPr>
+        <w:fldChar w:fldCharType="begin"/>
+      </w:r>
+      <w:r>
+        <w:rPr>
+          <w:lang w:val="nl-NL"/>
+        </w:rPr>
+        <w:instrText xml:space="preserve"> TOC \h \z \c "Figuur" </w:instrText>
+      </w:r>
+      <w:r>
+        <w:rPr>
+          <w:lang w:val="nl-NL"/>
+        </w:rPr>
+        <w:fldChar w:fldCharType="separate"/>
+      </w:r>
+      <w:hyperlink w:anchor="_Toc136508666" w:history="1">
+        <w:r>
+          <w:rPr>
+            <w:rStyle w:val="Hyperlink"/>
+            <w:noProof/>
+          </w:rPr>
+          <w:t>Figuur 1 MPA vs. SPA beginpagina vergelijken in KB</w:t>
+        </w:r>
+        <w:r>
+          <w:rPr>
+            <w:noProof/>
+            <w:webHidden/>
+          </w:rPr>
+          <w:tab/>
+        </w:r>
+        <w:r>
+          <w:rPr>
+            <w:noProof/>
+            <w:webHidden/>
+          </w:rPr>
+          <w:fldChar w:fldCharType="begin"/>
+        </w:r>
+        <w:r>
+          <w:rPr>
+            <w:noProof/>
+            <w:webHidden/>
+          </w:rPr>
+          <w:instrText xml:space="preserve"> PAGEREF _Toc136508666 \h </w:instrText>
+        </w:r>
+        <w:r>
+          <w:rPr>
+            <w:noProof/>
+            <w:webHidden/>
+          </w:rPr>
+        </w:r>
+        <w:r>
+          <w:rPr>
+            <w:noProof/>
+            <w:webHidden/>
+          </w:rPr>
+          <w:fldChar w:fldCharType="separate"/>
+        </w:r>
+        <w:r>
+          <w:rPr>
+            <w:noProof/>
+            <w:webHidden/>
+          </w:rPr>
+          <w:t>28</w:t>
+        </w:r>
+        <w:r>
+          <w:rPr>
+            <w:noProof/>
+            <w:webHidden/>
+          </w:rPr>
+          <w:fldChar w:fldCharType="end"/>
+        </w:r>
+      </w:hyperlink>
+    </w:p>
+    <w:p>
+      <w:pPr>
+        <w:pStyle w:val="Lijstmetafbeeldingen"/>
+        <w:tabs>
+          <w:tab w:val="right" w:leader="dot" w:pos="9061"/>
+        </w:tabs>
+        <w:rPr>
+          <w:noProof/>
+        </w:rPr>
+      </w:pPr>
+      <w:hyperlink w:anchor="_Toc136508667" w:history="1">
+        <w:r>
+          <w:rPr>
+            <w:rStyle w:val="Hyperlink"/>
+            <w:noProof/>
+          </w:rPr>
+          <w:t>Figuur 2 MPA vs. SPA totaal gedownloade data in KB</w:t>
+        </w:r>
+        <w:r>
+          <w:rPr>
+            <w:noProof/>
+            <w:webHidden/>
+          </w:rPr>
+          <w:tab/>
+        </w:r>
+        <w:r>
+          <w:rPr>
+            <w:noProof/>
+            <w:webHidden/>
+          </w:rPr>
+          <w:fldChar w:fldCharType="begin"/>
+        </w:r>
+        <w:r>
+          <w:rPr>
+            <w:noProof/>
+            <w:webHidden/>
+          </w:rPr>
+          <w:instrText xml:space="preserve"> PAGEREF _Toc136508667 \h </w:instrText>
+        </w:r>
+        <w:r>
+          <w:rPr>
+            <w:noProof/>
+            <w:webHidden/>
+          </w:rPr>
+        </w:r>
+        <w:r>
+          <w:rPr>
+            <w:noProof/>
+            <w:webHidden/>
+          </w:rPr>
+          <w:fldChar w:fldCharType="separate"/>
+        </w:r>
+        <w:r>
+          <w:rPr>
+            <w:noProof/>
+            <w:webHidden/>
+          </w:rPr>
+          <w:t>29</w:t>
+        </w:r>
+        <w:r>
+          <w:rPr>
+            <w:noProof/>
+            <w:webHidden/>
+          </w:rPr>
+          <w:fldChar w:fldCharType="end"/>
+        </w:r>
+      </w:hyperlink>
+    </w:p>
+    <w:p>
+      <w:pPr>
+        <w:pStyle w:val="Lijstmetafbeeldingen"/>
+        <w:tabs>
+          <w:tab w:val="right" w:leader="dot" w:pos="9061"/>
+        </w:tabs>
+        <w:rPr>
+          <w:noProof/>
+        </w:rPr>
+      </w:pPr>
+      <w:hyperlink w:anchor="_Toc136508668" w:history="1">
+        <w:r>
+          <w:rPr>
+            <w:rStyle w:val="Hyperlink"/>
+            <w:noProof/>
+          </w:rPr>
+          <w:t>Figuur 3 MPA vs. SPA laadtijd beginpagina in ms</w:t>
+        </w:r>
+        <w:r>
+          <w:rPr>
+            <w:noProof/>
+            <w:webHidden/>
+          </w:rPr>
+          <w:tab/>
+        </w:r>
+        <w:r>
+          <w:rPr>
+            <w:noProof/>
+            <w:webHidden/>
+          </w:rPr>
+          <w:fldChar w:fldCharType="begin"/>
+        </w:r>
+        <w:r>
+          <w:rPr>
+            <w:noProof/>
+            <w:webHidden/>
+          </w:rPr>
+          <w:instrText xml:space="preserve"> PAGEREF _Toc136508668 \h </w:instrText>
+        </w:r>
+        <w:r>
+          <w:rPr>
+            <w:noProof/>
+            <w:webHidden/>
+          </w:rPr>
+        </w:r>
+        <w:r>
+          <w:rPr>
+            <w:noProof/>
+            <w:webHidden/>
+          </w:rPr>
+          <w:fldChar w:fldCharType="separate"/>
+        </w:r>
+        <w:r>
+          <w:rPr>
+            <w:noProof/>
+            <w:webHidden/>
+          </w:rPr>
+          <w:t>29</w:t>
+        </w:r>
+        <w:r>
+          <w:rPr>
+            <w:noProof/>
+            <w:webHidden/>
+          </w:rPr>
+          <w:fldChar w:fldCharType="end"/>
+        </w:r>
+      </w:hyperlink>
+    </w:p>
+    <w:p>
+      <w:pPr>
+        <w:rPr>
+          <w:lang w:val="nl-NL"/>
+        </w:rPr>
+      </w:pPr>
+      <w:r>
+        <w:rPr>
+          <w:lang w:val="nl-NL"/>
+        </w:rPr>
+        <w:fldChar w:fldCharType="end"/>
+      </w:r>
     </w:p>
     <w:p>
       <w:pPr>
@@ -10703,8 +10912,30 @@
           <w:szCs w:val="23"/>
           <w:lang w:val="en-US" w:eastAsia="nl-NL"/>
         </w:rPr>
-        <w:t>.content.</w:t>
-      </w:r>
+        <w:t>.content</w:t>
+      </w:r>
+      <w:proofErr w:type="spellEnd"/>
+      <w:r>
+        <w:rPr>
+          <w:rFonts w:eastAsia="Times New Roman" w:cs="Arial"/>
+          <w:color w:val="BDD2E7"/>
+          <w:sz w:val="23"/>
+          <w:szCs w:val="23"/>
+          <w:lang w:eastAsia="nl-NL"/>
+        </w:rPr>
+        <w:t>.firstElementChild</w:t>
+      </w:r>
+      <w:r>
+        <w:rPr>
+          <w:rFonts w:eastAsia="Times New Roman" w:cs="Arial"/>
+          <w:color w:val="BDD2E7"/>
+          <w:sz w:val="23"/>
+          <w:szCs w:val="23"/>
+          <w:lang w:val="en-US" w:eastAsia="nl-NL"/>
+        </w:rPr>
+        <w:t>.</w:t>
+      </w:r>
+      <w:proofErr w:type="spellStart"/>
       <w:r>
         <w:rPr>
           <w:rFonts w:eastAsia="Times New Roman" w:cs="Arial"/>
@@ -15932,10 +16163,285 @@
     </w:p>
     <w:p>
       <w:pPr>
-        <w:rPr>
-          <w:lang w:val="nl-NL"/>
-        </w:rPr>
-      </w:pPr>
+        <w:pStyle w:val="Kop3"/>
+        <w:rPr>
+          <w:lang w:val="nl-NL"/>
+        </w:rPr>
+      </w:pPr>
+      <w:r>
+        <w:rPr>
+          <w:lang w:val="nl-NL"/>
+        </w:rPr>
+        <w:t>Performance</w:t>
+      </w:r>
+      <w:r>
+        <w:rPr>
+          <w:lang w:val="nl-NL"/>
+        </w:rPr>
+        <w:t xml:space="preserve"> </w:t>
+      </w:r>
+      <w:r>
+        <w:rPr>
+          <w:lang w:val="nl-NL"/>
+        </w:rPr>
+        <w:t>testen</w:t>
+      </w:r>
+    </w:p>
+    <w:p>
+      <w:pPr>
+        <w:rPr>
+          <w:lang w:val="nl-NL"/>
+        </w:rPr>
+      </w:pPr>
+      <w:r>
+        <w:rPr>
+          <w:lang w:val="nl-NL"/>
+        </w:rPr>
+        <w:t xml:space="preserve">Een belangrijk aspect binnen het maken van een applicatie is het kiezen voor een architectuur dat efficiënt werkt. De reden ligt hier dicht bij de gebruikerservaring. Volgends een artikel van </w:t>
+      </w:r>
+      <w:proofErr w:type="spellStart"/>
+      <w:r>
+        <w:rPr>
+          <w:lang w:val="nl-NL"/>
+        </w:rPr>
+        <w:t>Hostinger</w:t>
+      </w:r>
+      <w:proofErr w:type="spellEnd"/>
+      <w:r>
+        <w:rPr>
+          <w:lang w:val="nl-NL"/>
+        </w:rPr>
+        <w:t xml:space="preserve"> verlaat een gebruiker een website als deze langer dan 3 seconden duurt om in te laden. </w:t>
+      </w:r>
+    </w:p>
+    <w:p>
+      <w:pPr>
+        <w:rPr>
+          <w:lang w:val="nl-NL"/>
+        </w:rPr>
+      </w:pPr>
+      <w:r>
+        <w:rPr>
+          <w:lang w:val="nl-NL"/>
+        </w:rPr>
+        <w:t>Om een duidelijk beeld te scheppen over hoe de performance verschilt tussen de MPA en SPA worden er performancetesten afgenomen</w:t>
+      </w:r>
+      <w:r>
+        <w:rPr>
+          <w:lang w:val="nl-NL"/>
+        </w:rPr>
+        <w:t>. De data uit deze testen kan dan naast elkaar gelegd worden om te zien op welke vlakken de MPA en SPA beter scoren in opzicht van elkaar.</w:t>
+      </w:r>
+    </w:p>
+    <w:p>
+      <w:pPr>
+        <w:pStyle w:val="Kop3"/>
+        <w:rPr>
+          <w:lang w:val="nl-NL"/>
+        </w:rPr>
+      </w:pPr>
+      <w:r>
+        <w:rPr>
+          <w:lang w:val="nl-NL"/>
+        </w:rPr>
+        <w:lastRenderedPageBreak/>
+        <w:t>Performance indicators</w:t>
+      </w:r>
+    </w:p>
+    <w:p>
+      <w:pPr>
+        <w:rPr>
+          <w:lang w:val="nl-NL"/>
+        </w:rPr>
+      </w:pPr>
+      <w:r>
+        <w:rPr>
+          <w:lang w:val="nl-NL"/>
+        </w:rPr>
+        <w:t>Om een website te kunnen testen op performance is het belangrijk om te weten welke indicatoren er belangrijk zijn. In dit hoofdstuk wordt ingegaan op een paar van deze indicatoren om een duidelijker beeld te scheppen over wat deze inhouden.</w:t>
+      </w:r>
+    </w:p>
+    <w:p>
+      <w:pPr>
+        <w:rPr>
+          <w:b/>
+          <w:bCs/>
+          <w:lang w:val="nl-NL"/>
+        </w:rPr>
+      </w:pPr>
+      <w:r>
+        <w:rPr>
+          <w:b/>
+          <w:bCs/>
+          <w:lang w:val="nl-NL"/>
+        </w:rPr>
+        <w:t>Load time + grote van de website</w:t>
+      </w:r>
+    </w:p>
+    <w:p>
+      <w:pPr>
+        <w:rPr>
+          <w:lang w:val="nl-NL"/>
+        </w:rPr>
+      </w:pPr>
+      <w:r>
+        <w:rPr>
+          <w:lang w:val="nl-NL"/>
+        </w:rPr>
+        <w:t xml:space="preserve">De allereerste indicatoren hangen erg nauw samen en dit zijn de </w:t>
+      </w:r>
+      <w:r>
+        <w:rPr>
+          <w:lang w:val="nl-NL"/>
+        </w:rPr>
+        <w:t>load time en de grote van de website. Hoe groter de bestanden zijn van de website hoe langer het zal duren om als gebruiker de website te kunnen openen. Deze indicator moet zeker in de gaten gehouden worden. Zoals eerder vermeld in het vorige hoofdstuk is de aanvaarde load time maar maximum 3 seconden.</w:t>
+      </w:r>
+    </w:p>
+    <w:p>
+      <w:pPr>
+        <w:rPr>
+          <w:b/>
+          <w:bCs/>
+          <w:lang w:val="en-US"/>
+        </w:rPr>
+      </w:pPr>
+      <w:r>
+        <w:rPr>
+          <w:b/>
+          <w:bCs/>
+          <w:lang w:val="en-US"/>
+        </w:rPr>
+        <w:t xml:space="preserve">First </w:t>
+      </w:r>
+      <w:proofErr w:type="spellStart"/>
+      <w:r>
+        <w:rPr>
+          <w:b/>
+          <w:bCs/>
+          <w:lang w:val="en-US"/>
+        </w:rPr>
+        <w:t>contentful</w:t>
+      </w:r>
+      <w:proofErr w:type="spellEnd"/>
+      <w:r>
+        <w:rPr>
+          <w:b/>
+          <w:bCs/>
+          <w:lang w:val="en-US"/>
+        </w:rPr>
+        <w:t xml:space="preserve"> paint</w:t>
+      </w:r>
+    </w:p>
+    <w:p>
+      <w:r>
+        <w:t xml:space="preserve">Een tweede belangrijke indicator is de </w:t>
+      </w:r>
+      <w:r>
+        <w:t>First contentful paint (FPC).</w:t>
+      </w:r>
+      <w:r>
+        <w:t xml:space="preserve"> Wat FPC concreet inhoud is de tijd die de browsers nodig heeft om de allereerste stukken inhoud in te laden. Dit zijn dan bijvoorbeeld stukken tekst of foto’s.</w:t>
+      </w:r>
+    </w:p>
+    <w:p>
+      <w:pPr>
+        <w:rPr>
+          <w:b/>
+          <w:bCs/>
+        </w:rPr>
+      </w:pPr>
+      <w:r>
+        <w:rPr>
+          <w:b/>
+          <w:bCs/>
+        </w:rPr>
+        <w:t>Speed index</w:t>
+      </w:r>
+    </w:p>
+    <w:p>
+      <w:r>
+        <w:t>Een volgende indicator is de speed index.</w:t>
+      </w:r>
+      <w:r>
+        <w:t xml:space="preserve"> De speed index toont aan hoe snel de inhoud visueel beschikbaar is tijdens het laden van de webpagina.</w:t>
+      </w:r>
+    </w:p>
+    <w:p>
+      <w:pPr>
+        <w:rPr>
+          <w:b/>
+          <w:bCs/>
+        </w:rPr>
+      </w:pPr>
+      <w:r>
+        <w:rPr>
+          <w:b/>
+          <w:bCs/>
+        </w:rPr>
+        <w:t>Time to interactive</w:t>
+      </w:r>
+    </w:p>
+    <w:p>
+      <w:r>
+        <w:t xml:space="preserve">Time to interactive of TTI in het kort is een indicator die </w:t>
+      </w:r>
+      <w:r>
+        <w:t>aantoont hoe lang een pagina moet laden tot deze volledig interactief is.</w:t>
+      </w:r>
+    </w:p>
+    <w:p>
+      <w:r>
+        <w:t>Al deze indicatoren zullen ook worden vergeleken met elkaar in dit onderzoek.</w:t>
+      </w:r>
+    </w:p>
+    <w:p>
+      <w:pPr>
+        <w:pStyle w:val="Kop3"/>
+      </w:pPr>
+      <w:r>
+        <w:t>Performance testing tools</w:t>
+      </w:r>
+    </w:p>
+    <w:p>
+      <w:r>
+        <w:t>Om peformance testen uit te voeren op de beide applicaties worden er verschillende tools gebruikt.</w:t>
+      </w:r>
+    </w:p>
+    <w:p>
+      <w:r>
+        <w:t>Een eerste tool die gebruikt wordt tijdens dit onderzoek is WebPageTest.</w:t>
+      </w:r>
+      <w:r>
+        <w:t xml:space="preserve"> WebPageTest is een</w:t>
+      </w:r>
+      <w:r>
+        <w:t xml:space="preserve"> </w:t>
+      </w:r>
+      <w:r>
+        <w:t>online website performance testing tool dat het mogelijk maakt prestaties te analyseren en te meten.</w:t>
+      </w:r>
+      <w:r>
+        <w:t xml:space="preserve"> Deze tool geeft ook de mogelijkheid om de testen uit te voeren op verschillende locaties, met verschillende internetsnelheden en verschillende browsers.</w:t>
+      </w:r>
+    </w:p>
+    <w:p>
+      <w:r>
+        <w:t>Met deze tool is er voornamelijk data verzameld omtrendt de verschillende pagina’s van de MPA. Ook de SPA is getest met deze tool. Het was enkel niet mogelijk om de volledige SPA te testen met deze tool. Dit komt omdat de tool enkel in staat is om website op te vragen via de URL</w:t>
+      </w:r>
+      <w:r>
+        <w:t>. Hierdoor was het niet mogelijk om verdere requests binnen de SPA te testen.</w:t>
+      </w:r>
+    </w:p>
+    <w:p>
+      <w:r>
+        <w:t>Een tweede tool die gebruikt wordt tijdens dit onderzoek zijn developer tools van Mozilla Firefox.</w:t>
+      </w:r>
+      <w:r>
+        <w:t xml:space="preserve"> Binnen de developer tools van Firefox is er de mogelijkheid om performance testen uit te voeren op de website waar een gebruiker zich op bevind. Deze tool is voornamelijk gebruikt om de SPA te testen.</w:t>
+      </w:r>
+      <w:r>
+        <w:t xml:space="preserve"> Ook het aantal requests de MPA of SPA uitvoerde tijdens een volledige flow door de applicatie werd opgehaald via de developer tools.</w:t>
+      </w:r>
     </w:p>
     <w:p>
       <w:pPr>
@@ -15950,6 +16456,7 @@
         <w:rPr>
           <w:lang w:val="nl-NL"/>
         </w:rPr>
+        <w:lastRenderedPageBreak/>
         <w:t>Resultaten</w:t>
       </w:r>
       <w:bookmarkEnd w:id="31"/>
@@ -16015,7 +16522,6 @@
         <w:rPr>
           <w:lang w:val="nl-NL"/>
         </w:rPr>
-        <w:lastRenderedPageBreak/>
         <w:t>Dit verschil was duidelijk te zien wanneer een tester de usertest uitvoerde met een browser die gelimiteerde internetsnelheid had. De tester was duidelijk gefrustreerd tijdens het gebruik van de MPA wanneer een pagina er even over deed om in te laden. Bij de SPA werd al snel verduidelijkt dat deze veel beter aanvoelde om te gebruiken sinds alles veel efficiënter verliep.</w:t>
       </w:r>
     </w:p>
@@ -16068,69 +16574,6 @@
         <w:t>Hoe verschilt de SPA en MPA qua performance?</w:t>
       </w:r>
       <w:bookmarkEnd w:id="36"/>
-    </w:p>
-    <w:p>
-      <w:pPr>
-        <w:rPr>
-          <w:lang w:val="nl-NL"/>
-        </w:rPr>
-      </w:pPr>
-      <w:r>
-        <w:rPr>
-          <w:lang w:val="nl-NL"/>
-        </w:rPr>
-        <w:t xml:space="preserve">Een belangrijk aspect binnen het maken van een applicatie is het kiezen voor een architectuur dat efficiënt werkt. De reden ligt </w:t>
-      </w:r>
-      <w:r>
-        <w:rPr>
-          <w:lang w:val="nl-NL"/>
-        </w:rPr>
-        <w:t>hier</w:t>
-      </w:r>
-      <w:r>
-        <w:rPr>
-          <w:lang w:val="nl-NL"/>
-        </w:rPr>
-        <w:t xml:space="preserve"> dicht bij de </w:t>
-      </w:r>
-      <w:r>
-        <w:rPr>
-          <w:lang w:val="nl-NL"/>
-        </w:rPr>
-        <w:t>gebruikerservaring</w:t>
-      </w:r>
-      <w:r>
-        <w:rPr>
-          <w:lang w:val="nl-NL"/>
-        </w:rPr>
-        <w:t>.</w:t>
-      </w:r>
-      <w:r>
-        <w:rPr>
-          <w:lang w:val="nl-NL"/>
-        </w:rPr>
-        <w:t xml:space="preserve"> Volgends een artikel van</w:t>
-      </w:r>
-      <w:r>
-        <w:rPr>
-          <w:lang w:val="nl-NL"/>
-        </w:rPr>
-        <w:t xml:space="preserve"> </w:t>
-      </w:r>
-      <w:proofErr w:type="spellStart"/>
-      <w:r>
-        <w:rPr>
-          <w:lang w:val="nl-NL"/>
-        </w:rPr>
-        <w:t>Hostinger</w:t>
-      </w:r>
-      <w:proofErr w:type="spellEnd"/>
-      <w:r>
-        <w:rPr>
-          <w:lang w:val="nl-NL"/>
-        </w:rPr>
-        <w:t xml:space="preserve"> verlaat een gebruiker een website als deze langer dan 3 seconden duurt om in te laden. Daarom dat tijdens dit onderzoek er performance testen zijn uitgevoerd. Dit om te kunnen zien of er effectief performanceverschillen zijn tussen de twee types websites.</w:t>
-      </w:r>
     </w:p>
     <w:p>
       <w:pPr>
@@ -16193,6 +16636,7 @@
           <w:lang w:val="nl-NL"/>
         </w:rPr>
       </w:pPr>
+      <w:bookmarkStart w:id="37" w:name="_Toc136508666"/>
       <w:r>
         <w:t xml:space="preserve">Figuur </w:t>
       </w:r>
@@ -16207,6 +16651,7 @@
       <w:r>
         <w:t xml:space="preserve"> MPA vs. SPA beginpagina vergelijken in KB</w:t>
       </w:r>
+      <w:bookmarkEnd w:id="37"/>
     </w:p>
     <w:p>
       <w:pPr>
@@ -16230,7 +16675,14 @@
         <w:rPr>
           <w:lang w:val="nl-NL"/>
         </w:rPr>
-        <w:t xml:space="preserve"> Maar het grote verschil met elkaar hier is dat dit enkel de beginpagina van de MPA is. Wanneer er gesurft wordt naar de SPA downloadt de browser al volledig de sites, sinds de MPA maar 1 </w:t>
+        <w:t xml:space="preserve"> Maar het grote verschil </w:t>
+      </w:r>
+      <w:r>
+        <w:rPr>
+          <w:lang w:val="nl-NL"/>
+        </w:rPr>
+        <w:lastRenderedPageBreak/>
+        <w:t xml:space="preserve">met elkaar hier is dat dit enkel de beginpagina van de MPA is. Wanneer er gesurft wordt naar de SPA downloadt de browser al volledig de sites, sinds de MPA maar 1 </w:t>
       </w:r>
       <w:proofErr w:type="gramStart"/>
       <w:r>
@@ -16268,7 +16720,6 @@
         <w:rPr>
           <w:noProof/>
         </w:rPr>
-        <w:lastRenderedPageBreak/>
         <w:drawing>
           <wp:inline distT="0" distB="0" distL="0" distR="0" wp14:anchorId="36E606D7" wp14:editId="3DD690B5">
             <wp:extent cx="5760085" cy="2816225"/>
@@ -16297,6 +16748,7 @@
           <w:lang w:val="nl-NL"/>
         </w:rPr>
       </w:pPr>
+      <w:bookmarkStart w:id="38" w:name="_Toc136508667"/>
       <w:r>
         <w:t xml:space="preserve">Figuur </w:t>
       </w:r>
@@ -16311,6 +16763,7 @@
       <w:r>
         <w:t xml:space="preserve"> MPA vs. SPA totaal gedownloade data in KB</w:t>
       </w:r>
+      <w:bookmarkEnd w:id="38"/>
     </w:p>
     <w:p>
       <w:pPr>
@@ -16370,6 +16823,7 @@
         <w:rPr>
           <w:noProof/>
         </w:rPr>
+        <w:lastRenderedPageBreak/>
         <w:drawing>
           <wp:inline distT="0" distB="0" distL="0" distR="0" wp14:anchorId="3F9E24F5" wp14:editId="09FBE7CC">
             <wp:extent cx="5760085" cy="2832735"/>
@@ -16395,6 +16849,7 @@
       <w:pPr>
         <w:pStyle w:val="Bijschrift"/>
       </w:pPr>
+      <w:bookmarkStart w:id="39" w:name="_Toc136508668"/>
       <w:r>
         <w:t xml:space="preserve">Figuur </w:t>
       </w:r>
@@ -16409,134 +16864,141 @@
       <w:r>
         <w:t xml:space="preserve"> MPA vs. SPA laadtijd beginpagina in ms</w:t>
       </w:r>
-    </w:p>
-    <w:p>
-      <w:r>
+      <w:bookmarkEnd w:id="39"/>
+    </w:p>
+    <w:p>
+      <w:r>
+        <w:t>Zoals kon verwacht worden heeft de beginpagina van de MPA een lagere laadtijd dan de SPA. Dit komt natuurlijk terug doordat de browser alle resultaten van de SPA ophaalt en maar enkel de beginpagina van de MPA.</w:t>
+      </w:r>
+    </w:p>
+    <w:p>
+      <w:r>
+        <w:t>Wanneer er gekeken wordt naar het navigeren naar alle pagina’s is er wel een groter verschil en dit ligt dan in het voordeel van de SPA.</w:t>
+      </w:r>
+    </w:p>
+    <w:p>
+      <w:pPr>
+        <w:rPr>
+          <w:lang w:val="nl-NL"/>
+        </w:rPr>
+      </w:pPr>
+    </w:p>
+    <w:p>
+      <w:pPr>
+        <w:rPr>
+          <w:lang w:val="nl-NL"/>
+        </w:rPr>
+      </w:pPr>
+    </w:p>
+    <w:p>
+      <w:pPr>
+        <w:pStyle w:val="Kop3"/>
+        <w:rPr>
+          <w:lang w:val="nl-NL"/>
+        </w:rPr>
+      </w:pPr>
+      <w:bookmarkStart w:id="40" w:name="_Toc136332621"/>
+      <w:r>
+        <w:rPr>
+          <w:lang w:val="nl-NL"/>
+        </w:rPr>
+        <w:t>Is er een groot verschil in development ervaring</w:t>
+      </w:r>
+      <w:r>
+        <w:rPr>
+          <w:lang w:val="nl-NL"/>
+        </w:rPr>
+        <w:t>?</w:t>
+      </w:r>
+      <w:bookmarkEnd w:id="40"/>
+    </w:p>
+    <w:p>
+      <w:pPr>
+        <w:rPr>
+          <w:lang w:val="nl-NL"/>
+        </w:rPr>
+      </w:pPr>
+      <w:r>
+        <w:rPr>
+          <w:lang w:val="nl-NL"/>
+        </w:rPr>
+        <w:t xml:space="preserve">Een belangrijk aspect bij het kiezen van een bepaalde structuur van een applicatie is het afwegen of een bepaalde structuur </w:t>
+      </w:r>
+      <w:r>
+        <w:rPr>
+          <w:lang w:val="nl-NL"/>
+        </w:rPr>
+        <w:t>een goede development ervaring heeft. Dit is een zeer persoonlijk iets maar zeker vermeldingswaardig binnen dit onderzoek.</w:t>
+      </w:r>
+    </w:p>
+    <w:p>
+      <w:pPr>
+        <w:rPr>
+          <w:lang w:val="nl-NL"/>
+        </w:rPr>
+      </w:pPr>
+      <w:r>
+        <w:rPr>
+          <w:lang w:val="nl-NL"/>
+        </w:rPr>
+        <w:t>Als er gekeken wordt naar een MPA die meerdere HTML-pagina’s heeft moet op elke pagina een link gelegd worden naar bijvoorbeeld Javascript- of CSS-files. Dit is een zeer repetitieve taak en één die niet echt aangenaam is.</w:t>
+      </w:r>
+      <w:r>
+        <w:rPr>
+          <w:lang w:val="nl-NL"/>
+        </w:rPr>
+        <w:t xml:space="preserve"> Bij een SPA aan de andere kant is er maar een enkele HTML-pagina. Hier wordt er een verwijzing gemaakt naar de nodige Javascript- of CSS-files en daarna hoeft dit nooit meer opnieuw te gebeuren.</w:t>
+      </w:r>
+    </w:p>
+    <w:p>
+      <w:pPr>
+        <w:rPr>
+          <w:lang w:val="nl-NL"/>
+        </w:rPr>
+      </w:pPr>
+      <w:r>
+        <w:rPr>
+          <w:lang w:val="nl-NL"/>
+        </w:rPr>
+        <w:t>Een voordeel van meerdere HTML-pagina’s te hebben is dat er veel geïsoleerder kan gewerkt worden. Er hoeft geen rekening gehouden worden met eventuele CSS die niet op deze pagina nodig zou zijn of met logica die niet moet uitgevoerd</w:t>
+      </w:r>
+      <w:r>
+        <w:rPr>
+          <w:lang w:val="nl-NL"/>
+        </w:rPr>
+        <w:t xml:space="preserve"> worden</w:t>
+      </w:r>
+      <w:r>
+        <w:rPr>
+          <w:lang w:val="nl-NL"/>
+        </w:rPr>
+        <w:t xml:space="preserve"> op een bepaalde pagina. Wanneer er maar een enkele HTML-pagina is moet er goed uitgekeken worden naar welke logica er eerst moet uitgevoerd worden. Daarna moet er ook rekening gehouden worden met welke CSS op bepaalde elementen moet zichtbaar zijn op een bepaald moment.</w:t>
+      </w:r>
+    </w:p>
+    <w:p>
+      <w:pPr>
+        <w:rPr>
+          <w:lang w:val="nl-NL"/>
+        </w:rPr>
+      </w:pPr>
+      <w:r>
+        <w:rPr>
+          <w:lang w:val="nl-NL"/>
+        </w:rPr>
+        <w:t>Een voordeel bij het werken van een MPA is dat de browser al volledig ingebouwd heeft hoe er gereageerd moet worden op</w:t>
+      </w:r>
+      <w:r>
+        <w:rPr>
+          <w:lang w:val="nl-NL"/>
+        </w:rPr>
+        <w:t xml:space="preserve"> het navigeren tussen verschillende pagina’s. Dit kan doormiddel van de ingebouwde back- en forward knoppen in de browser. Binnen een SPA werken </w:t>
+      </w:r>
+      <w:r>
+        <w:rPr>
+          <w:lang w:val="nl-NL"/>
+        </w:rPr>
         <w:lastRenderedPageBreak/>
-        <w:t>Zoals kon verwacht worden heeft de beginpagina van de MPA een lagere laadtijd dan de SPA. Dit komt natuurlijk terug doordat de browser alle resultaten van de SPA ophaalt en maar enkel de beginpagina van de MPA.</w:t>
-      </w:r>
-    </w:p>
-    <w:p>
-      <w:r>
-        <w:t>Wanneer er gekeken wordt naar het navigeren naar alle pagina’s is er wel een groter verschil en dit ligt dan in het voordeel van de SPA.</w:t>
-      </w:r>
-    </w:p>
-    <w:p>
-      <w:pPr>
-        <w:rPr>
-          <w:lang w:val="nl-NL"/>
-        </w:rPr>
-      </w:pPr>
-    </w:p>
-    <w:p>
-      <w:pPr>
-        <w:rPr>
-          <w:lang w:val="nl-NL"/>
-        </w:rPr>
-      </w:pPr>
-    </w:p>
-    <w:p>
-      <w:pPr>
-        <w:pStyle w:val="Kop3"/>
-        <w:rPr>
-          <w:lang w:val="nl-NL"/>
-        </w:rPr>
-      </w:pPr>
-      <w:bookmarkStart w:id="37" w:name="_Toc136332621"/>
-      <w:r>
-        <w:rPr>
-          <w:lang w:val="nl-NL"/>
-        </w:rPr>
-        <w:t>Is er een groot verschil in development ervaring</w:t>
-      </w:r>
-      <w:r>
-        <w:rPr>
-          <w:lang w:val="nl-NL"/>
-        </w:rPr>
-        <w:t>?</w:t>
-      </w:r>
-      <w:bookmarkEnd w:id="37"/>
-    </w:p>
-    <w:p>
-      <w:pPr>
-        <w:rPr>
-          <w:lang w:val="nl-NL"/>
-        </w:rPr>
-      </w:pPr>
-      <w:r>
-        <w:rPr>
-          <w:lang w:val="nl-NL"/>
-        </w:rPr>
-        <w:t xml:space="preserve">Een belangrijk aspect bij het kiezen van een bepaalde structuur van een applicatie is het afwegen of een bepaalde structuur </w:t>
-      </w:r>
-      <w:r>
-        <w:rPr>
-          <w:lang w:val="nl-NL"/>
-        </w:rPr>
-        <w:t>een goede development ervaring heeft. Dit is een zeer persoonlijk iets maar zeker vermeldingswaardig binnen dit onderzoek.</w:t>
-      </w:r>
-    </w:p>
-    <w:p>
-      <w:pPr>
-        <w:rPr>
-          <w:lang w:val="nl-NL"/>
-        </w:rPr>
-      </w:pPr>
-      <w:r>
-        <w:rPr>
-          <w:lang w:val="nl-NL"/>
-        </w:rPr>
-        <w:t>Als er gekeken wordt naar een MPA die meerdere HTML-pagina’s heeft moet op elke pagina een link gelegd worden naar bijvoorbeeld Javascript- of CSS-files. Dit is een zeer repetitieve taak en één die niet echt aangenaam is.</w:t>
-      </w:r>
-      <w:r>
-        <w:rPr>
-          <w:lang w:val="nl-NL"/>
-        </w:rPr>
-        <w:t xml:space="preserve"> Bij een SPA aan de andere kant is er maar een enkele HTML-pagina. Hier wordt er een verwijzing gemaakt naar de nodige Javascript- of CSS-files en daarna hoeft dit nooit meer opnieuw te gebeuren.</w:t>
-      </w:r>
-    </w:p>
-    <w:p>
-      <w:pPr>
-        <w:rPr>
-          <w:lang w:val="nl-NL"/>
-        </w:rPr>
-      </w:pPr>
-      <w:r>
-        <w:rPr>
-          <w:lang w:val="nl-NL"/>
-        </w:rPr>
-        <w:t>Een voordeel van meerdere HTML-pagina’s te hebben is dat er veel geïsoleerder kan gewerkt worden. Er hoeft geen rekening gehouden worden met eventuele CSS die niet op deze pagina nodig zou zijn of met logica die niet moet uitgevoerd</w:t>
-      </w:r>
-      <w:r>
-        <w:rPr>
-          <w:lang w:val="nl-NL"/>
-        </w:rPr>
-        <w:t xml:space="preserve"> worden</w:t>
-      </w:r>
-      <w:r>
-        <w:rPr>
-          <w:lang w:val="nl-NL"/>
-        </w:rPr>
-        <w:t xml:space="preserve"> op een bepaalde pagina. Wanneer er maar een enkele HTML-pagina is moet er goed uitgekeken worden naar welke logica er eerst moet uitgevoerd worden. Daarna moet er ook rekening gehouden worden met welke CSS op bepaalde elementen moet zichtbaar zijn op een bepaald moment.</w:t>
-      </w:r>
-    </w:p>
-    <w:p>
-      <w:pPr>
-        <w:rPr>
-          <w:lang w:val="nl-NL"/>
-        </w:rPr>
-      </w:pPr>
-      <w:r>
-        <w:rPr>
-          <w:lang w:val="nl-NL"/>
-        </w:rPr>
-        <w:t>Een voordeel bij het werken van een MPA is dat de browser al volledig ingebouwd heeft hoe er gereageerd moet worden op</w:t>
-      </w:r>
-      <w:r>
-        <w:rPr>
-          <w:lang w:val="nl-NL"/>
-        </w:rPr>
-        <w:t xml:space="preserve"> het navigeren tussen verschillende pagina’s. Dit kan doormiddel van de ingebouwde back- en forward knoppen in de browser. Binnen een SPA werken deze knoppen niet zonder dit zelf volledig te programmeren. Dit kan doormiddel van de </w:t>
+        <w:t xml:space="preserve">deze knoppen niet zonder dit zelf volledig te programmeren. Dit kan doormiddel van de </w:t>
       </w:r>
       <w:proofErr w:type="spellStart"/>
       <w:r>
@@ -16663,7 +17125,7 @@
           <w:lang w:eastAsia="nl-NL"/>
         </w:rPr>
       </w:pPr>
-      <w:bookmarkStart w:id="38" w:name="_Toc136332622"/>
+      <w:bookmarkStart w:id="41" w:name="_Toc136332622"/>
       <w:r>
         <w:rPr>
           <w:rFonts w:eastAsia="Times New Roman"/>
@@ -16671,7 +17133,7 @@
         </w:rPr>
         <w:t>Hoe verloopt het deployen van een SPA en een MPA?</w:t>
       </w:r>
-      <w:bookmarkEnd w:id="38"/>
+      <w:bookmarkEnd w:id="41"/>
       <w:r>
         <w:rPr>
           <w:rFonts w:eastAsia="Times New Roman"/>
@@ -16702,18 +17164,12 @@
         <w:rPr>
           <w:lang w:eastAsia="nl-NL"/>
         </w:rPr>
-        <w:t xml:space="preserve"> Op deze VPS draait het bestuurtingsysteem Debian 11. Debian 11 is een linux distributie die zeer stabiel is en </w:t>
-      </w:r>
-      <w:r>
-        <w:rPr>
-          <w:lang w:eastAsia="nl-NL"/>
-        </w:rPr>
+        <w:t xml:space="preserve"> Op deze VPS draait het bestuurtingsysteem Debian 11. Debian 11 is een linux distributie die zeer stabiel is en wordt veel gebruikt om websites mee te hosten. Volgens een artikel draaien 16% van alle Linux gebasseerde websites op een Debian bestuuringsysteem.</w:t>
+      </w:r>
+    </w:p>
+    <w:p>
+      <w:r>
         <w:lastRenderedPageBreak/>
-        <w:t>wordt veel gebruikt om websites mee te hosten. Volgens een artikel draaien 16% van alle Linux gebasseerde websites op een Debian bestuuringsysteem.</w:t>
-      </w:r>
-    </w:p>
-    <w:p>
-      <w:r>
         <w:fldChar w:fldCharType="begin"/>
       </w:r>
       <w:r>
@@ -16822,8 +17278,8 @@
           <w:lang w:val="nl-NL"/>
         </w:rPr>
       </w:pPr>
-      <w:bookmarkStart w:id="39" w:name="_Toc120695362"/>
-      <w:bookmarkStart w:id="40" w:name="_Toc136332623"/>
+      <w:bookmarkStart w:id="42" w:name="_Toc120695362"/>
+      <w:bookmarkStart w:id="43" w:name="_Toc136332623"/>
       <w:r>
         <w:rPr>
           <w:rFonts w:ascii="Arial Nova" w:hAnsi="Arial Nova"/>
@@ -16832,8 +17288,8 @@
         <w:lastRenderedPageBreak/>
         <w:t>Theoretisch kader/Literatuuronderzoek</w:t>
       </w:r>
-      <w:bookmarkEnd w:id="39"/>
-      <w:bookmarkEnd w:id="40"/>
+      <w:bookmarkEnd w:id="42"/>
+      <w:bookmarkEnd w:id="43"/>
     </w:p>
     <w:p>
       <w:pPr>
@@ -16963,8 +17419,8 @@
           <w:lang w:val="nl-NL"/>
         </w:rPr>
       </w:pPr>
-      <w:bookmarkStart w:id="41" w:name="_Toc120695363"/>
-      <w:bookmarkStart w:id="42" w:name="_Toc136332624"/>
+      <w:bookmarkStart w:id="44" w:name="_Toc120695363"/>
+      <w:bookmarkStart w:id="45" w:name="_Toc136332624"/>
       <w:r>
         <w:rPr>
           <w:rFonts w:ascii="Arial Nova" w:hAnsi="Arial Nova"/>
@@ -16980,8 +17436,8 @@
         </w:rPr>
         <w:t xml:space="preserve"> en discussie</w:t>
       </w:r>
-      <w:bookmarkEnd w:id="41"/>
-      <w:bookmarkEnd w:id="42"/>
+      <w:bookmarkEnd w:id="44"/>
+      <w:bookmarkEnd w:id="45"/>
     </w:p>
     <w:p>
       <w:pPr>
@@ -17364,9 +17820,9 @@
           <w:lang w:val="nl-NL"/>
         </w:rPr>
       </w:pPr>
-      <w:bookmarkStart w:id="43" w:name="_Toc120695364"/>
-      <w:bookmarkStart w:id="44" w:name="_Toc120695465"/>
-      <w:bookmarkStart w:id="45" w:name="_Toc136332625"/>
+      <w:bookmarkStart w:id="46" w:name="_Toc120695364"/>
+      <w:bookmarkStart w:id="47" w:name="_Toc120695465"/>
+      <w:bookmarkStart w:id="48" w:name="_Toc136332625"/>
       <w:r>
         <w:rPr>
           <w:rFonts w:ascii="Arial Nova" w:hAnsi="Arial Nova"/>
@@ -17375,9 +17831,9 @@
         <w:lastRenderedPageBreak/>
         <w:t>Referentielijst</w:t>
       </w:r>
-      <w:bookmarkEnd w:id="43"/>
-      <w:bookmarkEnd w:id="44"/>
-      <w:bookmarkEnd w:id="45"/>
+      <w:bookmarkEnd w:id="46"/>
+      <w:bookmarkEnd w:id="47"/>
+      <w:bookmarkEnd w:id="48"/>
     </w:p>
     <w:p>
       <w:pPr>
@@ -17436,9 +17892,9 @@
           <w:lang w:val="nl-NL"/>
         </w:rPr>
       </w:pPr>
-      <w:bookmarkStart w:id="46" w:name="_Toc120695365"/>
-      <w:bookmarkStart w:id="47" w:name="_Toc120695466"/>
-      <w:bookmarkStart w:id="48" w:name="_Toc136332626"/>
+      <w:bookmarkStart w:id="49" w:name="_Toc120695365"/>
+      <w:bookmarkStart w:id="50" w:name="_Toc120695466"/>
+      <w:bookmarkStart w:id="51" w:name="_Toc136332626"/>
       <w:r>
         <w:rPr>
           <w:rFonts w:ascii="Arial Nova" w:hAnsi="Arial Nova"/>
@@ -17454,9 +17910,9 @@
         </w:rPr>
         <w:t>gen</w:t>
       </w:r>
-      <w:bookmarkEnd w:id="46"/>
-      <w:bookmarkEnd w:id="47"/>
-      <w:bookmarkEnd w:id="48"/>
+      <w:bookmarkEnd w:id="49"/>
+      <w:bookmarkEnd w:id="50"/>
+      <w:bookmarkEnd w:id="51"/>
     </w:p>
     <w:p>
       <w:pPr>
@@ -17932,21 +18388,21 @@
         <v:path o:extrusionok="f" gradientshapeok="t" o:connecttype="rect"/>
         <o:lock v:ext="edit" aspectratio="t"/>
       </v:shapetype>
-      <v:shape id="_x0000_i1980" type="#_x0000_t75" style="width:8.5pt;height:8.5pt" o:bullet="t">
+      <v:shape id="_x0000_i1176" type="#_x0000_t75" style="width:8.5pt;height:8.5pt" o:bullet="t">
         <v:imagedata r:id="rId1" o:title="BD21306_"/>
       </v:shape>
     </w:pict>
   </w:numPicBullet>
   <w:numPicBullet w:numPicBulletId="1">
     <w:pict>
-      <v:shape id="_x0000_i1981" type="#_x0000_t75" style="width:6.25pt;height:6.25pt" o:bullet="t">
+      <v:shape id="_x0000_i1177" type="#_x0000_t75" style="width:6.25pt;height:6.25pt" o:bullet="t">
         <v:imagedata r:id="rId2" o:title="BD15059_"/>
       </v:shape>
     </w:pict>
   </w:numPicBullet>
   <w:numPicBullet w:numPicBulletId="2">
     <w:pict>
-      <v:shape id="_x0000_i1982" type="#_x0000_t75" style="width:6.25pt;height:6.25pt" o:bullet="t">
+      <v:shape id="_x0000_i1178" type="#_x0000_t75" style="width:6.25pt;height:6.25pt" o:bullet="t">
         <v:imagedata r:id="rId3" o:title="BD14830_"/>
       </v:shape>
     </w:pict>
@@ -22077,6 +22533,17 @@
       <w:sz w:val="18"/>
       <w:szCs w:val="18"/>
     </w:rPr>
+  </w:style>
+  <w:style w:type="paragraph" w:styleId="Lijstmetafbeeldingen">
+    <w:name w:val="table of figures"/>
+    <w:basedOn w:val="Standaard"/>
+    <w:next w:val="Standaard"/>
+    <w:uiPriority w:val="99"/>
+    <w:unhideWhenUsed/>
+    <w:rsid w:val="00F70121"/>
+    <w:pPr>
+      <w:spacing w:after="0"/>
+    </w:pPr>
   </w:style>
 </w:styles>
 </file>

</xml_diff>

<commit_message>
add performance part and spelcheck
</commit_message>
<xml_diff>
--- a/Documentation/Writing/ThibautWittevrongelBAP.docx
+++ b/Documentation/Writing/ThibautWittevrongelBAP.docx
@@ -1988,7 +1988,7 @@
           <w:noProof/>
           <w:lang w:val="nl-NL"/>
         </w:rPr>
-        <w:t>1/06/2023</w:t>
+        <w:t>2/06/2023</w:t>
       </w:r>
       <w:r>
         <w:rPr>
@@ -2041,7 +2041,21 @@
           <w:rFonts w:ascii="Arial Nova" w:hAnsi="Arial Nova"/>
           <w:lang w:val="nl-NL"/>
         </w:rPr>
-        <w:t xml:space="preserve">De vraag waarop antwoord gegeven wordt gaat als volgt: “Single vs. Multi Page </w:t>
+        <w:t xml:space="preserve">De vraag waarop antwoord gegeven wordt gaat als volgt: </w:t>
+      </w:r>
+      <w:r>
+        <w:rPr>
+          <w:rFonts w:ascii="Arial Nova" w:hAnsi="Arial Nova"/>
+          <w:lang w:val="nl-NL"/>
+        </w:rPr>
+        <w:t>‘</w:t>
+      </w:r>
+      <w:r>
+        <w:rPr>
+          <w:rFonts w:ascii="Arial Nova" w:hAnsi="Arial Nova"/>
+          <w:lang w:val="nl-NL"/>
+        </w:rPr>
+        <w:t xml:space="preserve">Single vs. Multi Page </w:t>
       </w:r>
       <w:proofErr w:type="spellStart"/>
       <w:r>
@@ -2297,7 +2311,21 @@
           <w:rFonts w:ascii="Arial Nova" w:hAnsi="Arial Nova"/>
           <w:lang w:val="nl-NL"/>
         </w:rPr>
-        <w:t>-Joris, Juni 2023</w:t>
+        <w:t xml:space="preserve">-Joris, </w:t>
+      </w:r>
+      <w:r>
+        <w:rPr>
+          <w:rFonts w:ascii="Arial Nova" w:hAnsi="Arial Nova"/>
+          <w:lang w:val="nl-NL"/>
+        </w:rPr>
+        <w:t>j</w:t>
+      </w:r>
+      <w:r>
+        <w:rPr>
+          <w:rFonts w:ascii="Arial Nova" w:hAnsi="Arial Nova"/>
+          <w:lang w:val="nl-NL"/>
+        </w:rPr>
+        <w:t>uni 2023</w:t>
       </w:r>
     </w:p>
     <w:p>
@@ -10914,14 +10942,13 @@
         </w:rPr>
         <w:t>.content</w:t>
       </w:r>
-      <w:proofErr w:type="spellEnd"/>
       <w:r>
         <w:rPr>
           <w:rFonts w:eastAsia="Times New Roman" w:cs="Arial"/>
           <w:color w:val="BDD2E7"/>
           <w:sz w:val="23"/>
           <w:szCs w:val="23"/>
-          <w:lang w:eastAsia="nl-NL"/>
+          <w:lang w:val="en-US" w:eastAsia="nl-NL"/>
         </w:rPr>
         <w:t>.firstElementChild</w:t>
       </w:r>
@@ -10935,7 +10962,6 @@
         </w:rPr>
         <w:t>.</w:t>
       </w:r>
-      <w:proofErr w:type="spellStart"/>
       <w:r>
         <w:rPr>
           <w:rFonts w:eastAsia="Times New Roman" w:cs="Arial"/>
@@ -16302,320 +16328,392 @@
         <w:rPr>
           <w:b/>
           <w:bCs/>
-          <w:lang w:val="en-US"/>
-        </w:rPr>
-      </w:pPr>
+        </w:rPr>
+      </w:pPr>
+      <w:bookmarkStart w:id="31" w:name="OLE_LINK5"/>
       <w:r>
         <w:rPr>
           <w:b/>
           <w:bCs/>
-          <w:lang w:val="en-US"/>
-        </w:rPr>
-        <w:t xml:space="preserve">First </w:t>
-      </w:r>
-      <w:proofErr w:type="spellStart"/>
-      <w:r>
+        </w:rPr>
+        <w:t>First contentful paint</w:t>
+      </w:r>
+    </w:p>
+    <w:bookmarkEnd w:id="31"/>
+    <w:p>
+      <w:r>
+        <w:t xml:space="preserve">Een tweede belangrijke indicator is de </w:t>
+      </w:r>
+      <w:r>
+        <w:t>First contentful paint (FPC).</w:t>
+      </w:r>
+      <w:r>
+        <w:t xml:space="preserve"> Wat FPC concreet inhoud is de tijd die de browsers nodig heeft om de allereerste stukken inhoud in te laden. Dit zijn dan bijvoorbeeld stukken tekst of foto’s.</w:t>
+      </w:r>
+    </w:p>
+    <w:p>
+      <w:pPr>
         <w:rPr>
           <w:b/>
           <w:bCs/>
-          <w:lang w:val="en-US"/>
-        </w:rPr>
-        <w:t>contentful</w:t>
-      </w:r>
-      <w:proofErr w:type="spellEnd"/>
+        </w:rPr>
+      </w:pPr>
+      <w:bookmarkStart w:id="32" w:name="OLE_LINK6"/>
       <w:r>
         <w:rPr>
           <w:b/>
           <w:bCs/>
-          <w:lang w:val="en-US"/>
-        </w:rPr>
-        <w:t xml:space="preserve"> paint</w:t>
-      </w:r>
-    </w:p>
-    <w:p>
-      <w:r>
-        <w:t xml:space="preserve">Een tweede belangrijke indicator is de </w:t>
-      </w:r>
-      <w:r>
-        <w:t>First contentful paint (FPC).</w:t>
-      </w:r>
-      <w:r>
-        <w:t xml:space="preserve"> Wat FPC concreet inhoud is de tijd die de browsers nodig heeft om de allereerste stukken inhoud in te laden. Dit zijn dan bijvoorbeeld stukken tekst of foto’s.</w:t>
-      </w:r>
+        </w:rPr>
+        <w:t>Speed index</w:t>
+      </w:r>
+    </w:p>
+    <w:bookmarkEnd w:id="32"/>
+    <w:p>
+      <w:r>
+        <w:t>Een volgende indicator is de speed index.</w:t>
+      </w:r>
+      <w:r>
+        <w:t xml:space="preserve"> De speed index toont aan hoe snel de inhoud visueel beschikbaar is tijdens het laden van de webpagina.</w:t>
+      </w:r>
+    </w:p>
+    <w:p>
+      <w:pPr>
+        <w:pStyle w:val="Kop3"/>
+      </w:pPr>
+      <w:r>
+        <w:t>Performance testing tools</w:t>
+      </w:r>
+    </w:p>
+    <w:p>
+      <w:r>
+        <w:t>Om peformance testen uit te voeren op de beide applicaties worden er verschillende tools gebruikt.</w:t>
+      </w:r>
+    </w:p>
+    <w:p>
+      <w:r>
+        <w:t>Een eerste tool die gebruikt wordt tijdens dit onderzoek is WebPageTest.</w:t>
+      </w:r>
+      <w:r>
+        <w:t xml:space="preserve"> WebPageTest is een</w:t>
+      </w:r>
+      <w:r>
+        <w:t xml:space="preserve"> </w:t>
+      </w:r>
+      <w:r>
+        <w:t>online website performance testing tool dat het mogelijk maakt prestaties te analyseren en te meten.</w:t>
+      </w:r>
+      <w:r>
+        <w:t xml:space="preserve"> Deze tool geeft ook de mogelijkheid om de testen uit te voeren op verschillende locaties, met verschillende internetsnelheden en verschillende browsers.</w:t>
+      </w:r>
+    </w:p>
+    <w:p>
+      <w:r>
+        <w:t>Met deze tool is er voornamelijk data verzameld omtrendt de verschillende pagina’s van de MPA. Ook de SPA is getest met deze tool. Het was enkel niet mogelijk om de volledige SPA te testen met deze tool. Dit komt omdat de tool enkel in staat is om website op te vragen via de URL</w:t>
+      </w:r>
+      <w:r>
+        <w:t>. Hierdoor was het niet mogelijk om verdere requests binnen de SPA te testen.</w:t>
+      </w:r>
+    </w:p>
+    <w:p>
+      <w:r>
+        <w:t>Een tweede tool die gebruikt wordt tijdens dit onderzoek zijn developer tools van Mozilla Firefox.</w:t>
+      </w:r>
+      <w:r>
+        <w:t xml:space="preserve"> Binnen de developer tools van Firefox is er de mogelijkheid om performance testen uit te voeren op de website waar een gebruiker zich op bevind. Deze tool is voornamelijk gebruikt om de SPA te testen.</w:t>
+      </w:r>
+      <w:r>
+        <w:t xml:space="preserve"> Ook het aantal requests de MPA of SPA uitvoerde tijdens een volledige flow door de applicatie werd opgehaald via de developer tools.</w:t>
+      </w:r>
+    </w:p>
+    <w:p>
+      <w:pPr>
+        <w:rPr>
+          <w:lang w:val="nl-NL"/>
+        </w:rPr>
+      </w:pPr>
+      <w:r>
+        <w:rPr>
+          <w:lang w:val="nl-NL"/>
+        </w:rPr>
+        <w:t>De flow die getest werd tijdens de performance testen ging als volgt:</w:t>
+      </w:r>
+    </w:p>
+    <w:p>
+      <w:pPr>
+        <w:pStyle w:val="Lijstalinea"/>
+        <w:numPr>
+          <w:ilvl w:val="0"/>
+          <w:numId w:val="36"/>
+        </w:numPr>
+        <w:rPr>
+          <w:lang w:val="nl-NL"/>
+        </w:rPr>
+      </w:pPr>
+      <w:r>
+        <w:rPr>
+          <w:lang w:val="nl-NL"/>
+        </w:rPr>
+        <w:t>Op de indexpagina wordt een menu opgevraagd voor alle maaltijdperioden met maar 1 maaltijd per periode.</w:t>
+      </w:r>
+    </w:p>
+    <w:p>
+      <w:pPr>
+        <w:pStyle w:val="Lijstalinea"/>
+        <w:numPr>
+          <w:ilvl w:val="0"/>
+          <w:numId w:val="36"/>
+        </w:numPr>
+        <w:rPr>
+          <w:lang w:val="nl-NL"/>
+        </w:rPr>
+      </w:pPr>
+      <w:r>
+        <w:rPr>
+          <w:lang w:val="nl-NL"/>
+        </w:rPr>
+        <w:t>In het gegenereerde menu wordt er één recept geopend en daarna teruggekeerd naar het menu.</w:t>
+      </w:r>
+    </w:p>
+    <w:p>
+      <w:pPr>
+        <w:pStyle w:val="Lijstalinea"/>
+        <w:numPr>
+          <w:ilvl w:val="0"/>
+          <w:numId w:val="36"/>
+        </w:numPr>
+        <w:rPr>
+          <w:lang w:val="nl-NL"/>
+        </w:rPr>
+      </w:pPr>
+      <w:r>
+        <w:rPr>
+          <w:lang w:val="nl-NL"/>
+        </w:rPr>
+        <w:t>Het aangemaakte menu wordt opgeslagen en er wordt ingelogd om dit te voltooien</w:t>
+      </w:r>
+    </w:p>
+    <w:p>
+      <w:pPr>
+        <w:pStyle w:val="Lijstalinea"/>
+        <w:numPr>
+          <w:ilvl w:val="0"/>
+          <w:numId w:val="36"/>
+        </w:numPr>
+        <w:rPr>
+          <w:lang w:val="nl-NL"/>
+        </w:rPr>
+      </w:pPr>
+      <w:r>
+        <w:rPr>
+          <w:lang w:val="nl-NL"/>
+        </w:rPr>
+        <w:t>Het opgeslagen menu wordt geopend en er wordt genavigeerd naar de ingrediëntenlijstpagina</w:t>
+      </w:r>
+    </w:p>
+    <w:p>
+      <w:pPr>
+        <w:pStyle w:val="Lijstalinea"/>
+        <w:numPr>
+          <w:ilvl w:val="0"/>
+          <w:numId w:val="36"/>
+        </w:numPr>
+        <w:rPr>
+          <w:lang w:val="nl-NL"/>
+        </w:rPr>
+      </w:pPr>
+      <w:r>
+        <w:rPr>
+          <w:lang w:val="nl-NL"/>
+        </w:rPr>
+        <w:lastRenderedPageBreak/>
+        <w:t>De ingrediëntenlijst wordt gedownload.</w:t>
+      </w:r>
+    </w:p>
+    <w:p>
+      <w:pPr>
+        <w:pStyle w:val="Kop2"/>
+        <w:rPr>
+          <w:lang w:val="nl-NL"/>
+        </w:rPr>
+      </w:pPr>
+      <w:bookmarkStart w:id="33" w:name="_Toc120695359"/>
+      <w:bookmarkStart w:id="34" w:name="_Toc136332618"/>
+      <w:r>
+        <w:rPr>
+          <w:lang w:val="nl-NL"/>
+        </w:rPr>
+        <w:t>Resultaten</w:t>
+      </w:r>
+      <w:bookmarkEnd w:id="33"/>
+      <w:bookmarkEnd w:id="34"/>
+    </w:p>
+    <w:p>
+      <w:pPr>
+        <w:pStyle w:val="Kop3"/>
+        <w:rPr>
+          <w:lang w:val="nl-NL"/>
+        </w:rPr>
+      </w:pPr>
+      <w:bookmarkStart w:id="35" w:name="_Toc136332619"/>
+      <w:bookmarkStart w:id="36" w:name="OLE_LINK3"/>
+      <w:bookmarkStart w:id="37" w:name="OLE_LINK4"/>
+      <w:r>
+        <w:rPr>
+          <w:lang w:val="nl-NL"/>
+        </w:rPr>
+        <w:t>Hoe verschilt de gebruikerservaring tussen een SPA en MPA?</w:t>
+      </w:r>
+      <w:bookmarkEnd w:id="35"/>
+    </w:p>
+    <w:p>
+      <w:pPr>
+        <w:rPr>
+          <w:lang w:val="nl-NL"/>
+        </w:rPr>
+      </w:pPr>
+      <w:r>
+        <w:rPr>
+          <w:lang w:val="nl-NL"/>
+        </w:rPr>
+        <w:t xml:space="preserve">Uit de resultaten van de usertesten is te zien dat qua gebruiksgemak en flow van de website </w:t>
+      </w:r>
+      <w:r>
+        <w:rPr>
+          <w:lang w:val="nl-NL"/>
+        </w:rPr>
+        <w:t>beide structuren bijna geen verschil aantonen. Ook op de mobiele versie werd er geen verschil opgemerkt in gebruiksgemak en flow.</w:t>
+      </w:r>
+    </w:p>
+    <w:p>
+      <w:pPr>
+        <w:rPr>
+          <w:lang w:val="nl-NL"/>
+        </w:rPr>
+      </w:pPr>
+      <w:r>
+        <w:rPr>
+          <w:lang w:val="nl-NL"/>
+        </w:rPr>
+        <w:t>Op het einde van elke usertest kreeg de tester de vraag welke van de twee websites hun voorkeur kregen. In bijna alle gevallen ging de voorkeur uit naar de SPA en de reden waarom is omdat deze volgens de testers rapper werkte dan de MPA.</w:t>
+      </w:r>
+    </w:p>
+    <w:p>
+      <w:pPr>
+        <w:rPr>
+          <w:lang w:val="nl-NL"/>
+        </w:rPr>
+      </w:pPr>
+      <w:r>
+        <w:rPr>
+          <w:lang w:val="nl-NL"/>
+        </w:rPr>
+        <w:t>Dit verschil was duidelijk te zien wanneer een tester de usertest uitvoerde met een browser die gelimiteerde internetsnelheid had. De tester was duidelijk gefrustreerd tijdens het gebruik van de MPA wanneer een pagina er even over deed om in te laden. Bij de SPA werd al snel verduidelijkt dat deze veel beter aanvoelde om te gebruiken sinds alles veel efficiënter verliep.</w:t>
+      </w:r>
+    </w:p>
+    <w:p>
+      <w:pPr>
+        <w:rPr>
+          <w:lang w:val="nl-NL"/>
+        </w:rPr>
+      </w:pPr>
+      <w:r>
+        <w:rPr>
+          <w:lang w:val="nl-NL"/>
+        </w:rPr>
+        <w:t xml:space="preserve">Wat ook opviel tijdens de usertesten is dat de gebruikers veel vlugger kiezen om de ingebouwde browser navigatie te gebruiken. Voor de MPA is deze functionaliteit al volledig ingebouwd maar voor de SPA moet dit zelf ontwikkeld worden door de </w:t>
+      </w:r>
+      <w:proofErr w:type="spellStart"/>
+      <w:r>
+        <w:rPr>
+          <w:lang w:val="nl-NL"/>
+        </w:rPr>
+        <w:t>developer</w:t>
+      </w:r>
+      <w:proofErr w:type="spellEnd"/>
+      <w:r>
+        <w:rPr>
+          <w:lang w:val="nl-NL"/>
+        </w:rPr>
+        <w:t>.</w:t>
+      </w:r>
+    </w:p>
+    <w:p>
+      <w:pPr>
+        <w:rPr>
+          <w:lang w:val="nl-NL"/>
+        </w:rPr>
+      </w:pPr>
+    </w:p>
+    <w:p>
+      <w:pPr>
+        <w:pStyle w:val="Kop3"/>
+        <w:rPr>
+          <w:lang w:val="nl-NL"/>
+        </w:rPr>
+      </w:pPr>
+      <w:bookmarkStart w:id="38" w:name="_Toc136332620"/>
+      <w:r>
+        <w:rPr>
+          <w:lang w:val="nl-NL"/>
+        </w:rPr>
+        <w:t>Hoe verschilt de SPA en MPA qua performance?</w:t>
+      </w:r>
+      <w:bookmarkEnd w:id="38"/>
     </w:p>
     <w:p>
       <w:pPr>
         <w:rPr>
           <w:b/>
           <w:bCs/>
+          <w:lang w:val="nl-NL"/>
         </w:rPr>
       </w:pPr>
       <w:r>
         <w:rPr>
           <w:b/>
           <w:bCs/>
-        </w:rPr>
-        <w:t>Speed index</w:t>
-      </w:r>
-    </w:p>
-    <w:p>
-      <w:r>
-        <w:t>Een volgende indicator is de speed index.</w:t>
-      </w:r>
-      <w:r>
-        <w:t xml:space="preserve"> De speed index toont aan hoe snel de inhoud visueel beschikbaar is tijdens het laden van de webpagina.</w:t>
-      </w:r>
-    </w:p>
-    <w:p>
-      <w:pPr>
-        <w:rPr>
-          <w:b/>
-          <w:bCs/>
-        </w:rPr>
-      </w:pPr>
-      <w:r>
-        <w:rPr>
-          <w:b/>
-          <w:bCs/>
-        </w:rPr>
-        <w:t>Time to interactive</w:t>
-      </w:r>
-    </w:p>
-    <w:p>
-      <w:r>
-        <w:t xml:space="preserve">Time to interactive of TTI in het kort is een indicator die </w:t>
-      </w:r>
-      <w:r>
-        <w:t>aantoont hoe lang een pagina moet laden tot deze volledig interactief is.</w:t>
-      </w:r>
-    </w:p>
-    <w:p>
-      <w:r>
-        <w:t>Al deze indicatoren zullen ook worden vergeleken met elkaar in dit onderzoek.</w:t>
-      </w:r>
-    </w:p>
-    <w:p>
-      <w:pPr>
-        <w:pStyle w:val="Kop3"/>
-      </w:pPr>
-      <w:r>
-        <w:t>Performance testing tools</w:t>
-      </w:r>
-    </w:p>
-    <w:p>
-      <w:r>
-        <w:t>Om peformance testen uit te voeren op de beide applicaties worden er verschillende tools gebruikt.</w:t>
-      </w:r>
-    </w:p>
-    <w:p>
-      <w:r>
-        <w:t>Een eerste tool die gebruikt wordt tijdens dit onderzoek is WebPageTest.</w:t>
-      </w:r>
-      <w:r>
-        <w:t xml:space="preserve"> WebPageTest is een</w:t>
-      </w:r>
-      <w:r>
-        <w:t xml:space="preserve"> </w:t>
-      </w:r>
-      <w:r>
-        <w:t>online website performance testing tool dat het mogelijk maakt prestaties te analyseren en te meten.</w:t>
-      </w:r>
-      <w:r>
-        <w:t xml:space="preserve"> Deze tool geeft ook de mogelijkheid om de testen uit te voeren op verschillende locaties, met verschillende internetsnelheden en verschillende browsers.</w:t>
-      </w:r>
-    </w:p>
-    <w:p>
-      <w:r>
-        <w:t>Met deze tool is er voornamelijk data verzameld omtrendt de verschillende pagina’s van de MPA. Ook de SPA is getest met deze tool. Het was enkel niet mogelijk om de volledige SPA te testen met deze tool. Dit komt omdat de tool enkel in staat is om website op te vragen via de URL</w:t>
-      </w:r>
-      <w:r>
-        <w:t>. Hierdoor was het niet mogelijk om verdere requests binnen de SPA te testen.</w:t>
-      </w:r>
-    </w:p>
-    <w:p>
-      <w:r>
-        <w:t>Een tweede tool die gebruikt wordt tijdens dit onderzoek zijn developer tools van Mozilla Firefox.</w:t>
-      </w:r>
-      <w:r>
-        <w:t xml:space="preserve"> Binnen de developer tools van Firefox is er de mogelijkheid om performance testen uit te voeren op de website waar een gebruiker zich op bevind. Deze tool is voornamelijk gebruikt om de SPA te testen.</w:t>
-      </w:r>
-      <w:r>
-        <w:t xml:space="preserve"> Ook het aantal requests de MPA of SPA uitvoerde tijdens een volledige flow door de applicatie werd opgehaald via de developer tools.</w:t>
-      </w:r>
-    </w:p>
-    <w:p>
-      <w:pPr>
-        <w:pStyle w:val="Kop2"/>
-        <w:rPr>
-          <w:lang w:val="nl-NL"/>
-        </w:rPr>
-      </w:pPr>
-      <w:bookmarkStart w:id="31" w:name="_Toc120695359"/>
-      <w:bookmarkStart w:id="32" w:name="_Toc136332618"/>
-      <w:r>
-        <w:rPr>
-          <w:lang w:val="nl-NL"/>
-        </w:rPr>
-        <w:lastRenderedPageBreak/>
-        <w:t>Resultaten</w:t>
-      </w:r>
-      <w:bookmarkEnd w:id="31"/>
-      <w:bookmarkEnd w:id="32"/>
-    </w:p>
-    <w:p>
-      <w:pPr>
-        <w:pStyle w:val="Kop3"/>
-        <w:rPr>
-          <w:lang w:val="nl-NL"/>
-        </w:rPr>
-      </w:pPr>
-      <w:bookmarkStart w:id="33" w:name="_Toc136332619"/>
-      <w:bookmarkStart w:id="34" w:name="OLE_LINK3"/>
-      <w:bookmarkStart w:id="35" w:name="OLE_LINK4"/>
-      <w:r>
-        <w:rPr>
-          <w:lang w:val="nl-NL"/>
-        </w:rPr>
-        <w:t>Hoe verschilt de gebruikerservaring tussen een SPA en MPA?</w:t>
-      </w:r>
-      <w:bookmarkEnd w:id="33"/>
-    </w:p>
-    <w:p>
-      <w:pPr>
-        <w:rPr>
-          <w:lang w:val="nl-NL"/>
-        </w:rPr>
-      </w:pPr>
-      <w:r>
-        <w:rPr>
-          <w:lang w:val="nl-NL"/>
-        </w:rPr>
-        <w:t xml:space="preserve">Uit de resultaten van de usertesten is te zien dat qua gebruiksgemak en flow van de website </w:t>
-      </w:r>
-      <w:r>
-        <w:rPr>
-          <w:lang w:val="nl-NL"/>
-        </w:rPr>
-        <w:t>beide structuren bijna geen verschil aantonen. Ook op de mobiele versie werd er geen verschil opgemerkt in gebruiksgemak en flow.</w:t>
-      </w:r>
-    </w:p>
-    <w:p>
-      <w:pPr>
-        <w:rPr>
-          <w:lang w:val="nl-NL"/>
-        </w:rPr>
-      </w:pPr>
-      <w:r>
-        <w:rPr>
-          <w:lang w:val="nl-NL"/>
-        </w:rPr>
-        <w:t>Op het einde van elke usertest kreeg de tester de vraag welke van de twee websites hun voorkeur kregen. In bijna alle gevallen ging de voorkeur uit naar de SPA en de reden waarom is omdat deze volgens de testers rapper werkte dan de MPA.</w:t>
-      </w:r>
-    </w:p>
-    <w:p>
-      <w:pPr>
-        <w:rPr>
-          <w:lang w:val="nl-NL"/>
-        </w:rPr>
-      </w:pPr>
-      <w:r>
-        <w:rPr>
-          <w:lang w:val="nl-NL"/>
-        </w:rPr>
-        <w:t>Dit verschil was duidelijk te zien wanneer een tester de usertest uitvoerde met een browser die gelimiteerde internetsnelheid had. De tester was duidelijk gefrustreerd tijdens het gebruik van de MPA wanneer een pagina er even over deed om in te laden. Bij de SPA werd al snel verduidelijkt dat deze veel beter aanvoelde om te gebruiken sinds alles veel efficiënter verliep.</w:t>
-      </w:r>
-    </w:p>
-    <w:p>
-      <w:pPr>
-        <w:rPr>
-          <w:lang w:val="nl-NL"/>
-        </w:rPr>
-      </w:pPr>
-      <w:r>
-        <w:rPr>
-          <w:lang w:val="nl-NL"/>
-        </w:rPr>
-        <w:t xml:space="preserve">Wat ook opviel tijdens de usertesten is dat de gebruikers veel vlugger kiezen om de ingebouwde browser navigatie te gebruiken. Voor de MPA is deze functionaliteit al volledig ingebouwd maar voor de SPA moet dit zelf ontwikkeld worden door de </w:t>
-      </w:r>
-      <w:proofErr w:type="spellStart"/>
-      <w:r>
-        <w:rPr>
-          <w:lang w:val="nl-NL"/>
-        </w:rPr>
-        <w:t>developer</w:t>
-      </w:r>
-      <w:proofErr w:type="spellEnd"/>
-      <w:r>
-        <w:rPr>
-          <w:lang w:val="nl-NL"/>
-        </w:rPr>
-        <w:t>.</w:t>
-      </w:r>
-    </w:p>
-    <w:p>
-      <w:pPr>
-        <w:rPr>
-          <w:lang w:val="nl-NL"/>
-        </w:rPr>
-      </w:pPr>
-    </w:p>
-    <w:p>
-      <w:pPr>
-        <w:pStyle w:val="Kop3"/>
-        <w:rPr>
-          <w:lang w:val="nl-NL"/>
-        </w:rPr>
-      </w:pPr>
-      <w:bookmarkStart w:id="36" w:name="_Toc136332620"/>
-      <w:r>
-        <w:rPr>
-          <w:lang w:val="nl-NL"/>
-        </w:rPr>
-        <w:t>Hoe verschilt de SPA en MPA qua performance?</w:t>
-      </w:r>
-      <w:bookmarkEnd w:id="36"/>
-    </w:p>
-    <w:p>
-      <w:pPr>
-        <w:rPr>
-          <w:lang w:val="nl-NL"/>
-        </w:rPr>
-      </w:pPr>
-      <w:r>
-        <w:rPr>
-          <w:lang w:val="nl-NL"/>
-        </w:rPr>
-        <w:t>Een eerste parameter o</w:t>
-      </w:r>
-      <w:r>
-        <w:rPr>
-          <w:lang w:val="nl-NL"/>
-        </w:rPr>
-        <w:t>m te bekijken is de grote van de website. Wanneer een website groter wordt begint deze vanzelfsprekend een langer laadtijd te krijgen.</w:t>
-      </w:r>
-      <w:r>
-        <w:rPr>
-          <w:lang w:val="nl-NL"/>
-        </w:rPr>
-        <w:t xml:space="preserve"> Als een gebruiker surft naar de beginpagina van de website krijgen we volgend resultaat.</w:t>
-      </w:r>
-    </w:p>
-    <w:p>
-      <w:pPr>
-        <w:keepNext/>
+          <w:lang w:val="nl-NL"/>
+        </w:rPr>
+        <w:t>Load time + grote van de website</w:t>
+      </w:r>
+    </w:p>
+    <w:p>
+      <w:pPr>
+        <w:rPr>
+          <w:lang w:val="nl-NL"/>
+        </w:rPr>
+      </w:pPr>
+      <w:r>
+        <w:rPr>
+          <w:lang w:val="nl-NL"/>
+        </w:rPr>
+        <w:t>Een eerste indicator die eerder in dit onderzoek aangehaald werd is de grote van de website. Hoe groter een website is hoe langer deze normaal gezien duurt om in te laden. Wanneer</w:t>
+      </w:r>
+      <w:r>
+        <w:rPr>
+          <w:lang w:val="nl-NL"/>
+        </w:rPr>
+        <w:t xml:space="preserve"> de eerste pagina van beide applicaties worden ingeladen komen volgende resultaten uit de testen.</w:t>
+      </w:r>
+    </w:p>
+    <w:p>
+      <w:pPr>
+        <w:rPr>
+          <w:lang w:val="nl-NL"/>
+        </w:rPr>
       </w:pPr>
       <w:r>
         <w:rPr>
           <w:noProof/>
         </w:rPr>
         <w:drawing>
-          <wp:inline distT="0" distB="0" distL="0" distR="0" wp14:anchorId="798EA520" wp14:editId="0FA1AB14">
-            <wp:extent cx="5760085" cy="2850515"/>
-            <wp:effectExtent l="0" t="0" r="18415" b="6985"/>
-            <wp:docPr id="818364033" name="Grafiek 1">
+          <wp:inline distT="0" distB="0" distL="0" distR="0" wp14:anchorId="6F17FEE3" wp14:editId="3BBDD979">
+            <wp:extent cx="5760085" cy="3010535"/>
+            <wp:effectExtent l="0" t="0" r="18415" b="12065"/>
+            <wp:docPr id="1174241084" name="Grafiek 1">
               <a:extLst xmlns:a="http://schemas.openxmlformats.org/drawingml/2006/main">
                 <a:ext uri="{FF2B5EF4-FFF2-40B4-BE49-F238E27FC236}">
-                  <a16:creationId xmlns:a16="http://schemas.microsoft.com/office/drawing/2014/main" id="{4A82FBBB-6EDF-9DF5-C429-1D7DFF899011}"/>
+                  <a16:creationId xmlns:a16="http://schemas.microsoft.com/office/drawing/2014/main" id="{0564089D-6998-50EE-4E32-D059FA5D39F8}"/>
                 </a:ext>
               </a:extLst>
             </wp:docPr>
@@ -16631,103 +16729,79 @@
     </w:p>
     <w:p>
       <w:pPr>
-        <w:pStyle w:val="Bijschrift"/>
-        <w:rPr>
-          <w:lang w:val="nl-NL"/>
-        </w:rPr>
-      </w:pPr>
-      <w:bookmarkStart w:id="37" w:name="_Toc136508666"/>
-      <w:r>
-        <w:t xml:space="preserve">Figuur </w:t>
-      </w:r>
-      <w:fldSimple w:instr=" SEQ Figuur \* ARABIC ">
-        <w:r>
-          <w:rPr>
-            <w:noProof/>
-          </w:rPr>
-          <w:t>1</w:t>
-        </w:r>
-      </w:fldSimple>
-      <w:r>
-        <w:t xml:space="preserve"> MPA vs. SPA beginpagina vergelijken in KB</w:t>
-      </w:r>
-      <w:bookmarkEnd w:id="37"/>
-    </w:p>
-    <w:p>
-      <w:pPr>
-        <w:rPr>
-          <w:lang w:val="nl-NL"/>
-        </w:rPr>
-      </w:pPr>
-      <w:r>
-        <w:rPr>
-          <w:lang w:val="nl-NL"/>
-        </w:rPr>
-        <w:t xml:space="preserve">Zoals te zien op bovenstaande grafiek is het verschil </w:t>
-      </w:r>
-      <w:r>
-        <w:rPr>
-          <w:lang w:val="nl-NL"/>
-        </w:rPr>
-        <w:t>ongeveer 6 KB. Nu zou er al gedacht kunnen worden dat de MPA over het algemeen kleiner is dan de SPA.</w:t>
-      </w:r>
-      <w:r>
-        <w:rPr>
-          <w:lang w:val="nl-NL"/>
-        </w:rPr>
-        <w:t xml:space="preserve"> Maar het grote verschil </w:t>
-      </w:r>
+        <w:rPr>
+          <w:lang w:val="nl-NL"/>
+        </w:rPr>
+      </w:pPr>
       <w:r>
         <w:rPr>
           <w:lang w:val="nl-NL"/>
         </w:rPr>
         <w:lastRenderedPageBreak/>
-        <w:t xml:space="preserve">met elkaar hier is dat dit enkel de beginpagina van de MPA is. Wanneer er gesurft wordt naar de SPA downloadt de browser al volledig de sites, sinds de MPA maar 1 </w:t>
-      </w:r>
-      <w:proofErr w:type="gramStart"/>
-      <w:r>
-        <w:rPr>
-          <w:lang w:val="nl-NL"/>
-        </w:rPr>
-        <w:t>pagina groot</w:t>
-      </w:r>
-      <w:proofErr w:type="gramEnd"/>
-      <w:r>
-        <w:rPr>
-          <w:lang w:val="nl-NL"/>
-        </w:rPr>
-        <w:t xml:space="preserve"> is.</w:t>
-      </w:r>
-    </w:p>
-    <w:p>
-      <w:pPr>
-        <w:rPr>
-          <w:lang w:val="nl-NL"/>
-        </w:rPr>
-      </w:pPr>
-      <w:r>
-        <w:rPr>
-          <w:lang w:val="nl-NL"/>
-        </w:rPr>
-        <w:t>Wanneer het verschil van alle pagina’s van de MPA met de SPA vergelijkt wordt komt volgend resultaat boven.</w:t>
-      </w:r>
-    </w:p>
-    <w:p>
-      <w:pPr>
-        <w:keepNext/>
+        <w:t>Wanneer er gesurft wordt naar de</w:t>
+      </w:r>
+      <w:r>
+        <w:rPr>
+          <w:lang w:val="nl-NL"/>
+        </w:rPr>
+        <w:t xml:space="preserve"> beginpagina van de</w:t>
+      </w:r>
+      <w:r>
+        <w:rPr>
+          <w:lang w:val="nl-NL"/>
+        </w:rPr>
+        <w:t xml:space="preserve"> SPA krijgt de browser 36 kB aan files door. Dit is een groot verschil met</w:t>
+      </w:r>
+      <w:r>
+        <w:rPr>
+          <w:lang w:val="nl-NL"/>
+        </w:rPr>
+        <w:t xml:space="preserve"> de beginpagina van de</w:t>
+      </w:r>
+      <w:r>
+        <w:rPr>
+          <w:lang w:val="nl-NL"/>
+        </w:rPr>
+        <w:t xml:space="preserve"> MPA die maar 12 kB</w:t>
+      </w:r>
+      <w:r>
+        <w:rPr>
+          <w:lang w:val="nl-NL"/>
+        </w:rPr>
+        <w:t xml:space="preserve"> aan files bevat. Dit zorgt ervoor dat de laadtijd van de SPA in eerste instantie hoger is dan de MPA.</w:t>
+      </w:r>
+    </w:p>
+    <w:p>
+      <w:pPr>
+        <w:rPr>
+          <w:lang w:val="nl-NL"/>
+        </w:rPr>
+      </w:pPr>
+      <w:r>
+        <w:rPr>
+          <w:lang w:val="nl-NL"/>
+        </w:rPr>
+        <w:t>Als volgt moet er ook bij stil gestaan worden hoeveel de totale grote van de website bedraagt. Met de totale grote wordt hier bedoeld hoeveel data de browser heeft binnengekregen na één volledige flow door de website.</w:t>
+      </w:r>
+    </w:p>
+    <w:p>
+      <w:pPr>
+        <w:rPr>
+          <w:lang w:val="nl-NL"/>
+        </w:rPr>
       </w:pPr>
       <w:r>
         <w:rPr>
           <w:noProof/>
         </w:rPr>
         <w:drawing>
-          <wp:inline distT="0" distB="0" distL="0" distR="0" wp14:anchorId="36E606D7" wp14:editId="3DD690B5">
-            <wp:extent cx="5760085" cy="2816225"/>
-            <wp:effectExtent l="0" t="0" r="18415" b="15875"/>
-            <wp:docPr id="1873705063" name="Grafiek 1">
+          <wp:inline distT="0" distB="0" distL="0" distR="0" wp14:anchorId="18C7C02C" wp14:editId="317FC8D9">
+            <wp:extent cx="5760085" cy="2783205"/>
+            <wp:effectExtent l="0" t="0" r="18415" b="10795"/>
+            <wp:docPr id="1170173460" name="Grafiek 1">
               <a:extLst xmlns:a="http://schemas.openxmlformats.org/drawingml/2006/main">
                 <a:ext uri="{FF2B5EF4-FFF2-40B4-BE49-F238E27FC236}">
-                  <a16:creationId xmlns:a16="http://schemas.microsoft.com/office/drawing/2014/main" id="{38F3682C-9A55-F484-CB6E-BFF6653C7417}"/>
+                  <a16:creationId xmlns:a16="http://schemas.microsoft.com/office/drawing/2014/main" id="{EA0B4F8E-2576-AEE1-8FBB-4CBA82A03F82}"/>
                 </a:ext>
               </a:extLst>
             </wp:docPr>
@@ -16743,102 +16817,339 @@
     </w:p>
     <w:p>
       <w:pPr>
-        <w:pStyle w:val="Bijschrift"/>
-        <w:rPr>
-          <w:lang w:val="nl-NL"/>
-        </w:rPr>
-      </w:pPr>
-      <w:bookmarkStart w:id="38" w:name="_Toc136508667"/>
-      <w:r>
-        <w:t xml:space="preserve">Figuur </w:t>
-      </w:r>
-      <w:fldSimple w:instr=" SEQ Figuur \* ARABIC ">
-        <w:r>
-          <w:rPr>
-            <w:noProof/>
-          </w:rPr>
-          <w:t>2</w:t>
-        </w:r>
-      </w:fldSimple>
-      <w:r>
-        <w:t xml:space="preserve"> MPA vs. SPA totaal gedownloade data in KB</w:t>
-      </w:r>
-      <w:bookmarkEnd w:id="38"/>
-    </w:p>
-    <w:p>
-      <w:pPr>
-        <w:rPr>
-          <w:lang w:val="nl-NL"/>
-        </w:rPr>
-      </w:pPr>
-      <w:r>
-        <w:rPr>
-          <w:lang w:val="nl-NL"/>
-        </w:rPr>
-        <w:t>Wanneer alle pagina’s van de MPA gedownload zijn is er wel daadwerkelijk een groot verschil.</w:t>
-      </w:r>
-      <w:r>
-        <w:rPr>
-          <w:lang w:val="nl-NL"/>
-        </w:rPr>
-        <w:t xml:space="preserve"> De SPA blijft dezelfde grote sinds alle zaken die nodig zijn om de site te laten werken al gedownload zijn. De MPA aan de andere kant is zeer in vergelijking met de SPA erg gestegen in aantal gedownloade KB. De reden hiervoor is omdat elke pagina afzonderlijk alle resources opnieuw </w:t>
-      </w:r>
-      <w:r>
-        <w:rPr>
-          <w:lang w:val="nl-NL"/>
-        </w:rPr>
-        <w:t>downloadt</w:t>
-      </w:r>
-      <w:r>
-        <w:rPr>
-          <w:lang w:val="nl-NL"/>
-        </w:rPr>
-        <w:t>.</w:t>
-      </w:r>
-    </w:p>
-    <w:p>
-      <w:pPr>
-        <w:rPr>
-          <w:lang w:val="nl-NL"/>
-        </w:rPr>
-      </w:pPr>
-      <w:r>
-        <w:rPr>
-          <w:lang w:val="nl-NL"/>
-        </w:rPr>
-        <w:t>Nu er geweten is hoe groot beide applicaties zijn kan er gekeken worden naar hoe lang dit effectief geduurd heeft om in te laden.</w:t>
-      </w:r>
-      <w:r>
-        <w:rPr>
-          <w:lang w:val="nl-NL"/>
-        </w:rPr>
-        <w:t xml:space="preserve"> Dit is terug te vinden op onderstaande grafiek.</w:t>
-      </w:r>
-    </w:p>
-    <w:p>
-      <w:pPr>
-        <w:keepNext/>
-      </w:pPr>
-      <w:r>
-        <w:rPr>
-          <w:noProof/>
+        <w:rPr>
+          <w:lang w:val="nl-NL"/>
+        </w:rPr>
+      </w:pPr>
+      <w:r>
+        <w:rPr>
+          <w:lang w:val="nl-NL"/>
+        </w:rPr>
+        <w:t>Bij het vergelijken van de volledige flow door de applicatie is dan uiteindelijk wel te zien dat de MPA meer</w:t>
+      </w:r>
+      <w:r>
+        <w:rPr>
+          <w:lang w:val="nl-NL"/>
+        </w:rPr>
+        <w:t xml:space="preserve"> data verbruikt heeft dan de SPA. Het verschil bedraagt ongeveer 13 kB. Dit is op zich niet echt veel, maar deze applicatie is natuurlijk aan de kleinere kant.</w:t>
+      </w:r>
+    </w:p>
+    <w:p>
+      <w:pPr>
+        <w:rPr>
+          <w:lang w:val="nl-NL"/>
+        </w:rPr>
+      </w:pPr>
+      <w:r>
+        <w:rPr>
+          <w:lang w:val="nl-NL"/>
+        </w:rPr>
+        <w:t xml:space="preserve">Een andere indicator is ook hoeveel </w:t>
+      </w:r>
+      <w:proofErr w:type="spellStart"/>
+      <w:r>
+        <w:rPr>
+          <w:lang w:val="nl-NL"/>
+        </w:rPr>
+        <w:t>requests</w:t>
+      </w:r>
+      <w:proofErr w:type="spellEnd"/>
+      <w:r>
+        <w:rPr>
+          <w:lang w:val="nl-NL"/>
+        </w:rPr>
+        <w:t xml:space="preserve"> de browsers heeft moeten maken in totaal voor beide applicaties.</w:t>
+      </w:r>
+    </w:p>
+    <w:p>
+      <w:pPr>
+        <w:rPr>
+          <w:lang w:val="nl-NL"/>
+        </w:rPr>
+      </w:pPr>
+      <w:r>
+        <w:rPr>
+          <w:lang w:val="nl-NL"/>
+        </w:rPr>
+        <w:drawing>
+          <wp:inline distT="0" distB="0" distL="0" distR="0" wp14:anchorId="442126A7" wp14:editId="2F812A68">
+            <wp:extent cx="5760085" cy="1999615"/>
+            <wp:effectExtent l="0" t="0" r="5715" b="0"/>
+            <wp:docPr id="1270505375" name="Afbeelding 1" descr="Afbeelding met tekst, schermopname, diagram, ontwerp&#10;&#10;Automatisch gegenereerde beschrijving"/>
+            <wp:cNvGraphicFramePr>
+              <a:graphicFrameLocks xmlns:a="http://schemas.openxmlformats.org/drawingml/2006/main" noChangeAspect="1"/>
+            </wp:cNvGraphicFramePr>
+            <a:graphic xmlns:a="http://schemas.openxmlformats.org/drawingml/2006/main">
+              <a:graphicData uri="http://schemas.openxmlformats.org/drawingml/2006/picture">
+                <pic:pic xmlns:pic="http://schemas.openxmlformats.org/drawingml/2006/picture">
+                  <pic:nvPicPr>
+                    <pic:cNvPr id="1270505375" name="Afbeelding 1" descr="Afbeelding met tekst, schermopname, diagram, ontwerp&#10;&#10;Automatisch gegenereerde beschrijving"/>
+                    <pic:cNvPicPr/>
+                  </pic:nvPicPr>
+                  <pic:blipFill>
+                    <a:blip r:embed="rId26"/>
+                    <a:stretch>
+                      <a:fillRect/>
+                    </a:stretch>
+                  </pic:blipFill>
+                  <pic:spPr>
+                    <a:xfrm>
+                      <a:off x="0" y="0"/>
+                      <a:ext cx="5760085" cy="1999615"/>
+                    </a:xfrm>
+                    <a:prstGeom prst="rect">
+                      <a:avLst/>
+                    </a:prstGeom>
+                  </pic:spPr>
+                </pic:pic>
+              </a:graphicData>
+            </a:graphic>
+          </wp:inline>
+        </w:drawing>
+      </w:r>
+    </w:p>
+    <w:p>
+      <w:pPr>
+        <w:rPr>
+          <w:lang w:val="nl-NL"/>
+        </w:rPr>
+      </w:pPr>
+      <w:r>
+        <w:rPr>
+          <w:lang w:val="nl-NL"/>
+        </w:rPr>
+        <w:t xml:space="preserve">Op bovenstaande afbeelding is te zien hoeveel verschillende </w:t>
+      </w:r>
+      <w:proofErr w:type="spellStart"/>
+      <w:r>
+        <w:rPr>
+          <w:lang w:val="nl-NL"/>
+        </w:rPr>
+        <w:t>requests</w:t>
+      </w:r>
+      <w:proofErr w:type="spellEnd"/>
+      <w:r>
+        <w:rPr>
+          <w:lang w:val="nl-NL"/>
+        </w:rPr>
+        <w:t xml:space="preserve"> de browser heeft gemaakt om door de volledige flow van de SPA te gaan. In dit geval bij de SPA zijn dat er dus 33 in totaal.</w:t>
+      </w:r>
+    </w:p>
+    <w:p>
+      <w:pPr>
+        <w:rPr>
+          <w:lang w:val="nl-NL"/>
+        </w:rPr>
+      </w:pPr>
+    </w:p>
+    <w:p>
+      <w:pPr>
+        <w:rPr>
+          <w:lang w:val="nl-NL"/>
+        </w:rPr>
+      </w:pPr>
+      <w:r>
+        <w:rPr>
+          <w:lang w:val="nl-NL"/>
         </w:rPr>
         <w:lastRenderedPageBreak/>
         <w:drawing>
-          <wp:inline distT="0" distB="0" distL="0" distR="0" wp14:anchorId="3F9E24F5" wp14:editId="09FBE7CC">
-            <wp:extent cx="5760085" cy="2832735"/>
-            <wp:effectExtent l="0" t="0" r="18415" b="12065"/>
-            <wp:docPr id="1238409960" name="Grafiek 1">
+          <wp:inline distT="0" distB="0" distL="0" distR="0" wp14:anchorId="064FDE2A" wp14:editId="77B8BA2E">
+            <wp:extent cx="5760085" cy="1920240"/>
+            <wp:effectExtent l="0" t="0" r="5715" b="0"/>
+            <wp:docPr id="1784479729" name="Afbeelding 1" descr="Afbeelding met schermopname, tekst, Multimediasoftware, diagram&#10;&#10;Automatisch gegenereerde beschrijving"/>
+            <wp:cNvGraphicFramePr>
+              <a:graphicFrameLocks xmlns:a="http://schemas.openxmlformats.org/drawingml/2006/main" noChangeAspect="1"/>
+            </wp:cNvGraphicFramePr>
+            <a:graphic xmlns:a="http://schemas.openxmlformats.org/drawingml/2006/main">
+              <a:graphicData uri="http://schemas.openxmlformats.org/drawingml/2006/picture">
+                <pic:pic xmlns:pic="http://schemas.openxmlformats.org/drawingml/2006/picture">
+                  <pic:nvPicPr>
+                    <pic:cNvPr id="1784479729" name="Afbeelding 1" descr="Afbeelding met schermopname, tekst, Multimediasoftware, diagram&#10;&#10;Automatisch gegenereerde beschrijving"/>
+                    <pic:cNvPicPr/>
+                  </pic:nvPicPr>
+                  <pic:blipFill>
+                    <a:blip r:embed="rId27"/>
+                    <a:stretch>
+                      <a:fillRect/>
+                    </a:stretch>
+                  </pic:blipFill>
+                  <pic:spPr>
+                    <a:xfrm>
+                      <a:off x="0" y="0"/>
+                      <a:ext cx="5760085" cy="1920240"/>
+                    </a:xfrm>
+                    <a:prstGeom prst="rect">
+                      <a:avLst/>
+                    </a:prstGeom>
+                  </pic:spPr>
+                </pic:pic>
+              </a:graphicData>
+            </a:graphic>
+          </wp:inline>
+        </w:drawing>
+      </w:r>
+      <w:r>
+        <w:rPr>
+          <w:lang w:val="nl-NL"/>
+        </w:rPr>
+        <w:t xml:space="preserve"> </w:t>
+      </w:r>
+    </w:p>
+    <w:p>
+      <w:pPr>
+        <w:rPr>
+          <w:lang w:val="nl-NL"/>
+        </w:rPr>
+      </w:pPr>
+      <w:r>
+        <w:rPr>
+          <w:lang w:val="nl-NL"/>
+        </w:rPr>
+        <w:t xml:space="preserve">Bij de MPA kan er gezien worden dat er veel meer </w:t>
+      </w:r>
+      <w:proofErr w:type="spellStart"/>
+      <w:r>
+        <w:rPr>
+          <w:lang w:val="nl-NL"/>
+        </w:rPr>
+        <w:t>requests</w:t>
+      </w:r>
+      <w:proofErr w:type="spellEnd"/>
+      <w:r>
+        <w:rPr>
+          <w:lang w:val="nl-NL"/>
+        </w:rPr>
+        <w:t xml:space="preserve"> nodig zijn dan bij de SPA. Maar liefst 24 </w:t>
+      </w:r>
+      <w:proofErr w:type="spellStart"/>
+      <w:r>
+        <w:rPr>
+          <w:lang w:val="nl-NL"/>
+        </w:rPr>
+        <w:t>requests</w:t>
+      </w:r>
+      <w:proofErr w:type="spellEnd"/>
+      <w:r>
+        <w:rPr>
+          <w:lang w:val="nl-NL"/>
+        </w:rPr>
+        <w:t xml:space="preserve"> extra zijn nodig om hetzelfde resultaat te verkrijgen als de SPA.</w:t>
+      </w:r>
+    </w:p>
+    <w:p>
+      <w:pPr>
+        <w:rPr>
+          <w:b/>
+          <w:bCs/>
+          <w:lang w:val="nl-NL"/>
+        </w:rPr>
+      </w:pPr>
+      <w:r>
+        <w:rPr>
+          <w:b/>
+          <w:bCs/>
+          <w:lang w:val="nl-NL"/>
+        </w:rPr>
+        <w:t xml:space="preserve">First </w:t>
+      </w:r>
+      <w:proofErr w:type="spellStart"/>
+      <w:r>
+        <w:rPr>
+          <w:b/>
+          <w:bCs/>
+          <w:lang w:val="nl-NL"/>
+        </w:rPr>
+        <w:t>contentful</w:t>
+      </w:r>
+      <w:proofErr w:type="spellEnd"/>
+      <w:r>
+        <w:rPr>
+          <w:b/>
+          <w:bCs/>
+          <w:lang w:val="nl-NL"/>
+        </w:rPr>
+        <w:t xml:space="preserve"> </w:t>
+      </w:r>
+      <w:proofErr w:type="spellStart"/>
+      <w:r>
+        <w:rPr>
+          <w:b/>
+          <w:bCs/>
+          <w:lang w:val="nl-NL"/>
+        </w:rPr>
+        <w:t>paint</w:t>
+      </w:r>
+      <w:proofErr w:type="spellEnd"/>
+    </w:p>
+    <w:p>
+      <w:pPr>
+        <w:rPr>
+          <w:lang w:val="nl-NL"/>
+        </w:rPr>
+      </w:pPr>
+      <w:r>
+        <w:rPr>
+          <w:lang w:val="nl-NL"/>
+        </w:rPr>
+        <w:t xml:space="preserve">De volgende parameter die vergeleken wordt is de First </w:t>
+      </w:r>
+      <w:proofErr w:type="spellStart"/>
+      <w:r>
+        <w:rPr>
+          <w:lang w:val="nl-NL"/>
+        </w:rPr>
+        <w:t>contentful</w:t>
+      </w:r>
+      <w:proofErr w:type="spellEnd"/>
+      <w:r>
+        <w:rPr>
+          <w:lang w:val="nl-NL"/>
+        </w:rPr>
+        <w:t xml:space="preserve"> </w:t>
+      </w:r>
+      <w:proofErr w:type="spellStart"/>
+      <w:r>
+        <w:rPr>
+          <w:lang w:val="nl-NL"/>
+        </w:rPr>
+        <w:t>paint</w:t>
+      </w:r>
+      <w:proofErr w:type="spellEnd"/>
+      <w:r>
+        <w:rPr>
+          <w:lang w:val="nl-NL"/>
+        </w:rPr>
+        <w:t>. Hieronder op de grafiek is te zien dat de MPA op dit vlak beter scoort dan de SPA. Dit met een verschil rond de 107 ms. Dit is voornamelijk te linken aan de SPA waarvan alle bestanden worden ingeladen in het begin. De MPA hoeft namelijk enkel maar de bestanden van de beginpagina op te halen.</w:t>
+      </w:r>
+    </w:p>
+    <w:p>
+      <w:pPr>
+        <w:rPr>
+          <w:b/>
+          <w:bCs/>
+          <w:lang w:val="nl-NL"/>
+        </w:rPr>
+      </w:pPr>
+      <w:r>
+        <w:rPr>
+          <w:noProof/>
+        </w:rPr>
+        <w:drawing>
+          <wp:inline distT="0" distB="0" distL="0" distR="0" wp14:anchorId="373113BD" wp14:editId="6978065A">
+            <wp:extent cx="5760085" cy="3117850"/>
+            <wp:effectExtent l="0" t="0" r="18415" b="6350"/>
+            <wp:docPr id="849293072" name="Grafiek 1">
               <a:extLst xmlns:a="http://schemas.openxmlformats.org/drawingml/2006/main">
                 <a:ext uri="{FF2B5EF4-FFF2-40B4-BE49-F238E27FC236}">
-                  <a16:creationId xmlns:a16="http://schemas.microsoft.com/office/drawing/2014/main" id="{6208C07D-27C6-7D03-DC25-B1C8976270FF}"/>
+                  <a16:creationId xmlns:a16="http://schemas.microsoft.com/office/drawing/2014/main" id="{FA727FC3-C200-8BC7-E757-9CC0565E6489}"/>
                 </a:ext>
               </a:extLst>
             </wp:docPr>
             <wp:cNvGraphicFramePr/>
             <a:graphic xmlns:a="http://schemas.openxmlformats.org/drawingml/2006/main">
               <a:graphicData uri="http://schemas.openxmlformats.org/drawingml/2006/chart">
-                <c:chart xmlns:c="http://schemas.openxmlformats.org/drawingml/2006/chart" xmlns:r="http://schemas.openxmlformats.org/officeDocument/2006/relationships" r:id="rId26"/>
+                <c:chart xmlns:c="http://schemas.openxmlformats.org/drawingml/2006/chart" xmlns:r="http://schemas.openxmlformats.org/officeDocument/2006/relationships" r:id="rId28"/>
               </a:graphicData>
             </a:graphic>
           </wp:inline>
@@ -16847,72 +17158,182 @@
     </w:p>
     <w:p>
       <w:pPr>
-        <w:pStyle w:val="Bijschrift"/>
-      </w:pPr>
-      <w:bookmarkStart w:id="39" w:name="_Toc136508668"/>
-      <w:r>
-        <w:t xml:space="preserve">Figuur </w:t>
-      </w:r>
-      <w:fldSimple w:instr=" SEQ Figuur \* ARABIC ">
-        <w:r>
-          <w:rPr>
-            <w:noProof/>
-          </w:rPr>
-          <w:t>3</w:t>
-        </w:r>
-      </w:fldSimple>
-      <w:r>
-        <w:t xml:space="preserve"> MPA vs. SPA laadtijd beginpagina in ms</w:t>
+        <w:rPr>
+          <w:b/>
+          <w:bCs/>
+        </w:rPr>
+      </w:pPr>
+      <w:r>
+        <w:rPr>
+          <w:b/>
+          <w:bCs/>
+        </w:rPr>
+        <w:t>Speed index</w:t>
+      </w:r>
+    </w:p>
+    <w:p>
+      <w:pPr>
+        <w:rPr>
+          <w:b/>
+          <w:bCs/>
+          <w:lang w:val="nl-NL"/>
+        </w:rPr>
+      </w:pPr>
+      <w:r>
+        <w:rPr>
+          <w:noProof/>
+        </w:rPr>
+        <w:lastRenderedPageBreak/>
+        <w:drawing>
+          <wp:inline distT="0" distB="0" distL="0" distR="0" wp14:anchorId="1AFD916C" wp14:editId="5DF64D29">
+            <wp:extent cx="5760085" cy="2902585"/>
+            <wp:effectExtent l="0" t="0" r="18415" b="18415"/>
+            <wp:docPr id="438448859" name="Grafiek 1">
+              <a:extLst xmlns:a="http://schemas.openxmlformats.org/drawingml/2006/main">
+                <a:ext uri="{FF2B5EF4-FFF2-40B4-BE49-F238E27FC236}">
+                  <a16:creationId xmlns:a16="http://schemas.microsoft.com/office/drawing/2014/main" id="{07591205-CD4A-F1E2-2BC3-B747DDF1D987}"/>
+                </a:ext>
+              </a:extLst>
+            </wp:docPr>
+            <wp:cNvGraphicFramePr/>
+            <a:graphic xmlns:a="http://schemas.openxmlformats.org/drawingml/2006/main">
+              <a:graphicData uri="http://schemas.openxmlformats.org/drawingml/2006/chart">
+                <c:chart xmlns:c="http://schemas.openxmlformats.org/drawingml/2006/chart" xmlns:r="http://schemas.openxmlformats.org/officeDocument/2006/relationships" r:id="rId29"/>
+              </a:graphicData>
+            </a:graphic>
+          </wp:inline>
+        </w:drawing>
+      </w:r>
+    </w:p>
+    <w:p>
+      <w:pPr>
+        <w:rPr>
+          <w:lang w:val="nl-NL"/>
+        </w:rPr>
+      </w:pPr>
+      <w:r>
+        <w:rPr>
+          <w:lang w:val="nl-NL"/>
+        </w:rPr>
+        <w:t>Bij de speed index is de MPA terug net d</w:t>
+      </w:r>
+      <w:r>
+        <w:rPr>
+          <w:lang w:val="nl-NL"/>
+        </w:rPr>
+        <w:t>at</w:t>
+      </w:r>
+      <w:r>
+        <w:rPr>
+          <w:lang w:val="nl-NL"/>
+        </w:rPr>
+        <w:t xml:space="preserve"> tikkeltje snel</w:t>
+      </w:r>
+      <w:r>
+        <w:rPr>
+          <w:lang w:val="nl-NL"/>
+        </w:rPr>
+        <w:t>ler. Hier zit er een verschil van 136 ms. Dit is opnieuw te wijten aan het feit dat de SPA meer bestanden moet inladen tijdens het eerste bezoek aan de website.</w:t>
+      </w:r>
+    </w:p>
+    <w:p>
+      <w:pPr>
+        <w:rPr>
+          <w:b/>
+          <w:bCs/>
+          <w:lang w:val="nl-NL"/>
+        </w:rPr>
+      </w:pPr>
+      <w:r>
+        <w:rPr>
+          <w:b/>
+          <w:bCs/>
+          <w:lang w:val="nl-NL"/>
+        </w:rPr>
+        <w:t>Laadtijden bij lagere snelheden</w:t>
+      </w:r>
+    </w:p>
+    <w:p>
+      <w:pPr>
+        <w:rPr>
+          <w:lang w:val="nl-NL"/>
+        </w:rPr>
+      </w:pPr>
+      <w:r>
+        <w:rPr>
+          <w:lang w:val="nl-NL"/>
+        </w:rPr>
+        <w:t>Tegenwoordig worden websites ook veel vaker bezocht via een 3G/4G netwerk. Dit kunnen bijvoorbeeld gebruikers zijn die onderweg zijn met het openbaar vervoer. Daarom is het belangrijk om eens dieper in te gaan hoe de MPA en SPA presteren op een lagere netwerksnelheid.</w:t>
+      </w:r>
+    </w:p>
+    <w:p>
+      <w:pPr>
+        <w:rPr>
+          <w:lang w:val="nl-NL"/>
+        </w:rPr>
+      </w:pPr>
+      <w:r>
+        <w:rPr>
+          <w:noProof/>
+        </w:rPr>
+        <w:drawing>
+          <wp:inline distT="0" distB="0" distL="0" distR="0" wp14:anchorId="66CC3386" wp14:editId="20810CC3">
+            <wp:extent cx="5760085" cy="3482340"/>
+            <wp:effectExtent l="0" t="0" r="18415" b="10160"/>
+            <wp:docPr id="1252891177" name="Grafiek 1">
+              <a:extLst xmlns:a="http://schemas.openxmlformats.org/drawingml/2006/main">
+                <a:ext uri="{FF2B5EF4-FFF2-40B4-BE49-F238E27FC236}">
+                  <a16:creationId xmlns:a16="http://schemas.microsoft.com/office/drawing/2014/main" id="{6AC4C723-52D4-5873-9617-3935FEDB976E}"/>
+                </a:ext>
+              </a:extLst>
+            </wp:docPr>
+            <wp:cNvGraphicFramePr/>
+            <a:graphic xmlns:a="http://schemas.openxmlformats.org/drawingml/2006/main">
+              <a:graphicData uri="http://schemas.openxmlformats.org/drawingml/2006/chart">
+                <c:chart xmlns:c="http://schemas.openxmlformats.org/drawingml/2006/chart" xmlns:r="http://schemas.openxmlformats.org/officeDocument/2006/relationships" r:id="rId30"/>
+              </a:graphicData>
+            </a:graphic>
+          </wp:inline>
+        </w:drawing>
+      </w:r>
+    </w:p>
+    <w:p>
+      <w:pPr>
+        <w:rPr>
+          <w:lang w:val="nl-NL"/>
+        </w:rPr>
+      </w:pPr>
+      <w:r>
+        <w:rPr>
+          <w:lang w:val="nl-NL"/>
+        </w:rPr>
+        <w:lastRenderedPageBreak/>
+        <w:t>Op bovenstaande grafiek is te zien hoeveel tijd de user moet wachten tijdens het gebruik van de applicaties op 3G. Wat opvalt is dat de MPA in tegenstelling tot de andere testen hier niet sneller scoort dan de SPA. Wanneer er op een 3G netwerk doorheen de flow van de applicatie gegaan wordt presteert de MPA 1,30 seconden trager dan de SPA.</w:t>
+      </w:r>
+    </w:p>
+    <w:p>
+      <w:pPr>
+        <w:pStyle w:val="Kop3"/>
+        <w:rPr>
+          <w:lang w:val="nl-NL"/>
+        </w:rPr>
+      </w:pPr>
+      <w:bookmarkStart w:id="39" w:name="_Toc136332621"/>
+      <w:r>
+        <w:rPr>
+          <w:lang w:val="nl-NL"/>
+        </w:rPr>
+        <w:t>Is er een groot verschil in development ervaring</w:t>
+      </w:r>
+      <w:r>
+        <w:rPr>
+          <w:lang w:val="nl-NL"/>
+        </w:rPr>
+        <w:t>?</w:t>
       </w:r>
       <w:bookmarkEnd w:id="39"/>
     </w:p>
     <w:p>
-      <w:r>
-        <w:t>Zoals kon verwacht worden heeft de beginpagina van de MPA een lagere laadtijd dan de SPA. Dit komt natuurlijk terug doordat de browser alle resultaten van de SPA ophaalt en maar enkel de beginpagina van de MPA.</w:t>
-      </w:r>
-    </w:p>
-    <w:p>
-      <w:r>
-        <w:t>Wanneer er gekeken wordt naar het navigeren naar alle pagina’s is er wel een groter verschil en dit ligt dan in het voordeel van de SPA.</w:t>
-      </w:r>
-    </w:p>
-    <w:p>
-      <w:pPr>
-        <w:rPr>
-          <w:lang w:val="nl-NL"/>
-        </w:rPr>
-      </w:pPr>
-    </w:p>
-    <w:p>
-      <w:pPr>
-        <w:rPr>
-          <w:lang w:val="nl-NL"/>
-        </w:rPr>
-      </w:pPr>
-    </w:p>
-    <w:p>
-      <w:pPr>
-        <w:pStyle w:val="Kop3"/>
-        <w:rPr>
-          <w:lang w:val="nl-NL"/>
-        </w:rPr>
-      </w:pPr>
-      <w:bookmarkStart w:id="40" w:name="_Toc136332621"/>
-      <w:r>
-        <w:rPr>
-          <w:lang w:val="nl-NL"/>
-        </w:rPr>
-        <w:t>Is er een groot verschil in development ervaring</w:t>
-      </w:r>
-      <w:r>
-        <w:rPr>
-          <w:lang w:val="nl-NL"/>
-        </w:rPr>
-        <w:t>?</w:t>
-      </w:r>
-      <w:bookmarkEnd w:id="40"/>
-    </w:p>
-    <w:p>
       <w:pPr>
         <w:rPr>
           <w:lang w:val="nl-NL"/>
@@ -16991,14 +17412,7 @@
         <w:rPr>
           <w:lang w:val="nl-NL"/>
         </w:rPr>
-        <w:t xml:space="preserve"> het navigeren tussen verschillende pagina’s. Dit kan doormiddel van de ingebouwde back- en forward knoppen in de browser. Binnen een SPA werken </w:t>
-      </w:r>
-      <w:r>
-        <w:rPr>
-          <w:lang w:val="nl-NL"/>
-        </w:rPr>
-        <w:lastRenderedPageBreak/>
-        <w:t xml:space="preserve">deze knoppen niet zonder dit zelf volledig te programmeren. Dit kan doormiddel van de </w:t>
+        <w:t xml:space="preserve"> het navigeren tussen verschillende pagina’s. Dit kan doormiddel van de ingebouwde back- en forward knoppen in de browser. Binnen een SPA werken deze knoppen niet zonder dit zelf volledig te programmeren. Dit kan doormiddel van de </w:t>
       </w:r>
       <w:proofErr w:type="spellStart"/>
       <w:r>
@@ -17125,7 +17539,7 @@
           <w:lang w:eastAsia="nl-NL"/>
         </w:rPr>
       </w:pPr>
-      <w:bookmarkStart w:id="41" w:name="_Toc136332622"/>
+      <w:bookmarkStart w:id="40" w:name="_Toc136332622"/>
       <w:r>
         <w:rPr>
           <w:rFonts w:eastAsia="Times New Roman"/>
@@ -17133,7 +17547,7 @@
         </w:rPr>
         <w:t>Hoe verloopt het deployen van een SPA en een MPA?</w:t>
       </w:r>
-      <w:bookmarkEnd w:id="41"/>
+      <w:bookmarkEnd w:id="40"/>
       <w:r>
         <w:rPr>
           <w:rFonts w:eastAsia="Times New Roman"/>
@@ -17200,7 +17614,7 @@
                     </pic:cNvPicPr>
                   </pic:nvPicPr>
                   <pic:blipFill>
-                    <a:blip r:embed="rId27">
+                    <a:blip r:embed="rId31">
                       <a:extLst>
                         <a:ext uri="{28A0092B-C50C-407E-A947-70E740481C1C}">
                           <a14:useLocalDpi xmlns:a14="http://schemas.microsoft.com/office/drawing/2010/main" val="0"/>
@@ -17257,7 +17671,7 @@
     <w:p>
       <w:pPr>
         <w:sectPr>
-          <w:headerReference w:type="default" r:id="rId28"/>
+          <w:headerReference w:type="default" r:id="rId32"/>
           <w:pgSz w:w="11906" w:h="16838" w:code="9"/>
           <w:pgMar w:top="1134" w:right="1134" w:bottom="1134" w:left="1701" w:header="1134" w:footer="1134" w:gutter="0"/>
           <w:cols w:space="708"/>
@@ -17267,8 +17681,8 @@
       <w:r>
         <w:t>Voor zowel de MPA als SPA is deze configuratie volledig hetzelfde. Er moet gezorgd worden dat NGINX weet op welk bestand de website gestart moet worden en verder is er geen extra configuratieverschil.</w:t>
       </w:r>
-      <w:bookmarkEnd w:id="34"/>
-      <w:bookmarkEnd w:id="35"/>
+      <w:bookmarkEnd w:id="36"/>
+      <w:bookmarkEnd w:id="37"/>
     </w:p>
     <w:p>
       <w:pPr>
@@ -17278,8 +17692,8 @@
           <w:lang w:val="nl-NL"/>
         </w:rPr>
       </w:pPr>
-      <w:bookmarkStart w:id="42" w:name="_Toc120695362"/>
-      <w:bookmarkStart w:id="43" w:name="_Toc136332623"/>
+      <w:bookmarkStart w:id="41" w:name="_Toc120695362"/>
+      <w:bookmarkStart w:id="42" w:name="_Toc136332623"/>
       <w:r>
         <w:rPr>
           <w:rFonts w:ascii="Arial Nova" w:hAnsi="Arial Nova"/>
@@ -17288,8 +17702,8 @@
         <w:lastRenderedPageBreak/>
         <w:t>Theoretisch kader/Literatuuronderzoek</w:t>
       </w:r>
+      <w:bookmarkEnd w:id="41"/>
       <w:bookmarkEnd w:id="42"/>
-      <w:bookmarkEnd w:id="43"/>
     </w:p>
     <w:p>
       <w:pPr>
@@ -17419,8 +17833,8 @@
           <w:lang w:val="nl-NL"/>
         </w:rPr>
       </w:pPr>
-      <w:bookmarkStart w:id="44" w:name="_Toc120695363"/>
-      <w:bookmarkStart w:id="45" w:name="_Toc136332624"/>
+      <w:bookmarkStart w:id="43" w:name="_Toc120695363"/>
+      <w:bookmarkStart w:id="44" w:name="_Toc136332624"/>
       <w:r>
         <w:rPr>
           <w:rFonts w:ascii="Arial Nova" w:hAnsi="Arial Nova"/>
@@ -17436,8 +17850,8 @@
         </w:rPr>
         <w:t xml:space="preserve"> en discussie</w:t>
       </w:r>
+      <w:bookmarkEnd w:id="43"/>
       <w:bookmarkEnd w:id="44"/>
-      <w:bookmarkEnd w:id="45"/>
     </w:p>
     <w:p>
       <w:pPr>
@@ -17820,9 +18234,9 @@
           <w:lang w:val="nl-NL"/>
         </w:rPr>
       </w:pPr>
-      <w:bookmarkStart w:id="46" w:name="_Toc120695364"/>
-      <w:bookmarkStart w:id="47" w:name="_Toc120695465"/>
-      <w:bookmarkStart w:id="48" w:name="_Toc136332625"/>
+      <w:bookmarkStart w:id="45" w:name="_Toc120695364"/>
+      <w:bookmarkStart w:id="46" w:name="_Toc120695465"/>
+      <w:bookmarkStart w:id="47" w:name="_Toc136332625"/>
       <w:r>
         <w:rPr>
           <w:rFonts w:ascii="Arial Nova" w:hAnsi="Arial Nova"/>
@@ -17831,9 +18245,9 @@
         <w:lastRenderedPageBreak/>
         <w:t>Referentielijst</w:t>
       </w:r>
+      <w:bookmarkEnd w:id="45"/>
       <w:bookmarkEnd w:id="46"/>
       <w:bookmarkEnd w:id="47"/>
-      <w:bookmarkEnd w:id="48"/>
     </w:p>
     <w:p>
       <w:pPr>
@@ -17892,9 +18306,9 @@
           <w:lang w:val="nl-NL"/>
         </w:rPr>
       </w:pPr>
-      <w:bookmarkStart w:id="49" w:name="_Toc120695365"/>
-      <w:bookmarkStart w:id="50" w:name="_Toc120695466"/>
-      <w:bookmarkStart w:id="51" w:name="_Toc136332626"/>
+      <w:bookmarkStart w:id="48" w:name="_Toc120695365"/>
+      <w:bookmarkStart w:id="49" w:name="_Toc120695466"/>
+      <w:bookmarkStart w:id="50" w:name="_Toc136332626"/>
       <w:r>
         <w:rPr>
           <w:rFonts w:ascii="Arial Nova" w:hAnsi="Arial Nova"/>
@@ -17910,9 +18324,9 @@
         </w:rPr>
         <w:t>gen</w:t>
       </w:r>
+      <w:bookmarkEnd w:id="48"/>
       <w:bookmarkEnd w:id="49"/>
       <w:bookmarkEnd w:id="50"/>
-      <w:bookmarkEnd w:id="51"/>
     </w:p>
     <w:p>
       <w:pPr>
@@ -17960,7 +18374,7 @@
       </w:pPr>
     </w:p>
     <w:sectPr>
-      <w:headerReference w:type="default" r:id="rId29"/>
+      <w:headerReference w:type="default" r:id="rId33"/>
       <w:pgSz w:w="11906" w:h="16838" w:code="9"/>
       <w:pgMar w:top="1134" w:right="1134" w:bottom="1134" w:left="1701" w:header="0" w:footer="1134" w:gutter="0"/>
       <w:cols w:space="708"/>
@@ -18388,21 +18802,21 @@
         <v:path o:extrusionok="f" gradientshapeok="t" o:connecttype="rect"/>
         <o:lock v:ext="edit" aspectratio="t"/>
       </v:shapetype>
-      <v:shape id="_x0000_i1176" type="#_x0000_t75" style="width:8.5pt;height:8.5pt" o:bullet="t">
+      <v:shape id="_x0000_i1157" type="#_x0000_t75" style="width:8.5pt;height:8.5pt" o:bullet="t">
         <v:imagedata r:id="rId1" o:title="BD21306_"/>
       </v:shape>
     </w:pict>
   </w:numPicBullet>
   <w:numPicBullet w:numPicBulletId="1">
     <w:pict>
-      <v:shape id="_x0000_i1177" type="#_x0000_t75" style="width:6.25pt;height:6.25pt" o:bullet="t">
+      <v:shape id="_x0000_i1158" type="#_x0000_t75" style="width:6.25pt;height:6.25pt" o:bullet="t">
         <v:imagedata r:id="rId2" o:title="BD15059_"/>
       </v:shape>
     </w:pict>
   </w:numPicBullet>
   <w:numPicBullet w:numPicBulletId="2">
     <w:pict>
-      <v:shape id="_x0000_i1178" type="#_x0000_t75" style="width:6.25pt;height:6.25pt" o:bullet="t">
+      <v:shape id="_x0000_i1159" type="#_x0000_t75" style="width:6.25pt;height:6.25pt" o:bullet="t">
         <v:imagedata r:id="rId3" o:title="BD14830_"/>
       </v:shape>
     </w:pict>
@@ -18937,6 +19351,92 @@
     </w:lvl>
   </w:abstractNum>
   <w:abstractNum w:abstractNumId="14" w15:restartNumberingAfterBreak="0">
+    <w:nsid w:val="1AAF694C"/>
+    <w:multiLevelType w:val="hybridMultilevel"/>
+    <w:tmpl w:val="CB0AF852"/>
+    <w:lvl w:ilvl="0" w:tplc="0413000F">
+      <w:start w:val="1"/>
+      <w:numFmt w:val="decimal"/>
+      <w:lvlText w:val="%1."/>
+      <w:lvlJc w:val="left"/>
+      <w:pPr>
+        <w:ind w:left="720" w:hanging="360"/>
+      </w:pPr>
+    </w:lvl>
+    <w:lvl w:ilvl="1" w:tplc="04130019">
+      <w:start w:val="1"/>
+      <w:numFmt w:val="lowerLetter"/>
+      <w:lvlText w:val="%2."/>
+      <w:lvlJc w:val="left"/>
+      <w:pPr>
+        <w:ind w:left="1440" w:hanging="360"/>
+      </w:pPr>
+    </w:lvl>
+    <w:lvl w:ilvl="2" w:tplc="0413001B" w:tentative="1">
+      <w:start w:val="1"/>
+      <w:numFmt w:val="lowerRoman"/>
+      <w:lvlText w:val="%3."/>
+      <w:lvlJc w:val="right"/>
+      <w:pPr>
+        <w:ind w:left="2160" w:hanging="180"/>
+      </w:pPr>
+    </w:lvl>
+    <w:lvl w:ilvl="3" w:tplc="0413000F" w:tentative="1">
+      <w:start w:val="1"/>
+      <w:numFmt w:val="decimal"/>
+      <w:lvlText w:val="%4."/>
+      <w:lvlJc w:val="left"/>
+      <w:pPr>
+        <w:ind w:left="2880" w:hanging="360"/>
+      </w:pPr>
+    </w:lvl>
+    <w:lvl w:ilvl="4" w:tplc="04130019" w:tentative="1">
+      <w:start w:val="1"/>
+      <w:numFmt w:val="lowerLetter"/>
+      <w:lvlText w:val="%5."/>
+      <w:lvlJc w:val="left"/>
+      <w:pPr>
+        <w:ind w:left="3600" w:hanging="360"/>
+      </w:pPr>
+    </w:lvl>
+    <w:lvl w:ilvl="5" w:tplc="0413001B" w:tentative="1">
+      <w:start w:val="1"/>
+      <w:numFmt w:val="lowerRoman"/>
+      <w:lvlText w:val="%6."/>
+      <w:lvlJc w:val="right"/>
+      <w:pPr>
+        <w:ind w:left="4320" w:hanging="180"/>
+      </w:pPr>
+    </w:lvl>
+    <w:lvl w:ilvl="6" w:tplc="0413000F" w:tentative="1">
+      <w:start w:val="1"/>
+      <w:numFmt w:val="decimal"/>
+      <w:lvlText w:val="%7."/>
+      <w:lvlJc w:val="left"/>
+      <w:pPr>
+        <w:ind w:left="5040" w:hanging="360"/>
+      </w:pPr>
+    </w:lvl>
+    <w:lvl w:ilvl="7" w:tplc="04130019" w:tentative="1">
+      <w:start w:val="1"/>
+      <w:numFmt w:val="lowerLetter"/>
+      <w:lvlText w:val="%8."/>
+      <w:lvlJc w:val="left"/>
+      <w:pPr>
+        <w:ind w:left="5760" w:hanging="360"/>
+      </w:pPr>
+    </w:lvl>
+    <w:lvl w:ilvl="8" w:tplc="0413001B" w:tentative="1">
+      <w:start w:val="1"/>
+      <w:numFmt w:val="lowerRoman"/>
+      <w:lvlText w:val="%9."/>
+      <w:lvlJc w:val="right"/>
+      <w:pPr>
+        <w:ind w:left="6480" w:hanging="180"/>
+      </w:pPr>
+    </w:lvl>
+  </w:abstractNum>
+  <w:abstractNum w:abstractNumId="15" w15:restartNumberingAfterBreak="0">
     <w:nsid w:val="272620AF"/>
     <w:multiLevelType w:val="hybridMultilevel"/>
     <w:tmpl w:val="7632C9D0"/>
@@ -19052,7 +19552,7 @@
       </w:rPr>
     </w:lvl>
   </w:abstractNum>
-  <w:abstractNum w:abstractNumId="15" w15:restartNumberingAfterBreak="0">
+  <w:abstractNum w:abstractNumId="16" w15:restartNumberingAfterBreak="0">
     <w:nsid w:val="276E7128"/>
     <w:multiLevelType w:val="hybridMultilevel"/>
     <w:tmpl w:val="A28430B0"/>
@@ -19138,7 +19638,7 @@
       </w:pPr>
     </w:lvl>
   </w:abstractNum>
-  <w:abstractNum w:abstractNumId="16" w15:restartNumberingAfterBreak="0">
+  <w:abstractNum w:abstractNumId="17" w15:restartNumberingAfterBreak="0">
     <w:nsid w:val="2A7D40BE"/>
     <w:multiLevelType w:val="hybridMultilevel"/>
     <w:tmpl w:val="D3F886CC"/>
@@ -19251,7 +19751,7 @@
       </w:rPr>
     </w:lvl>
   </w:abstractNum>
-  <w:abstractNum w:abstractNumId="17" w15:restartNumberingAfterBreak="0">
+  <w:abstractNum w:abstractNumId="18" w15:restartNumberingAfterBreak="0">
     <w:nsid w:val="2D7354C9"/>
     <w:multiLevelType w:val="multilevel"/>
     <w:tmpl w:val="E390A2CE"/>
@@ -19364,7 +19864,7 @@
       </w:pPr>
     </w:lvl>
   </w:abstractNum>
-  <w:abstractNum w:abstractNumId="18" w15:restartNumberingAfterBreak="0">
+  <w:abstractNum w:abstractNumId="19" w15:restartNumberingAfterBreak="0">
     <w:nsid w:val="2D8577DA"/>
     <w:multiLevelType w:val="hybridMultilevel"/>
     <w:tmpl w:val="908A995A"/>
@@ -19477,7 +19977,7 @@
       </w:rPr>
     </w:lvl>
   </w:abstractNum>
-  <w:abstractNum w:abstractNumId="19" w15:restartNumberingAfterBreak="0">
+  <w:abstractNum w:abstractNumId="20" w15:restartNumberingAfterBreak="0">
     <w:nsid w:val="2E786E31"/>
     <w:multiLevelType w:val="hybridMultilevel"/>
     <w:tmpl w:val="57723D50"/>
@@ -19590,7 +20090,7 @@
       </w:rPr>
     </w:lvl>
   </w:abstractNum>
-  <w:abstractNum w:abstractNumId="20" w15:restartNumberingAfterBreak="0">
+  <w:abstractNum w:abstractNumId="21" w15:restartNumberingAfterBreak="0">
     <w:nsid w:val="2F242156"/>
     <w:multiLevelType w:val="hybridMultilevel"/>
     <w:tmpl w:val="DAA47A3C"/>
@@ -19703,7 +20203,7 @@
       </w:rPr>
     </w:lvl>
   </w:abstractNum>
-  <w:abstractNum w:abstractNumId="21" w15:restartNumberingAfterBreak="0">
+  <w:abstractNum w:abstractNumId="22" w15:restartNumberingAfterBreak="0">
     <w:nsid w:val="2F9B0B5D"/>
     <w:multiLevelType w:val="hybridMultilevel"/>
     <w:tmpl w:val="2DD0E3A2"/>
@@ -19816,7 +20316,7 @@
       </w:rPr>
     </w:lvl>
   </w:abstractNum>
-  <w:abstractNum w:abstractNumId="22" w15:restartNumberingAfterBreak="0">
+  <w:abstractNum w:abstractNumId="23" w15:restartNumberingAfterBreak="0">
     <w:nsid w:val="37311C8A"/>
     <w:multiLevelType w:val="hybridMultilevel"/>
     <w:tmpl w:val="4796C226"/>
@@ -19929,7 +20429,7 @@
       </w:rPr>
     </w:lvl>
   </w:abstractNum>
-  <w:abstractNum w:abstractNumId="23" w15:restartNumberingAfterBreak="0">
+  <w:abstractNum w:abstractNumId="24" w15:restartNumberingAfterBreak="0">
     <w:nsid w:val="384C7DEA"/>
     <w:multiLevelType w:val="hybridMultilevel"/>
     <w:tmpl w:val="A8601D4E"/>
@@ -20042,7 +20542,7 @@
       </w:rPr>
     </w:lvl>
   </w:abstractNum>
-  <w:abstractNum w:abstractNumId="24" w15:restartNumberingAfterBreak="0">
+  <w:abstractNum w:abstractNumId="25" w15:restartNumberingAfterBreak="0">
     <w:nsid w:val="3CE320D5"/>
     <w:multiLevelType w:val="hybridMultilevel"/>
     <w:tmpl w:val="7464857E"/>
@@ -20155,7 +20655,7 @@
       </w:rPr>
     </w:lvl>
   </w:abstractNum>
-  <w:abstractNum w:abstractNumId="25" w15:restartNumberingAfterBreak="0">
+  <w:abstractNum w:abstractNumId="26" w15:restartNumberingAfterBreak="0">
     <w:nsid w:val="51277B86"/>
     <w:multiLevelType w:val="hybridMultilevel"/>
     <w:tmpl w:val="4D681E72"/>
@@ -20268,7 +20768,7 @@
       </w:rPr>
     </w:lvl>
   </w:abstractNum>
-  <w:abstractNum w:abstractNumId="26" w15:restartNumberingAfterBreak="0">
+  <w:abstractNum w:abstractNumId="27" w15:restartNumberingAfterBreak="0">
     <w:nsid w:val="51E15CCC"/>
     <w:multiLevelType w:val="hybridMultilevel"/>
     <w:tmpl w:val="7E96CF44"/>
@@ -20381,7 +20881,7 @@
       </w:rPr>
     </w:lvl>
   </w:abstractNum>
-  <w:abstractNum w:abstractNumId="27" w15:restartNumberingAfterBreak="0">
+  <w:abstractNum w:abstractNumId="28" w15:restartNumberingAfterBreak="0">
     <w:nsid w:val="51FA2A25"/>
     <w:multiLevelType w:val="hybridMultilevel"/>
     <w:tmpl w:val="0B9243B2"/>
@@ -20467,7 +20967,7 @@
       </w:pPr>
     </w:lvl>
   </w:abstractNum>
-  <w:abstractNum w:abstractNumId="28" w15:restartNumberingAfterBreak="0">
+  <w:abstractNum w:abstractNumId="29" w15:restartNumberingAfterBreak="0">
     <w:nsid w:val="559B6094"/>
     <w:multiLevelType w:val="hybridMultilevel"/>
     <w:tmpl w:val="A5D8B848"/>
@@ -20580,7 +21080,7 @@
       </w:rPr>
     </w:lvl>
   </w:abstractNum>
-  <w:abstractNum w:abstractNumId="29" w15:restartNumberingAfterBreak="0">
+  <w:abstractNum w:abstractNumId="30" w15:restartNumberingAfterBreak="0">
     <w:nsid w:val="5DAF586E"/>
     <w:multiLevelType w:val="hybridMultilevel"/>
     <w:tmpl w:val="990E5452"/>
@@ -20693,7 +21193,7 @@
       </w:rPr>
     </w:lvl>
   </w:abstractNum>
-  <w:abstractNum w:abstractNumId="30" w15:restartNumberingAfterBreak="0">
+  <w:abstractNum w:abstractNumId="31" w15:restartNumberingAfterBreak="0">
     <w:nsid w:val="63492CE7"/>
     <w:multiLevelType w:val="hybridMultilevel"/>
     <w:tmpl w:val="AFBE8990"/>
@@ -20806,7 +21306,7 @@
       </w:rPr>
     </w:lvl>
   </w:abstractNum>
-  <w:abstractNum w:abstractNumId="31" w15:restartNumberingAfterBreak="0">
+  <w:abstractNum w:abstractNumId="32" w15:restartNumberingAfterBreak="0">
     <w:nsid w:val="65775032"/>
     <w:multiLevelType w:val="multilevel"/>
     <w:tmpl w:val="28DCF0F0"/>
@@ -20899,7 +21399,7 @@
       </w:pPr>
     </w:lvl>
   </w:abstractNum>
-  <w:abstractNum w:abstractNumId="32" w15:restartNumberingAfterBreak="0">
+  <w:abstractNum w:abstractNumId="33" w15:restartNumberingAfterBreak="0">
     <w:nsid w:val="65F411AA"/>
     <w:multiLevelType w:val="hybridMultilevel"/>
     <w:tmpl w:val="E2B2459E"/>
@@ -21015,7 +21515,7 @@
       </w:rPr>
     </w:lvl>
   </w:abstractNum>
-  <w:abstractNum w:abstractNumId="33" w15:restartNumberingAfterBreak="0">
+  <w:abstractNum w:abstractNumId="34" w15:restartNumberingAfterBreak="0">
     <w:nsid w:val="74A41B00"/>
     <w:multiLevelType w:val="hybridMultilevel"/>
     <w:tmpl w:val="041C1730"/>
@@ -21128,7 +21628,7 @@
       </w:rPr>
     </w:lvl>
   </w:abstractNum>
-  <w:abstractNum w:abstractNumId="34" w15:restartNumberingAfterBreak="0">
+  <w:abstractNum w:abstractNumId="35" w15:restartNumberingAfterBreak="0">
     <w:nsid w:val="7C285B68"/>
     <w:multiLevelType w:val="hybridMultilevel"/>
     <w:tmpl w:val="C576D9F6"/>
@@ -21272,70 +21772,70 @@
     <w:abstractNumId w:val="0"/>
   </w:num>
   <w:num w:numId="11" w16cid:durableId="1074859766">
+    <w:abstractNumId w:val="32"/>
+  </w:num>
+  <w:num w:numId="12" w16cid:durableId="742217722">
+    <w:abstractNumId w:val="33"/>
+  </w:num>
+  <w:num w:numId="13" w16cid:durableId="898707376">
+    <w:abstractNumId w:val="15"/>
+  </w:num>
+  <w:num w:numId="14" w16cid:durableId="1579167178">
+    <w:abstractNumId w:val="35"/>
+  </w:num>
+  <w:num w:numId="15" w16cid:durableId="2141919825">
+    <w:abstractNumId w:val="22"/>
+  </w:num>
+  <w:num w:numId="16" w16cid:durableId="1095400487">
+    <w:abstractNumId w:val="24"/>
+  </w:num>
+  <w:num w:numId="17" w16cid:durableId="395132917">
     <w:abstractNumId w:val="31"/>
   </w:num>
-  <w:num w:numId="12" w16cid:durableId="742217722">
-    <w:abstractNumId w:val="32"/>
+  <w:num w:numId="18" w16cid:durableId="2037538361">
+    <w:abstractNumId w:val="25"/>
   </w:num>
-  <w:num w:numId="13" w16cid:durableId="898707376">
-    <w:abstractNumId w:val="14"/>
+  <w:num w:numId="19" w16cid:durableId="129909786">
+    <w:abstractNumId w:val="26"/>
   </w:num>
-  <w:num w:numId="14" w16cid:durableId="1579167178">
+  <w:num w:numId="20" w16cid:durableId="1394229761">
     <w:abstractNumId w:val="34"/>
   </w:num>
-  <w:num w:numId="15" w16cid:durableId="2141919825">
-    <w:abstractNumId w:val="21"/>
-  </w:num>
-  <w:num w:numId="16" w16cid:durableId="1095400487">
+  <w:num w:numId="21" w16cid:durableId="1392192258">
     <w:abstractNumId w:val="23"/>
   </w:num>
-  <w:num w:numId="17" w16cid:durableId="395132917">
-    <w:abstractNumId w:val="30"/>
-  </w:num>
-  <w:num w:numId="18" w16cid:durableId="2037538361">
-    <w:abstractNumId w:val="24"/>
-  </w:num>
-  <w:num w:numId="19" w16cid:durableId="129909786">
-    <w:abstractNumId w:val="25"/>
-  </w:num>
-  <w:num w:numId="20" w16cid:durableId="1394229761">
-    <w:abstractNumId w:val="33"/>
-  </w:num>
-  <w:num w:numId="21" w16cid:durableId="1392192258">
-    <w:abstractNumId w:val="22"/>
-  </w:num>
   <w:num w:numId="22" w16cid:durableId="1879585254">
-    <w:abstractNumId w:val="28"/>
+    <w:abstractNumId w:val="29"/>
   </w:num>
   <w:num w:numId="23" w16cid:durableId="1826896389">
     <w:abstractNumId w:val="13"/>
   </w:num>
   <w:num w:numId="24" w16cid:durableId="595947071">
+    <w:abstractNumId w:val="18"/>
+  </w:num>
+  <w:num w:numId="25" w16cid:durableId="1681662773">
+    <w:abstractNumId w:val="27"/>
+  </w:num>
+  <w:num w:numId="26" w16cid:durableId="2058579122">
     <w:abstractNumId w:val="17"/>
   </w:num>
-  <w:num w:numId="25" w16cid:durableId="1681662773">
-    <w:abstractNumId w:val="26"/>
-  </w:num>
-  <w:num w:numId="26" w16cid:durableId="2058579122">
-    <w:abstractNumId w:val="16"/>
-  </w:num>
   <w:num w:numId="27" w16cid:durableId="2137408140">
-    <w:abstractNumId w:val="18"/>
+    <w:abstractNumId w:val="19"/>
   </w:num>
   <w:num w:numId="28" w16cid:durableId="1553078053">
-    <w:abstractNumId w:val="19"/>
+    <w:abstractNumId w:val="20"/>
   </w:num>
   <w:num w:numId="29" w16cid:durableId="1597250967">
-    <w:abstractNumId w:val="29"/>
+    <w:abstractNumId w:val="30"/>
   </w:num>
   <w:num w:numId="30" w16cid:durableId="1556887310">
-    <w:abstractNumId w:val="27"/>
+    <w:abstractNumId w:val="28"/>
   </w:num>
   <w:num w:numId="31" w16cid:durableId="749544734">
-    <w:abstractNumId w:val="20"/>
+    <w:abstractNumId w:val="21"/>
   </w:num>
   <w:num w:numId="32" w16cid:durableId="280496165">
-    <w:abstractNumId w:val="15"/>
+    <w:abstractNumId w:val="16"/>
   </w:num>
   <w:num w:numId="33" w16cid:durableId="1491942393">
     <w:abstractNumId w:val="12"/>
@@ -21345,6 +21845,9 @@
   </w:num>
   <w:num w:numId="35" w16cid:durableId="214858236">
     <w:abstractNumId w:val="11"/>
+  </w:num>
+  <w:num w:numId="36" w16cid:durableId="325985589">
+    <w:abstractNumId w:val="14"/>
   </w:num>
 </w:numbering>
 </file>
@@ -22996,11 +23499,11 @@
             </a:pPr>
             <a:r>
               <a:rPr lang="nl-NL"/>
-              <a:t>Beginpagina</a:t>
+              <a:t>Hoeveelheid</a:t>
             </a:r>
             <a:r>
               <a:rPr lang="nl-NL" baseline="0"/>
-              <a:t> grote in KB</a:t>
+              <a:t> data na eerste bezoek aan website</a:t>
             </a:r>
             <a:endParaRPr lang="nl-NL"/>
           </a:p>
@@ -23070,42 +23573,42 @@
             </c:spPr>
             <c:extLst>
               <c:ext xmlns:c16="http://schemas.microsoft.com/office/drawing/2014/chart" uri="{C3380CC4-5D6E-409C-BE32-E72D297353CC}">
-                <c16:uniqueId val="{00000001-C2FB-8B4F-8557-AB53A6D861B4}"/>
+                <c16:uniqueId val="{00000001-F85E-974A-9395-9F74553652E6}"/>
               </c:ext>
             </c:extLst>
           </c:dPt>
           <c:cat>
             <c:strRef>
-              <c:f>Graphs!$J$17:$K$17</c:f>
+              <c:f>'Mozilla Graphs'!$X$2:$Y$2</c:f>
               <c:strCache>
                 <c:ptCount val="2"/>
                 <c:pt idx="0">
-                  <c:v>MPA</c:v>
+                  <c:v>SPA</c:v>
                 </c:pt>
                 <c:pt idx="1">
-                  <c:v>SPA</c:v>
+                  <c:v>MPA</c:v>
                 </c:pt>
               </c:strCache>
             </c:strRef>
           </c:cat>
           <c:val>
             <c:numRef>
-              <c:f>Graphs!$J$18:$K$18</c:f>
+              <c:f>'Mozilla Graphs'!$X$3:$Y$3</c:f>
               <c:numCache>
-                <c:formatCode>0</c:formatCode>
+                <c:formatCode>General</c:formatCode>
                 <c:ptCount val="2"/>
                 <c:pt idx="0">
-                  <c:v>4.1441406250000004</c:v>
+                  <c:v>36.04</c:v>
                 </c:pt>
                 <c:pt idx="1">
-                  <c:v>9.9466796874999996</c:v>
+                  <c:v>11.69</c:v>
                 </c:pt>
               </c:numCache>
             </c:numRef>
           </c:val>
           <c:extLst>
             <c:ext xmlns:c16="http://schemas.microsoft.com/office/drawing/2014/chart" uri="{C3380CC4-5D6E-409C-BE32-E72D297353CC}">
-              <c16:uniqueId val="{00000002-C2FB-8B4F-8557-AB53A6D861B4}"/>
+              <c16:uniqueId val="{00000002-F85E-974A-9395-9F74553652E6}"/>
             </c:ext>
           </c:extLst>
         </c:ser>
@@ -23119,11 +23622,11 @@
         </c:dLbls>
         <c:gapWidth val="219"/>
         <c:overlap val="-27"/>
-        <c:axId val="12160111"/>
-        <c:axId val="2028484432"/>
+        <c:axId val="1752701648"/>
+        <c:axId val="1708779024"/>
       </c:barChart>
       <c:catAx>
-        <c:axId val="12160111"/>
+        <c:axId val="1752701648"/>
         <c:scaling>
           <c:orientation val="minMax"/>
         </c:scaling>
@@ -23166,7 +23669,7 @@
             <a:endParaRPr lang="nl-BE"/>
           </a:p>
         </c:txPr>
-        <c:crossAx val="2028484432"/>
+        <c:crossAx val="1708779024"/>
         <c:crosses val="autoZero"/>
         <c:auto val="1"/>
         <c:lblAlgn val="ctr"/>
@@ -23174,7 +23677,7 @@
         <c:noMultiLvlLbl val="0"/>
       </c:catAx>
       <c:valAx>
-        <c:axId val="2028484432"/>
+        <c:axId val="1708779024"/>
         <c:scaling>
           <c:orientation val="minMax"/>
         </c:scaling>
@@ -23215,12 +23718,13 @@
                 </a:pPr>
                 <a:r>
                   <a:rPr lang="nl-NL"/>
-                  <a:t>Aantal</a:t>
+                  <a:t>aantal</a:t>
                 </a:r>
                 <a:r>
                   <a:rPr lang="nl-NL" baseline="0"/>
-                  <a:t> KB</a:t>
+                  <a:t> kB</a:t>
                 </a:r>
+                <a:endParaRPr lang="nl-NL"/>
               </a:p>
             </c:rich>
           </c:tx>
@@ -23253,7 +23757,7 @@
             </a:p>
           </c:txPr>
         </c:title>
-        <c:numFmt formatCode="0" sourceLinked="1"/>
+        <c:numFmt formatCode="General" sourceLinked="1"/>
         <c:majorTickMark val="none"/>
         <c:minorTickMark val="none"/>
         <c:tickLblPos val="nextTo"/>
@@ -23284,7 +23788,7 @@
             <a:endParaRPr lang="nl-BE"/>
           </a:p>
         </c:txPr>
-        <c:crossAx val="12160111"/>
+        <c:crossAx val="1752701648"/>
         <c:crosses val="autoZero"/>
         <c:crossBetween val="between"/>
       </c:valAx>
@@ -23366,11 +23870,11 @@
             </a:pPr>
             <a:r>
               <a:rPr lang="nl-NL"/>
-              <a:t>Aantal</a:t>
+              <a:t>Hoeveelheid</a:t>
             </a:r>
             <a:r>
               <a:rPr lang="nl-NL" baseline="0"/>
-              <a:t> gedownloade KB</a:t>
+              <a:t> data na volledige flow</a:t>
             </a:r>
             <a:endParaRPr lang="nl-NL"/>
           </a:p>
@@ -23417,7 +23921,7 @@
           <c:order val="0"/>
           <c:spPr>
             <a:solidFill>
-              <a:schemeClr val="accent2"/>
+              <a:schemeClr val="accent1"/>
             </a:solidFill>
             <a:ln>
               <a:noFill/>
@@ -23426,12 +23930,12 @@
           </c:spPr>
           <c:invertIfNegative val="0"/>
           <c:dPt>
-            <c:idx val="0"/>
+            <c:idx val="1"/>
             <c:invertIfNegative val="0"/>
             <c:bubble3D val="0"/>
             <c:spPr>
               <a:solidFill>
-                <a:schemeClr val="accent1"/>
+                <a:schemeClr val="accent2"/>
               </a:solidFill>
               <a:ln>
                 <a:noFill/>
@@ -23440,42 +23944,42 @@
             </c:spPr>
             <c:extLst>
               <c:ext xmlns:c16="http://schemas.microsoft.com/office/drawing/2014/chart" uri="{C3380CC4-5D6E-409C-BE32-E72D297353CC}">
-                <c16:uniqueId val="{00000001-38A1-CC4C-9989-73B044B5D9F3}"/>
+                <c16:uniqueId val="{00000001-D7EE-3F43-895D-E92C28C436A7}"/>
               </c:ext>
             </c:extLst>
           </c:dPt>
           <c:cat>
             <c:strRef>
-              <c:f>Graphs!$J$47:$K$47</c:f>
+              <c:f>'Mozilla Graphs'!$X$31:$Y$31</c:f>
               <c:strCache>
                 <c:ptCount val="2"/>
                 <c:pt idx="0">
-                  <c:v>MPA</c:v>
+                  <c:v>SPA</c:v>
                 </c:pt>
                 <c:pt idx="1">
-                  <c:v>SPA</c:v>
+                  <c:v>MPA</c:v>
                 </c:pt>
               </c:strCache>
             </c:strRef>
           </c:cat>
           <c:val>
             <c:numRef>
-              <c:f>Graphs!$J$48:$K$48</c:f>
+              <c:f>'Mozilla Graphs'!$X$32:$Y$32</c:f>
               <c:numCache>
-                <c:formatCode>0</c:formatCode>
+                <c:formatCode>General</c:formatCode>
                 <c:ptCount val="2"/>
                 <c:pt idx="0">
-                  <c:v>1090.2013671875002</c:v>
+                  <c:v>323.67</c:v>
                 </c:pt>
                 <c:pt idx="1">
-                  <c:v>9.9466796874999996</c:v>
+                  <c:v>336.87</c:v>
                 </c:pt>
               </c:numCache>
             </c:numRef>
           </c:val>
           <c:extLst>
             <c:ext xmlns:c16="http://schemas.microsoft.com/office/drawing/2014/chart" uri="{C3380CC4-5D6E-409C-BE32-E72D297353CC}">
-              <c16:uniqueId val="{00000002-38A1-CC4C-9989-73B044B5D9F3}"/>
+              <c16:uniqueId val="{00000002-D7EE-3F43-895D-E92C28C436A7}"/>
             </c:ext>
           </c:extLst>
         </c:ser>
@@ -23489,11 +23993,11 @@
         </c:dLbls>
         <c:gapWidth val="219"/>
         <c:overlap val="-27"/>
-        <c:axId val="2136591728"/>
-        <c:axId val="2136278544"/>
+        <c:axId val="1311730960"/>
+        <c:axId val="1310801552"/>
       </c:barChart>
       <c:catAx>
-        <c:axId val="2136591728"/>
+        <c:axId val="1311730960"/>
         <c:scaling>
           <c:orientation val="minMax"/>
         </c:scaling>
@@ -23536,7 +24040,7 @@
             <a:endParaRPr lang="nl-BE"/>
           </a:p>
         </c:txPr>
-        <c:crossAx val="2136278544"/>
+        <c:crossAx val="1310801552"/>
         <c:crosses val="autoZero"/>
         <c:auto val="1"/>
         <c:lblAlgn val="ctr"/>
@@ -23544,7 +24048,7 @@
         <c:noMultiLvlLbl val="0"/>
       </c:catAx>
       <c:valAx>
-        <c:axId val="2136278544"/>
+        <c:axId val="1310801552"/>
         <c:scaling>
           <c:orientation val="minMax"/>
         </c:scaling>
@@ -23585,8 +24089,13 @@
                 </a:pPr>
                 <a:r>
                   <a:rPr lang="nl-NL"/>
-                  <a:t>KB</a:t>
+                  <a:t>aantal</a:t>
                 </a:r>
+                <a:r>
+                  <a:rPr lang="nl-NL" baseline="0"/>
+                  <a:t> kB</a:t>
+                </a:r>
+                <a:endParaRPr lang="nl-NL"/>
               </a:p>
             </c:rich>
           </c:tx>
@@ -23619,7 +24128,7 @@
             </a:p>
           </c:txPr>
         </c:title>
-        <c:numFmt formatCode="0" sourceLinked="1"/>
+        <c:numFmt formatCode="General" sourceLinked="1"/>
         <c:majorTickMark val="none"/>
         <c:minorTickMark val="none"/>
         <c:tickLblPos val="nextTo"/>
@@ -23650,7 +24159,7 @@
             <a:endParaRPr lang="nl-BE"/>
           </a:p>
         </c:txPr>
-        <c:crossAx val="2136591728"/>
+        <c:crossAx val="1311730960"/>
         <c:crosses val="autoZero"/>
         <c:crossBetween val="between"/>
       </c:valAx>
@@ -23732,11 +24241,11 @@
             </a:pPr>
             <a:r>
               <a:rPr lang="nl-NL"/>
-              <a:t>Laadtijd</a:t>
+              <a:t>FPC</a:t>
             </a:r>
             <a:r>
               <a:rPr lang="nl-NL" baseline="0"/>
-              <a:t> beginpagina in ms</a:t>
+              <a:t> in ms</a:t>
             </a:r>
             <a:endParaRPr lang="nl-NL"/>
           </a:p>
@@ -23806,42 +24315,42 @@
             </c:spPr>
             <c:extLst>
               <c:ext xmlns:c16="http://schemas.microsoft.com/office/drawing/2014/chart" uri="{C3380CC4-5D6E-409C-BE32-E72D297353CC}">
-                <c16:uniqueId val="{00000001-242C-D74F-B297-53218201C17F}"/>
+                <c16:uniqueId val="{00000001-1BDB-EA48-B586-13E02F453608}"/>
               </c:ext>
             </c:extLst>
           </c:dPt>
           <c:cat>
             <c:strRef>
-              <c:f>Graphs!$J$76:$K$76</c:f>
+              <c:f>Graphs!$N$18:$O$18</c:f>
               <c:strCache>
                 <c:ptCount val="2"/>
                 <c:pt idx="0">
-                  <c:v>MPA</c:v>
+                  <c:v>SPA</c:v>
                 </c:pt>
                 <c:pt idx="1">
-                  <c:v>SPA</c:v>
+                  <c:v>MPA</c:v>
                 </c:pt>
               </c:strCache>
             </c:strRef>
           </c:cat>
           <c:val>
             <c:numRef>
-              <c:f>Graphs!$J$77:$K$77</c:f>
+              <c:f>Graphs!$N$19:$O$19</c:f>
               <c:numCache>
                 <c:formatCode>0</c:formatCode>
                 <c:ptCount val="2"/>
                 <c:pt idx="0">
-                  <c:v>395.4</c:v>
+                  <c:v>475.6</c:v>
                 </c:pt>
                 <c:pt idx="1">
-                  <c:v>423.8</c:v>
+                  <c:v>368.6</c:v>
                 </c:pt>
               </c:numCache>
             </c:numRef>
           </c:val>
           <c:extLst>
             <c:ext xmlns:c16="http://schemas.microsoft.com/office/drawing/2014/chart" uri="{C3380CC4-5D6E-409C-BE32-E72D297353CC}">
-              <c16:uniqueId val="{00000002-242C-D74F-B297-53218201C17F}"/>
+              <c16:uniqueId val="{00000002-1BDB-EA48-B586-13E02F453608}"/>
             </c:ext>
           </c:extLst>
         </c:ser>
@@ -23855,11 +24364,11 @@
         </c:dLbls>
         <c:gapWidth val="219"/>
         <c:overlap val="-27"/>
-        <c:axId val="20159007"/>
-        <c:axId val="2109883824"/>
+        <c:axId val="1341025072"/>
+        <c:axId val="1341045216"/>
       </c:barChart>
       <c:catAx>
-        <c:axId val="20159007"/>
+        <c:axId val="1341025072"/>
         <c:scaling>
           <c:orientation val="minMax"/>
         </c:scaling>
@@ -23902,7 +24411,7 @@
             <a:endParaRPr lang="nl-BE"/>
           </a:p>
         </c:txPr>
-        <c:crossAx val="2109883824"/>
+        <c:crossAx val="1341045216"/>
         <c:crosses val="autoZero"/>
         <c:auto val="1"/>
         <c:lblAlgn val="ctr"/>
@@ -23910,7 +24419,7 @@
         <c:noMultiLvlLbl val="0"/>
       </c:catAx>
       <c:valAx>
-        <c:axId val="2109883824"/>
+        <c:axId val="1341045216"/>
         <c:scaling>
           <c:orientation val="minMax"/>
         </c:scaling>
@@ -23951,7 +24460,373 @@
                 </a:pPr>
                 <a:r>
                   <a:rPr lang="nl-NL"/>
-                  <a:t>ms</a:t>
+                  <a:t>aantal</a:t>
+                </a:r>
+                <a:r>
+                  <a:rPr lang="nl-NL" baseline="0"/>
+                  <a:t> ms</a:t>
+                </a:r>
+                <a:endParaRPr lang="nl-NL"/>
+              </a:p>
+            </c:rich>
+          </c:tx>
+          <c:overlay val="0"/>
+          <c:spPr>
+            <a:noFill/>
+            <a:ln>
+              <a:noFill/>
+            </a:ln>
+            <a:effectLst/>
+          </c:spPr>
+          <c:txPr>
+            <a:bodyPr rot="-5400000" spcFirstLastPara="1" vertOverflow="ellipsis" vert="horz" wrap="square" anchor="ctr" anchorCtr="1"/>
+            <a:lstStyle/>
+            <a:p>
+              <a:pPr>
+                <a:defRPr sz="1000" b="0" i="0" u="none" strike="noStrike" kern="1200" baseline="0">
+                  <a:solidFill>
+                    <a:schemeClr val="tx1">
+                      <a:lumMod val="65000"/>
+                      <a:lumOff val="35000"/>
+                    </a:schemeClr>
+                  </a:solidFill>
+                  <a:latin typeface="+mn-lt"/>
+                  <a:ea typeface="+mn-ea"/>
+                  <a:cs typeface="+mn-cs"/>
+                </a:defRPr>
+              </a:pPr>
+              <a:endParaRPr lang="nl-BE"/>
+            </a:p>
+          </c:txPr>
+        </c:title>
+        <c:numFmt formatCode="0" sourceLinked="1"/>
+        <c:majorTickMark val="none"/>
+        <c:minorTickMark val="none"/>
+        <c:tickLblPos val="nextTo"/>
+        <c:spPr>
+          <a:noFill/>
+          <a:ln>
+            <a:noFill/>
+          </a:ln>
+          <a:effectLst/>
+        </c:spPr>
+        <c:txPr>
+          <a:bodyPr rot="-60000000" spcFirstLastPara="1" vertOverflow="ellipsis" vert="horz" wrap="square" anchor="ctr" anchorCtr="1"/>
+          <a:lstStyle/>
+          <a:p>
+            <a:pPr>
+              <a:defRPr sz="900" b="0" i="0" u="none" strike="noStrike" kern="1200" baseline="0">
+                <a:solidFill>
+                  <a:schemeClr val="tx1">
+                    <a:lumMod val="65000"/>
+                    <a:lumOff val="35000"/>
+                  </a:schemeClr>
+                </a:solidFill>
+                <a:latin typeface="+mn-lt"/>
+                <a:ea typeface="+mn-ea"/>
+                <a:cs typeface="+mn-cs"/>
+              </a:defRPr>
+            </a:pPr>
+            <a:endParaRPr lang="nl-BE"/>
+          </a:p>
+        </c:txPr>
+        <c:crossAx val="1341025072"/>
+        <c:crosses val="autoZero"/>
+        <c:crossBetween val="between"/>
+      </c:valAx>
+      <c:spPr>
+        <a:noFill/>
+        <a:ln>
+          <a:noFill/>
+        </a:ln>
+        <a:effectLst/>
+      </c:spPr>
+    </c:plotArea>
+    <c:plotVisOnly val="1"/>
+    <c:dispBlanksAs val="gap"/>
+    <c:showDLblsOverMax val="0"/>
+  </c:chart>
+  <c:spPr>
+    <a:solidFill>
+      <a:schemeClr val="bg1"/>
+    </a:solidFill>
+    <a:ln w="9525" cap="flat" cmpd="sng" algn="ctr">
+      <a:solidFill>
+        <a:schemeClr val="tx1">
+          <a:lumMod val="15000"/>
+          <a:lumOff val="85000"/>
+        </a:schemeClr>
+      </a:solidFill>
+      <a:round/>
+    </a:ln>
+    <a:effectLst/>
+  </c:spPr>
+  <c:txPr>
+    <a:bodyPr/>
+    <a:lstStyle/>
+    <a:p>
+      <a:pPr>
+        <a:defRPr/>
+      </a:pPr>
+      <a:endParaRPr lang="nl-BE"/>
+    </a:p>
+  </c:txPr>
+  <c:externalData r:id="rId3">
+    <c:autoUpdate val="0"/>
+  </c:externalData>
+</c:chartSpace>
+</file>
+
+<file path=word/charts/chart5.xml><?xml version="1.0" encoding="utf-8"?>
+<c:chartSpace xmlns:c="http://schemas.openxmlformats.org/drawingml/2006/chart" xmlns:a="http://schemas.openxmlformats.org/drawingml/2006/main" xmlns:r="http://schemas.openxmlformats.org/officeDocument/2006/relationships" xmlns:c16r2="http://schemas.microsoft.com/office/drawing/2015/06/chart">
+  <c:date1904 val="0"/>
+  <c:lang val="nl-NL"/>
+  <c:roundedCorners val="0"/>
+  <mc:AlternateContent xmlns:mc="http://schemas.openxmlformats.org/markup-compatibility/2006">
+    <mc:Choice xmlns:c14="http://schemas.microsoft.com/office/drawing/2007/8/2/chart" Requires="c14">
+      <c14:style val="102"/>
+    </mc:Choice>
+    <mc:Fallback>
+      <c:style val="2"/>
+    </mc:Fallback>
+  </mc:AlternateContent>
+  <c:chart>
+    <c:title>
+      <c:tx>
+        <c:rich>
+          <a:bodyPr rot="0" spcFirstLastPara="1" vertOverflow="ellipsis" vert="horz" wrap="square" anchor="ctr" anchorCtr="1"/>
+          <a:lstStyle/>
+          <a:p>
+            <a:pPr>
+              <a:defRPr sz="1400" b="0" i="0" u="none" strike="noStrike" kern="1200" spc="0" baseline="0">
+                <a:solidFill>
+                  <a:schemeClr val="tx1">
+                    <a:lumMod val="65000"/>
+                    <a:lumOff val="35000"/>
+                  </a:schemeClr>
+                </a:solidFill>
+                <a:latin typeface="+mn-lt"/>
+                <a:ea typeface="+mn-ea"/>
+                <a:cs typeface="+mn-cs"/>
+              </a:defRPr>
+            </a:pPr>
+            <a:r>
+              <a:rPr lang="nl-NL"/>
+              <a:t>Speed index in ms</a:t>
+            </a:r>
+          </a:p>
+        </c:rich>
+      </c:tx>
+      <c:overlay val="0"/>
+      <c:spPr>
+        <a:noFill/>
+        <a:ln>
+          <a:noFill/>
+        </a:ln>
+        <a:effectLst/>
+      </c:spPr>
+      <c:txPr>
+        <a:bodyPr rot="0" spcFirstLastPara="1" vertOverflow="ellipsis" vert="horz" wrap="square" anchor="ctr" anchorCtr="1"/>
+        <a:lstStyle/>
+        <a:p>
+          <a:pPr>
+            <a:defRPr sz="1400" b="0" i="0" u="none" strike="noStrike" kern="1200" spc="0" baseline="0">
+              <a:solidFill>
+                <a:schemeClr val="tx1">
+                  <a:lumMod val="65000"/>
+                  <a:lumOff val="35000"/>
+                </a:schemeClr>
+              </a:solidFill>
+              <a:latin typeface="+mn-lt"/>
+              <a:ea typeface="+mn-ea"/>
+              <a:cs typeface="+mn-cs"/>
+            </a:defRPr>
+          </a:pPr>
+          <a:endParaRPr lang="nl-BE"/>
+        </a:p>
+      </c:txPr>
+    </c:title>
+    <c:autoTitleDeleted val="0"/>
+    <c:plotArea>
+      <c:layout/>
+      <c:barChart>
+        <c:barDir val="col"/>
+        <c:grouping val="clustered"/>
+        <c:varyColors val="0"/>
+        <c:ser>
+          <c:idx val="0"/>
+          <c:order val="0"/>
+          <c:spPr>
+            <a:solidFill>
+              <a:schemeClr val="accent1"/>
+            </a:solidFill>
+            <a:ln>
+              <a:noFill/>
+            </a:ln>
+            <a:effectLst/>
+          </c:spPr>
+          <c:invertIfNegative val="0"/>
+          <c:dPt>
+            <c:idx val="1"/>
+            <c:invertIfNegative val="0"/>
+            <c:bubble3D val="0"/>
+            <c:spPr>
+              <a:solidFill>
+                <a:schemeClr val="accent2"/>
+              </a:solidFill>
+              <a:ln>
+                <a:noFill/>
+              </a:ln>
+              <a:effectLst/>
+            </c:spPr>
+            <c:extLst>
+              <c:ext xmlns:c16="http://schemas.microsoft.com/office/drawing/2014/chart" uri="{C3380CC4-5D6E-409C-BE32-E72D297353CC}">
+                <c16:uniqueId val="{00000001-BEDE-F445-9066-5267914CA7CB}"/>
+              </c:ext>
+            </c:extLst>
+          </c:dPt>
+          <c:cat>
+            <c:strRef>
+              <c:f>Graphs!$N$52:$O$52</c:f>
+              <c:strCache>
+                <c:ptCount val="2"/>
+                <c:pt idx="0">
+                  <c:v>SPA</c:v>
+                </c:pt>
+                <c:pt idx="1">
+                  <c:v>MPA</c:v>
+                </c:pt>
+              </c:strCache>
+            </c:strRef>
+          </c:cat>
+          <c:val>
+            <c:numRef>
+              <c:f>Graphs!$N$53:$O$53</c:f>
+              <c:numCache>
+                <c:formatCode>0</c:formatCode>
+                <c:ptCount val="2"/>
+                <c:pt idx="0">
+                  <c:v>500</c:v>
+                </c:pt>
+                <c:pt idx="1">
+                  <c:v>363.6</c:v>
+                </c:pt>
+              </c:numCache>
+            </c:numRef>
+          </c:val>
+          <c:extLst>
+            <c:ext xmlns:c16="http://schemas.microsoft.com/office/drawing/2014/chart" uri="{C3380CC4-5D6E-409C-BE32-E72D297353CC}">
+              <c16:uniqueId val="{00000002-BEDE-F445-9066-5267914CA7CB}"/>
+            </c:ext>
+          </c:extLst>
+        </c:ser>
+        <c:dLbls>
+          <c:showLegendKey val="0"/>
+          <c:showVal val="0"/>
+          <c:showCatName val="0"/>
+          <c:showSerName val="0"/>
+          <c:showPercent val="0"/>
+          <c:showBubbleSize val="0"/>
+        </c:dLbls>
+        <c:gapWidth val="219"/>
+        <c:overlap val="-27"/>
+        <c:axId val="1344819904"/>
+        <c:axId val="1344821984"/>
+      </c:barChart>
+      <c:catAx>
+        <c:axId val="1344819904"/>
+        <c:scaling>
+          <c:orientation val="minMax"/>
+        </c:scaling>
+        <c:delete val="0"/>
+        <c:axPos val="b"/>
+        <c:numFmt formatCode="General" sourceLinked="1"/>
+        <c:majorTickMark val="none"/>
+        <c:minorTickMark val="none"/>
+        <c:tickLblPos val="nextTo"/>
+        <c:spPr>
+          <a:noFill/>
+          <a:ln w="9525" cap="flat" cmpd="sng" algn="ctr">
+            <a:solidFill>
+              <a:schemeClr val="tx1">
+                <a:lumMod val="15000"/>
+                <a:lumOff val="85000"/>
+              </a:schemeClr>
+            </a:solidFill>
+            <a:round/>
+          </a:ln>
+          <a:effectLst/>
+        </c:spPr>
+        <c:txPr>
+          <a:bodyPr rot="-60000000" spcFirstLastPara="1" vertOverflow="ellipsis" vert="horz" wrap="square" anchor="ctr" anchorCtr="1"/>
+          <a:lstStyle/>
+          <a:p>
+            <a:pPr>
+              <a:defRPr sz="900" b="0" i="0" u="none" strike="noStrike" kern="1200" baseline="0">
+                <a:solidFill>
+                  <a:schemeClr val="tx1">
+                    <a:lumMod val="65000"/>
+                    <a:lumOff val="35000"/>
+                  </a:schemeClr>
+                </a:solidFill>
+                <a:latin typeface="+mn-lt"/>
+                <a:ea typeface="+mn-ea"/>
+                <a:cs typeface="+mn-cs"/>
+              </a:defRPr>
+            </a:pPr>
+            <a:endParaRPr lang="nl-BE"/>
+          </a:p>
+        </c:txPr>
+        <c:crossAx val="1344821984"/>
+        <c:crosses val="autoZero"/>
+        <c:auto val="1"/>
+        <c:lblAlgn val="ctr"/>
+        <c:lblOffset val="100"/>
+        <c:noMultiLvlLbl val="0"/>
+      </c:catAx>
+      <c:valAx>
+        <c:axId val="1344821984"/>
+        <c:scaling>
+          <c:orientation val="minMax"/>
+        </c:scaling>
+        <c:delete val="0"/>
+        <c:axPos val="l"/>
+        <c:majorGridlines>
+          <c:spPr>
+            <a:ln w="9525" cap="flat" cmpd="sng" algn="ctr">
+              <a:solidFill>
+                <a:schemeClr val="tx1">
+                  <a:lumMod val="15000"/>
+                  <a:lumOff val="85000"/>
+                </a:schemeClr>
+              </a:solidFill>
+              <a:round/>
+            </a:ln>
+            <a:effectLst/>
+          </c:spPr>
+        </c:majorGridlines>
+        <c:title>
+          <c:tx>
+            <c:rich>
+              <a:bodyPr rot="-5400000" spcFirstLastPara="1" vertOverflow="ellipsis" vert="horz" wrap="square" anchor="ctr" anchorCtr="1"/>
+              <a:lstStyle/>
+              <a:p>
+                <a:pPr>
+                  <a:defRPr sz="1000" b="0" i="0" u="none" strike="noStrike" kern="1200" baseline="0">
+                    <a:solidFill>
+                      <a:schemeClr val="tx1">
+                        <a:lumMod val="65000"/>
+                        <a:lumOff val="35000"/>
+                      </a:schemeClr>
+                    </a:solidFill>
+                    <a:latin typeface="+mn-lt"/>
+                    <a:ea typeface="+mn-ea"/>
+                    <a:cs typeface="+mn-cs"/>
+                  </a:defRPr>
+                </a:pPr>
+                <a:r>
+                  <a:rPr lang="nl-NL"/>
+                  <a:t>aantal ms</a:t>
                 </a:r>
               </a:p>
             </c:rich>
@@ -24016,7 +24891,378 @@
             <a:endParaRPr lang="nl-BE"/>
           </a:p>
         </c:txPr>
-        <c:crossAx val="20159007"/>
+        <c:crossAx val="1344819904"/>
+        <c:crosses val="autoZero"/>
+        <c:crossBetween val="between"/>
+      </c:valAx>
+      <c:spPr>
+        <a:noFill/>
+        <a:ln>
+          <a:noFill/>
+        </a:ln>
+        <a:effectLst/>
+      </c:spPr>
+    </c:plotArea>
+    <c:plotVisOnly val="1"/>
+    <c:dispBlanksAs val="gap"/>
+    <c:showDLblsOverMax val="0"/>
+  </c:chart>
+  <c:spPr>
+    <a:solidFill>
+      <a:schemeClr val="bg1"/>
+    </a:solidFill>
+    <a:ln w="9525" cap="flat" cmpd="sng" algn="ctr">
+      <a:solidFill>
+        <a:schemeClr val="tx1">
+          <a:lumMod val="15000"/>
+          <a:lumOff val="85000"/>
+        </a:schemeClr>
+      </a:solidFill>
+      <a:round/>
+    </a:ln>
+    <a:effectLst/>
+  </c:spPr>
+  <c:txPr>
+    <a:bodyPr/>
+    <a:lstStyle/>
+    <a:p>
+      <a:pPr>
+        <a:defRPr/>
+      </a:pPr>
+      <a:endParaRPr lang="nl-BE"/>
+    </a:p>
+  </c:txPr>
+  <c:externalData r:id="rId3">
+    <c:autoUpdate val="0"/>
+  </c:externalData>
+</c:chartSpace>
+</file>
+
+<file path=word/charts/chart6.xml><?xml version="1.0" encoding="utf-8"?>
+<c:chartSpace xmlns:c="http://schemas.openxmlformats.org/drawingml/2006/chart" xmlns:a="http://schemas.openxmlformats.org/drawingml/2006/main" xmlns:r="http://schemas.openxmlformats.org/officeDocument/2006/relationships" xmlns:c16r2="http://schemas.microsoft.com/office/drawing/2015/06/chart">
+  <c:date1904 val="0"/>
+  <c:lang val="nl-NL"/>
+  <c:roundedCorners val="0"/>
+  <mc:AlternateContent xmlns:mc="http://schemas.openxmlformats.org/markup-compatibility/2006">
+    <mc:Choice xmlns:c14="http://schemas.microsoft.com/office/drawing/2007/8/2/chart" Requires="c14">
+      <c14:style val="102"/>
+    </mc:Choice>
+    <mc:Fallback>
+      <c:style val="2"/>
+    </mc:Fallback>
+  </mc:AlternateContent>
+  <c:chart>
+    <c:title>
+      <c:tx>
+        <c:rich>
+          <a:bodyPr rot="0" spcFirstLastPara="1" vertOverflow="ellipsis" vert="horz" wrap="square" anchor="ctr" anchorCtr="1"/>
+          <a:lstStyle/>
+          <a:p>
+            <a:pPr>
+              <a:defRPr sz="1400" b="0" i="0" u="none" strike="noStrike" kern="1200" spc="0" baseline="0">
+                <a:solidFill>
+                  <a:schemeClr val="tx1">
+                    <a:lumMod val="65000"/>
+                    <a:lumOff val="35000"/>
+                  </a:schemeClr>
+                </a:solidFill>
+                <a:latin typeface="+mn-lt"/>
+                <a:ea typeface="+mn-ea"/>
+                <a:cs typeface="+mn-cs"/>
+              </a:defRPr>
+            </a:pPr>
+            <a:r>
+              <a:rPr lang="nl-NL"/>
+              <a:t>Laadtijd doorheen volledige flow</a:t>
+            </a:r>
+            <a:r>
+              <a:rPr lang="nl-NL" baseline="0"/>
+              <a:t> 3G</a:t>
+            </a:r>
+            <a:endParaRPr lang="nl-NL"/>
+          </a:p>
+        </c:rich>
+      </c:tx>
+      <c:overlay val="0"/>
+      <c:spPr>
+        <a:noFill/>
+        <a:ln>
+          <a:noFill/>
+        </a:ln>
+        <a:effectLst/>
+      </c:spPr>
+      <c:txPr>
+        <a:bodyPr rot="0" spcFirstLastPara="1" vertOverflow="ellipsis" vert="horz" wrap="square" anchor="ctr" anchorCtr="1"/>
+        <a:lstStyle/>
+        <a:p>
+          <a:pPr>
+            <a:defRPr sz="1400" b="0" i="0" u="none" strike="noStrike" kern="1200" spc="0" baseline="0">
+              <a:solidFill>
+                <a:schemeClr val="tx1">
+                  <a:lumMod val="65000"/>
+                  <a:lumOff val="35000"/>
+                </a:schemeClr>
+              </a:solidFill>
+              <a:latin typeface="+mn-lt"/>
+              <a:ea typeface="+mn-ea"/>
+              <a:cs typeface="+mn-cs"/>
+            </a:defRPr>
+          </a:pPr>
+          <a:endParaRPr lang="nl-BE"/>
+        </a:p>
+      </c:txPr>
+    </c:title>
+    <c:autoTitleDeleted val="0"/>
+    <c:plotArea>
+      <c:layout/>
+      <c:barChart>
+        <c:barDir val="col"/>
+        <c:grouping val="clustered"/>
+        <c:varyColors val="0"/>
+        <c:ser>
+          <c:idx val="0"/>
+          <c:order val="0"/>
+          <c:spPr>
+            <a:solidFill>
+              <a:schemeClr val="accent1"/>
+            </a:solidFill>
+            <a:ln>
+              <a:noFill/>
+            </a:ln>
+            <a:effectLst/>
+          </c:spPr>
+          <c:invertIfNegative val="0"/>
+          <c:dPt>
+            <c:idx val="1"/>
+            <c:invertIfNegative val="0"/>
+            <c:bubble3D val="0"/>
+            <c:spPr>
+              <a:solidFill>
+                <a:schemeClr val="accent2"/>
+              </a:solidFill>
+              <a:ln>
+                <a:noFill/>
+              </a:ln>
+              <a:effectLst/>
+            </c:spPr>
+            <c:extLst>
+              <c:ext xmlns:c16="http://schemas.microsoft.com/office/drawing/2014/chart" uri="{C3380CC4-5D6E-409C-BE32-E72D297353CC}">
+                <c16:uniqueId val="{00000001-282C-C348-AAD7-8AE26F244C58}"/>
+              </c:ext>
+            </c:extLst>
+          </c:dPt>
+          <c:cat>
+            <c:strRef>
+              <c:f>'Mozilla Graphs'!$X$99:$Y$99</c:f>
+              <c:strCache>
+                <c:ptCount val="2"/>
+                <c:pt idx="0">
+                  <c:v>SPA</c:v>
+                </c:pt>
+                <c:pt idx="1">
+                  <c:v>MPA</c:v>
+                </c:pt>
+              </c:strCache>
+            </c:strRef>
+          </c:cat>
+          <c:val>
+            <c:numRef>
+              <c:f>'Mozilla Graphs'!$X$100:$Y$100</c:f>
+              <c:numCache>
+                <c:formatCode>General</c:formatCode>
+                <c:ptCount val="2"/>
+                <c:pt idx="0">
+                  <c:v>6.53</c:v>
+                </c:pt>
+                <c:pt idx="1">
+                  <c:v>7.8</c:v>
+                </c:pt>
+              </c:numCache>
+            </c:numRef>
+          </c:val>
+          <c:extLst>
+            <c:ext xmlns:c16="http://schemas.microsoft.com/office/drawing/2014/chart" uri="{C3380CC4-5D6E-409C-BE32-E72D297353CC}">
+              <c16:uniqueId val="{00000002-282C-C348-AAD7-8AE26F244C58}"/>
+            </c:ext>
+          </c:extLst>
+        </c:ser>
+        <c:dLbls>
+          <c:showLegendKey val="0"/>
+          <c:showVal val="0"/>
+          <c:showCatName val="0"/>
+          <c:showSerName val="0"/>
+          <c:showPercent val="0"/>
+          <c:showBubbleSize val="0"/>
+        </c:dLbls>
+        <c:gapWidth val="219"/>
+        <c:overlap val="-27"/>
+        <c:axId val="1344441504"/>
+        <c:axId val="1334040032"/>
+      </c:barChart>
+      <c:catAx>
+        <c:axId val="1344441504"/>
+        <c:scaling>
+          <c:orientation val="minMax"/>
+        </c:scaling>
+        <c:delete val="0"/>
+        <c:axPos val="b"/>
+        <c:numFmt formatCode="General" sourceLinked="1"/>
+        <c:majorTickMark val="none"/>
+        <c:minorTickMark val="none"/>
+        <c:tickLblPos val="nextTo"/>
+        <c:spPr>
+          <a:noFill/>
+          <a:ln w="9525" cap="flat" cmpd="sng" algn="ctr">
+            <a:solidFill>
+              <a:schemeClr val="tx1">
+                <a:lumMod val="15000"/>
+                <a:lumOff val="85000"/>
+              </a:schemeClr>
+            </a:solidFill>
+            <a:round/>
+          </a:ln>
+          <a:effectLst/>
+        </c:spPr>
+        <c:txPr>
+          <a:bodyPr rot="-60000000" spcFirstLastPara="1" vertOverflow="ellipsis" vert="horz" wrap="square" anchor="ctr" anchorCtr="1"/>
+          <a:lstStyle/>
+          <a:p>
+            <a:pPr>
+              <a:defRPr sz="900" b="0" i="0" u="none" strike="noStrike" kern="1200" baseline="0">
+                <a:solidFill>
+                  <a:schemeClr val="tx1">
+                    <a:lumMod val="65000"/>
+                    <a:lumOff val="35000"/>
+                  </a:schemeClr>
+                </a:solidFill>
+                <a:latin typeface="+mn-lt"/>
+                <a:ea typeface="+mn-ea"/>
+                <a:cs typeface="+mn-cs"/>
+              </a:defRPr>
+            </a:pPr>
+            <a:endParaRPr lang="nl-BE"/>
+          </a:p>
+        </c:txPr>
+        <c:crossAx val="1334040032"/>
+        <c:crosses val="autoZero"/>
+        <c:auto val="1"/>
+        <c:lblAlgn val="ctr"/>
+        <c:lblOffset val="100"/>
+        <c:noMultiLvlLbl val="0"/>
+      </c:catAx>
+      <c:valAx>
+        <c:axId val="1334040032"/>
+        <c:scaling>
+          <c:orientation val="minMax"/>
+        </c:scaling>
+        <c:delete val="0"/>
+        <c:axPos val="l"/>
+        <c:majorGridlines>
+          <c:spPr>
+            <a:ln w="9525" cap="flat" cmpd="sng" algn="ctr">
+              <a:solidFill>
+                <a:schemeClr val="tx1">
+                  <a:lumMod val="15000"/>
+                  <a:lumOff val="85000"/>
+                </a:schemeClr>
+              </a:solidFill>
+              <a:round/>
+            </a:ln>
+            <a:effectLst/>
+          </c:spPr>
+        </c:majorGridlines>
+        <c:title>
+          <c:tx>
+            <c:rich>
+              <a:bodyPr rot="-5400000" spcFirstLastPara="1" vertOverflow="ellipsis" vert="horz" wrap="square" anchor="ctr" anchorCtr="1"/>
+              <a:lstStyle/>
+              <a:p>
+                <a:pPr>
+                  <a:defRPr sz="1000" b="0" i="0" u="none" strike="noStrike" kern="1200" baseline="0">
+                    <a:solidFill>
+                      <a:schemeClr val="tx1">
+                        <a:lumMod val="65000"/>
+                        <a:lumOff val="35000"/>
+                      </a:schemeClr>
+                    </a:solidFill>
+                    <a:latin typeface="+mn-lt"/>
+                    <a:ea typeface="+mn-ea"/>
+                    <a:cs typeface="+mn-cs"/>
+                  </a:defRPr>
+                </a:pPr>
+                <a:r>
+                  <a:rPr lang="nl-NL"/>
+                  <a:t>aantal</a:t>
+                </a:r>
+                <a:r>
+                  <a:rPr lang="nl-NL" baseline="0"/>
+                  <a:t> seconden</a:t>
+                </a:r>
+                <a:endParaRPr lang="nl-NL"/>
+              </a:p>
+            </c:rich>
+          </c:tx>
+          <c:overlay val="0"/>
+          <c:spPr>
+            <a:noFill/>
+            <a:ln>
+              <a:noFill/>
+            </a:ln>
+            <a:effectLst/>
+          </c:spPr>
+          <c:txPr>
+            <a:bodyPr rot="-5400000" spcFirstLastPara="1" vertOverflow="ellipsis" vert="horz" wrap="square" anchor="ctr" anchorCtr="1"/>
+            <a:lstStyle/>
+            <a:p>
+              <a:pPr>
+                <a:defRPr sz="1000" b="0" i="0" u="none" strike="noStrike" kern="1200" baseline="0">
+                  <a:solidFill>
+                    <a:schemeClr val="tx1">
+                      <a:lumMod val="65000"/>
+                      <a:lumOff val="35000"/>
+                    </a:schemeClr>
+                  </a:solidFill>
+                  <a:latin typeface="+mn-lt"/>
+                  <a:ea typeface="+mn-ea"/>
+                  <a:cs typeface="+mn-cs"/>
+                </a:defRPr>
+              </a:pPr>
+              <a:endParaRPr lang="nl-BE"/>
+            </a:p>
+          </c:txPr>
+        </c:title>
+        <c:numFmt formatCode="General" sourceLinked="1"/>
+        <c:majorTickMark val="none"/>
+        <c:minorTickMark val="none"/>
+        <c:tickLblPos val="nextTo"/>
+        <c:spPr>
+          <a:noFill/>
+          <a:ln>
+            <a:noFill/>
+          </a:ln>
+          <a:effectLst/>
+        </c:spPr>
+        <c:txPr>
+          <a:bodyPr rot="-60000000" spcFirstLastPara="1" vertOverflow="ellipsis" vert="horz" wrap="square" anchor="ctr" anchorCtr="1"/>
+          <a:lstStyle/>
+          <a:p>
+            <a:pPr>
+              <a:defRPr sz="900" b="0" i="0" u="none" strike="noStrike" kern="1200" baseline="0">
+                <a:solidFill>
+                  <a:schemeClr val="tx1">
+                    <a:lumMod val="65000"/>
+                    <a:lumOff val="35000"/>
+                  </a:schemeClr>
+                </a:solidFill>
+                <a:latin typeface="+mn-lt"/>
+                <a:ea typeface="+mn-ea"/>
+                <a:cs typeface="+mn-cs"/>
+              </a:defRPr>
+            </a:pPr>
+            <a:endParaRPr lang="nl-BE"/>
+          </a:p>
+        </c:txPr>
+        <c:crossAx val="1344441504"/>
         <c:crosses val="autoZero"/>
         <c:crossBetween val="between"/>
       </c:valAx>
@@ -24184,6 +25430,86 @@
 </file>
 
 <file path=word/charts/colors4.xml><?xml version="1.0" encoding="utf-8"?>
+<cs:colorStyle xmlns:cs="http://schemas.microsoft.com/office/drawing/2012/chartStyle" xmlns:a="http://schemas.openxmlformats.org/drawingml/2006/main" meth="cycle" id="10">
+  <a:schemeClr val="accent1"/>
+  <a:schemeClr val="accent2"/>
+  <a:schemeClr val="accent3"/>
+  <a:schemeClr val="accent4"/>
+  <a:schemeClr val="accent5"/>
+  <a:schemeClr val="accent6"/>
+  <cs:variation/>
+  <cs:variation>
+    <a:lumMod val="60000"/>
+  </cs:variation>
+  <cs:variation>
+    <a:lumMod val="80000"/>
+    <a:lumOff val="20000"/>
+  </cs:variation>
+  <cs:variation>
+    <a:lumMod val="80000"/>
+  </cs:variation>
+  <cs:variation>
+    <a:lumMod val="60000"/>
+    <a:lumOff val="40000"/>
+  </cs:variation>
+  <cs:variation>
+    <a:lumMod val="50000"/>
+  </cs:variation>
+  <cs:variation>
+    <a:lumMod val="70000"/>
+    <a:lumOff val="30000"/>
+  </cs:variation>
+  <cs:variation>
+    <a:lumMod val="70000"/>
+  </cs:variation>
+  <cs:variation>
+    <a:lumMod val="50000"/>
+    <a:lumOff val="50000"/>
+  </cs:variation>
+</cs:colorStyle>
+</file>
+
+<file path=word/charts/colors5.xml><?xml version="1.0" encoding="utf-8"?>
+<cs:colorStyle xmlns:cs="http://schemas.microsoft.com/office/drawing/2012/chartStyle" xmlns:a="http://schemas.openxmlformats.org/drawingml/2006/main" meth="cycle" id="10">
+  <a:schemeClr val="accent1"/>
+  <a:schemeClr val="accent2"/>
+  <a:schemeClr val="accent3"/>
+  <a:schemeClr val="accent4"/>
+  <a:schemeClr val="accent5"/>
+  <a:schemeClr val="accent6"/>
+  <cs:variation/>
+  <cs:variation>
+    <a:lumMod val="60000"/>
+  </cs:variation>
+  <cs:variation>
+    <a:lumMod val="80000"/>
+    <a:lumOff val="20000"/>
+  </cs:variation>
+  <cs:variation>
+    <a:lumMod val="80000"/>
+  </cs:variation>
+  <cs:variation>
+    <a:lumMod val="60000"/>
+    <a:lumOff val="40000"/>
+  </cs:variation>
+  <cs:variation>
+    <a:lumMod val="50000"/>
+  </cs:variation>
+  <cs:variation>
+    <a:lumMod val="70000"/>
+    <a:lumOff val="30000"/>
+  </cs:variation>
+  <cs:variation>
+    <a:lumMod val="70000"/>
+  </cs:variation>
+  <cs:variation>
+    <a:lumMod val="50000"/>
+    <a:lumOff val="50000"/>
+  </cs:variation>
+</cs:colorStyle>
+</file>
+
+<file path=word/charts/colors6.xml><?xml version="1.0" encoding="utf-8"?>
 <cs:colorStyle xmlns:cs="http://schemas.microsoft.com/office/drawing/2012/chartStyle" xmlns:a="http://schemas.openxmlformats.org/drawingml/2006/main" meth="cycle" id="10">
   <a:schemeClr val="accent1"/>
   <a:schemeClr val="accent2"/>
@@ -26235,6 +27561,1012 @@
 </cs:chartStyle>
 </file>
 
+<file path=word/charts/style5.xml><?xml version="1.0" encoding="utf-8"?>
+<cs:chartStyle xmlns:cs="http://schemas.microsoft.com/office/drawing/2012/chartStyle" xmlns:a="http://schemas.openxmlformats.org/drawingml/2006/main" id="201">
+  <cs:axisTitle>
+    <cs:lnRef idx="0"/>
+    <cs:fillRef idx="0"/>
+    <cs:effectRef idx="0"/>
+    <cs:fontRef idx="minor">
+      <a:schemeClr val="tx1">
+        <a:lumMod val="65000"/>
+        <a:lumOff val="35000"/>
+      </a:schemeClr>
+    </cs:fontRef>
+    <cs:defRPr sz="1000" kern="1200"/>
+  </cs:axisTitle>
+  <cs:categoryAxis>
+    <cs:lnRef idx="0"/>
+    <cs:fillRef idx="0"/>
+    <cs:effectRef idx="0"/>
+    <cs:fontRef idx="minor">
+      <a:schemeClr val="tx1">
+        <a:lumMod val="65000"/>
+        <a:lumOff val="35000"/>
+      </a:schemeClr>
+    </cs:fontRef>
+    <cs:spPr>
+      <a:ln w="9525" cap="flat" cmpd="sng" algn="ctr">
+        <a:solidFill>
+          <a:schemeClr val="tx1">
+            <a:lumMod val="15000"/>
+            <a:lumOff val="85000"/>
+          </a:schemeClr>
+        </a:solidFill>
+        <a:round/>
+      </a:ln>
+    </cs:spPr>
+    <cs:defRPr sz="900" kern="1200"/>
+  </cs:categoryAxis>
+  <cs:chartArea mods="allowNoFillOverride allowNoLineOverride">
+    <cs:lnRef idx="0"/>
+    <cs:fillRef idx="0"/>
+    <cs:effectRef idx="0"/>
+    <cs:fontRef idx="minor">
+      <a:schemeClr val="tx1"/>
+    </cs:fontRef>
+    <cs:spPr>
+      <a:solidFill>
+        <a:schemeClr val="bg1"/>
+      </a:solidFill>
+      <a:ln w="9525" cap="flat" cmpd="sng" algn="ctr">
+        <a:solidFill>
+          <a:schemeClr val="tx1">
+            <a:lumMod val="15000"/>
+            <a:lumOff val="85000"/>
+          </a:schemeClr>
+        </a:solidFill>
+        <a:round/>
+      </a:ln>
+    </cs:spPr>
+    <cs:defRPr sz="1000" kern="1200"/>
+  </cs:chartArea>
+  <cs:dataLabel>
+    <cs:lnRef idx="0"/>
+    <cs:fillRef idx="0"/>
+    <cs:effectRef idx="0"/>
+    <cs:fontRef idx="minor">
+      <a:schemeClr val="tx1">
+        <a:lumMod val="75000"/>
+        <a:lumOff val="25000"/>
+      </a:schemeClr>
+    </cs:fontRef>
+    <cs:defRPr sz="900" kern="1200"/>
+  </cs:dataLabel>
+  <cs:dataLabelCallout>
+    <cs:lnRef idx="0"/>
+    <cs:fillRef idx="0"/>
+    <cs:effectRef idx="0"/>
+    <cs:fontRef idx="minor">
+      <a:schemeClr val="dk1">
+        <a:lumMod val="65000"/>
+        <a:lumOff val="35000"/>
+      </a:schemeClr>
+    </cs:fontRef>
+    <cs:spPr>
+      <a:solidFill>
+        <a:schemeClr val="lt1"/>
+      </a:solidFill>
+      <a:ln>
+        <a:solidFill>
+          <a:schemeClr val="dk1">
+            <a:lumMod val="25000"/>
+            <a:lumOff val="75000"/>
+          </a:schemeClr>
+        </a:solidFill>
+      </a:ln>
+    </cs:spPr>
+    <cs:defRPr sz="900" kern="1200"/>
+    <cs:bodyPr rot="0" spcFirstLastPara="1" vertOverflow="clip" horzOverflow="clip" vert="horz" wrap="square" lIns="36576" tIns="18288" rIns="36576" bIns="18288" anchor="ctr" anchorCtr="1">
+      <a:spAutoFit/>
+    </cs:bodyPr>
+  </cs:dataLabelCallout>
+  <cs:dataPoint>
+    <cs:lnRef idx="0"/>
+    <cs:fillRef idx="1">
+      <cs:styleClr val="auto"/>
+    </cs:fillRef>
+    <cs:effectRef idx="0"/>
+    <cs:fontRef idx="minor">
+      <a:schemeClr val="tx1"/>
+    </cs:fontRef>
+  </cs:dataPoint>
+  <cs:dataPoint3D>
+    <cs:lnRef idx="0"/>
+    <cs:fillRef idx="1">
+      <cs:styleClr val="auto"/>
+    </cs:fillRef>
+    <cs:effectRef idx="0"/>
+    <cs:fontRef idx="minor">
+      <a:schemeClr val="tx1"/>
+    </cs:fontRef>
+  </cs:dataPoint3D>
+  <cs:dataPointLine>
+    <cs:lnRef idx="0">
+      <cs:styleClr val="auto"/>
+    </cs:lnRef>
+    <cs:fillRef idx="1"/>
+    <cs:effectRef idx="0"/>
+    <cs:fontRef idx="minor">
+      <a:schemeClr val="tx1"/>
+    </cs:fontRef>
+    <cs:spPr>
+      <a:ln w="28575" cap="rnd">
+        <a:solidFill>
+          <a:schemeClr val="phClr"/>
+        </a:solidFill>
+        <a:round/>
+      </a:ln>
+    </cs:spPr>
+  </cs:dataPointLine>
+  <cs:dataPointMarker>
+    <cs:lnRef idx="0">
+      <cs:styleClr val="auto"/>
+    </cs:lnRef>
+    <cs:fillRef idx="1">
+      <cs:styleClr val="auto"/>
+    </cs:fillRef>
+    <cs:effectRef idx="0"/>
+    <cs:fontRef idx="minor">
+      <a:schemeClr val="tx1"/>
+    </cs:fontRef>
+    <cs:spPr>
+      <a:ln w="9525">
+        <a:solidFill>
+          <a:schemeClr val="phClr"/>
+        </a:solidFill>
+      </a:ln>
+    </cs:spPr>
+  </cs:dataPointMarker>
+  <cs:dataPointMarkerLayout symbol="circle" size="5"/>
+  <cs:dataPointWireframe>
+    <cs:lnRef idx="0">
+      <cs:styleClr val="auto"/>
+    </cs:lnRef>
+    <cs:fillRef idx="1"/>
+    <cs:effectRef idx="0"/>
+    <cs:fontRef idx="minor">
+      <a:schemeClr val="tx1"/>
+    </cs:fontRef>
+    <cs:spPr>
+      <a:ln w="9525" cap="rnd">
+        <a:solidFill>
+          <a:schemeClr val="phClr"/>
+        </a:solidFill>
+        <a:round/>
+      </a:ln>
+    </cs:spPr>
+  </cs:dataPointWireframe>
+  <cs:dataTable>
+    <cs:lnRef idx="0"/>
+    <cs:fillRef idx="0"/>
+    <cs:effectRef idx="0"/>
+    <cs:fontRef idx="minor">
+      <a:schemeClr val="tx1">
+        <a:lumMod val="65000"/>
+        <a:lumOff val="35000"/>
+      </a:schemeClr>
+    </cs:fontRef>
+    <cs:spPr>
+      <a:noFill/>
+      <a:ln w="9525" cap="flat" cmpd="sng" algn="ctr">
+        <a:solidFill>
+          <a:schemeClr val="tx1">
+            <a:lumMod val="15000"/>
+            <a:lumOff val="85000"/>
+          </a:schemeClr>
+        </a:solidFill>
+        <a:round/>
+      </a:ln>
+    </cs:spPr>
+    <cs:defRPr sz="900" kern="1200"/>
+  </cs:dataTable>
+  <cs:downBar>
+    <cs:lnRef idx="0"/>
+    <cs:fillRef idx="0"/>
+    <cs:effectRef idx="0"/>
+    <cs:fontRef idx="minor">
+      <a:schemeClr val="dk1"/>
+    </cs:fontRef>
+    <cs:spPr>
+      <a:solidFill>
+        <a:schemeClr val="dk1">
+          <a:lumMod val="65000"/>
+          <a:lumOff val="35000"/>
+        </a:schemeClr>
+      </a:solidFill>
+      <a:ln w="9525">
+        <a:solidFill>
+          <a:schemeClr val="tx1">
+            <a:lumMod val="65000"/>
+            <a:lumOff val="35000"/>
+          </a:schemeClr>
+        </a:solidFill>
+      </a:ln>
+    </cs:spPr>
+  </cs:downBar>
+  <cs:dropLine>
+    <cs:lnRef idx="0"/>
+    <cs:fillRef idx="0"/>
+    <cs:effectRef idx="0"/>
+    <cs:fontRef idx="minor">
+      <a:schemeClr val="tx1"/>
+    </cs:fontRef>
+    <cs:spPr>
+      <a:ln w="9525" cap="flat" cmpd="sng" algn="ctr">
+        <a:solidFill>
+          <a:schemeClr val="tx1">
+            <a:lumMod val="35000"/>
+            <a:lumOff val="65000"/>
+          </a:schemeClr>
+        </a:solidFill>
+        <a:round/>
+      </a:ln>
+    </cs:spPr>
+  </cs:dropLine>
+  <cs:errorBar>
+    <cs:lnRef idx="0"/>
+    <cs:fillRef idx="0"/>
+    <cs:effectRef idx="0"/>
+    <cs:fontRef idx="minor">
+      <a:schemeClr val="tx1"/>
+    </cs:fontRef>
+    <cs:spPr>
+      <a:ln w="9525" cap="flat" cmpd="sng" algn="ctr">
+        <a:solidFill>
+          <a:schemeClr val="tx1">
+            <a:lumMod val="65000"/>
+            <a:lumOff val="35000"/>
+          </a:schemeClr>
+        </a:solidFill>
+        <a:round/>
+      </a:ln>
+    </cs:spPr>
+  </cs:errorBar>
+  <cs:floor>
+    <cs:lnRef idx="0"/>
+    <cs:fillRef idx="0"/>
+    <cs:effectRef idx="0"/>
+    <cs:fontRef idx="minor">
+      <a:schemeClr val="tx1"/>
+    </cs:fontRef>
+    <cs:spPr>
+      <a:noFill/>
+      <a:ln>
+        <a:noFill/>
+      </a:ln>
+    </cs:spPr>
+  </cs:floor>
+  <cs:gridlineMajor>
+    <cs:lnRef idx="0"/>
+    <cs:fillRef idx="0"/>
+    <cs:effectRef idx="0"/>
+    <cs:fontRef idx="minor">
+      <a:schemeClr val="tx1"/>
+    </cs:fontRef>
+    <cs:spPr>
+      <a:ln w="9525" cap="flat" cmpd="sng" algn="ctr">
+        <a:solidFill>
+          <a:schemeClr val="tx1">
+            <a:lumMod val="15000"/>
+            <a:lumOff val="85000"/>
+          </a:schemeClr>
+        </a:solidFill>
+        <a:round/>
+      </a:ln>
+    </cs:spPr>
+  </cs:gridlineMajor>
+  <cs:gridlineMinor>
+    <cs:lnRef idx="0"/>
+    <cs:fillRef idx="0"/>
+    <cs:effectRef idx="0"/>
+    <cs:fontRef idx="minor">
+      <a:schemeClr val="tx1"/>
+    </cs:fontRef>
+    <cs:spPr>
+      <a:ln w="9525" cap="flat" cmpd="sng" algn="ctr">
+        <a:solidFill>
+          <a:schemeClr val="tx1">
+            <a:lumMod val="5000"/>
+            <a:lumOff val="95000"/>
+          </a:schemeClr>
+        </a:solidFill>
+        <a:round/>
+      </a:ln>
+    </cs:spPr>
+  </cs:gridlineMinor>
+  <cs:hiLoLine>
+    <cs:lnRef idx="0"/>
+    <cs:fillRef idx="0"/>
+    <cs:effectRef idx="0"/>
+    <cs:fontRef idx="minor">
+      <a:schemeClr val="tx1"/>
+    </cs:fontRef>
+    <cs:spPr>
+      <a:ln w="9525" cap="flat" cmpd="sng" algn="ctr">
+        <a:solidFill>
+          <a:schemeClr val="tx1">
+            <a:lumMod val="75000"/>
+            <a:lumOff val="25000"/>
+          </a:schemeClr>
+        </a:solidFill>
+        <a:round/>
+      </a:ln>
+    </cs:spPr>
+  </cs:hiLoLine>
+  <cs:leaderLine>
+    <cs:lnRef idx="0"/>
+    <cs:fillRef idx="0"/>
+    <cs:effectRef idx="0"/>
+    <cs:fontRef idx="minor">
+      <a:schemeClr val="tx1"/>
+    </cs:fontRef>
+    <cs:spPr>
+      <a:ln w="9525" cap="flat" cmpd="sng" algn="ctr">
+        <a:solidFill>
+          <a:schemeClr val="tx1">
+            <a:lumMod val="35000"/>
+            <a:lumOff val="65000"/>
+          </a:schemeClr>
+        </a:solidFill>
+        <a:round/>
+      </a:ln>
+    </cs:spPr>
+  </cs:leaderLine>
+  <cs:legend>
+    <cs:lnRef idx="0"/>
+    <cs:fillRef idx="0"/>
+    <cs:effectRef idx="0"/>
+    <cs:fontRef idx="minor">
+      <a:schemeClr val="tx1">
+        <a:lumMod val="65000"/>
+        <a:lumOff val="35000"/>
+      </a:schemeClr>
+    </cs:fontRef>
+    <cs:defRPr sz="900" kern="1200"/>
+  </cs:legend>
+  <cs:plotArea mods="allowNoFillOverride allowNoLineOverride">
+    <cs:lnRef idx="0"/>
+    <cs:fillRef idx="0"/>
+    <cs:effectRef idx="0"/>
+    <cs:fontRef idx="minor">
+      <a:schemeClr val="tx1"/>
+    </cs:fontRef>
+  </cs:plotArea>
+  <cs:plotArea3D mods="allowNoFillOverride allowNoLineOverride">
+    <cs:lnRef idx="0"/>
+    <cs:fillRef idx="0"/>
+    <cs:effectRef idx="0"/>
+    <cs:fontRef idx="minor">
+      <a:schemeClr val="tx1"/>
+    </cs:fontRef>
+  </cs:plotArea3D>
+  <cs:seriesAxis>
+    <cs:lnRef idx="0"/>
+    <cs:fillRef idx="0"/>
+    <cs:effectRef idx="0"/>
+    <cs:fontRef idx="minor">
+      <a:schemeClr val="tx1">
+        <a:lumMod val="65000"/>
+        <a:lumOff val="35000"/>
+      </a:schemeClr>
+    </cs:fontRef>
+    <cs:defRPr sz="900" kern="1200"/>
+  </cs:seriesAxis>
+  <cs:seriesLine>
+    <cs:lnRef idx="0"/>
+    <cs:fillRef idx="0"/>
+    <cs:effectRef idx="0"/>
+    <cs:fontRef idx="minor">
+      <a:schemeClr val="tx1"/>
+    </cs:fontRef>
+    <cs:spPr>
+      <a:ln w="9525" cap="flat" cmpd="sng" algn="ctr">
+        <a:solidFill>
+          <a:schemeClr val="tx1">
+            <a:lumMod val="35000"/>
+            <a:lumOff val="65000"/>
+          </a:schemeClr>
+        </a:solidFill>
+        <a:round/>
+      </a:ln>
+    </cs:spPr>
+  </cs:seriesLine>
+  <cs:title>
+    <cs:lnRef idx="0"/>
+    <cs:fillRef idx="0"/>
+    <cs:effectRef idx="0"/>
+    <cs:fontRef idx="minor">
+      <a:schemeClr val="tx1">
+        <a:lumMod val="65000"/>
+        <a:lumOff val="35000"/>
+      </a:schemeClr>
+    </cs:fontRef>
+    <cs:defRPr sz="1400" b="0" kern="1200" spc="0" baseline="0"/>
+  </cs:title>
+  <cs:trendline>
+    <cs:lnRef idx="0">
+      <cs:styleClr val="auto"/>
+    </cs:lnRef>
+    <cs:fillRef idx="0"/>
+    <cs:effectRef idx="0"/>
+    <cs:fontRef idx="minor">
+      <a:schemeClr val="tx1"/>
+    </cs:fontRef>
+    <cs:spPr>
+      <a:ln w="19050" cap="rnd">
+        <a:solidFill>
+          <a:schemeClr val="phClr"/>
+        </a:solidFill>
+        <a:prstDash val="sysDot"/>
+      </a:ln>
+    </cs:spPr>
+  </cs:trendline>
+  <cs:trendlineLabel>
+    <cs:lnRef idx="0"/>
+    <cs:fillRef idx="0"/>
+    <cs:effectRef idx="0"/>
+    <cs:fontRef idx="minor">
+      <a:schemeClr val="tx1">
+        <a:lumMod val="65000"/>
+        <a:lumOff val="35000"/>
+      </a:schemeClr>
+    </cs:fontRef>
+    <cs:defRPr sz="900" kern="1200"/>
+  </cs:trendlineLabel>
+  <cs:upBar>
+    <cs:lnRef idx="0"/>
+    <cs:fillRef idx="0"/>
+    <cs:effectRef idx="0"/>
+    <cs:fontRef idx="minor">
+      <a:schemeClr val="dk1"/>
+    </cs:fontRef>
+    <cs:spPr>
+      <a:solidFill>
+        <a:schemeClr val="lt1"/>
+      </a:solidFill>
+      <a:ln w="9525">
+        <a:solidFill>
+          <a:schemeClr val="tx1">
+            <a:lumMod val="15000"/>
+            <a:lumOff val="85000"/>
+          </a:schemeClr>
+        </a:solidFill>
+      </a:ln>
+    </cs:spPr>
+  </cs:upBar>
+  <cs:valueAxis>
+    <cs:lnRef idx="0"/>
+    <cs:fillRef idx="0"/>
+    <cs:effectRef idx="0"/>
+    <cs:fontRef idx="minor">
+      <a:schemeClr val="tx1">
+        <a:lumMod val="65000"/>
+        <a:lumOff val="35000"/>
+      </a:schemeClr>
+    </cs:fontRef>
+    <cs:defRPr sz="900" kern="1200"/>
+  </cs:valueAxis>
+  <cs:wall>
+    <cs:lnRef idx="0"/>
+    <cs:fillRef idx="0"/>
+    <cs:effectRef idx="0"/>
+    <cs:fontRef idx="minor">
+      <a:schemeClr val="tx1"/>
+    </cs:fontRef>
+    <cs:spPr>
+      <a:noFill/>
+      <a:ln>
+        <a:noFill/>
+      </a:ln>
+    </cs:spPr>
+  </cs:wall>
+</cs:chartStyle>
+</file>
+
+<file path=word/charts/style6.xml><?xml version="1.0" encoding="utf-8"?>
+<cs:chartStyle xmlns:cs="http://schemas.microsoft.com/office/drawing/2012/chartStyle" xmlns:a="http://schemas.openxmlformats.org/drawingml/2006/main" id="201">
+  <cs:axisTitle>
+    <cs:lnRef idx="0"/>
+    <cs:fillRef idx="0"/>
+    <cs:effectRef idx="0"/>
+    <cs:fontRef idx="minor">
+      <a:schemeClr val="tx1">
+        <a:lumMod val="65000"/>
+        <a:lumOff val="35000"/>
+      </a:schemeClr>
+    </cs:fontRef>
+    <cs:defRPr sz="1000" kern="1200"/>
+  </cs:axisTitle>
+  <cs:categoryAxis>
+    <cs:lnRef idx="0"/>
+    <cs:fillRef idx="0"/>
+    <cs:effectRef idx="0"/>
+    <cs:fontRef idx="minor">
+      <a:schemeClr val="tx1">
+        <a:lumMod val="65000"/>
+        <a:lumOff val="35000"/>
+      </a:schemeClr>
+    </cs:fontRef>
+    <cs:spPr>
+      <a:ln w="9525" cap="flat" cmpd="sng" algn="ctr">
+        <a:solidFill>
+          <a:schemeClr val="tx1">
+            <a:lumMod val="15000"/>
+            <a:lumOff val="85000"/>
+          </a:schemeClr>
+        </a:solidFill>
+        <a:round/>
+      </a:ln>
+    </cs:spPr>
+    <cs:defRPr sz="900" kern="1200"/>
+  </cs:categoryAxis>
+  <cs:chartArea mods="allowNoFillOverride allowNoLineOverride">
+    <cs:lnRef idx="0"/>
+    <cs:fillRef idx="0"/>
+    <cs:effectRef idx="0"/>
+    <cs:fontRef idx="minor">
+      <a:schemeClr val="tx1"/>
+    </cs:fontRef>
+    <cs:spPr>
+      <a:solidFill>
+        <a:schemeClr val="bg1"/>
+      </a:solidFill>
+      <a:ln w="9525" cap="flat" cmpd="sng" algn="ctr">
+        <a:solidFill>
+          <a:schemeClr val="tx1">
+            <a:lumMod val="15000"/>
+            <a:lumOff val="85000"/>
+          </a:schemeClr>
+        </a:solidFill>
+        <a:round/>
+      </a:ln>
+    </cs:spPr>
+    <cs:defRPr sz="1000" kern="1200"/>
+  </cs:chartArea>
+  <cs:dataLabel>
+    <cs:lnRef idx="0"/>
+    <cs:fillRef idx="0"/>
+    <cs:effectRef idx="0"/>
+    <cs:fontRef idx="minor">
+      <a:schemeClr val="tx1">
+        <a:lumMod val="75000"/>
+        <a:lumOff val="25000"/>
+      </a:schemeClr>
+    </cs:fontRef>
+    <cs:defRPr sz="900" kern="1200"/>
+  </cs:dataLabel>
+  <cs:dataLabelCallout>
+    <cs:lnRef idx="0"/>
+    <cs:fillRef idx="0"/>
+    <cs:effectRef idx="0"/>
+    <cs:fontRef idx="minor">
+      <a:schemeClr val="dk1">
+        <a:lumMod val="65000"/>
+        <a:lumOff val="35000"/>
+      </a:schemeClr>
+    </cs:fontRef>
+    <cs:spPr>
+      <a:solidFill>
+        <a:schemeClr val="lt1"/>
+      </a:solidFill>
+      <a:ln>
+        <a:solidFill>
+          <a:schemeClr val="dk1">
+            <a:lumMod val="25000"/>
+            <a:lumOff val="75000"/>
+          </a:schemeClr>
+        </a:solidFill>
+      </a:ln>
+    </cs:spPr>
+    <cs:defRPr sz="900" kern="1200"/>
+    <cs:bodyPr rot="0" spcFirstLastPara="1" vertOverflow="clip" horzOverflow="clip" vert="horz" wrap="square" lIns="36576" tIns="18288" rIns="36576" bIns="18288" anchor="ctr" anchorCtr="1">
+      <a:spAutoFit/>
+    </cs:bodyPr>
+  </cs:dataLabelCallout>
+  <cs:dataPoint>
+    <cs:lnRef idx="0"/>
+    <cs:fillRef idx="1">
+      <cs:styleClr val="auto"/>
+    </cs:fillRef>
+    <cs:effectRef idx="0"/>
+    <cs:fontRef idx="minor">
+      <a:schemeClr val="tx1"/>
+    </cs:fontRef>
+  </cs:dataPoint>
+  <cs:dataPoint3D>
+    <cs:lnRef idx="0"/>
+    <cs:fillRef idx="1">
+      <cs:styleClr val="auto"/>
+    </cs:fillRef>
+    <cs:effectRef idx="0"/>
+    <cs:fontRef idx="minor">
+      <a:schemeClr val="tx1"/>
+    </cs:fontRef>
+  </cs:dataPoint3D>
+  <cs:dataPointLine>
+    <cs:lnRef idx="0">
+      <cs:styleClr val="auto"/>
+    </cs:lnRef>
+    <cs:fillRef idx="1"/>
+    <cs:effectRef idx="0"/>
+    <cs:fontRef idx="minor">
+      <a:schemeClr val="tx1"/>
+    </cs:fontRef>
+    <cs:spPr>
+      <a:ln w="28575" cap="rnd">
+        <a:solidFill>
+          <a:schemeClr val="phClr"/>
+        </a:solidFill>
+        <a:round/>
+      </a:ln>
+    </cs:spPr>
+  </cs:dataPointLine>
+  <cs:dataPointMarker>
+    <cs:lnRef idx="0">
+      <cs:styleClr val="auto"/>
+    </cs:lnRef>
+    <cs:fillRef idx="1">
+      <cs:styleClr val="auto"/>
+    </cs:fillRef>
+    <cs:effectRef idx="0"/>
+    <cs:fontRef idx="minor">
+      <a:schemeClr val="tx1"/>
+    </cs:fontRef>
+    <cs:spPr>
+      <a:ln w="9525">
+        <a:solidFill>
+          <a:schemeClr val="phClr"/>
+        </a:solidFill>
+      </a:ln>
+    </cs:spPr>
+  </cs:dataPointMarker>
+  <cs:dataPointMarkerLayout symbol="circle" size="5"/>
+  <cs:dataPointWireframe>
+    <cs:lnRef idx="0">
+      <cs:styleClr val="auto"/>
+    </cs:lnRef>
+    <cs:fillRef idx="1"/>
+    <cs:effectRef idx="0"/>
+    <cs:fontRef idx="minor">
+      <a:schemeClr val="tx1"/>
+    </cs:fontRef>
+    <cs:spPr>
+      <a:ln w="9525" cap="rnd">
+        <a:solidFill>
+          <a:schemeClr val="phClr"/>
+        </a:solidFill>
+        <a:round/>
+      </a:ln>
+    </cs:spPr>
+  </cs:dataPointWireframe>
+  <cs:dataTable>
+    <cs:lnRef idx="0"/>
+    <cs:fillRef idx="0"/>
+    <cs:effectRef idx="0"/>
+    <cs:fontRef idx="minor">
+      <a:schemeClr val="tx1">
+        <a:lumMod val="65000"/>
+        <a:lumOff val="35000"/>
+      </a:schemeClr>
+    </cs:fontRef>
+    <cs:spPr>
+      <a:noFill/>
+      <a:ln w="9525" cap="flat" cmpd="sng" algn="ctr">
+        <a:solidFill>
+          <a:schemeClr val="tx1">
+            <a:lumMod val="15000"/>
+            <a:lumOff val="85000"/>
+          </a:schemeClr>
+        </a:solidFill>
+        <a:round/>
+      </a:ln>
+    </cs:spPr>
+    <cs:defRPr sz="900" kern="1200"/>
+  </cs:dataTable>
+  <cs:downBar>
+    <cs:lnRef idx="0"/>
+    <cs:fillRef idx="0"/>
+    <cs:effectRef idx="0"/>
+    <cs:fontRef idx="minor">
+      <a:schemeClr val="dk1"/>
+    </cs:fontRef>
+    <cs:spPr>
+      <a:solidFill>
+        <a:schemeClr val="dk1">
+          <a:lumMod val="65000"/>
+          <a:lumOff val="35000"/>
+        </a:schemeClr>
+      </a:solidFill>
+      <a:ln w="9525">
+        <a:solidFill>
+          <a:schemeClr val="tx1">
+            <a:lumMod val="65000"/>
+            <a:lumOff val="35000"/>
+          </a:schemeClr>
+        </a:solidFill>
+      </a:ln>
+    </cs:spPr>
+  </cs:downBar>
+  <cs:dropLine>
+    <cs:lnRef idx="0"/>
+    <cs:fillRef idx="0"/>
+    <cs:effectRef idx="0"/>
+    <cs:fontRef idx="minor">
+      <a:schemeClr val="tx1"/>
+    </cs:fontRef>
+    <cs:spPr>
+      <a:ln w="9525" cap="flat" cmpd="sng" algn="ctr">
+        <a:solidFill>
+          <a:schemeClr val="tx1">
+            <a:lumMod val="35000"/>
+            <a:lumOff val="65000"/>
+          </a:schemeClr>
+        </a:solidFill>
+        <a:round/>
+      </a:ln>
+    </cs:spPr>
+  </cs:dropLine>
+  <cs:errorBar>
+    <cs:lnRef idx="0"/>
+    <cs:fillRef idx="0"/>
+    <cs:effectRef idx="0"/>
+    <cs:fontRef idx="minor">
+      <a:schemeClr val="tx1"/>
+    </cs:fontRef>
+    <cs:spPr>
+      <a:ln w="9525" cap="flat" cmpd="sng" algn="ctr">
+        <a:solidFill>
+          <a:schemeClr val="tx1">
+            <a:lumMod val="65000"/>
+            <a:lumOff val="35000"/>
+          </a:schemeClr>
+        </a:solidFill>
+        <a:round/>
+      </a:ln>
+    </cs:spPr>
+  </cs:errorBar>
+  <cs:floor>
+    <cs:lnRef idx="0"/>
+    <cs:fillRef idx="0"/>
+    <cs:effectRef idx="0"/>
+    <cs:fontRef idx="minor">
+      <a:schemeClr val="tx1"/>
+    </cs:fontRef>
+    <cs:spPr>
+      <a:noFill/>
+      <a:ln>
+        <a:noFill/>
+      </a:ln>
+    </cs:spPr>
+  </cs:floor>
+  <cs:gridlineMajor>
+    <cs:lnRef idx="0"/>
+    <cs:fillRef idx="0"/>
+    <cs:effectRef idx="0"/>
+    <cs:fontRef idx="minor">
+      <a:schemeClr val="tx1"/>
+    </cs:fontRef>
+    <cs:spPr>
+      <a:ln w="9525" cap="flat" cmpd="sng" algn="ctr">
+        <a:solidFill>
+          <a:schemeClr val="tx1">
+            <a:lumMod val="15000"/>
+            <a:lumOff val="85000"/>
+          </a:schemeClr>
+        </a:solidFill>
+        <a:round/>
+      </a:ln>
+    </cs:spPr>
+  </cs:gridlineMajor>
+  <cs:gridlineMinor>
+    <cs:lnRef idx="0"/>
+    <cs:fillRef idx="0"/>
+    <cs:effectRef idx="0"/>
+    <cs:fontRef idx="minor">
+      <a:schemeClr val="tx1"/>
+    </cs:fontRef>
+    <cs:spPr>
+      <a:ln w="9525" cap="flat" cmpd="sng" algn="ctr">
+        <a:solidFill>
+          <a:schemeClr val="tx1">
+            <a:lumMod val="5000"/>
+            <a:lumOff val="95000"/>
+          </a:schemeClr>
+        </a:solidFill>
+        <a:round/>
+      </a:ln>
+    </cs:spPr>
+  </cs:gridlineMinor>
+  <cs:hiLoLine>
+    <cs:lnRef idx="0"/>
+    <cs:fillRef idx="0"/>
+    <cs:effectRef idx="0"/>
+    <cs:fontRef idx="minor">
+      <a:schemeClr val="tx1"/>
+    </cs:fontRef>
+    <cs:spPr>
+      <a:ln w="9525" cap="flat" cmpd="sng" algn="ctr">
+        <a:solidFill>
+          <a:schemeClr val="tx1">
+            <a:lumMod val="75000"/>
+            <a:lumOff val="25000"/>
+          </a:schemeClr>
+        </a:solidFill>
+        <a:round/>
+      </a:ln>
+    </cs:spPr>
+  </cs:hiLoLine>
+  <cs:leaderLine>
+    <cs:lnRef idx="0"/>
+    <cs:fillRef idx="0"/>
+    <cs:effectRef idx="0"/>
+    <cs:fontRef idx="minor">
+      <a:schemeClr val="tx1"/>
+    </cs:fontRef>
+    <cs:spPr>
+      <a:ln w="9525" cap="flat" cmpd="sng" algn="ctr">
+        <a:solidFill>
+          <a:schemeClr val="tx1">
+            <a:lumMod val="35000"/>
+            <a:lumOff val="65000"/>
+          </a:schemeClr>
+        </a:solidFill>
+        <a:round/>
+      </a:ln>
+    </cs:spPr>
+  </cs:leaderLine>
+  <cs:legend>
+    <cs:lnRef idx="0"/>
+    <cs:fillRef idx="0"/>
+    <cs:effectRef idx="0"/>
+    <cs:fontRef idx="minor">
+      <a:schemeClr val="tx1">
+        <a:lumMod val="65000"/>
+        <a:lumOff val="35000"/>
+      </a:schemeClr>
+    </cs:fontRef>
+    <cs:defRPr sz="900" kern="1200"/>
+  </cs:legend>
+  <cs:plotArea mods="allowNoFillOverride allowNoLineOverride">
+    <cs:lnRef idx="0"/>
+    <cs:fillRef idx="0"/>
+    <cs:effectRef idx="0"/>
+    <cs:fontRef idx="minor">
+      <a:schemeClr val="tx1"/>
+    </cs:fontRef>
+  </cs:plotArea>
+  <cs:plotArea3D mods="allowNoFillOverride allowNoLineOverride">
+    <cs:lnRef idx="0"/>
+    <cs:fillRef idx="0"/>
+    <cs:effectRef idx="0"/>
+    <cs:fontRef idx="minor">
+      <a:schemeClr val="tx1"/>
+    </cs:fontRef>
+  </cs:plotArea3D>
+  <cs:seriesAxis>
+    <cs:lnRef idx="0"/>
+    <cs:fillRef idx="0"/>
+    <cs:effectRef idx="0"/>
+    <cs:fontRef idx="minor">
+      <a:schemeClr val="tx1">
+        <a:lumMod val="65000"/>
+        <a:lumOff val="35000"/>
+      </a:schemeClr>
+    </cs:fontRef>
+    <cs:defRPr sz="900" kern="1200"/>
+  </cs:seriesAxis>
+  <cs:seriesLine>
+    <cs:lnRef idx="0"/>
+    <cs:fillRef idx="0"/>
+    <cs:effectRef idx="0"/>
+    <cs:fontRef idx="minor">
+      <a:schemeClr val="tx1"/>
+    </cs:fontRef>
+    <cs:spPr>
+      <a:ln w="9525" cap="flat" cmpd="sng" algn="ctr">
+        <a:solidFill>
+          <a:schemeClr val="tx1">
+            <a:lumMod val="35000"/>
+            <a:lumOff val="65000"/>
+          </a:schemeClr>
+        </a:solidFill>
+        <a:round/>
+      </a:ln>
+    </cs:spPr>
+  </cs:seriesLine>
+  <cs:title>
+    <cs:lnRef idx="0"/>
+    <cs:fillRef idx="0"/>
+    <cs:effectRef idx="0"/>
+    <cs:fontRef idx="minor">
+      <a:schemeClr val="tx1">
+        <a:lumMod val="65000"/>
+        <a:lumOff val="35000"/>
+      </a:schemeClr>
+    </cs:fontRef>
+    <cs:defRPr sz="1400" b="0" kern="1200" spc="0" baseline="0"/>
+  </cs:title>
+  <cs:trendline>
+    <cs:lnRef idx="0">
+      <cs:styleClr val="auto"/>
+    </cs:lnRef>
+    <cs:fillRef idx="0"/>
+    <cs:effectRef idx="0"/>
+    <cs:fontRef idx="minor">
+      <a:schemeClr val="tx1"/>
+    </cs:fontRef>
+    <cs:spPr>
+      <a:ln w="19050" cap="rnd">
+        <a:solidFill>
+          <a:schemeClr val="phClr"/>
+        </a:solidFill>
+        <a:prstDash val="sysDot"/>
+      </a:ln>
+    </cs:spPr>
+  </cs:trendline>
+  <cs:trendlineLabel>
+    <cs:lnRef idx="0"/>
+    <cs:fillRef idx="0"/>
+    <cs:effectRef idx="0"/>
+    <cs:fontRef idx="minor">
+      <a:schemeClr val="tx1">
+        <a:lumMod val="65000"/>
+        <a:lumOff val="35000"/>
+      </a:schemeClr>
+    </cs:fontRef>
+    <cs:defRPr sz="900" kern="1200"/>
+  </cs:trendlineLabel>
+  <cs:upBar>
+    <cs:lnRef idx="0"/>
+    <cs:fillRef idx="0"/>
+    <cs:effectRef idx="0"/>
+    <cs:fontRef idx="minor">
+      <a:schemeClr val="dk1"/>
+    </cs:fontRef>
+    <cs:spPr>
+      <a:solidFill>
+        <a:schemeClr val="lt1"/>
+      </a:solidFill>
+      <a:ln w="9525">
+        <a:solidFill>
+          <a:schemeClr val="tx1">
+            <a:lumMod val="15000"/>
+            <a:lumOff val="85000"/>
+          </a:schemeClr>
+        </a:solidFill>
+      </a:ln>
+    </cs:spPr>
+  </cs:upBar>
+  <cs:valueAxis>
+    <cs:lnRef idx="0"/>
+    <cs:fillRef idx="0"/>
+    <cs:effectRef idx="0"/>
+    <cs:fontRef idx="minor">
+      <a:schemeClr val="tx1">
+        <a:lumMod val="65000"/>
+        <a:lumOff val="35000"/>
+      </a:schemeClr>
+    </cs:fontRef>
+    <cs:defRPr sz="900" kern="1200"/>
+  </cs:valueAxis>
+  <cs:wall>
+    <cs:lnRef idx="0"/>
+    <cs:fillRef idx="0"/>
+    <cs:effectRef idx="0"/>
+    <cs:fontRef idx="minor">
+      <a:schemeClr val="tx1"/>
+    </cs:fontRef>
+    <cs:spPr>
+      <a:noFill/>
+      <a:ln>
+        <a:noFill/>
+      </a:ln>
+    </cs:spPr>
+  </cs:wall>
+</cs:chartStyle>
+</file>
+
 <file path=word/theme/theme1.xml><?xml version="1.0" encoding="utf-8"?>
 <a:theme xmlns:a="http://schemas.openxmlformats.org/drawingml/2006/main" name="Kantoorthema">
   <a:themeElements>
@@ -26521,6 +28853,10 @@
 </file>
 
 <file path=customXml/item1.xml><?xml version="1.0" encoding="utf-8"?>
+<b:Sources xmlns:b="http://schemas.openxmlformats.org/officeDocument/2006/bibliography" xmlns="http://schemas.openxmlformats.org/officeDocument/2006/bibliography" SelectedStyle="\APA.XSL" StyleName="APA"/>
+</file>
+
+<file path=customXml/item2.xml><?xml version="1.0" encoding="utf-8"?>
 <?mso-contentType ?>
 <FormTemplates xmlns="http://schemas.microsoft.com/sharepoint/v3/contenttype/forms">
   <Display>DocumentLibraryForm</Display>
@@ -26529,7 +28865,7 @@
 </FormTemplates>
 </file>
 
-<file path=customXml/item2.xml><?xml version="1.0" encoding="utf-8"?>
+<file path=customXml/item3.xml><?xml version="1.0" encoding="utf-8"?>
 <ct:contentTypeSchema xmlns:ct="http://schemas.microsoft.com/office/2006/metadata/contentType" xmlns:ma="http://schemas.microsoft.com/office/2006/metadata/properties/metaAttributes" ct:_="" ma:_="" ma:contentTypeName="Document" ma:contentTypeID="0x010100193F48566F82E041BED911C0693359E9" ma:contentTypeVersion="12" ma:contentTypeDescription="Een nieuw document maken." ma:contentTypeScope="" ma:versionID="c4be8edbfea42a53f4e981d13f83a739">
   <xsd:schema xmlns:xsd="http://www.w3.org/2001/XMLSchema" xmlns:xs="http://www.w3.org/2001/XMLSchema" xmlns:p="http://schemas.microsoft.com/office/2006/metadata/properties" xmlns:ns2="e43d81d0-7a9c-4012-90dc-ae63c601f626" xmlns:ns3="e1337eef-b66e-4fde-b081-a3272a7c00ca" targetNamespace="http://schemas.microsoft.com/office/2006/metadata/properties" ma:root="true" ma:fieldsID="684697959efabb4d67ae003c00a33b4b" ns2:_="" ns3:_="">
     <xsd:import namespace="e43d81d0-7a9c-4012-90dc-ae63c601f626"/>
@@ -26746,17 +29082,21 @@
 </ct:contentTypeSchema>
 </file>
 
-<file path=customXml/item3.xml><?xml version="1.0" encoding="utf-8"?>
+<file path=customXml/item4.xml><?xml version="1.0" encoding="utf-8"?>
 <p:properties xmlns:p="http://schemas.microsoft.com/office/2006/metadata/properties" xmlns:xsi="http://www.w3.org/2001/XMLSchema-instance" xmlns:pc="http://schemas.microsoft.com/office/infopath/2007/PartnerControls">
   <documentManagement/>
 </p:properties>
 </file>
 
-<file path=customXml/item4.xml><?xml version="1.0" encoding="utf-8"?>
-<b:Sources xmlns:b="http://schemas.openxmlformats.org/officeDocument/2006/bibliography" xmlns="http://schemas.openxmlformats.org/officeDocument/2006/bibliography" SelectedStyle="\APA.XSL" StyleName="APA"/>
+<file path=customXml/itemProps1.xml><?xml version="1.0" encoding="utf-8"?>
+<ds:datastoreItem xmlns:ds="http://schemas.openxmlformats.org/officeDocument/2006/customXml" ds:itemID="{BBBAE30F-4CCD-4954-9DE8-51288D31D2B2}">
+  <ds:schemaRefs>
+    <ds:schemaRef ds:uri="http://schemas.openxmlformats.org/officeDocument/2006/bibliography"/>
+  </ds:schemaRefs>
+</ds:datastoreItem>
 </file>
 
-<file path=customXml/itemProps1.xml><?xml version="1.0" encoding="utf-8"?>
+<file path=customXml/itemProps2.xml><?xml version="1.0" encoding="utf-8"?>
 <ds:datastoreItem xmlns:ds="http://schemas.openxmlformats.org/officeDocument/2006/customXml" ds:itemID="{7AF5E9C9-C33C-429A-89D0-9B6D34FCC4A3}">
   <ds:schemaRefs>
     <ds:schemaRef ds:uri="http://schemas.microsoft.com/sharepoint/v3/contenttype/forms"/>
@@ -26764,7 +29104,7 @@
 </ds:datastoreItem>
 </file>
 
-<file path=customXml/itemProps2.xml><?xml version="1.0" encoding="utf-8"?>
+<file path=customXml/itemProps3.xml><?xml version="1.0" encoding="utf-8"?>
 <ds:datastoreItem xmlns:ds="http://schemas.openxmlformats.org/officeDocument/2006/customXml" ds:itemID="{F4649BE9-A6D7-4887-B289-43D5794A33C4}">
   <ds:schemaRefs>
     <ds:schemaRef ds:uri="http://schemas.microsoft.com/office/2006/metadata/contentType"/>
@@ -26783,19 +29123,11 @@
 </ds:datastoreItem>
 </file>
 
-<file path=customXml/itemProps3.xml><?xml version="1.0" encoding="utf-8"?>
+<file path=customXml/itemProps4.xml><?xml version="1.0" encoding="utf-8"?>
 <ds:datastoreItem xmlns:ds="http://schemas.openxmlformats.org/officeDocument/2006/customXml" ds:itemID="{AB1F1C66-70BB-4482-867A-67F3A028280E}">
   <ds:schemaRefs>
     <ds:schemaRef ds:uri="http://schemas.microsoft.com/office/2006/metadata/properties"/>
     <ds:schemaRef ds:uri="http://schemas.microsoft.com/office/infopath/2007/PartnerControls"/>
   </ds:schemaRefs>
 </ds:datastoreItem>
-</file>
-
-<file path=customXml/itemProps4.xml><?xml version="1.0" encoding="utf-8"?>
-<ds:datastoreItem xmlns:ds="http://schemas.openxmlformats.org/officeDocument/2006/customXml" ds:itemID="{BBBAE30F-4CCD-4954-9DE8-51288D31D2B2}">
-  <ds:schemaRefs>
-    <ds:schemaRef ds:uri="http://schemas.openxmlformats.org/officeDocument/2006/bibliography"/>
-  </ds:schemaRefs>
-</ds:datastoreItem>
 </file>
</xml_diff>